<commit_message>
Metadata docx is updated to include additional info on exclusivity codes. Also documentation on FDA exclusivity codes is added. Preanalysis Notes and jupyter notebook are updated with further steps.
</commit_message>
<xml_diff>
--- a/1_Data/Metadata/Metadata_FDA_Orange_Book.docx
+++ b/1_Data/Metadata/Metadata_FDA_Orange_Book.docx
@@ -1216,9 +1216,6 @@
           <w:ilvl w:val="0"/>
           <w:numId w:val="3"/>
         </w:numPr>
-        <w:rPr>
-          <w:lang w:val="es-ES"/>
-        </w:rPr>
       </w:pPr>
       <w:r>
         <w:rPr>
@@ -1231,47 +1228,39 @@
         <w:br/>
         <w:t xml:space="preserve">The FDA assigned number to identify the application products. Each strength is a separate product. May repeat for multiple part products. </w:t>
       </w:r>
-      <w:proofErr w:type="spellStart"/>
-      <w:r>
-        <w:rPr>
-          <w:lang w:val="es-ES"/>
-        </w:rPr>
-        <w:t>Format</w:t>
-      </w:r>
-      <w:proofErr w:type="spellEnd"/>
-      <w:r>
-        <w:rPr>
-          <w:lang w:val="es-ES"/>
-        </w:rPr>
-        <w:t xml:space="preserve"> </w:t>
-      </w:r>
-      <w:proofErr w:type="spellStart"/>
-      <w:r>
-        <w:rPr>
-          <w:lang w:val="es-ES"/>
-        </w:rPr>
-        <w:t>is</w:t>
-      </w:r>
-      <w:proofErr w:type="spellEnd"/>
-      <w:r>
-        <w:rPr>
-          <w:lang w:val="es-ES"/>
-        </w:rPr>
-        <w:t xml:space="preserve"> </w:t>
-      </w:r>
-      <w:proofErr w:type="spellStart"/>
-      <w:r>
-        <w:rPr>
-          <w:lang w:val="es-ES"/>
-        </w:rPr>
-        <w:t>nnn</w:t>
-      </w:r>
-      <w:proofErr w:type="spellEnd"/>
-      <w:r>
-        <w:rPr>
-          <w:lang w:val="es-ES"/>
-        </w:rPr>
-        <w:t>.</w:t>
+      <w:r>
+        <w:t xml:space="preserve">Format is </w:t>
+      </w:r>
+      <w:proofErr w:type="spellStart"/>
+      <w:r>
+        <w:t>nnn.</w:t>
+      </w:r>
+      <w:proofErr w:type="spellEnd"/>
+    </w:p>
+    <w:p>
+      <w:pPr>
+        <w:ind w:left="720"/>
+        <w:jc w:val="both"/>
+      </w:pPr>
+      <w:r>
+        <w:rPr>
+          <w:b/>
+          <w:bCs/>
+          <w:highlight w:val="blue"/>
+        </w:rPr>
+        <w:t xml:space="preserve">My notes: </w:t>
+      </w:r>
+      <w:r>
+        <w:rPr>
+          <w:highlight w:val="blue"/>
+        </w:rPr>
+        <w:t>For example, one product can have multiple strengths (Amoxicillin 100 mg or  Amoxicillin 50 mg for the kids version). Different strengths have different product numbers</w:t>
+      </w:r>
+      <w:r>
+        <w:rPr>
+          <w:highlight w:val="blue"/>
+        </w:rPr>
+        <w:t>, however, they constitute one single NDA or ANDA. One product may be constituted by different parts, for example, an inhaler (device + canister). Both parts share product number, they are considered just one product.</w:t>
       </w:r>
     </w:p>
     <w:p>
@@ -1280,9 +1269,6 @@
           <w:ilvl w:val="0"/>
           <w:numId w:val="3"/>
         </w:numPr>
-        <w:rPr>
-          <w:lang w:val="es-ES"/>
-        </w:rPr>
       </w:pPr>
       <w:r>
         <w:rPr>
@@ -1293,49 +1279,50 @@
       </w:r>
       <w:r>
         <w:br/>
-        <w:t xml:space="preserve">Code to designate exclusivity granted by the FDA to a drug product. </w:t>
-      </w:r>
-      <w:proofErr w:type="spellStart"/>
-      <w:r>
-        <w:rPr>
-          <w:lang w:val="es-ES"/>
-        </w:rPr>
-        <w:t>Format</w:t>
-      </w:r>
-      <w:proofErr w:type="spellEnd"/>
-      <w:r>
-        <w:rPr>
-          <w:lang w:val="es-ES"/>
-        </w:rPr>
-        <w:t xml:space="preserve"> </w:t>
-      </w:r>
-      <w:proofErr w:type="spellStart"/>
-      <w:r>
-        <w:rPr>
-          <w:lang w:val="es-ES"/>
-        </w:rPr>
-        <w:t>is</w:t>
-      </w:r>
-      <w:proofErr w:type="spellEnd"/>
-      <w:r>
-        <w:rPr>
-          <w:lang w:val="es-ES"/>
-        </w:rPr>
-        <w:t xml:space="preserve"> </w:t>
-      </w:r>
-      <w:proofErr w:type="spellStart"/>
-      <w:r>
-        <w:rPr>
-          <w:lang w:val="es-ES"/>
-        </w:rPr>
+      </w:r>
+      <w:proofErr w:type="spellStart"/>
+      <w:r>
+        <w:t>Code</w:t>
+      </w:r>
+      <w:proofErr w:type="spellEnd"/>
+      <w:r>
+        <w:t xml:space="preserve"> to designate exclusivity granted by the FDA to a drug product. </w:t>
+      </w:r>
+      <w:r>
+        <w:t xml:space="preserve">Format is </w:t>
+      </w:r>
+      <w:proofErr w:type="spellStart"/>
+      <w:r>
         <w:t>nnnnnnnnnn</w:t>
       </w:r>
       <w:proofErr w:type="spellEnd"/>
       <w:r>
-        <w:rPr>
-          <w:lang w:val="es-ES"/>
-        </w:rPr>
         <w:t>.</w:t>
+      </w:r>
+    </w:p>
+    <w:p>
+      <w:pPr>
+        <w:ind w:left="360"/>
+      </w:pPr>
+      <w:r>
+        <w:rPr>
+          <w:b/>
+          <w:bCs/>
+        </w:rPr>
+        <w:lastRenderedPageBreak/>
+        <w:t>My Notes:</w:t>
+      </w:r>
+      <w:r>
+        <w:t xml:space="preserve"> Each type of exclusivity has its own code (See </w:t>
+      </w:r>
+      <w:r>
+        <w:t>Patents-and-Exclusivity-May-19--2015-Issue</w:t>
+      </w:r>
+      <w:r>
+        <w:t>.pdf)</w:t>
+      </w:r>
+      <w:r>
+        <w:t xml:space="preserve">. </w:t>
       </w:r>
     </w:p>
     <w:p>
@@ -1355,6 +1342,3429 @@
       <w:r>
         <w:br/>
         <w:t>The date the exclusivity expires. Format is MMM DD, YYYY.</w:t>
+      </w:r>
+    </w:p>
+    <w:p>
+      <w:pPr>
+        <w:rPr>
+          <w:b/>
+          <w:bCs/>
+        </w:rPr>
+      </w:pPr>
+    </w:p>
+    <w:p>
+      <w:pPr>
+        <w:rPr>
+          <w:b/>
+          <w:bCs/>
+          <w:lang w:val="es-ES"/>
+        </w:rPr>
+      </w:pPr>
+      <w:r>
+        <w:rPr>
+          <w:b/>
+          <w:bCs/>
+          <w:lang w:val="es-ES"/>
+        </w:rPr>
+        <w:t>FDA Post-</w:t>
+      </w:r>
+      <w:proofErr w:type="spellStart"/>
+      <w:r>
+        <w:rPr>
+          <w:b/>
+          <w:bCs/>
+          <w:lang w:val="es-ES"/>
+        </w:rPr>
+        <w:t>Approval</w:t>
+      </w:r>
+      <w:proofErr w:type="spellEnd"/>
+      <w:r>
+        <w:rPr>
+          <w:b/>
+          <w:bCs/>
+          <w:lang w:val="es-ES"/>
+        </w:rPr>
+        <w:t xml:space="preserve"> </w:t>
+      </w:r>
+      <w:proofErr w:type="spellStart"/>
+      <w:r>
+        <w:rPr>
+          <w:b/>
+          <w:bCs/>
+          <w:lang w:val="es-ES"/>
+        </w:rPr>
+        <w:t>Exclusivity</w:t>
+      </w:r>
+      <w:proofErr w:type="spellEnd"/>
+      <w:r>
+        <w:rPr>
+          <w:b/>
+          <w:bCs/>
+          <w:lang w:val="es-ES"/>
+        </w:rPr>
+        <w:t xml:space="preserve"> Codes</w:t>
+      </w:r>
+    </w:p>
+    <w:tbl>
+      <w:tblPr>
+        <w:tblW w:w="0" w:type="auto"/>
+        <w:tblCellSpacing w:w="15" w:type="dxa"/>
+        <w:tblCellMar>
+          <w:top w:w="15" w:type="dxa"/>
+          <w:left w:w="15" w:type="dxa"/>
+          <w:bottom w:w="15" w:type="dxa"/>
+          <w:right w:w="15" w:type="dxa"/>
+        </w:tblCellMar>
+        <w:tblLook w:val="04A0" w:firstRow="1" w:lastRow="0" w:firstColumn="1" w:lastColumn="0" w:noHBand="0" w:noVBand="1"/>
+      </w:tblPr>
+      <w:tblGrid>
+        <w:gridCol w:w="1350"/>
+        <w:gridCol w:w="1899"/>
+        <w:gridCol w:w="1019"/>
+        <w:gridCol w:w="4236"/>
+      </w:tblGrid>
+      <w:tr>
+        <w:trPr>
+          <w:tblHeader/>
+          <w:tblCellSpacing w:w="15" w:type="dxa"/>
+        </w:trPr>
+        <w:tc>
+          <w:tcPr>
+            <w:tcW w:w="0" w:type="auto"/>
+            <w:vAlign w:val="center"/>
+            <w:hideMark/>
+          </w:tcPr>
+          <w:p>
+            <w:pPr>
+              <w:rPr>
+                <w:b/>
+                <w:bCs/>
+                <w:lang w:val="es-ES"/>
+              </w:rPr>
+            </w:pPr>
+            <w:proofErr w:type="spellStart"/>
+            <w:r>
+              <w:rPr>
+                <w:b/>
+                <w:bCs/>
+                <w:lang w:val="es-ES"/>
+              </w:rPr>
+              <w:t>Exclusivity</w:t>
+            </w:r>
+            <w:proofErr w:type="spellEnd"/>
+            <w:r>
+              <w:rPr>
+                <w:b/>
+                <w:bCs/>
+                <w:lang w:val="es-ES"/>
+              </w:rPr>
+              <w:t xml:space="preserve"> </w:t>
+            </w:r>
+            <w:proofErr w:type="spellStart"/>
+            <w:r>
+              <w:rPr>
+                <w:b/>
+                <w:bCs/>
+                <w:lang w:val="es-ES"/>
+              </w:rPr>
+              <w:t>Code</w:t>
+            </w:r>
+            <w:proofErr w:type="spellEnd"/>
+          </w:p>
+        </w:tc>
+        <w:tc>
+          <w:tcPr>
+            <w:tcW w:w="0" w:type="auto"/>
+            <w:vAlign w:val="center"/>
+            <w:hideMark/>
+          </w:tcPr>
+          <w:p>
+            <w:pPr>
+              <w:rPr>
+                <w:b/>
+                <w:bCs/>
+                <w:lang w:val="es-ES"/>
+              </w:rPr>
+            </w:pPr>
+            <w:proofErr w:type="spellStart"/>
+            <w:r>
+              <w:rPr>
+                <w:b/>
+                <w:bCs/>
+                <w:lang w:val="es-ES"/>
+              </w:rPr>
+              <w:t>Type</w:t>
+            </w:r>
+            <w:proofErr w:type="spellEnd"/>
+          </w:p>
+        </w:tc>
+        <w:tc>
+          <w:tcPr>
+            <w:tcW w:w="0" w:type="auto"/>
+            <w:vAlign w:val="center"/>
+            <w:hideMark/>
+          </w:tcPr>
+          <w:p>
+            <w:pPr>
+              <w:rPr>
+                <w:b/>
+                <w:bCs/>
+                <w:lang w:val="es-ES"/>
+              </w:rPr>
+            </w:pPr>
+            <w:proofErr w:type="spellStart"/>
+            <w:r>
+              <w:rPr>
+                <w:b/>
+                <w:bCs/>
+                <w:lang w:val="es-ES"/>
+              </w:rPr>
+              <w:t>Duration</w:t>
+            </w:r>
+            <w:proofErr w:type="spellEnd"/>
+          </w:p>
+        </w:tc>
+        <w:tc>
+          <w:tcPr>
+            <w:tcW w:w="0" w:type="auto"/>
+            <w:vAlign w:val="center"/>
+            <w:hideMark/>
+          </w:tcPr>
+          <w:p>
+            <w:pPr>
+              <w:rPr>
+                <w:b/>
+                <w:bCs/>
+                <w:lang w:val="es-ES"/>
+              </w:rPr>
+            </w:pPr>
+            <w:proofErr w:type="spellStart"/>
+            <w:r>
+              <w:rPr>
+                <w:b/>
+                <w:bCs/>
+                <w:lang w:val="es-ES"/>
+              </w:rPr>
+              <w:t>Description</w:t>
+            </w:r>
+            <w:proofErr w:type="spellEnd"/>
+          </w:p>
+        </w:tc>
+      </w:tr>
+      <w:tr>
+        <w:trPr>
+          <w:tblCellSpacing w:w="15" w:type="dxa"/>
+        </w:trPr>
+        <w:tc>
+          <w:tcPr>
+            <w:tcW w:w="0" w:type="auto"/>
+            <w:vAlign w:val="center"/>
+            <w:hideMark/>
+          </w:tcPr>
+          <w:p>
+            <w:pPr>
+              <w:rPr>
+                <w:lang w:val="es-ES"/>
+              </w:rPr>
+            </w:pPr>
+            <w:r>
+              <w:rPr>
+                <w:b/>
+                <w:bCs/>
+                <w:lang w:val="es-ES"/>
+              </w:rPr>
+              <w:t>NCE</w:t>
+            </w:r>
+          </w:p>
+        </w:tc>
+        <w:tc>
+          <w:tcPr>
+            <w:tcW w:w="0" w:type="auto"/>
+            <w:vAlign w:val="center"/>
+            <w:hideMark/>
+          </w:tcPr>
+          <w:p>
+            <w:pPr>
+              <w:rPr>
+                <w:lang w:val="es-ES"/>
+              </w:rPr>
+            </w:pPr>
+            <w:r>
+              <w:rPr>
+                <w:lang w:val="es-ES"/>
+              </w:rPr>
+              <w:t xml:space="preserve">New Chemical </w:t>
+            </w:r>
+            <w:proofErr w:type="spellStart"/>
+            <w:r>
+              <w:rPr>
+                <w:lang w:val="es-ES"/>
+              </w:rPr>
+              <w:t>Entity</w:t>
+            </w:r>
+            <w:proofErr w:type="spellEnd"/>
+            <w:r>
+              <w:rPr>
+                <w:lang w:val="es-ES"/>
+              </w:rPr>
+              <w:t xml:space="preserve"> </w:t>
+            </w:r>
+            <w:proofErr w:type="spellStart"/>
+            <w:r>
+              <w:rPr>
+                <w:lang w:val="es-ES"/>
+              </w:rPr>
+              <w:t>Exclusivity</w:t>
+            </w:r>
+            <w:proofErr w:type="spellEnd"/>
+          </w:p>
+        </w:tc>
+        <w:tc>
+          <w:tcPr>
+            <w:tcW w:w="0" w:type="auto"/>
+            <w:vAlign w:val="center"/>
+            <w:hideMark/>
+          </w:tcPr>
+          <w:p>
+            <w:pPr>
+              <w:rPr>
+                <w:lang w:val="es-ES"/>
+              </w:rPr>
+            </w:pPr>
+            <w:r>
+              <w:rPr>
+                <w:b/>
+                <w:bCs/>
+                <w:lang w:val="es-ES"/>
+              </w:rPr>
+              <w:t xml:space="preserve">5 </w:t>
+            </w:r>
+            <w:proofErr w:type="spellStart"/>
+            <w:r>
+              <w:rPr>
+                <w:b/>
+                <w:bCs/>
+                <w:lang w:val="es-ES"/>
+              </w:rPr>
+              <w:t>years</w:t>
+            </w:r>
+            <w:proofErr w:type="spellEnd"/>
+          </w:p>
+        </w:tc>
+        <w:tc>
+          <w:tcPr>
+            <w:tcW w:w="0" w:type="auto"/>
+            <w:vAlign w:val="center"/>
+            <w:hideMark/>
+          </w:tcPr>
+          <w:p>
+            <w:r>
+              <w:t xml:space="preserve">Granted for a </w:t>
+            </w:r>
+            <w:r>
+              <w:rPr>
+                <w:b/>
+                <w:bCs/>
+              </w:rPr>
+              <w:t>new active moiety</w:t>
+            </w:r>
+            <w:r>
+              <w:t xml:space="preserve"> (never before approved by FDA). Blocks the </w:t>
+            </w:r>
+            <w:r>
+              <w:rPr>
+                <w:b/>
+                <w:bCs/>
+              </w:rPr>
+              <w:t>filing</w:t>
+            </w:r>
+            <w:r>
+              <w:t xml:space="preserve"> of ANDA or 505(b)(2) for 5 years (or 4 years if a Paragraph IV certification is filed).</w:t>
+            </w:r>
+          </w:p>
+        </w:tc>
+      </w:tr>
+      <w:tr>
+        <w:trPr>
+          <w:tblCellSpacing w:w="15" w:type="dxa"/>
+        </w:trPr>
+        <w:tc>
+          <w:tcPr>
+            <w:tcW w:w="0" w:type="auto"/>
+            <w:vAlign w:val="center"/>
+            <w:hideMark/>
+          </w:tcPr>
+          <w:p>
+            <w:pPr>
+              <w:rPr>
+                <w:lang w:val="es-ES"/>
+              </w:rPr>
+            </w:pPr>
+            <w:r>
+              <w:rPr>
+                <w:b/>
+                <w:bCs/>
+                <w:lang w:val="es-ES"/>
+              </w:rPr>
+              <w:t>PED</w:t>
+            </w:r>
+          </w:p>
+        </w:tc>
+        <w:tc>
+          <w:tcPr>
+            <w:tcW w:w="0" w:type="auto"/>
+            <w:vAlign w:val="center"/>
+            <w:hideMark/>
+          </w:tcPr>
+          <w:p>
+            <w:pPr>
+              <w:rPr>
+                <w:lang w:val="es-ES"/>
+              </w:rPr>
+            </w:pPr>
+            <w:proofErr w:type="spellStart"/>
+            <w:r>
+              <w:rPr>
+                <w:lang w:val="es-ES"/>
+              </w:rPr>
+              <w:t>Pediatric</w:t>
+            </w:r>
+            <w:proofErr w:type="spellEnd"/>
+            <w:r>
+              <w:rPr>
+                <w:lang w:val="es-ES"/>
+              </w:rPr>
+              <w:t xml:space="preserve"> </w:t>
+            </w:r>
+            <w:proofErr w:type="spellStart"/>
+            <w:r>
+              <w:rPr>
+                <w:lang w:val="es-ES"/>
+              </w:rPr>
+              <w:t>Exclusivity</w:t>
+            </w:r>
+            <w:proofErr w:type="spellEnd"/>
+          </w:p>
+        </w:tc>
+        <w:tc>
+          <w:tcPr>
+            <w:tcW w:w="0" w:type="auto"/>
+            <w:vAlign w:val="center"/>
+            <w:hideMark/>
+          </w:tcPr>
+          <w:p>
+            <w:pPr>
+              <w:rPr>
+                <w:lang w:val="es-ES"/>
+              </w:rPr>
+            </w:pPr>
+            <w:r>
+              <w:rPr>
+                <w:b/>
+                <w:bCs/>
+                <w:lang w:val="es-ES"/>
+              </w:rPr>
+              <w:t xml:space="preserve">6 </w:t>
+            </w:r>
+            <w:proofErr w:type="spellStart"/>
+            <w:r>
+              <w:rPr>
+                <w:b/>
+                <w:bCs/>
+                <w:lang w:val="es-ES"/>
+              </w:rPr>
+              <w:t>months</w:t>
+            </w:r>
+            <w:proofErr w:type="spellEnd"/>
+          </w:p>
+        </w:tc>
+        <w:tc>
+          <w:tcPr>
+            <w:tcW w:w="0" w:type="auto"/>
+            <w:vAlign w:val="center"/>
+            <w:hideMark/>
+          </w:tcPr>
+          <w:p>
+            <w:r>
+              <w:t xml:space="preserve">Adds </w:t>
+            </w:r>
+            <w:r>
+              <w:rPr>
+                <w:b/>
+                <w:bCs/>
+              </w:rPr>
+              <w:t>6 months</w:t>
+            </w:r>
+            <w:r>
+              <w:t xml:space="preserve"> to any existing exclusivity or patent protection if the company conducts </w:t>
+            </w:r>
+            <w:proofErr w:type="spellStart"/>
+            <w:r>
+              <w:rPr>
+                <w:b/>
+                <w:bCs/>
+              </w:rPr>
+              <w:t>pediatric</w:t>
+            </w:r>
+            <w:proofErr w:type="spellEnd"/>
+            <w:r>
+              <w:rPr>
+                <w:b/>
+                <w:bCs/>
+              </w:rPr>
+              <w:t xml:space="preserve"> studies</w:t>
+            </w:r>
+            <w:r>
+              <w:t xml:space="preserve"> requested by the FDA.</w:t>
+            </w:r>
+          </w:p>
+        </w:tc>
+      </w:tr>
+      <w:tr>
+        <w:trPr>
+          <w:tblCellSpacing w:w="15" w:type="dxa"/>
+        </w:trPr>
+        <w:tc>
+          <w:tcPr>
+            <w:tcW w:w="0" w:type="auto"/>
+            <w:vAlign w:val="center"/>
+            <w:hideMark/>
+          </w:tcPr>
+          <w:p>
+            <w:pPr>
+              <w:rPr>
+                <w:lang w:val="es-ES"/>
+              </w:rPr>
+            </w:pPr>
+            <w:r>
+              <w:rPr>
+                <w:b/>
+                <w:bCs/>
+                <w:lang w:val="es-ES"/>
+              </w:rPr>
+              <w:t>ODE</w:t>
+            </w:r>
+          </w:p>
+        </w:tc>
+        <w:tc>
+          <w:tcPr>
+            <w:tcW w:w="0" w:type="auto"/>
+            <w:vAlign w:val="center"/>
+            <w:hideMark/>
+          </w:tcPr>
+          <w:p>
+            <w:pPr>
+              <w:rPr>
+                <w:lang w:val="es-ES"/>
+              </w:rPr>
+            </w:pPr>
+            <w:proofErr w:type="spellStart"/>
+            <w:r>
+              <w:rPr>
+                <w:lang w:val="es-ES"/>
+              </w:rPr>
+              <w:t>Orphan</w:t>
+            </w:r>
+            <w:proofErr w:type="spellEnd"/>
+            <w:r>
+              <w:rPr>
+                <w:lang w:val="es-ES"/>
+              </w:rPr>
+              <w:t xml:space="preserve"> </w:t>
+            </w:r>
+            <w:proofErr w:type="spellStart"/>
+            <w:r>
+              <w:rPr>
+                <w:lang w:val="es-ES"/>
+              </w:rPr>
+              <w:t>Drug</w:t>
+            </w:r>
+            <w:proofErr w:type="spellEnd"/>
+            <w:r>
+              <w:rPr>
+                <w:lang w:val="es-ES"/>
+              </w:rPr>
+              <w:t xml:space="preserve"> </w:t>
+            </w:r>
+            <w:proofErr w:type="spellStart"/>
+            <w:r>
+              <w:rPr>
+                <w:lang w:val="es-ES"/>
+              </w:rPr>
+              <w:t>Exclusivity</w:t>
+            </w:r>
+            <w:proofErr w:type="spellEnd"/>
+          </w:p>
+        </w:tc>
+        <w:tc>
+          <w:tcPr>
+            <w:tcW w:w="0" w:type="auto"/>
+            <w:vAlign w:val="center"/>
+            <w:hideMark/>
+          </w:tcPr>
+          <w:p>
+            <w:pPr>
+              <w:rPr>
+                <w:lang w:val="es-ES"/>
+              </w:rPr>
+            </w:pPr>
+            <w:r>
+              <w:rPr>
+                <w:b/>
+                <w:bCs/>
+                <w:lang w:val="es-ES"/>
+              </w:rPr>
+              <w:t xml:space="preserve">7 </w:t>
+            </w:r>
+            <w:proofErr w:type="spellStart"/>
+            <w:r>
+              <w:rPr>
+                <w:b/>
+                <w:bCs/>
+                <w:lang w:val="es-ES"/>
+              </w:rPr>
+              <w:t>years</w:t>
+            </w:r>
+            <w:proofErr w:type="spellEnd"/>
+          </w:p>
+        </w:tc>
+        <w:tc>
+          <w:tcPr>
+            <w:tcW w:w="0" w:type="auto"/>
+            <w:vAlign w:val="center"/>
+            <w:hideMark/>
+          </w:tcPr>
+          <w:p>
+            <w:pPr>
+              <w:rPr>
+                <w:lang w:val="es-ES"/>
+              </w:rPr>
+            </w:pPr>
+            <w:r>
+              <w:t xml:space="preserve">Granted for drugs treating </w:t>
+            </w:r>
+            <w:r>
+              <w:rPr>
+                <w:b/>
+                <w:bCs/>
+              </w:rPr>
+              <w:t>rare diseases</w:t>
+            </w:r>
+            <w:r>
+              <w:t xml:space="preserve"> (affecting &lt;200,000 people in the U.S.). </w:t>
+            </w:r>
+            <w:r>
+              <w:rPr>
+                <w:lang w:val="es-ES"/>
+              </w:rPr>
+              <w:t xml:space="preserve">Blocks </w:t>
+            </w:r>
+            <w:proofErr w:type="spellStart"/>
+            <w:r>
+              <w:rPr>
+                <w:b/>
+                <w:bCs/>
+                <w:lang w:val="es-ES"/>
+              </w:rPr>
+              <w:t>approval</w:t>
+            </w:r>
+            <w:proofErr w:type="spellEnd"/>
+            <w:r>
+              <w:rPr>
+                <w:lang w:val="es-ES"/>
+              </w:rPr>
+              <w:t xml:space="preserve"> </w:t>
+            </w:r>
+            <w:proofErr w:type="spellStart"/>
+            <w:r>
+              <w:rPr>
+                <w:lang w:val="es-ES"/>
+              </w:rPr>
+              <w:t>of</w:t>
+            </w:r>
+            <w:proofErr w:type="spellEnd"/>
+            <w:r>
+              <w:rPr>
+                <w:lang w:val="es-ES"/>
+              </w:rPr>
+              <w:t xml:space="preserve"> similar </w:t>
+            </w:r>
+            <w:proofErr w:type="spellStart"/>
+            <w:r>
+              <w:rPr>
+                <w:lang w:val="es-ES"/>
+              </w:rPr>
+              <w:t>drugs</w:t>
+            </w:r>
+            <w:proofErr w:type="spellEnd"/>
+            <w:r>
+              <w:rPr>
+                <w:lang w:val="es-ES"/>
+              </w:rPr>
+              <w:t xml:space="preserve"> </w:t>
+            </w:r>
+            <w:proofErr w:type="spellStart"/>
+            <w:r>
+              <w:rPr>
+                <w:lang w:val="es-ES"/>
+              </w:rPr>
+              <w:t>for</w:t>
+            </w:r>
+            <w:proofErr w:type="spellEnd"/>
+            <w:r>
+              <w:rPr>
+                <w:lang w:val="es-ES"/>
+              </w:rPr>
+              <w:t xml:space="preserve"> </w:t>
+            </w:r>
+            <w:proofErr w:type="spellStart"/>
+            <w:r>
+              <w:rPr>
+                <w:lang w:val="es-ES"/>
+              </w:rPr>
+              <w:t>the</w:t>
+            </w:r>
+            <w:proofErr w:type="spellEnd"/>
+            <w:r>
+              <w:rPr>
+                <w:lang w:val="es-ES"/>
+              </w:rPr>
+              <w:t xml:space="preserve"> </w:t>
+            </w:r>
+            <w:proofErr w:type="spellStart"/>
+            <w:r>
+              <w:rPr>
+                <w:lang w:val="es-ES"/>
+              </w:rPr>
+              <w:t>same</w:t>
+            </w:r>
+            <w:proofErr w:type="spellEnd"/>
+            <w:r>
+              <w:rPr>
+                <w:lang w:val="es-ES"/>
+              </w:rPr>
+              <w:t xml:space="preserve"> </w:t>
+            </w:r>
+            <w:proofErr w:type="spellStart"/>
+            <w:r>
+              <w:rPr>
+                <w:lang w:val="es-ES"/>
+              </w:rPr>
+              <w:t>indication</w:t>
+            </w:r>
+            <w:proofErr w:type="spellEnd"/>
+            <w:r>
+              <w:rPr>
+                <w:lang w:val="es-ES"/>
+              </w:rPr>
+              <w:t>.</w:t>
+            </w:r>
+          </w:p>
+        </w:tc>
+      </w:tr>
+      <w:tr>
+        <w:trPr>
+          <w:tblCellSpacing w:w="15" w:type="dxa"/>
+        </w:trPr>
+        <w:tc>
+          <w:tcPr>
+            <w:tcW w:w="0" w:type="auto"/>
+            <w:vAlign w:val="center"/>
+            <w:hideMark/>
+          </w:tcPr>
+          <w:p>
+            <w:pPr>
+              <w:rPr>
+                <w:lang w:val="es-ES"/>
+              </w:rPr>
+            </w:pPr>
+            <w:r>
+              <w:rPr>
+                <w:b/>
+                <w:bCs/>
+                <w:lang w:val="es-ES"/>
+              </w:rPr>
+              <w:t>NDF</w:t>
+            </w:r>
+          </w:p>
+        </w:tc>
+        <w:tc>
+          <w:tcPr>
+            <w:tcW w:w="0" w:type="auto"/>
+            <w:vAlign w:val="center"/>
+            <w:hideMark/>
+          </w:tcPr>
+          <w:p>
+            <w:pPr>
+              <w:rPr>
+                <w:lang w:val="es-ES"/>
+              </w:rPr>
+            </w:pPr>
+            <w:r>
+              <w:rPr>
+                <w:lang w:val="es-ES"/>
+              </w:rPr>
+              <w:t xml:space="preserve">New </w:t>
+            </w:r>
+            <w:proofErr w:type="spellStart"/>
+            <w:r>
+              <w:rPr>
+                <w:lang w:val="es-ES"/>
+              </w:rPr>
+              <w:t>Dosage</w:t>
+            </w:r>
+            <w:proofErr w:type="spellEnd"/>
+            <w:r>
+              <w:rPr>
+                <w:lang w:val="es-ES"/>
+              </w:rPr>
+              <w:t xml:space="preserve"> </w:t>
+            </w:r>
+            <w:proofErr w:type="spellStart"/>
+            <w:r>
+              <w:rPr>
+                <w:lang w:val="es-ES"/>
+              </w:rPr>
+              <w:t>Form</w:t>
+            </w:r>
+            <w:proofErr w:type="spellEnd"/>
+            <w:r>
+              <w:rPr>
+                <w:lang w:val="es-ES"/>
+              </w:rPr>
+              <w:t xml:space="preserve"> </w:t>
+            </w:r>
+            <w:proofErr w:type="spellStart"/>
+            <w:r>
+              <w:rPr>
+                <w:lang w:val="es-ES"/>
+              </w:rPr>
+              <w:t>Exclusivity</w:t>
+            </w:r>
+            <w:proofErr w:type="spellEnd"/>
+          </w:p>
+        </w:tc>
+        <w:tc>
+          <w:tcPr>
+            <w:tcW w:w="0" w:type="auto"/>
+            <w:vAlign w:val="center"/>
+            <w:hideMark/>
+          </w:tcPr>
+          <w:p>
+            <w:pPr>
+              <w:rPr>
+                <w:lang w:val="es-ES"/>
+              </w:rPr>
+            </w:pPr>
+            <w:r>
+              <w:rPr>
+                <w:b/>
+                <w:bCs/>
+                <w:lang w:val="es-ES"/>
+              </w:rPr>
+              <w:t xml:space="preserve">3 </w:t>
+            </w:r>
+            <w:proofErr w:type="spellStart"/>
+            <w:r>
+              <w:rPr>
+                <w:b/>
+                <w:bCs/>
+                <w:lang w:val="es-ES"/>
+              </w:rPr>
+              <w:t>years</w:t>
+            </w:r>
+            <w:proofErr w:type="spellEnd"/>
+          </w:p>
+        </w:tc>
+        <w:tc>
+          <w:tcPr>
+            <w:tcW w:w="0" w:type="auto"/>
+            <w:vAlign w:val="center"/>
+            <w:hideMark/>
+          </w:tcPr>
+          <w:p>
+            <w:pPr>
+              <w:rPr>
+                <w:lang w:val="es-ES"/>
+              </w:rPr>
+            </w:pPr>
+            <w:r>
+              <w:t xml:space="preserve">Granted for a </w:t>
+            </w:r>
+            <w:r>
+              <w:rPr>
+                <w:b/>
+                <w:bCs/>
+              </w:rPr>
+              <w:t>new dosage form</w:t>
+            </w:r>
+            <w:r>
+              <w:t xml:space="preserve"> of a previously approved active ingredient (e.g., changing from tablet to liquid). </w:t>
+            </w:r>
+            <w:proofErr w:type="spellStart"/>
+            <w:r>
+              <w:rPr>
+                <w:lang w:val="es-ES"/>
+              </w:rPr>
+              <w:t>Requires</w:t>
+            </w:r>
+            <w:proofErr w:type="spellEnd"/>
+            <w:r>
+              <w:rPr>
+                <w:lang w:val="es-ES"/>
+              </w:rPr>
+              <w:t xml:space="preserve"> </w:t>
+            </w:r>
+            <w:r>
+              <w:rPr>
+                <w:b/>
+                <w:bCs/>
+                <w:lang w:val="es-ES"/>
+              </w:rPr>
+              <w:t xml:space="preserve">new </w:t>
+            </w:r>
+            <w:proofErr w:type="spellStart"/>
+            <w:r>
+              <w:rPr>
+                <w:b/>
+                <w:bCs/>
+                <w:lang w:val="es-ES"/>
+              </w:rPr>
+              <w:t>clinical</w:t>
+            </w:r>
+            <w:proofErr w:type="spellEnd"/>
+            <w:r>
+              <w:rPr>
+                <w:b/>
+                <w:bCs/>
+                <w:lang w:val="es-ES"/>
+              </w:rPr>
+              <w:t xml:space="preserve"> </w:t>
+            </w:r>
+            <w:proofErr w:type="spellStart"/>
+            <w:r>
+              <w:rPr>
+                <w:b/>
+                <w:bCs/>
+                <w:lang w:val="es-ES"/>
+              </w:rPr>
+              <w:t>trials</w:t>
+            </w:r>
+            <w:proofErr w:type="spellEnd"/>
+            <w:r>
+              <w:rPr>
+                <w:lang w:val="es-ES"/>
+              </w:rPr>
+              <w:t>.</w:t>
+            </w:r>
+          </w:p>
+        </w:tc>
+      </w:tr>
+      <w:tr>
+        <w:trPr>
+          <w:tblCellSpacing w:w="15" w:type="dxa"/>
+        </w:trPr>
+        <w:tc>
+          <w:tcPr>
+            <w:tcW w:w="0" w:type="auto"/>
+            <w:vAlign w:val="center"/>
+            <w:hideMark/>
+          </w:tcPr>
+          <w:p>
+            <w:pPr>
+              <w:rPr>
+                <w:lang w:val="es-ES"/>
+              </w:rPr>
+            </w:pPr>
+            <w:r>
+              <w:rPr>
+                <w:b/>
+                <w:bCs/>
+                <w:lang w:val="es-ES"/>
+              </w:rPr>
+              <w:t>NCB</w:t>
+            </w:r>
+          </w:p>
+        </w:tc>
+        <w:tc>
+          <w:tcPr>
+            <w:tcW w:w="0" w:type="auto"/>
+            <w:vAlign w:val="center"/>
+            <w:hideMark/>
+          </w:tcPr>
+          <w:p>
+            <w:pPr>
+              <w:rPr>
+                <w:lang w:val="es-ES"/>
+              </w:rPr>
+            </w:pPr>
+            <w:r>
+              <w:rPr>
+                <w:lang w:val="es-ES"/>
+              </w:rPr>
+              <w:t xml:space="preserve">New </w:t>
+            </w:r>
+            <w:proofErr w:type="spellStart"/>
+            <w:r>
+              <w:rPr>
+                <w:lang w:val="es-ES"/>
+              </w:rPr>
+              <w:t>Combination</w:t>
+            </w:r>
+            <w:proofErr w:type="spellEnd"/>
+            <w:r>
+              <w:rPr>
+                <w:lang w:val="es-ES"/>
+              </w:rPr>
+              <w:t xml:space="preserve"> </w:t>
+            </w:r>
+            <w:proofErr w:type="spellStart"/>
+            <w:r>
+              <w:rPr>
+                <w:lang w:val="es-ES"/>
+              </w:rPr>
+              <w:t>Exclusivity</w:t>
+            </w:r>
+            <w:proofErr w:type="spellEnd"/>
+          </w:p>
+        </w:tc>
+        <w:tc>
+          <w:tcPr>
+            <w:tcW w:w="0" w:type="auto"/>
+            <w:vAlign w:val="center"/>
+            <w:hideMark/>
+          </w:tcPr>
+          <w:p>
+            <w:pPr>
+              <w:rPr>
+                <w:lang w:val="es-ES"/>
+              </w:rPr>
+            </w:pPr>
+            <w:r>
+              <w:rPr>
+                <w:b/>
+                <w:bCs/>
+                <w:lang w:val="es-ES"/>
+              </w:rPr>
+              <w:t xml:space="preserve">3 </w:t>
+            </w:r>
+            <w:proofErr w:type="spellStart"/>
+            <w:r>
+              <w:rPr>
+                <w:b/>
+                <w:bCs/>
+                <w:lang w:val="es-ES"/>
+              </w:rPr>
+              <w:t>years</w:t>
+            </w:r>
+            <w:proofErr w:type="spellEnd"/>
+          </w:p>
+        </w:tc>
+        <w:tc>
+          <w:tcPr>
+            <w:tcW w:w="0" w:type="auto"/>
+            <w:vAlign w:val="center"/>
+            <w:hideMark/>
+          </w:tcPr>
+          <w:p>
+            <w:r>
+              <w:t xml:space="preserve">Granted for a </w:t>
+            </w:r>
+            <w:r>
+              <w:rPr>
+                <w:b/>
+                <w:bCs/>
+              </w:rPr>
+              <w:t>new combination</w:t>
+            </w:r>
+            <w:r>
+              <w:t xml:space="preserve"> of previously approved active ingredients when clinical trials are required.</w:t>
+            </w:r>
+          </w:p>
+        </w:tc>
+      </w:tr>
+      <w:tr>
+        <w:trPr>
+          <w:tblCellSpacing w:w="15" w:type="dxa"/>
+        </w:trPr>
+        <w:tc>
+          <w:tcPr>
+            <w:tcW w:w="0" w:type="auto"/>
+            <w:vAlign w:val="center"/>
+            <w:hideMark/>
+          </w:tcPr>
+          <w:p>
+            <w:pPr>
+              <w:rPr>
+                <w:lang w:val="es-ES"/>
+              </w:rPr>
+            </w:pPr>
+            <w:r>
+              <w:rPr>
+                <w:b/>
+                <w:bCs/>
+                <w:lang w:val="es-ES"/>
+              </w:rPr>
+              <w:t>I</w:t>
+            </w:r>
+          </w:p>
+        </w:tc>
+        <w:tc>
+          <w:tcPr>
+            <w:tcW w:w="0" w:type="auto"/>
+            <w:vAlign w:val="center"/>
+            <w:hideMark/>
+          </w:tcPr>
+          <w:p>
+            <w:pPr>
+              <w:rPr>
+                <w:lang w:val="es-ES"/>
+              </w:rPr>
+            </w:pPr>
+            <w:r>
+              <w:rPr>
+                <w:lang w:val="es-ES"/>
+              </w:rPr>
+              <w:t xml:space="preserve">New </w:t>
+            </w:r>
+            <w:proofErr w:type="spellStart"/>
+            <w:r>
+              <w:rPr>
+                <w:lang w:val="es-ES"/>
+              </w:rPr>
+              <w:t>Indication</w:t>
+            </w:r>
+            <w:proofErr w:type="spellEnd"/>
+            <w:r>
+              <w:rPr>
+                <w:lang w:val="es-ES"/>
+              </w:rPr>
+              <w:t xml:space="preserve"> </w:t>
+            </w:r>
+            <w:proofErr w:type="spellStart"/>
+            <w:r>
+              <w:rPr>
+                <w:lang w:val="es-ES"/>
+              </w:rPr>
+              <w:t>Exclusivity</w:t>
+            </w:r>
+            <w:proofErr w:type="spellEnd"/>
+          </w:p>
+        </w:tc>
+        <w:tc>
+          <w:tcPr>
+            <w:tcW w:w="0" w:type="auto"/>
+            <w:vAlign w:val="center"/>
+            <w:hideMark/>
+          </w:tcPr>
+          <w:p>
+            <w:pPr>
+              <w:rPr>
+                <w:lang w:val="es-ES"/>
+              </w:rPr>
+            </w:pPr>
+            <w:r>
+              <w:rPr>
+                <w:b/>
+                <w:bCs/>
+                <w:lang w:val="es-ES"/>
+              </w:rPr>
+              <w:t xml:space="preserve">3 </w:t>
+            </w:r>
+            <w:proofErr w:type="spellStart"/>
+            <w:r>
+              <w:rPr>
+                <w:b/>
+                <w:bCs/>
+                <w:lang w:val="es-ES"/>
+              </w:rPr>
+              <w:t>years</w:t>
+            </w:r>
+            <w:proofErr w:type="spellEnd"/>
+          </w:p>
+        </w:tc>
+        <w:tc>
+          <w:tcPr>
+            <w:tcW w:w="0" w:type="auto"/>
+            <w:vAlign w:val="center"/>
+            <w:hideMark/>
+          </w:tcPr>
+          <w:p>
+            <w:r>
+              <w:t xml:space="preserve">Granted for a </w:t>
+            </w:r>
+            <w:r>
+              <w:rPr>
+                <w:b/>
+                <w:bCs/>
+              </w:rPr>
+              <w:t>new therapeutic use</w:t>
+            </w:r>
+            <w:r>
+              <w:t xml:space="preserve"> of a previously approved drug when supported by new clinical trials.</w:t>
+            </w:r>
+          </w:p>
+        </w:tc>
+      </w:tr>
+      <w:tr>
+        <w:trPr>
+          <w:tblCellSpacing w:w="15" w:type="dxa"/>
+        </w:trPr>
+        <w:tc>
+          <w:tcPr>
+            <w:tcW w:w="0" w:type="auto"/>
+            <w:vAlign w:val="center"/>
+            <w:hideMark/>
+          </w:tcPr>
+          <w:p>
+            <w:pPr>
+              <w:rPr>
+                <w:lang w:val="es-ES"/>
+              </w:rPr>
+            </w:pPr>
+            <w:r>
+              <w:rPr>
+                <w:b/>
+                <w:bCs/>
+                <w:lang w:val="es-ES"/>
+              </w:rPr>
+              <w:t>D</w:t>
+            </w:r>
+          </w:p>
+        </w:tc>
+        <w:tc>
+          <w:tcPr>
+            <w:tcW w:w="0" w:type="auto"/>
+            <w:vAlign w:val="center"/>
+            <w:hideMark/>
+          </w:tcPr>
+          <w:p>
+            <w:pPr>
+              <w:rPr>
+                <w:lang w:val="es-ES"/>
+              </w:rPr>
+            </w:pPr>
+            <w:r>
+              <w:rPr>
+                <w:lang w:val="es-ES"/>
+              </w:rPr>
+              <w:t xml:space="preserve">New </w:t>
+            </w:r>
+            <w:proofErr w:type="spellStart"/>
+            <w:r>
+              <w:rPr>
+                <w:lang w:val="es-ES"/>
+              </w:rPr>
+              <w:t>Delivery</w:t>
+            </w:r>
+            <w:proofErr w:type="spellEnd"/>
+            <w:r>
+              <w:rPr>
+                <w:lang w:val="es-ES"/>
+              </w:rPr>
+              <w:t xml:space="preserve"> </w:t>
+            </w:r>
+            <w:proofErr w:type="spellStart"/>
+            <w:r>
+              <w:rPr>
+                <w:lang w:val="es-ES"/>
+              </w:rPr>
+              <w:t>System</w:t>
+            </w:r>
+            <w:proofErr w:type="spellEnd"/>
+            <w:r>
+              <w:rPr>
+                <w:lang w:val="es-ES"/>
+              </w:rPr>
+              <w:t xml:space="preserve"> </w:t>
+            </w:r>
+            <w:proofErr w:type="spellStart"/>
+            <w:r>
+              <w:rPr>
+                <w:lang w:val="es-ES"/>
+              </w:rPr>
+              <w:t>Exclusivity</w:t>
+            </w:r>
+            <w:proofErr w:type="spellEnd"/>
+          </w:p>
+        </w:tc>
+        <w:tc>
+          <w:tcPr>
+            <w:tcW w:w="0" w:type="auto"/>
+            <w:vAlign w:val="center"/>
+            <w:hideMark/>
+          </w:tcPr>
+          <w:p>
+            <w:pPr>
+              <w:rPr>
+                <w:lang w:val="es-ES"/>
+              </w:rPr>
+            </w:pPr>
+            <w:r>
+              <w:rPr>
+                <w:b/>
+                <w:bCs/>
+                <w:lang w:val="es-ES"/>
+              </w:rPr>
+              <w:t xml:space="preserve">3 </w:t>
+            </w:r>
+            <w:proofErr w:type="spellStart"/>
+            <w:r>
+              <w:rPr>
+                <w:b/>
+                <w:bCs/>
+                <w:lang w:val="es-ES"/>
+              </w:rPr>
+              <w:t>years</w:t>
+            </w:r>
+            <w:proofErr w:type="spellEnd"/>
+          </w:p>
+        </w:tc>
+        <w:tc>
+          <w:tcPr>
+            <w:tcW w:w="0" w:type="auto"/>
+            <w:vAlign w:val="center"/>
+            <w:hideMark/>
+          </w:tcPr>
+          <w:p>
+            <w:r>
+              <w:t xml:space="preserve">Granted for a </w:t>
+            </w:r>
+            <w:r>
+              <w:rPr>
+                <w:b/>
+                <w:bCs/>
+              </w:rPr>
+              <w:t>new route of administration</w:t>
+            </w:r>
+            <w:r>
+              <w:t xml:space="preserve"> or </w:t>
+            </w:r>
+            <w:r>
+              <w:rPr>
+                <w:b/>
+                <w:bCs/>
+              </w:rPr>
+              <w:t>delivery system</w:t>
+            </w:r>
+            <w:r>
+              <w:t xml:space="preserve"> </w:t>
+            </w:r>
+            <w:r>
+              <w:lastRenderedPageBreak/>
+              <w:t>(e.g., switching from oral to transdermal patch).</w:t>
+            </w:r>
+          </w:p>
+        </w:tc>
+      </w:tr>
+      <w:tr>
+        <w:trPr>
+          <w:tblCellSpacing w:w="15" w:type="dxa"/>
+        </w:trPr>
+        <w:tc>
+          <w:tcPr>
+            <w:tcW w:w="0" w:type="auto"/>
+            <w:vAlign w:val="center"/>
+            <w:hideMark/>
+          </w:tcPr>
+          <w:p>
+            <w:pPr>
+              <w:rPr>
+                <w:lang w:val="es-ES"/>
+              </w:rPr>
+            </w:pPr>
+            <w:r>
+              <w:rPr>
+                <w:b/>
+                <w:bCs/>
+                <w:lang w:val="es-ES"/>
+              </w:rPr>
+              <w:lastRenderedPageBreak/>
+              <w:t>RTO</w:t>
+            </w:r>
+          </w:p>
+        </w:tc>
+        <w:tc>
+          <w:tcPr>
+            <w:tcW w:w="0" w:type="auto"/>
+            <w:vAlign w:val="center"/>
+            <w:hideMark/>
+          </w:tcPr>
+          <w:p>
+            <w:pPr>
+              <w:rPr>
+                <w:lang w:val="es-ES"/>
+              </w:rPr>
+            </w:pPr>
+            <w:r>
+              <w:rPr>
+                <w:lang w:val="es-ES"/>
+              </w:rPr>
+              <w:t xml:space="preserve">New </w:t>
+            </w:r>
+            <w:proofErr w:type="spellStart"/>
+            <w:r>
+              <w:rPr>
+                <w:lang w:val="es-ES"/>
+              </w:rPr>
+              <w:t>Route</w:t>
+            </w:r>
+            <w:proofErr w:type="spellEnd"/>
+            <w:r>
+              <w:rPr>
+                <w:lang w:val="es-ES"/>
+              </w:rPr>
+              <w:t xml:space="preserve"> </w:t>
+            </w:r>
+            <w:proofErr w:type="spellStart"/>
+            <w:r>
+              <w:rPr>
+                <w:lang w:val="es-ES"/>
+              </w:rPr>
+              <w:t>of</w:t>
+            </w:r>
+            <w:proofErr w:type="spellEnd"/>
+            <w:r>
+              <w:rPr>
+                <w:lang w:val="es-ES"/>
+              </w:rPr>
+              <w:t xml:space="preserve"> </w:t>
+            </w:r>
+            <w:proofErr w:type="spellStart"/>
+            <w:r>
+              <w:rPr>
+                <w:lang w:val="es-ES"/>
+              </w:rPr>
+              <w:t>Administration</w:t>
+            </w:r>
+            <w:proofErr w:type="spellEnd"/>
+          </w:p>
+        </w:tc>
+        <w:tc>
+          <w:tcPr>
+            <w:tcW w:w="0" w:type="auto"/>
+            <w:vAlign w:val="center"/>
+            <w:hideMark/>
+          </w:tcPr>
+          <w:p>
+            <w:pPr>
+              <w:rPr>
+                <w:lang w:val="es-ES"/>
+              </w:rPr>
+            </w:pPr>
+            <w:r>
+              <w:rPr>
+                <w:b/>
+                <w:bCs/>
+                <w:lang w:val="es-ES"/>
+              </w:rPr>
+              <w:t xml:space="preserve">3 </w:t>
+            </w:r>
+            <w:proofErr w:type="spellStart"/>
+            <w:r>
+              <w:rPr>
+                <w:b/>
+                <w:bCs/>
+                <w:lang w:val="es-ES"/>
+              </w:rPr>
+              <w:t>years</w:t>
+            </w:r>
+            <w:proofErr w:type="spellEnd"/>
+          </w:p>
+        </w:tc>
+        <w:tc>
+          <w:tcPr>
+            <w:tcW w:w="0" w:type="auto"/>
+            <w:vAlign w:val="center"/>
+            <w:hideMark/>
+          </w:tcPr>
+          <w:p>
+            <w:r>
+              <w:t xml:space="preserve">Granted when a drug is approved for </w:t>
+            </w:r>
+            <w:r>
+              <w:rPr>
+                <w:b/>
+                <w:bCs/>
+              </w:rPr>
+              <w:t>a different administration route</w:t>
+            </w:r>
+            <w:r>
+              <w:t xml:space="preserve"> (e.g., IV to oral) and requires new clinical trials.</w:t>
+            </w:r>
+          </w:p>
+        </w:tc>
+      </w:tr>
+      <w:tr>
+        <w:trPr>
+          <w:tblCellSpacing w:w="15" w:type="dxa"/>
+        </w:trPr>
+        <w:tc>
+          <w:tcPr>
+            <w:tcW w:w="0" w:type="auto"/>
+            <w:vAlign w:val="center"/>
+            <w:hideMark/>
+          </w:tcPr>
+          <w:p>
+            <w:pPr>
+              <w:rPr>
+                <w:lang w:val="es-ES"/>
+              </w:rPr>
+            </w:pPr>
+            <w:r>
+              <w:rPr>
+                <w:b/>
+                <w:bCs/>
+                <w:lang w:val="es-ES"/>
+              </w:rPr>
+              <w:t>O</w:t>
+            </w:r>
+          </w:p>
+        </w:tc>
+        <w:tc>
+          <w:tcPr>
+            <w:tcW w:w="0" w:type="auto"/>
+            <w:vAlign w:val="center"/>
+            <w:hideMark/>
+          </w:tcPr>
+          <w:p>
+            <w:pPr>
+              <w:rPr>
+                <w:lang w:val="es-ES"/>
+              </w:rPr>
+            </w:pPr>
+            <w:proofErr w:type="spellStart"/>
+            <w:r>
+              <w:rPr>
+                <w:lang w:val="es-ES"/>
+              </w:rPr>
+              <w:t>Other</w:t>
+            </w:r>
+            <w:proofErr w:type="spellEnd"/>
+            <w:r>
+              <w:rPr>
+                <w:lang w:val="es-ES"/>
+              </w:rPr>
+              <w:t xml:space="preserve"> </w:t>
+            </w:r>
+            <w:proofErr w:type="spellStart"/>
+            <w:r>
+              <w:rPr>
+                <w:lang w:val="es-ES"/>
+              </w:rPr>
+              <w:t>Exclusivity</w:t>
+            </w:r>
+            <w:proofErr w:type="spellEnd"/>
+          </w:p>
+        </w:tc>
+        <w:tc>
+          <w:tcPr>
+            <w:tcW w:w="0" w:type="auto"/>
+            <w:vAlign w:val="center"/>
+            <w:hideMark/>
+          </w:tcPr>
+          <w:p>
+            <w:pPr>
+              <w:rPr>
+                <w:lang w:val="es-ES"/>
+              </w:rPr>
+            </w:pPr>
+            <w:r>
+              <w:rPr>
+                <w:b/>
+                <w:bCs/>
+                <w:lang w:val="es-ES"/>
+              </w:rPr>
+              <w:t xml:space="preserve">3 </w:t>
+            </w:r>
+            <w:proofErr w:type="spellStart"/>
+            <w:r>
+              <w:rPr>
+                <w:b/>
+                <w:bCs/>
+                <w:lang w:val="es-ES"/>
+              </w:rPr>
+              <w:t>years</w:t>
+            </w:r>
+            <w:proofErr w:type="spellEnd"/>
+          </w:p>
+        </w:tc>
+        <w:tc>
+          <w:tcPr>
+            <w:tcW w:w="0" w:type="auto"/>
+            <w:vAlign w:val="center"/>
+            <w:hideMark/>
+          </w:tcPr>
+          <w:p>
+            <w:r>
+              <w:t xml:space="preserve">Covers any </w:t>
+            </w:r>
+            <w:r>
+              <w:rPr>
+                <w:b/>
+                <w:bCs/>
+              </w:rPr>
+              <w:t>other significant change</w:t>
+            </w:r>
+            <w:r>
+              <w:t xml:space="preserve"> that required new clinical trials (e.g., new dosing regimen, reformulation).</w:t>
+            </w:r>
+          </w:p>
+        </w:tc>
+      </w:tr>
+      <w:tr>
+        <w:trPr>
+          <w:tblCellSpacing w:w="15" w:type="dxa"/>
+        </w:trPr>
+        <w:tc>
+          <w:tcPr>
+            <w:tcW w:w="0" w:type="auto"/>
+            <w:vAlign w:val="center"/>
+            <w:hideMark/>
+          </w:tcPr>
+          <w:p>
+            <w:pPr>
+              <w:rPr>
+                <w:lang w:val="es-ES"/>
+              </w:rPr>
+            </w:pPr>
+            <w:r>
+              <w:rPr>
+                <w:b/>
+                <w:bCs/>
+                <w:lang w:val="es-ES"/>
+              </w:rPr>
+              <w:t>DES</w:t>
+            </w:r>
+          </w:p>
+        </w:tc>
+        <w:tc>
+          <w:tcPr>
+            <w:tcW w:w="0" w:type="auto"/>
+            <w:vAlign w:val="center"/>
+            <w:hideMark/>
+          </w:tcPr>
+          <w:p>
+            <w:pPr>
+              <w:rPr>
+                <w:lang w:val="es-ES"/>
+              </w:rPr>
+            </w:pPr>
+            <w:proofErr w:type="spellStart"/>
+            <w:r>
+              <w:rPr>
+                <w:lang w:val="es-ES"/>
+              </w:rPr>
+              <w:t>Designated</w:t>
+            </w:r>
+            <w:proofErr w:type="spellEnd"/>
+            <w:r>
+              <w:rPr>
+                <w:lang w:val="es-ES"/>
+              </w:rPr>
+              <w:t xml:space="preserve"> </w:t>
+            </w:r>
+            <w:proofErr w:type="spellStart"/>
+            <w:r>
+              <w:rPr>
+                <w:lang w:val="es-ES"/>
+              </w:rPr>
+              <w:t>Drug</w:t>
+            </w:r>
+            <w:proofErr w:type="spellEnd"/>
+            <w:r>
+              <w:rPr>
+                <w:lang w:val="es-ES"/>
+              </w:rPr>
+              <w:t xml:space="preserve"> </w:t>
+            </w:r>
+            <w:proofErr w:type="spellStart"/>
+            <w:r>
+              <w:rPr>
+                <w:lang w:val="es-ES"/>
+              </w:rPr>
+              <w:t>Exclusivity</w:t>
+            </w:r>
+            <w:proofErr w:type="spellEnd"/>
+          </w:p>
+        </w:tc>
+        <w:tc>
+          <w:tcPr>
+            <w:tcW w:w="0" w:type="auto"/>
+            <w:vAlign w:val="center"/>
+            <w:hideMark/>
+          </w:tcPr>
+          <w:p>
+            <w:pPr>
+              <w:rPr>
+                <w:lang w:val="es-ES"/>
+              </w:rPr>
+            </w:pPr>
+            <w:r>
+              <w:rPr>
+                <w:b/>
+                <w:bCs/>
+                <w:lang w:val="es-ES"/>
+              </w:rPr>
+              <w:t xml:space="preserve">7 </w:t>
+            </w:r>
+            <w:proofErr w:type="spellStart"/>
+            <w:r>
+              <w:rPr>
+                <w:b/>
+                <w:bCs/>
+                <w:lang w:val="es-ES"/>
+              </w:rPr>
+              <w:t>years</w:t>
+            </w:r>
+            <w:proofErr w:type="spellEnd"/>
+          </w:p>
+        </w:tc>
+        <w:tc>
+          <w:tcPr>
+            <w:tcW w:w="0" w:type="auto"/>
+            <w:vAlign w:val="center"/>
+            <w:hideMark/>
+          </w:tcPr>
+          <w:p>
+            <w:r>
+              <w:t xml:space="preserve">Similar to </w:t>
+            </w:r>
+            <w:r>
+              <w:rPr>
+                <w:b/>
+                <w:bCs/>
+              </w:rPr>
+              <w:t>ODE</w:t>
+            </w:r>
+            <w:r>
+              <w:t xml:space="preserve">, but typically used for </w:t>
+            </w:r>
+            <w:r>
+              <w:rPr>
+                <w:b/>
+                <w:bCs/>
+              </w:rPr>
+              <w:t>drugs receiving special status under health programs</w:t>
+            </w:r>
+            <w:r>
+              <w:t>.</w:t>
+            </w:r>
+          </w:p>
+        </w:tc>
+      </w:tr>
+      <w:tr>
+        <w:trPr>
+          <w:tblCellSpacing w:w="15" w:type="dxa"/>
+        </w:trPr>
+        <w:tc>
+          <w:tcPr>
+            <w:tcW w:w="0" w:type="auto"/>
+            <w:vAlign w:val="center"/>
+            <w:hideMark/>
+          </w:tcPr>
+          <w:p>
+            <w:pPr>
+              <w:rPr>
+                <w:lang w:val="es-ES"/>
+              </w:rPr>
+            </w:pPr>
+            <w:r>
+              <w:rPr>
+                <w:b/>
+                <w:bCs/>
+                <w:lang w:val="es-ES"/>
+              </w:rPr>
+              <w:t>FDAAA</w:t>
+            </w:r>
+          </w:p>
+        </w:tc>
+        <w:tc>
+          <w:tcPr>
+            <w:tcW w:w="0" w:type="auto"/>
+            <w:vAlign w:val="center"/>
+            <w:hideMark/>
+          </w:tcPr>
+          <w:p>
+            <w:pPr>
+              <w:rPr>
+                <w:lang w:val="es-ES"/>
+              </w:rPr>
+            </w:pPr>
+            <w:r>
+              <w:rPr>
+                <w:lang w:val="es-ES"/>
+              </w:rPr>
+              <w:t xml:space="preserve">FDA </w:t>
+            </w:r>
+            <w:proofErr w:type="spellStart"/>
+            <w:r>
+              <w:rPr>
+                <w:lang w:val="es-ES"/>
+              </w:rPr>
+              <w:t>Amendments</w:t>
+            </w:r>
+            <w:proofErr w:type="spellEnd"/>
+            <w:r>
+              <w:rPr>
+                <w:lang w:val="es-ES"/>
+              </w:rPr>
+              <w:t xml:space="preserve"> </w:t>
+            </w:r>
+            <w:proofErr w:type="spellStart"/>
+            <w:r>
+              <w:rPr>
+                <w:lang w:val="es-ES"/>
+              </w:rPr>
+              <w:t>Act</w:t>
+            </w:r>
+            <w:proofErr w:type="spellEnd"/>
+            <w:r>
+              <w:rPr>
+                <w:lang w:val="es-ES"/>
+              </w:rPr>
+              <w:t xml:space="preserve"> </w:t>
+            </w:r>
+            <w:proofErr w:type="spellStart"/>
+            <w:r>
+              <w:rPr>
+                <w:lang w:val="es-ES"/>
+              </w:rPr>
+              <w:t>Exclusivity</w:t>
+            </w:r>
+            <w:proofErr w:type="spellEnd"/>
+          </w:p>
+        </w:tc>
+        <w:tc>
+          <w:tcPr>
+            <w:tcW w:w="0" w:type="auto"/>
+            <w:vAlign w:val="center"/>
+            <w:hideMark/>
+          </w:tcPr>
+          <w:p>
+            <w:pPr>
+              <w:rPr>
+                <w:lang w:val="es-ES"/>
+              </w:rPr>
+            </w:pPr>
+            <w:r>
+              <w:rPr>
+                <w:b/>
+                <w:bCs/>
+                <w:lang w:val="es-ES"/>
+              </w:rPr>
+              <w:t xml:space="preserve">3 </w:t>
+            </w:r>
+            <w:proofErr w:type="spellStart"/>
+            <w:r>
+              <w:rPr>
+                <w:b/>
+                <w:bCs/>
+                <w:lang w:val="es-ES"/>
+              </w:rPr>
+              <w:t>years</w:t>
+            </w:r>
+            <w:proofErr w:type="spellEnd"/>
+          </w:p>
+        </w:tc>
+        <w:tc>
+          <w:tcPr>
+            <w:tcW w:w="0" w:type="auto"/>
+            <w:vAlign w:val="center"/>
+            <w:hideMark/>
+          </w:tcPr>
+          <w:p>
+            <w:r>
+              <w:t xml:space="preserve">Exclusivity under </w:t>
+            </w:r>
+            <w:r>
+              <w:rPr>
+                <w:b/>
+                <w:bCs/>
+              </w:rPr>
+              <w:t>special FDA programs</w:t>
+            </w:r>
+            <w:r>
+              <w:t>, often linked to safety studies.</w:t>
+            </w:r>
+          </w:p>
+        </w:tc>
+      </w:tr>
+    </w:tbl>
+    <w:p>
+      <w:pPr>
+        <w:rPr>
+          <w:lang w:val="es-ES"/>
+        </w:rPr>
+      </w:pPr>
+      <w:r>
+        <w:rPr>
+          <w:lang w:val="es-ES"/>
+        </w:rPr>
+        <w:pict w14:anchorId="339A3658">
+          <v:rect id="_x0000_i1025" style="width:0;height:1.5pt" o:hralign="center" o:hrstd="t" o:hr="t" fillcolor="#a0a0a0" stroked="f"/>
+        </w:pict>
+      </w:r>
+    </w:p>
+    <w:p>
+      <w:pPr>
+        <w:rPr>
+          <w:b/>
+          <w:bCs/>
+          <w:lang w:val="es-ES"/>
+        </w:rPr>
+      </w:pPr>
+      <w:r>
+        <w:rPr>
+          <w:b/>
+          <w:bCs/>
+          <w:lang w:val="es-ES"/>
+        </w:rPr>
+        <w:t>Key Notes:</w:t>
+      </w:r>
+    </w:p>
+    <w:p>
+      <w:pPr>
+        <w:numPr>
+          <w:ilvl w:val="0"/>
+          <w:numId w:val="4"/>
+        </w:numPr>
+      </w:pPr>
+      <w:r>
+        <w:rPr>
+          <w:b/>
+          <w:bCs/>
+        </w:rPr>
+        <w:t>5-Year NCE exclusivity</w:t>
+      </w:r>
+      <w:r>
+        <w:t xml:space="preserve"> is the strongest—it </w:t>
+      </w:r>
+      <w:r>
+        <w:rPr>
+          <w:b/>
+          <w:bCs/>
+        </w:rPr>
+        <w:t>prevents generic applications from even being filed</w:t>
+      </w:r>
+      <w:r>
+        <w:t xml:space="preserve"> for 5 years.</w:t>
+      </w:r>
+    </w:p>
+    <w:p>
+      <w:pPr>
+        <w:numPr>
+          <w:ilvl w:val="0"/>
+          <w:numId w:val="4"/>
+        </w:numPr>
+      </w:pPr>
+      <w:r>
+        <w:rPr>
+          <w:b/>
+          <w:bCs/>
+        </w:rPr>
+        <w:t>3-Year exclusivities (NDF, NCB, I, D, RTO, O)</w:t>
+      </w:r>
+      <w:r>
+        <w:t xml:space="preserve"> apply when the drug requires </w:t>
+      </w:r>
+      <w:r>
+        <w:rPr>
+          <w:b/>
+          <w:bCs/>
+        </w:rPr>
+        <w:t>new clinical trials</w:t>
+      </w:r>
+      <w:r>
+        <w:t xml:space="preserve"> but does </w:t>
+      </w:r>
+      <w:r>
+        <w:rPr>
+          <w:b/>
+          <w:bCs/>
+        </w:rPr>
+        <w:t>not</w:t>
+      </w:r>
+      <w:r>
+        <w:t xml:space="preserve"> contain a new active moiety.</w:t>
+      </w:r>
+    </w:p>
+    <w:p>
+      <w:pPr>
+        <w:numPr>
+          <w:ilvl w:val="0"/>
+          <w:numId w:val="4"/>
+        </w:numPr>
+      </w:pPr>
+      <w:proofErr w:type="spellStart"/>
+      <w:r>
+        <w:rPr>
+          <w:b/>
+          <w:bCs/>
+        </w:rPr>
+        <w:t>Pediatric</w:t>
+      </w:r>
+      <w:proofErr w:type="spellEnd"/>
+      <w:r>
+        <w:rPr>
+          <w:b/>
+          <w:bCs/>
+        </w:rPr>
+        <w:t xml:space="preserve"> Exclusivity (PED)</w:t>
+      </w:r>
+      <w:r>
+        <w:t xml:space="preserve"> extends </w:t>
+      </w:r>
+      <w:r>
+        <w:rPr>
+          <w:b/>
+          <w:bCs/>
+        </w:rPr>
+        <w:t>any</w:t>
+      </w:r>
+      <w:r>
+        <w:t xml:space="preserve"> exclusivity or patent protection by 6 months.</w:t>
+      </w:r>
+    </w:p>
+    <w:p>
+      <w:pPr>
+        <w:numPr>
+          <w:ilvl w:val="0"/>
+          <w:numId w:val="4"/>
+        </w:numPr>
+      </w:pPr>
+      <w:r>
+        <w:rPr>
+          <w:b/>
+          <w:bCs/>
+        </w:rPr>
+        <w:t>Orphan Drug Exclusivity (ODE)</w:t>
+      </w:r>
+      <w:r>
+        <w:t xml:space="preserve"> grants </w:t>
+      </w:r>
+      <w:r>
+        <w:rPr>
+          <w:b/>
+          <w:bCs/>
+        </w:rPr>
+        <w:t>7 years</w:t>
+      </w:r>
+      <w:r>
+        <w:t xml:space="preserve"> of market protection for rare disease treatments.</w:t>
+      </w:r>
+    </w:p>
+    <w:p/>
+    <w:p>
+      <w:pPr>
+        <w:rPr>
+          <w:lang w:val="es-ES"/>
+        </w:rPr>
+      </w:pPr>
+      <w:r>
+        <w:t xml:space="preserve">When </w:t>
+      </w:r>
+      <w:r>
+        <w:rPr>
+          <w:b/>
+          <w:bCs/>
+        </w:rPr>
+        <w:t>exclusivity is granted</w:t>
+      </w:r>
+      <w:r>
+        <w:t xml:space="preserve"> while the </w:t>
+      </w:r>
+      <w:r>
+        <w:rPr>
+          <w:b/>
+          <w:bCs/>
+        </w:rPr>
+        <w:t>patent is still active</w:t>
+      </w:r>
+      <w:r>
+        <w:t xml:space="preserve">, the NDA applicant benefits in several ways, as the exclusivity and patent provide </w:t>
+      </w:r>
+      <w:r>
+        <w:rPr>
+          <w:b/>
+          <w:bCs/>
+        </w:rPr>
+        <w:t>complementary protections</w:t>
+      </w:r>
+      <w:r>
+        <w:t xml:space="preserve">. </w:t>
+      </w:r>
+      <w:proofErr w:type="spellStart"/>
+      <w:r>
+        <w:rPr>
+          <w:lang w:val="es-ES"/>
+        </w:rPr>
+        <w:t>Here's</w:t>
+      </w:r>
+      <w:proofErr w:type="spellEnd"/>
+      <w:r>
+        <w:rPr>
+          <w:lang w:val="es-ES"/>
+        </w:rPr>
+        <w:t xml:space="preserve"> </w:t>
+      </w:r>
+      <w:proofErr w:type="spellStart"/>
+      <w:r>
+        <w:rPr>
+          <w:lang w:val="es-ES"/>
+        </w:rPr>
+        <w:t>how</w:t>
+      </w:r>
+      <w:proofErr w:type="spellEnd"/>
+      <w:r>
+        <w:rPr>
+          <w:lang w:val="es-ES"/>
+        </w:rPr>
+        <w:t>:</w:t>
+      </w:r>
+    </w:p>
+    <w:p>
+      <w:pPr>
+        <w:rPr>
+          <w:lang w:val="es-ES"/>
+        </w:rPr>
+      </w:pPr>
+      <w:r>
+        <w:rPr>
+          <w:lang w:val="es-ES"/>
+        </w:rPr>
+        <w:pict w14:anchorId="53ECA28E">
+          <v:rect id="_x0000_i1057" style="width:0;height:1.5pt" o:hralign="center" o:hrstd="t" o:hr="t" fillcolor="#a0a0a0" stroked="f"/>
+        </w:pict>
+      </w:r>
+    </w:p>
+    <w:p>
+      <w:pPr>
+        <w:rPr>
+          <w:b/>
+          <w:bCs/>
+          <w:lang w:val="es-ES"/>
+        </w:rPr>
+      </w:pPr>
+      <w:r>
+        <w:rPr>
+          <w:b/>
+          <w:bCs/>
+          <w:lang w:val="es-ES"/>
+        </w:rPr>
+        <w:t>1️</w:t>
+      </w:r>
+      <w:r>
+        <w:rPr>
+          <w:rFonts w:ascii="Segoe UI Symbol" w:hAnsi="Segoe UI Symbol" w:cs="Segoe UI Symbol"/>
+          <w:b/>
+          <w:bCs/>
+          <w:lang w:val="es-ES"/>
+        </w:rPr>
+        <w:t>⃣</w:t>
+      </w:r>
+      <w:r>
+        <w:rPr>
+          <w:b/>
+          <w:bCs/>
+          <w:lang w:val="es-ES"/>
+        </w:rPr>
+        <w:t xml:space="preserve"> </w:t>
+      </w:r>
+      <w:proofErr w:type="spellStart"/>
+      <w:r>
+        <w:rPr>
+          <w:b/>
+          <w:bCs/>
+          <w:lang w:val="es-ES"/>
+        </w:rPr>
+        <w:t>Blocking</w:t>
+      </w:r>
+      <w:proofErr w:type="spellEnd"/>
+      <w:r>
+        <w:rPr>
+          <w:b/>
+          <w:bCs/>
+          <w:lang w:val="es-ES"/>
+        </w:rPr>
+        <w:t xml:space="preserve"> </w:t>
+      </w:r>
+      <w:proofErr w:type="spellStart"/>
+      <w:r>
+        <w:rPr>
+          <w:b/>
+          <w:bCs/>
+          <w:lang w:val="es-ES"/>
+        </w:rPr>
+        <w:t>Generic</w:t>
+      </w:r>
+      <w:proofErr w:type="spellEnd"/>
+      <w:r>
+        <w:rPr>
+          <w:b/>
+          <w:bCs/>
+          <w:lang w:val="es-ES"/>
+        </w:rPr>
+        <w:t xml:space="preserve"> </w:t>
+      </w:r>
+      <w:proofErr w:type="spellStart"/>
+      <w:r>
+        <w:rPr>
+          <w:b/>
+          <w:bCs/>
+          <w:lang w:val="es-ES"/>
+        </w:rPr>
+        <w:t>Competition</w:t>
+      </w:r>
+      <w:proofErr w:type="spellEnd"/>
+      <w:r>
+        <w:rPr>
+          <w:b/>
+          <w:bCs/>
+          <w:lang w:val="es-ES"/>
+        </w:rPr>
+        <w:t xml:space="preserve"> More </w:t>
+      </w:r>
+      <w:proofErr w:type="spellStart"/>
+      <w:r>
+        <w:rPr>
+          <w:b/>
+          <w:bCs/>
+          <w:lang w:val="es-ES"/>
+        </w:rPr>
+        <w:t>Effectively</w:t>
+      </w:r>
+      <w:proofErr w:type="spellEnd"/>
+    </w:p>
+    <w:p>
+      <w:pPr>
+        <w:numPr>
+          <w:ilvl w:val="0"/>
+          <w:numId w:val="5"/>
+        </w:numPr>
+        <w:rPr>
+          <w:lang w:val="es-ES"/>
+        </w:rPr>
+      </w:pPr>
+      <w:proofErr w:type="spellStart"/>
+      <w:r>
+        <w:rPr>
+          <w:b/>
+          <w:bCs/>
+          <w:lang w:val="es-ES"/>
+        </w:rPr>
+        <w:lastRenderedPageBreak/>
+        <w:t>Exclusivity</w:t>
+      </w:r>
+      <w:proofErr w:type="spellEnd"/>
+      <w:r>
+        <w:rPr>
+          <w:b/>
+          <w:bCs/>
+          <w:lang w:val="es-ES"/>
+        </w:rPr>
+        <w:t xml:space="preserve"> (FDA-</w:t>
+      </w:r>
+      <w:proofErr w:type="spellStart"/>
+      <w:r>
+        <w:rPr>
+          <w:b/>
+          <w:bCs/>
+          <w:lang w:val="es-ES"/>
+        </w:rPr>
+        <w:t>based</w:t>
+      </w:r>
+      <w:proofErr w:type="spellEnd"/>
+      <w:r>
+        <w:rPr>
+          <w:b/>
+          <w:bCs/>
+          <w:lang w:val="es-ES"/>
+        </w:rPr>
+        <w:t xml:space="preserve"> </w:t>
+      </w:r>
+      <w:proofErr w:type="spellStart"/>
+      <w:r>
+        <w:rPr>
+          <w:b/>
+          <w:bCs/>
+          <w:lang w:val="es-ES"/>
+        </w:rPr>
+        <w:t>protection</w:t>
+      </w:r>
+      <w:proofErr w:type="spellEnd"/>
+      <w:r>
+        <w:rPr>
+          <w:b/>
+          <w:bCs/>
+          <w:lang w:val="es-ES"/>
+        </w:rPr>
+        <w:t>):</w:t>
+      </w:r>
+    </w:p>
+    <w:p>
+      <w:pPr>
+        <w:numPr>
+          <w:ilvl w:val="1"/>
+          <w:numId w:val="5"/>
+        </w:numPr>
+      </w:pPr>
+      <w:r>
+        <w:t xml:space="preserve">Prevents the FDA from </w:t>
+      </w:r>
+      <w:r>
+        <w:rPr>
+          <w:b/>
+          <w:bCs/>
+        </w:rPr>
+        <w:t>approving or even reviewing</w:t>
+      </w:r>
+      <w:r>
+        <w:t xml:space="preserve"> generic (ANDA) or 505(b)(2) applications for a set period.</w:t>
+      </w:r>
+    </w:p>
+    <w:p>
+      <w:pPr>
+        <w:numPr>
+          <w:ilvl w:val="1"/>
+          <w:numId w:val="5"/>
+        </w:numPr>
+        <w:rPr>
+          <w:lang w:val="es-ES"/>
+        </w:rPr>
+      </w:pPr>
+      <w:r>
+        <w:rPr>
+          <w:lang w:val="es-ES"/>
+        </w:rPr>
+        <w:t xml:space="preserve">Works </w:t>
+      </w:r>
+      <w:proofErr w:type="spellStart"/>
+      <w:r>
+        <w:rPr>
+          <w:b/>
+          <w:bCs/>
+          <w:lang w:val="es-ES"/>
+        </w:rPr>
+        <w:t>independently</w:t>
+      </w:r>
+      <w:proofErr w:type="spellEnd"/>
+      <w:r>
+        <w:rPr>
+          <w:lang w:val="es-ES"/>
+        </w:rPr>
+        <w:t xml:space="preserve"> </w:t>
+      </w:r>
+      <w:proofErr w:type="spellStart"/>
+      <w:r>
+        <w:rPr>
+          <w:lang w:val="es-ES"/>
+        </w:rPr>
+        <w:t>of</w:t>
+      </w:r>
+      <w:proofErr w:type="spellEnd"/>
+      <w:r>
+        <w:rPr>
+          <w:lang w:val="es-ES"/>
+        </w:rPr>
+        <w:t xml:space="preserve"> </w:t>
+      </w:r>
+      <w:proofErr w:type="spellStart"/>
+      <w:r>
+        <w:rPr>
+          <w:lang w:val="es-ES"/>
+        </w:rPr>
+        <w:t>patents</w:t>
+      </w:r>
+      <w:proofErr w:type="spellEnd"/>
+      <w:r>
+        <w:rPr>
+          <w:lang w:val="es-ES"/>
+        </w:rPr>
+        <w:t>.</w:t>
+      </w:r>
+    </w:p>
+    <w:p>
+      <w:pPr>
+        <w:numPr>
+          <w:ilvl w:val="0"/>
+          <w:numId w:val="5"/>
+        </w:numPr>
+        <w:rPr>
+          <w:lang w:val="es-ES"/>
+        </w:rPr>
+      </w:pPr>
+      <w:proofErr w:type="spellStart"/>
+      <w:r>
+        <w:rPr>
+          <w:b/>
+          <w:bCs/>
+          <w:lang w:val="es-ES"/>
+        </w:rPr>
+        <w:t>Patent</w:t>
+      </w:r>
+      <w:proofErr w:type="spellEnd"/>
+      <w:r>
+        <w:rPr>
+          <w:b/>
+          <w:bCs/>
+          <w:lang w:val="es-ES"/>
+        </w:rPr>
+        <w:t xml:space="preserve"> (Legal </w:t>
+      </w:r>
+      <w:proofErr w:type="spellStart"/>
+      <w:r>
+        <w:rPr>
+          <w:b/>
+          <w:bCs/>
+          <w:lang w:val="es-ES"/>
+        </w:rPr>
+        <w:t>protection</w:t>
+      </w:r>
+      <w:proofErr w:type="spellEnd"/>
+      <w:r>
+        <w:rPr>
+          <w:b/>
+          <w:bCs/>
+          <w:lang w:val="es-ES"/>
+        </w:rPr>
+        <w:t>):</w:t>
+      </w:r>
+    </w:p>
+    <w:p>
+      <w:pPr>
+        <w:numPr>
+          <w:ilvl w:val="1"/>
+          <w:numId w:val="5"/>
+        </w:numPr>
+      </w:pPr>
+      <w:r>
+        <w:t xml:space="preserve">Prevents generics from </w:t>
+      </w:r>
+      <w:r>
+        <w:rPr>
+          <w:b/>
+          <w:bCs/>
+        </w:rPr>
+        <w:t>launching</w:t>
+      </w:r>
+      <w:r>
+        <w:t xml:space="preserve"> the drug unless they successfully </w:t>
+      </w:r>
+      <w:r>
+        <w:rPr>
+          <w:b/>
+          <w:bCs/>
+        </w:rPr>
+        <w:t>challenge the patent</w:t>
+      </w:r>
+      <w:r>
+        <w:t xml:space="preserve"> in court.</w:t>
+      </w:r>
+    </w:p>
+    <w:p>
+      <w:pPr>
+        <w:numPr>
+          <w:ilvl w:val="1"/>
+          <w:numId w:val="5"/>
+        </w:numPr>
+      </w:pPr>
+      <w:r>
+        <w:t xml:space="preserve">Allows the NDA holder to </w:t>
+      </w:r>
+      <w:r>
+        <w:rPr>
+          <w:b/>
+          <w:bCs/>
+        </w:rPr>
+        <w:t>sue</w:t>
+      </w:r>
+      <w:r>
+        <w:t xml:space="preserve"> generic manufacturers for patent infringement.</w:t>
+      </w:r>
+    </w:p>
+    <w:p>
+      <w:r>
+        <w:rPr>
+          <w:rFonts w:ascii="Segoe UI Emoji" w:hAnsi="Segoe UI Emoji" w:cs="Segoe UI Emoji"/>
+        </w:rPr>
+        <w:t>✅</w:t>
+      </w:r>
+      <w:r>
+        <w:t xml:space="preserve"> </w:t>
+      </w:r>
+      <w:r>
+        <w:rPr>
+          <w:b/>
+          <w:bCs/>
+        </w:rPr>
+        <w:t>Benefit:</w:t>
+      </w:r>
+      <w:r>
+        <w:t xml:space="preserve"> If an NDA applicant holds both exclusivity and an active patent, </w:t>
+      </w:r>
+      <w:r>
+        <w:rPr>
+          <w:b/>
+          <w:bCs/>
+        </w:rPr>
+        <w:t>generics are blocked from both filing applications and launching the product, maximizing market control</w:t>
+      </w:r>
+      <w:r>
+        <w:t>.</w:t>
+      </w:r>
+    </w:p>
+    <w:p>
+      <w:pPr>
+        <w:rPr>
+          <w:lang w:val="es-ES"/>
+        </w:rPr>
+      </w:pPr>
+      <w:r>
+        <w:rPr>
+          <w:lang w:val="es-ES"/>
+        </w:rPr>
+        <w:pict w14:anchorId="3825070A">
+          <v:rect id="_x0000_i1058" style="width:0;height:1.5pt" o:hralign="center" o:hrstd="t" o:hr="t" fillcolor="#a0a0a0" stroked="f"/>
+        </w:pict>
+      </w:r>
+    </w:p>
+    <w:p>
+      <w:pPr>
+        <w:rPr>
+          <w:b/>
+          <w:bCs/>
+        </w:rPr>
+      </w:pPr>
+      <w:r>
+        <w:rPr>
+          <w:b/>
+          <w:bCs/>
+        </w:rPr>
+        <w:t>2</w:t>
+      </w:r>
+      <w:r>
+        <w:rPr>
+          <w:b/>
+          <w:bCs/>
+          <w:lang w:val="es-ES"/>
+        </w:rPr>
+        <w:t>️</w:t>
+      </w:r>
+      <w:r>
+        <w:rPr>
+          <w:rFonts w:ascii="Segoe UI Symbol" w:hAnsi="Segoe UI Symbol" w:cs="Segoe UI Symbol"/>
+          <w:b/>
+          <w:bCs/>
+        </w:rPr>
+        <w:t>⃣</w:t>
+      </w:r>
+      <w:r>
+        <w:rPr>
+          <w:b/>
+          <w:bCs/>
+        </w:rPr>
+        <w:t xml:space="preserve"> Delaying Generic Entry Even After Exclusivity Ends</w:t>
+      </w:r>
+    </w:p>
+    <w:p>
+      <w:r>
+        <w:t xml:space="preserve">Even if </w:t>
+      </w:r>
+      <w:r>
+        <w:rPr>
+          <w:b/>
+          <w:bCs/>
+        </w:rPr>
+        <w:t>exclusivity expires</w:t>
+      </w:r>
+      <w:r>
+        <w:t xml:space="preserve">, a strong </w:t>
+      </w:r>
+      <w:r>
+        <w:rPr>
+          <w:b/>
+          <w:bCs/>
+        </w:rPr>
+        <w:t>patent portfolio</w:t>
+      </w:r>
+      <w:r>
+        <w:t xml:space="preserve"> can still prevent generic entry.</w:t>
+      </w:r>
+    </w:p>
+    <w:p>
+      <w:pPr>
+        <w:rPr>
+          <w:lang w:val="es-ES"/>
+        </w:rPr>
+      </w:pPr>
+      <w:r>
+        <w:rPr>
+          <w:rFonts w:ascii="Segoe UI Emoji" w:hAnsi="Segoe UI Emoji" w:cs="Segoe UI Emoji"/>
+          <w:lang w:val="es-ES"/>
+        </w:rPr>
+        <w:t>🔹</w:t>
+      </w:r>
+      <w:r>
+        <w:rPr>
+          <w:lang w:val="es-ES"/>
+        </w:rPr>
+        <w:t xml:space="preserve"> </w:t>
+      </w:r>
+      <w:proofErr w:type="spellStart"/>
+      <w:r>
+        <w:rPr>
+          <w:b/>
+          <w:bCs/>
+          <w:lang w:val="es-ES"/>
+        </w:rPr>
+        <w:t>Example</w:t>
+      </w:r>
+      <w:proofErr w:type="spellEnd"/>
+      <w:r>
+        <w:rPr>
+          <w:b/>
+          <w:bCs/>
+          <w:lang w:val="es-ES"/>
+        </w:rPr>
+        <w:t xml:space="preserve"> </w:t>
+      </w:r>
+      <w:proofErr w:type="spellStart"/>
+      <w:r>
+        <w:rPr>
+          <w:b/>
+          <w:bCs/>
+          <w:lang w:val="es-ES"/>
+        </w:rPr>
+        <w:t>Scenario</w:t>
+      </w:r>
+      <w:proofErr w:type="spellEnd"/>
+      <w:r>
+        <w:rPr>
+          <w:b/>
+          <w:bCs/>
+          <w:lang w:val="es-ES"/>
+        </w:rPr>
+        <w:t>:</w:t>
+      </w:r>
+    </w:p>
+    <w:p>
+      <w:pPr>
+        <w:numPr>
+          <w:ilvl w:val="0"/>
+          <w:numId w:val="6"/>
+        </w:numPr>
+        <w:rPr>
+          <w:lang w:val="es-ES"/>
+        </w:rPr>
+      </w:pPr>
+      <w:proofErr w:type="spellStart"/>
+      <w:r>
+        <w:rPr>
+          <w:b/>
+          <w:bCs/>
+          <w:lang w:val="es-ES"/>
+        </w:rPr>
+        <w:t>Drug</w:t>
+      </w:r>
+      <w:proofErr w:type="spellEnd"/>
+      <w:r>
+        <w:rPr>
+          <w:b/>
+          <w:bCs/>
+          <w:lang w:val="es-ES"/>
+        </w:rPr>
+        <w:t xml:space="preserve"> </w:t>
+      </w:r>
+      <w:proofErr w:type="spellStart"/>
+      <w:r>
+        <w:rPr>
+          <w:b/>
+          <w:bCs/>
+          <w:lang w:val="es-ES"/>
+        </w:rPr>
+        <w:t>approval</w:t>
+      </w:r>
+      <w:proofErr w:type="spellEnd"/>
+      <w:r>
+        <w:rPr>
+          <w:b/>
+          <w:bCs/>
+          <w:lang w:val="es-ES"/>
+        </w:rPr>
+        <w:t>:</w:t>
+      </w:r>
+      <w:r>
+        <w:rPr>
+          <w:lang w:val="es-ES"/>
+        </w:rPr>
+        <w:t xml:space="preserve"> Jan 1, 2025</w:t>
+      </w:r>
+    </w:p>
+    <w:p>
+      <w:pPr>
+        <w:numPr>
+          <w:ilvl w:val="0"/>
+          <w:numId w:val="6"/>
+        </w:numPr>
+      </w:pPr>
+      <w:r>
+        <w:rPr>
+          <w:b/>
+          <w:bCs/>
+        </w:rPr>
+        <w:t>NCE Exclusivity (5 years) expires:</w:t>
+      </w:r>
+      <w:r>
+        <w:t xml:space="preserve"> Jan 1, 2030</w:t>
+      </w:r>
+    </w:p>
+    <w:p>
+      <w:pPr>
+        <w:numPr>
+          <w:ilvl w:val="0"/>
+          <w:numId w:val="6"/>
+        </w:numPr>
+        <w:rPr>
+          <w:lang w:val="es-ES"/>
+        </w:rPr>
+      </w:pPr>
+      <w:proofErr w:type="spellStart"/>
+      <w:r>
+        <w:rPr>
+          <w:b/>
+          <w:bCs/>
+          <w:lang w:val="es-ES"/>
+        </w:rPr>
+        <w:t>Patent</w:t>
+      </w:r>
+      <w:proofErr w:type="spellEnd"/>
+      <w:r>
+        <w:rPr>
+          <w:b/>
+          <w:bCs/>
+          <w:lang w:val="es-ES"/>
+        </w:rPr>
+        <w:t xml:space="preserve"> expires:</w:t>
+      </w:r>
+      <w:r>
+        <w:rPr>
+          <w:lang w:val="es-ES"/>
+        </w:rPr>
+        <w:t xml:space="preserve"> Jan 1, 2040</w:t>
+      </w:r>
+    </w:p>
+    <w:p>
+      <w:pPr>
+        <w:rPr>
+          <w:lang w:val="es-ES"/>
+        </w:rPr>
+      </w:pPr>
+      <w:proofErr w:type="spellStart"/>
+      <w:r>
+        <w:rPr>
+          <w:b/>
+          <w:bCs/>
+          <w:lang w:val="es-ES"/>
+        </w:rPr>
+        <w:t>What</w:t>
+      </w:r>
+      <w:proofErr w:type="spellEnd"/>
+      <w:r>
+        <w:rPr>
+          <w:b/>
+          <w:bCs/>
+          <w:lang w:val="es-ES"/>
+        </w:rPr>
+        <w:t xml:space="preserve"> </w:t>
+      </w:r>
+      <w:proofErr w:type="spellStart"/>
+      <w:r>
+        <w:rPr>
+          <w:b/>
+          <w:bCs/>
+          <w:lang w:val="es-ES"/>
+        </w:rPr>
+        <w:t>happens</w:t>
+      </w:r>
+      <w:proofErr w:type="spellEnd"/>
+      <w:r>
+        <w:rPr>
+          <w:b/>
+          <w:bCs/>
+          <w:lang w:val="es-ES"/>
+        </w:rPr>
+        <w:t>?</w:t>
+      </w:r>
+    </w:p>
+    <w:p>
+      <w:pPr>
+        <w:numPr>
+          <w:ilvl w:val="0"/>
+          <w:numId w:val="7"/>
+        </w:numPr>
+      </w:pPr>
+      <w:r>
+        <w:t xml:space="preserve">Until </w:t>
+      </w:r>
+      <w:r>
+        <w:rPr>
+          <w:b/>
+          <w:bCs/>
+        </w:rPr>
+        <w:t>Jan 1, 2030</w:t>
+      </w:r>
+      <w:r>
+        <w:t xml:space="preserve"> → </w:t>
+      </w:r>
+      <w:r>
+        <w:rPr>
+          <w:b/>
+          <w:bCs/>
+        </w:rPr>
+        <w:t>FDA cannot accept generic applications</w:t>
+      </w:r>
+      <w:r>
+        <w:t xml:space="preserve"> due to </w:t>
+      </w:r>
+      <w:r>
+        <w:rPr>
+          <w:b/>
+          <w:bCs/>
+        </w:rPr>
+        <w:t>NCE exclusivity</w:t>
+      </w:r>
+      <w:r>
+        <w:t>.</w:t>
+      </w:r>
+    </w:p>
+    <w:p>
+      <w:pPr>
+        <w:numPr>
+          <w:ilvl w:val="0"/>
+          <w:numId w:val="7"/>
+        </w:numPr>
+      </w:pPr>
+      <w:r>
+        <w:t xml:space="preserve">After </w:t>
+      </w:r>
+      <w:r>
+        <w:rPr>
+          <w:b/>
+          <w:bCs/>
+        </w:rPr>
+        <w:t>Jan 1, 2030</w:t>
+      </w:r>
+      <w:r>
+        <w:t xml:space="preserve"> → Generics </w:t>
+      </w:r>
+      <w:r>
+        <w:rPr>
+          <w:b/>
+          <w:bCs/>
+        </w:rPr>
+        <w:t>can file</w:t>
+      </w:r>
+      <w:r>
+        <w:t xml:space="preserve"> ANDAs, but if patents are still valid until </w:t>
+      </w:r>
+      <w:r>
+        <w:rPr>
+          <w:b/>
+          <w:bCs/>
+        </w:rPr>
+        <w:t>2040</w:t>
+      </w:r>
+      <w:r>
+        <w:t>, they must either:</w:t>
+      </w:r>
+    </w:p>
+    <w:p>
+      <w:pPr>
+        <w:numPr>
+          <w:ilvl w:val="1"/>
+          <w:numId w:val="7"/>
+        </w:numPr>
+        <w:rPr>
+          <w:lang w:val="es-ES"/>
+        </w:rPr>
+      </w:pPr>
+      <w:proofErr w:type="spellStart"/>
+      <w:r>
+        <w:rPr>
+          <w:lang w:val="es-ES"/>
+        </w:rPr>
+        <w:t>Wait</w:t>
+      </w:r>
+      <w:proofErr w:type="spellEnd"/>
+      <w:r>
+        <w:rPr>
+          <w:lang w:val="es-ES"/>
+        </w:rPr>
+        <w:t xml:space="preserve"> </w:t>
+      </w:r>
+      <w:proofErr w:type="spellStart"/>
+      <w:r>
+        <w:rPr>
+          <w:lang w:val="es-ES"/>
+        </w:rPr>
+        <w:t>until</w:t>
+      </w:r>
+      <w:proofErr w:type="spellEnd"/>
+      <w:r>
+        <w:rPr>
+          <w:lang w:val="es-ES"/>
+        </w:rPr>
+        <w:t xml:space="preserve"> </w:t>
+      </w:r>
+      <w:r>
+        <w:rPr>
+          <w:b/>
+          <w:bCs/>
+          <w:lang w:val="es-ES"/>
+        </w:rPr>
+        <w:t>2040</w:t>
+      </w:r>
+      <w:r>
+        <w:rPr>
+          <w:lang w:val="es-ES"/>
+        </w:rPr>
+        <w:t xml:space="preserve"> </w:t>
+      </w:r>
+      <w:proofErr w:type="spellStart"/>
+      <w:r>
+        <w:rPr>
+          <w:lang w:val="es-ES"/>
+        </w:rPr>
+        <w:t>to</w:t>
+      </w:r>
+      <w:proofErr w:type="spellEnd"/>
+      <w:r>
+        <w:rPr>
+          <w:lang w:val="es-ES"/>
+        </w:rPr>
+        <w:t xml:space="preserve"> </w:t>
+      </w:r>
+      <w:proofErr w:type="spellStart"/>
+      <w:r>
+        <w:rPr>
+          <w:lang w:val="es-ES"/>
+        </w:rPr>
+        <w:t>launch</w:t>
+      </w:r>
+      <w:proofErr w:type="spellEnd"/>
+      <w:r>
+        <w:rPr>
+          <w:lang w:val="es-ES"/>
+        </w:rPr>
+        <w:t>, OR</w:t>
+      </w:r>
+    </w:p>
+    <w:p>
+      <w:pPr>
+        <w:numPr>
+          <w:ilvl w:val="1"/>
+          <w:numId w:val="7"/>
+        </w:numPr>
+      </w:pPr>
+      <w:r>
+        <w:rPr>
+          <w:b/>
+          <w:bCs/>
+        </w:rPr>
+        <w:t>Challenge the patents in court (Paragraph IV certification)</w:t>
+      </w:r>
+      <w:r>
+        <w:t>—which can take years.</w:t>
+      </w:r>
+    </w:p>
+    <w:p>
+      <w:r>
+        <w:rPr>
+          <w:rFonts w:ascii="Segoe UI Emoji" w:hAnsi="Segoe UI Emoji" w:cs="Segoe UI Emoji"/>
+        </w:rPr>
+        <w:t>✅</w:t>
+      </w:r>
+      <w:r>
+        <w:t xml:space="preserve"> </w:t>
+      </w:r>
+      <w:r>
+        <w:rPr>
+          <w:b/>
+          <w:bCs/>
+        </w:rPr>
+        <w:t>Benefit:</w:t>
+      </w:r>
+      <w:r>
+        <w:t xml:space="preserve"> Even after exclusivity ends, </w:t>
+      </w:r>
+      <w:r>
+        <w:rPr>
+          <w:b/>
+          <w:bCs/>
+        </w:rPr>
+        <w:t>patents extend market exclusivity for years, keeping generics out</w:t>
+      </w:r>
+      <w:r>
+        <w:t>.</w:t>
+      </w:r>
+    </w:p>
+    <w:p>
+      <w:pPr>
+        <w:rPr>
+          <w:lang w:val="es-ES"/>
+        </w:rPr>
+      </w:pPr>
+      <w:r>
+        <w:rPr>
+          <w:lang w:val="es-ES"/>
+        </w:rPr>
+        <w:pict w14:anchorId="7F8BE238">
+          <v:rect id="_x0000_i1059" style="width:0;height:1.5pt" o:hralign="center" o:hrstd="t" o:hr="t" fillcolor="#a0a0a0" stroked="f"/>
+        </w:pict>
+      </w:r>
+    </w:p>
+    <w:p>
+      <w:pPr>
+        <w:rPr>
+          <w:b/>
+          <w:bCs/>
+          <w:lang w:val="es-ES"/>
+        </w:rPr>
+      </w:pPr>
+      <w:r>
+        <w:rPr>
+          <w:b/>
+          <w:bCs/>
+          <w:lang w:val="es-ES"/>
+        </w:rPr>
+        <w:lastRenderedPageBreak/>
+        <w:t>3️</w:t>
+      </w:r>
+      <w:r>
+        <w:rPr>
+          <w:rFonts w:ascii="Segoe UI Symbol" w:hAnsi="Segoe UI Symbol" w:cs="Segoe UI Symbol"/>
+          <w:b/>
+          <w:bCs/>
+          <w:lang w:val="es-ES"/>
+        </w:rPr>
+        <w:t>⃣</w:t>
+      </w:r>
+      <w:r>
+        <w:rPr>
+          <w:b/>
+          <w:bCs/>
+          <w:lang w:val="es-ES"/>
+        </w:rPr>
+        <w:t xml:space="preserve"> </w:t>
+      </w:r>
+      <w:proofErr w:type="spellStart"/>
+      <w:r>
+        <w:rPr>
+          <w:b/>
+          <w:bCs/>
+          <w:lang w:val="es-ES"/>
+        </w:rPr>
+        <w:t>Extending</w:t>
+      </w:r>
+      <w:proofErr w:type="spellEnd"/>
+      <w:r>
+        <w:rPr>
+          <w:b/>
+          <w:bCs/>
+          <w:lang w:val="es-ES"/>
+        </w:rPr>
+        <w:t xml:space="preserve"> </w:t>
+      </w:r>
+      <w:proofErr w:type="spellStart"/>
+      <w:r>
+        <w:rPr>
+          <w:b/>
+          <w:bCs/>
+          <w:lang w:val="es-ES"/>
+        </w:rPr>
+        <w:t>Revenue</w:t>
+      </w:r>
+      <w:proofErr w:type="spellEnd"/>
+      <w:r>
+        <w:rPr>
+          <w:b/>
+          <w:bCs/>
+          <w:lang w:val="es-ES"/>
+        </w:rPr>
+        <w:t xml:space="preserve"> </w:t>
+      </w:r>
+      <w:proofErr w:type="spellStart"/>
+      <w:r>
+        <w:rPr>
+          <w:b/>
+          <w:bCs/>
+          <w:lang w:val="es-ES"/>
+        </w:rPr>
+        <w:t>Maximization</w:t>
+      </w:r>
+      <w:proofErr w:type="spellEnd"/>
+    </w:p>
+    <w:p>
+      <w:pPr>
+        <w:numPr>
+          <w:ilvl w:val="0"/>
+          <w:numId w:val="8"/>
+        </w:numPr>
+      </w:pPr>
+      <w:r>
+        <w:t xml:space="preserve">During the </w:t>
+      </w:r>
+      <w:r>
+        <w:rPr>
+          <w:b/>
+          <w:bCs/>
+        </w:rPr>
+        <w:t>exclusivity period</w:t>
+      </w:r>
+      <w:r>
+        <w:t xml:space="preserve">, the NDA holder enjoys </w:t>
+      </w:r>
+      <w:r>
+        <w:rPr>
+          <w:b/>
+          <w:bCs/>
+        </w:rPr>
+        <w:t>premium pricing</w:t>
+      </w:r>
+      <w:r>
+        <w:t xml:space="preserve"> without generic competition.</w:t>
+      </w:r>
+    </w:p>
+    <w:p>
+      <w:pPr>
+        <w:numPr>
+          <w:ilvl w:val="0"/>
+          <w:numId w:val="8"/>
+        </w:numPr>
+      </w:pPr>
+      <w:r>
+        <w:t xml:space="preserve">Even after exclusivity ends, </w:t>
+      </w:r>
+      <w:r>
+        <w:rPr>
+          <w:b/>
+          <w:bCs/>
+        </w:rPr>
+        <w:t>patents prevent generics from launching</w:t>
+      </w:r>
+      <w:r>
+        <w:t xml:space="preserve">, allowing continued revenue from </w:t>
+      </w:r>
+      <w:r>
+        <w:rPr>
+          <w:b/>
+          <w:bCs/>
+        </w:rPr>
+        <w:t>branded sales</w:t>
+      </w:r>
+      <w:r>
+        <w:t>.</w:t>
+      </w:r>
+    </w:p>
+    <w:p>
+      <w:pPr>
+        <w:numPr>
+          <w:ilvl w:val="0"/>
+          <w:numId w:val="8"/>
+        </w:numPr>
+      </w:pPr>
+      <w:r>
+        <w:t xml:space="preserve">This is </w:t>
+      </w:r>
+      <w:r>
+        <w:rPr>
+          <w:b/>
+          <w:bCs/>
+        </w:rPr>
+        <w:t>especially useful if multiple exclusivities apply</w:t>
+      </w:r>
+      <w:r>
+        <w:t xml:space="preserve"> (e.g., </w:t>
+      </w:r>
+      <w:r>
+        <w:rPr>
+          <w:b/>
+          <w:bCs/>
+        </w:rPr>
+        <w:t xml:space="preserve">NCE + </w:t>
+      </w:r>
+      <w:proofErr w:type="spellStart"/>
+      <w:r>
+        <w:rPr>
+          <w:b/>
+          <w:bCs/>
+        </w:rPr>
+        <w:t>Pediatric</w:t>
+      </w:r>
+      <w:proofErr w:type="spellEnd"/>
+      <w:r>
+        <w:rPr>
+          <w:b/>
+          <w:bCs/>
+        </w:rPr>
+        <w:t xml:space="preserve"> Exclusivity</w:t>
+      </w:r>
+      <w:r>
+        <w:t xml:space="preserve"> adds 6 more months).</w:t>
+      </w:r>
+    </w:p>
+    <w:p>
+      <w:r>
+        <w:rPr>
+          <w:rFonts w:ascii="Segoe UI Emoji" w:hAnsi="Segoe UI Emoji" w:cs="Segoe UI Emoji"/>
+        </w:rPr>
+        <w:t>✅</w:t>
+      </w:r>
+      <w:r>
+        <w:t xml:space="preserve"> </w:t>
+      </w:r>
+      <w:r>
+        <w:rPr>
+          <w:b/>
+          <w:bCs/>
+        </w:rPr>
+        <w:t>Benefit:</w:t>
+      </w:r>
+      <w:r>
+        <w:t xml:space="preserve"> </w:t>
+      </w:r>
+      <w:r>
+        <w:rPr>
+          <w:b/>
+          <w:bCs/>
+        </w:rPr>
+        <w:t>More time to recoup R&amp;D costs and maximize profits</w:t>
+      </w:r>
+      <w:r>
+        <w:t xml:space="preserve"> before generic erosion starts.</w:t>
+      </w:r>
+    </w:p>
+    <w:p>
+      <w:pPr>
+        <w:rPr>
+          <w:lang w:val="es-ES"/>
+        </w:rPr>
+      </w:pPr>
+      <w:r>
+        <w:rPr>
+          <w:lang w:val="es-ES"/>
+        </w:rPr>
+        <w:pict w14:anchorId="34728B82">
+          <v:rect id="_x0000_i1060" style="width:0;height:1.5pt" o:hralign="center" o:hrstd="t" o:hr="t" fillcolor="#a0a0a0" stroked="f"/>
+        </w:pict>
+      </w:r>
+    </w:p>
+    <w:p>
+      <w:pPr>
+        <w:rPr>
+          <w:b/>
+          <w:bCs/>
+        </w:rPr>
+      </w:pPr>
+      <w:r>
+        <w:rPr>
+          <w:b/>
+          <w:bCs/>
+        </w:rPr>
+        <w:t>4</w:t>
+      </w:r>
+      <w:r>
+        <w:rPr>
+          <w:b/>
+          <w:bCs/>
+          <w:lang w:val="es-ES"/>
+        </w:rPr>
+        <w:t>️</w:t>
+      </w:r>
+      <w:r>
+        <w:rPr>
+          <w:rFonts w:ascii="Segoe UI Symbol" w:hAnsi="Segoe UI Symbol" w:cs="Segoe UI Symbol"/>
+          <w:b/>
+          <w:bCs/>
+        </w:rPr>
+        <w:t>⃣</w:t>
+      </w:r>
+      <w:r>
+        <w:rPr>
+          <w:b/>
+          <w:bCs/>
+        </w:rPr>
+        <w:t xml:space="preserve"> Patent Linkage in the Orange Book</w:t>
+      </w:r>
+    </w:p>
+    <w:p>
+      <w:pPr>
+        <w:numPr>
+          <w:ilvl w:val="0"/>
+          <w:numId w:val="9"/>
+        </w:numPr>
+      </w:pPr>
+      <w:r>
+        <w:t xml:space="preserve">NDA holders </w:t>
+      </w:r>
+      <w:r>
+        <w:rPr>
+          <w:b/>
+          <w:bCs/>
+        </w:rPr>
+        <w:t>list patents in the FDA's Orange Book</w:t>
+      </w:r>
+      <w:r>
+        <w:t>.</w:t>
+      </w:r>
+    </w:p>
+    <w:p>
+      <w:pPr>
+        <w:numPr>
+          <w:ilvl w:val="0"/>
+          <w:numId w:val="9"/>
+        </w:numPr>
+      </w:pPr>
+      <w:r>
+        <w:t xml:space="preserve">If a generic company </w:t>
+      </w:r>
+      <w:r>
+        <w:rPr>
+          <w:b/>
+          <w:bCs/>
+        </w:rPr>
+        <w:t>files a Paragraph IV certification</w:t>
+      </w:r>
+      <w:r>
+        <w:t xml:space="preserve"> challenging a listed patent, the NDA holder gets an </w:t>
+      </w:r>
+      <w:r>
+        <w:rPr>
+          <w:b/>
+          <w:bCs/>
+        </w:rPr>
+        <w:t>automatic 30-month stay</w:t>
+      </w:r>
+      <w:r>
+        <w:t xml:space="preserve"> of FDA approval while the patent lawsuit is resolved.</w:t>
+      </w:r>
+    </w:p>
+    <w:p>
+      <w:r>
+        <w:rPr>
+          <w:rFonts w:ascii="Segoe UI Emoji" w:hAnsi="Segoe UI Emoji" w:cs="Segoe UI Emoji"/>
+        </w:rPr>
+        <w:t>✅</w:t>
+      </w:r>
+      <w:r>
+        <w:t xml:space="preserve"> </w:t>
+      </w:r>
+      <w:r>
+        <w:rPr>
+          <w:b/>
+          <w:bCs/>
+        </w:rPr>
+        <w:t>Benefit:</w:t>
+      </w:r>
+      <w:r>
+        <w:t xml:space="preserve"> </w:t>
+      </w:r>
+      <w:r>
+        <w:rPr>
+          <w:b/>
+          <w:bCs/>
+        </w:rPr>
+        <w:t>Further delays generic competition</w:t>
+      </w:r>
+      <w:r>
+        <w:t xml:space="preserve"> even after exclusivity ends.</w:t>
+      </w:r>
+    </w:p>
+    <w:p>
+      <w:pPr>
+        <w:rPr>
+          <w:lang w:val="es-ES"/>
+        </w:rPr>
+      </w:pPr>
+      <w:r>
+        <w:rPr>
+          <w:lang w:val="es-ES"/>
+        </w:rPr>
+        <w:pict w14:anchorId="295EDC29">
+          <v:rect id="_x0000_i1061" style="width:0;height:1.5pt" o:hralign="center" o:hrstd="t" o:hr="t" fillcolor="#a0a0a0" stroked="f"/>
+        </w:pict>
+      </w:r>
+    </w:p>
+    <w:p>
+      <w:pPr>
+        <w:rPr>
+          <w:b/>
+          <w:bCs/>
+        </w:rPr>
+      </w:pPr>
+      <w:r>
+        <w:rPr>
+          <w:rFonts w:ascii="Segoe UI Emoji" w:hAnsi="Segoe UI Emoji" w:cs="Segoe UI Emoji"/>
+          <w:b/>
+          <w:bCs/>
+          <w:lang w:val="es-ES"/>
+        </w:rPr>
+        <w:t>🔹</w:t>
+      </w:r>
+      <w:r>
+        <w:rPr>
+          <w:b/>
+          <w:bCs/>
+        </w:rPr>
+        <w:t xml:space="preserve"> Conclusion:</w:t>
+      </w:r>
+    </w:p>
+    <w:p>
+      <w:pPr>
+        <w:rPr>
+          <w:lang w:val="es-ES"/>
+        </w:rPr>
+      </w:pPr>
+      <w:r>
+        <w:t xml:space="preserve">When </w:t>
+      </w:r>
+      <w:r>
+        <w:rPr>
+          <w:b/>
+          <w:bCs/>
+        </w:rPr>
+        <w:t>both exclusivity and patents overlap</w:t>
+      </w:r>
+      <w:r>
+        <w:t xml:space="preserve">, the NDA holder benefits from </w:t>
+      </w:r>
+      <w:r>
+        <w:rPr>
+          <w:b/>
+          <w:bCs/>
+        </w:rPr>
+        <w:t>multiple layers of protection</w:t>
+      </w:r>
+      <w:r>
+        <w:t xml:space="preserve">, keeping generics out for as long as possible and </w:t>
+      </w:r>
+      <w:r>
+        <w:rPr>
+          <w:b/>
+          <w:bCs/>
+        </w:rPr>
+        <w:t>maximizing market exclusivity &amp; profits</w:t>
+      </w:r>
+      <w:r>
+        <w:t xml:space="preserve">. </w:t>
+      </w:r>
+      <w:r>
+        <w:rPr>
+          <w:rFonts w:ascii="Segoe UI Emoji" w:hAnsi="Segoe UI Emoji" w:cs="Segoe UI Emoji"/>
+          <w:lang w:val="es-ES"/>
+        </w:rPr>
+        <w:t>🚀</w:t>
       </w:r>
     </w:p>
     <w:p/>
@@ -1520,6 +4930,751 @@
     </w:lvl>
   </w:abstractNum>
   <w:abstractNum w:abstractNumId="1" w15:restartNumberingAfterBreak="0">
+    <w:nsid w:val="240642C8"/>
+    <w:multiLevelType w:val="multilevel"/>
+    <w:tmpl w:val="5866D01C"/>
+    <w:lvl w:ilvl="0">
+      <w:start w:val="1"/>
+      <w:numFmt w:val="bullet"/>
+      <w:lvlText w:val=""/>
+      <w:lvlJc w:val="left"/>
+      <w:pPr>
+        <w:tabs>
+          <w:tab w:val="num" w:pos="720"/>
+        </w:tabs>
+        <w:ind w:left="720" w:hanging="360"/>
+      </w:pPr>
+      <w:rPr>
+        <w:rFonts w:ascii="Symbol" w:hAnsi="Symbol" w:hint="default"/>
+        <w:sz w:val="20"/>
+      </w:rPr>
+    </w:lvl>
+    <w:lvl w:ilvl="1" w:tentative="1">
+      <w:start w:val="1"/>
+      <w:numFmt w:val="bullet"/>
+      <w:lvlText w:val="o"/>
+      <w:lvlJc w:val="left"/>
+      <w:pPr>
+        <w:tabs>
+          <w:tab w:val="num" w:pos="1440"/>
+        </w:tabs>
+        <w:ind w:left="1440" w:hanging="360"/>
+      </w:pPr>
+      <w:rPr>
+        <w:rFonts w:ascii="Courier New" w:hAnsi="Courier New" w:hint="default"/>
+        <w:sz w:val="20"/>
+      </w:rPr>
+    </w:lvl>
+    <w:lvl w:ilvl="2" w:tentative="1">
+      <w:start w:val="1"/>
+      <w:numFmt w:val="bullet"/>
+      <w:lvlText w:val=""/>
+      <w:lvlJc w:val="left"/>
+      <w:pPr>
+        <w:tabs>
+          <w:tab w:val="num" w:pos="2160"/>
+        </w:tabs>
+        <w:ind w:left="2160" w:hanging="360"/>
+      </w:pPr>
+      <w:rPr>
+        <w:rFonts w:ascii="Wingdings" w:hAnsi="Wingdings" w:hint="default"/>
+        <w:sz w:val="20"/>
+      </w:rPr>
+    </w:lvl>
+    <w:lvl w:ilvl="3" w:tentative="1">
+      <w:start w:val="1"/>
+      <w:numFmt w:val="bullet"/>
+      <w:lvlText w:val=""/>
+      <w:lvlJc w:val="left"/>
+      <w:pPr>
+        <w:tabs>
+          <w:tab w:val="num" w:pos="2880"/>
+        </w:tabs>
+        <w:ind w:left="2880" w:hanging="360"/>
+      </w:pPr>
+      <w:rPr>
+        <w:rFonts w:ascii="Wingdings" w:hAnsi="Wingdings" w:hint="default"/>
+        <w:sz w:val="20"/>
+      </w:rPr>
+    </w:lvl>
+    <w:lvl w:ilvl="4" w:tentative="1">
+      <w:start w:val="1"/>
+      <w:numFmt w:val="bullet"/>
+      <w:lvlText w:val=""/>
+      <w:lvlJc w:val="left"/>
+      <w:pPr>
+        <w:tabs>
+          <w:tab w:val="num" w:pos="3600"/>
+        </w:tabs>
+        <w:ind w:left="3600" w:hanging="360"/>
+      </w:pPr>
+      <w:rPr>
+        <w:rFonts w:ascii="Wingdings" w:hAnsi="Wingdings" w:hint="default"/>
+        <w:sz w:val="20"/>
+      </w:rPr>
+    </w:lvl>
+    <w:lvl w:ilvl="5" w:tentative="1">
+      <w:start w:val="1"/>
+      <w:numFmt w:val="bullet"/>
+      <w:lvlText w:val=""/>
+      <w:lvlJc w:val="left"/>
+      <w:pPr>
+        <w:tabs>
+          <w:tab w:val="num" w:pos="4320"/>
+        </w:tabs>
+        <w:ind w:left="4320" w:hanging="360"/>
+      </w:pPr>
+      <w:rPr>
+        <w:rFonts w:ascii="Wingdings" w:hAnsi="Wingdings" w:hint="default"/>
+        <w:sz w:val="20"/>
+      </w:rPr>
+    </w:lvl>
+    <w:lvl w:ilvl="6" w:tentative="1">
+      <w:start w:val="1"/>
+      <w:numFmt w:val="bullet"/>
+      <w:lvlText w:val=""/>
+      <w:lvlJc w:val="left"/>
+      <w:pPr>
+        <w:tabs>
+          <w:tab w:val="num" w:pos="5040"/>
+        </w:tabs>
+        <w:ind w:left="5040" w:hanging="360"/>
+      </w:pPr>
+      <w:rPr>
+        <w:rFonts w:ascii="Wingdings" w:hAnsi="Wingdings" w:hint="default"/>
+        <w:sz w:val="20"/>
+      </w:rPr>
+    </w:lvl>
+    <w:lvl w:ilvl="7" w:tentative="1">
+      <w:start w:val="1"/>
+      <w:numFmt w:val="bullet"/>
+      <w:lvlText w:val=""/>
+      <w:lvlJc w:val="left"/>
+      <w:pPr>
+        <w:tabs>
+          <w:tab w:val="num" w:pos="5760"/>
+        </w:tabs>
+        <w:ind w:left="5760" w:hanging="360"/>
+      </w:pPr>
+      <w:rPr>
+        <w:rFonts w:ascii="Wingdings" w:hAnsi="Wingdings" w:hint="default"/>
+        <w:sz w:val="20"/>
+      </w:rPr>
+    </w:lvl>
+    <w:lvl w:ilvl="8" w:tentative="1">
+      <w:start w:val="1"/>
+      <w:numFmt w:val="bullet"/>
+      <w:lvlText w:val=""/>
+      <w:lvlJc w:val="left"/>
+      <w:pPr>
+        <w:tabs>
+          <w:tab w:val="num" w:pos="6480"/>
+        </w:tabs>
+        <w:ind w:left="6480" w:hanging="360"/>
+      </w:pPr>
+      <w:rPr>
+        <w:rFonts w:ascii="Wingdings" w:hAnsi="Wingdings" w:hint="default"/>
+        <w:sz w:val="20"/>
+      </w:rPr>
+    </w:lvl>
+  </w:abstractNum>
+  <w:abstractNum w:abstractNumId="2" w15:restartNumberingAfterBreak="0">
+    <w:nsid w:val="44F476E3"/>
+    <w:multiLevelType w:val="multilevel"/>
+    <w:tmpl w:val="6424353C"/>
+    <w:lvl w:ilvl="0">
+      <w:start w:val="1"/>
+      <w:numFmt w:val="bullet"/>
+      <w:lvlText w:val=""/>
+      <w:lvlJc w:val="left"/>
+      <w:pPr>
+        <w:tabs>
+          <w:tab w:val="num" w:pos="720"/>
+        </w:tabs>
+        <w:ind w:left="720" w:hanging="360"/>
+      </w:pPr>
+      <w:rPr>
+        <w:rFonts w:ascii="Symbol" w:hAnsi="Symbol" w:hint="default"/>
+        <w:sz w:val="20"/>
+      </w:rPr>
+    </w:lvl>
+    <w:lvl w:ilvl="1" w:tentative="1">
+      <w:start w:val="1"/>
+      <w:numFmt w:val="bullet"/>
+      <w:lvlText w:val="o"/>
+      <w:lvlJc w:val="left"/>
+      <w:pPr>
+        <w:tabs>
+          <w:tab w:val="num" w:pos="1440"/>
+        </w:tabs>
+        <w:ind w:left="1440" w:hanging="360"/>
+      </w:pPr>
+      <w:rPr>
+        <w:rFonts w:ascii="Courier New" w:hAnsi="Courier New" w:hint="default"/>
+        <w:sz w:val="20"/>
+      </w:rPr>
+    </w:lvl>
+    <w:lvl w:ilvl="2" w:tentative="1">
+      <w:start w:val="1"/>
+      <w:numFmt w:val="bullet"/>
+      <w:lvlText w:val=""/>
+      <w:lvlJc w:val="left"/>
+      <w:pPr>
+        <w:tabs>
+          <w:tab w:val="num" w:pos="2160"/>
+        </w:tabs>
+        <w:ind w:left="2160" w:hanging="360"/>
+      </w:pPr>
+      <w:rPr>
+        <w:rFonts w:ascii="Wingdings" w:hAnsi="Wingdings" w:hint="default"/>
+        <w:sz w:val="20"/>
+      </w:rPr>
+    </w:lvl>
+    <w:lvl w:ilvl="3" w:tentative="1">
+      <w:start w:val="1"/>
+      <w:numFmt w:val="bullet"/>
+      <w:lvlText w:val=""/>
+      <w:lvlJc w:val="left"/>
+      <w:pPr>
+        <w:tabs>
+          <w:tab w:val="num" w:pos="2880"/>
+        </w:tabs>
+        <w:ind w:left="2880" w:hanging="360"/>
+      </w:pPr>
+      <w:rPr>
+        <w:rFonts w:ascii="Wingdings" w:hAnsi="Wingdings" w:hint="default"/>
+        <w:sz w:val="20"/>
+      </w:rPr>
+    </w:lvl>
+    <w:lvl w:ilvl="4" w:tentative="1">
+      <w:start w:val="1"/>
+      <w:numFmt w:val="bullet"/>
+      <w:lvlText w:val=""/>
+      <w:lvlJc w:val="left"/>
+      <w:pPr>
+        <w:tabs>
+          <w:tab w:val="num" w:pos="3600"/>
+        </w:tabs>
+        <w:ind w:left="3600" w:hanging="360"/>
+      </w:pPr>
+      <w:rPr>
+        <w:rFonts w:ascii="Wingdings" w:hAnsi="Wingdings" w:hint="default"/>
+        <w:sz w:val="20"/>
+      </w:rPr>
+    </w:lvl>
+    <w:lvl w:ilvl="5" w:tentative="1">
+      <w:start w:val="1"/>
+      <w:numFmt w:val="bullet"/>
+      <w:lvlText w:val=""/>
+      <w:lvlJc w:val="left"/>
+      <w:pPr>
+        <w:tabs>
+          <w:tab w:val="num" w:pos="4320"/>
+        </w:tabs>
+        <w:ind w:left="4320" w:hanging="360"/>
+      </w:pPr>
+      <w:rPr>
+        <w:rFonts w:ascii="Wingdings" w:hAnsi="Wingdings" w:hint="default"/>
+        <w:sz w:val="20"/>
+      </w:rPr>
+    </w:lvl>
+    <w:lvl w:ilvl="6" w:tentative="1">
+      <w:start w:val="1"/>
+      <w:numFmt w:val="bullet"/>
+      <w:lvlText w:val=""/>
+      <w:lvlJc w:val="left"/>
+      <w:pPr>
+        <w:tabs>
+          <w:tab w:val="num" w:pos="5040"/>
+        </w:tabs>
+        <w:ind w:left="5040" w:hanging="360"/>
+      </w:pPr>
+      <w:rPr>
+        <w:rFonts w:ascii="Wingdings" w:hAnsi="Wingdings" w:hint="default"/>
+        <w:sz w:val="20"/>
+      </w:rPr>
+    </w:lvl>
+    <w:lvl w:ilvl="7" w:tentative="1">
+      <w:start w:val="1"/>
+      <w:numFmt w:val="bullet"/>
+      <w:lvlText w:val=""/>
+      <w:lvlJc w:val="left"/>
+      <w:pPr>
+        <w:tabs>
+          <w:tab w:val="num" w:pos="5760"/>
+        </w:tabs>
+        <w:ind w:left="5760" w:hanging="360"/>
+      </w:pPr>
+      <w:rPr>
+        <w:rFonts w:ascii="Wingdings" w:hAnsi="Wingdings" w:hint="default"/>
+        <w:sz w:val="20"/>
+      </w:rPr>
+    </w:lvl>
+    <w:lvl w:ilvl="8" w:tentative="1">
+      <w:start w:val="1"/>
+      <w:numFmt w:val="bullet"/>
+      <w:lvlText w:val=""/>
+      <w:lvlJc w:val="left"/>
+      <w:pPr>
+        <w:tabs>
+          <w:tab w:val="num" w:pos="6480"/>
+        </w:tabs>
+        <w:ind w:left="6480" w:hanging="360"/>
+      </w:pPr>
+      <w:rPr>
+        <w:rFonts w:ascii="Wingdings" w:hAnsi="Wingdings" w:hint="default"/>
+        <w:sz w:val="20"/>
+      </w:rPr>
+    </w:lvl>
+  </w:abstractNum>
+  <w:abstractNum w:abstractNumId="3" w15:restartNumberingAfterBreak="0">
+    <w:nsid w:val="45551927"/>
+    <w:multiLevelType w:val="multilevel"/>
+    <w:tmpl w:val="23EA1240"/>
+    <w:lvl w:ilvl="0">
+      <w:start w:val="1"/>
+      <w:numFmt w:val="bullet"/>
+      <w:lvlText w:val=""/>
+      <w:lvlJc w:val="left"/>
+      <w:pPr>
+        <w:tabs>
+          <w:tab w:val="num" w:pos="720"/>
+        </w:tabs>
+        <w:ind w:left="720" w:hanging="360"/>
+      </w:pPr>
+      <w:rPr>
+        <w:rFonts w:ascii="Symbol" w:hAnsi="Symbol" w:hint="default"/>
+        <w:sz w:val="20"/>
+      </w:rPr>
+    </w:lvl>
+    <w:lvl w:ilvl="1">
+      <w:start w:val="1"/>
+      <w:numFmt w:val="bullet"/>
+      <w:lvlText w:val="o"/>
+      <w:lvlJc w:val="left"/>
+      <w:pPr>
+        <w:tabs>
+          <w:tab w:val="num" w:pos="1440"/>
+        </w:tabs>
+        <w:ind w:left="1440" w:hanging="360"/>
+      </w:pPr>
+      <w:rPr>
+        <w:rFonts w:ascii="Courier New" w:hAnsi="Courier New" w:hint="default"/>
+        <w:sz w:val="20"/>
+      </w:rPr>
+    </w:lvl>
+    <w:lvl w:ilvl="2" w:tentative="1">
+      <w:start w:val="1"/>
+      <w:numFmt w:val="bullet"/>
+      <w:lvlText w:val=""/>
+      <w:lvlJc w:val="left"/>
+      <w:pPr>
+        <w:tabs>
+          <w:tab w:val="num" w:pos="2160"/>
+        </w:tabs>
+        <w:ind w:left="2160" w:hanging="360"/>
+      </w:pPr>
+      <w:rPr>
+        <w:rFonts w:ascii="Wingdings" w:hAnsi="Wingdings" w:hint="default"/>
+        <w:sz w:val="20"/>
+      </w:rPr>
+    </w:lvl>
+    <w:lvl w:ilvl="3" w:tentative="1">
+      <w:start w:val="1"/>
+      <w:numFmt w:val="bullet"/>
+      <w:lvlText w:val=""/>
+      <w:lvlJc w:val="left"/>
+      <w:pPr>
+        <w:tabs>
+          <w:tab w:val="num" w:pos="2880"/>
+        </w:tabs>
+        <w:ind w:left="2880" w:hanging="360"/>
+      </w:pPr>
+      <w:rPr>
+        <w:rFonts w:ascii="Wingdings" w:hAnsi="Wingdings" w:hint="default"/>
+        <w:sz w:val="20"/>
+      </w:rPr>
+    </w:lvl>
+    <w:lvl w:ilvl="4" w:tentative="1">
+      <w:start w:val="1"/>
+      <w:numFmt w:val="bullet"/>
+      <w:lvlText w:val=""/>
+      <w:lvlJc w:val="left"/>
+      <w:pPr>
+        <w:tabs>
+          <w:tab w:val="num" w:pos="3600"/>
+        </w:tabs>
+        <w:ind w:left="3600" w:hanging="360"/>
+      </w:pPr>
+      <w:rPr>
+        <w:rFonts w:ascii="Wingdings" w:hAnsi="Wingdings" w:hint="default"/>
+        <w:sz w:val="20"/>
+      </w:rPr>
+    </w:lvl>
+    <w:lvl w:ilvl="5" w:tentative="1">
+      <w:start w:val="1"/>
+      <w:numFmt w:val="bullet"/>
+      <w:lvlText w:val=""/>
+      <w:lvlJc w:val="left"/>
+      <w:pPr>
+        <w:tabs>
+          <w:tab w:val="num" w:pos="4320"/>
+        </w:tabs>
+        <w:ind w:left="4320" w:hanging="360"/>
+      </w:pPr>
+      <w:rPr>
+        <w:rFonts w:ascii="Wingdings" w:hAnsi="Wingdings" w:hint="default"/>
+        <w:sz w:val="20"/>
+      </w:rPr>
+    </w:lvl>
+    <w:lvl w:ilvl="6" w:tentative="1">
+      <w:start w:val="1"/>
+      <w:numFmt w:val="bullet"/>
+      <w:lvlText w:val=""/>
+      <w:lvlJc w:val="left"/>
+      <w:pPr>
+        <w:tabs>
+          <w:tab w:val="num" w:pos="5040"/>
+        </w:tabs>
+        <w:ind w:left="5040" w:hanging="360"/>
+      </w:pPr>
+      <w:rPr>
+        <w:rFonts w:ascii="Wingdings" w:hAnsi="Wingdings" w:hint="default"/>
+        <w:sz w:val="20"/>
+      </w:rPr>
+    </w:lvl>
+    <w:lvl w:ilvl="7" w:tentative="1">
+      <w:start w:val="1"/>
+      <w:numFmt w:val="bullet"/>
+      <w:lvlText w:val=""/>
+      <w:lvlJc w:val="left"/>
+      <w:pPr>
+        <w:tabs>
+          <w:tab w:val="num" w:pos="5760"/>
+        </w:tabs>
+        <w:ind w:left="5760" w:hanging="360"/>
+      </w:pPr>
+      <w:rPr>
+        <w:rFonts w:ascii="Wingdings" w:hAnsi="Wingdings" w:hint="default"/>
+        <w:sz w:val="20"/>
+      </w:rPr>
+    </w:lvl>
+    <w:lvl w:ilvl="8" w:tentative="1">
+      <w:start w:val="1"/>
+      <w:numFmt w:val="bullet"/>
+      <w:lvlText w:val=""/>
+      <w:lvlJc w:val="left"/>
+      <w:pPr>
+        <w:tabs>
+          <w:tab w:val="num" w:pos="6480"/>
+        </w:tabs>
+        <w:ind w:left="6480" w:hanging="360"/>
+      </w:pPr>
+      <w:rPr>
+        <w:rFonts w:ascii="Wingdings" w:hAnsi="Wingdings" w:hint="default"/>
+        <w:sz w:val="20"/>
+      </w:rPr>
+    </w:lvl>
+  </w:abstractNum>
+  <w:abstractNum w:abstractNumId="4" w15:restartNumberingAfterBreak="0">
+    <w:nsid w:val="4BE003D2"/>
+    <w:multiLevelType w:val="multilevel"/>
+    <w:tmpl w:val="9208E760"/>
+    <w:lvl w:ilvl="0">
+      <w:start w:val="1"/>
+      <w:numFmt w:val="bullet"/>
+      <w:lvlText w:val=""/>
+      <w:lvlJc w:val="left"/>
+      <w:pPr>
+        <w:tabs>
+          <w:tab w:val="num" w:pos="720"/>
+        </w:tabs>
+        <w:ind w:left="720" w:hanging="360"/>
+      </w:pPr>
+      <w:rPr>
+        <w:rFonts w:ascii="Symbol" w:hAnsi="Symbol" w:hint="default"/>
+        <w:sz w:val="20"/>
+      </w:rPr>
+    </w:lvl>
+    <w:lvl w:ilvl="1" w:tentative="1">
+      <w:start w:val="1"/>
+      <w:numFmt w:val="bullet"/>
+      <w:lvlText w:val="o"/>
+      <w:lvlJc w:val="left"/>
+      <w:pPr>
+        <w:tabs>
+          <w:tab w:val="num" w:pos="1440"/>
+        </w:tabs>
+        <w:ind w:left="1440" w:hanging="360"/>
+      </w:pPr>
+      <w:rPr>
+        <w:rFonts w:ascii="Courier New" w:hAnsi="Courier New" w:hint="default"/>
+        <w:sz w:val="20"/>
+      </w:rPr>
+    </w:lvl>
+    <w:lvl w:ilvl="2" w:tentative="1">
+      <w:start w:val="1"/>
+      <w:numFmt w:val="bullet"/>
+      <w:lvlText w:val=""/>
+      <w:lvlJc w:val="left"/>
+      <w:pPr>
+        <w:tabs>
+          <w:tab w:val="num" w:pos="2160"/>
+        </w:tabs>
+        <w:ind w:left="2160" w:hanging="360"/>
+      </w:pPr>
+      <w:rPr>
+        <w:rFonts w:ascii="Wingdings" w:hAnsi="Wingdings" w:hint="default"/>
+        <w:sz w:val="20"/>
+      </w:rPr>
+    </w:lvl>
+    <w:lvl w:ilvl="3" w:tentative="1">
+      <w:start w:val="1"/>
+      <w:numFmt w:val="bullet"/>
+      <w:lvlText w:val=""/>
+      <w:lvlJc w:val="left"/>
+      <w:pPr>
+        <w:tabs>
+          <w:tab w:val="num" w:pos="2880"/>
+        </w:tabs>
+        <w:ind w:left="2880" w:hanging="360"/>
+      </w:pPr>
+      <w:rPr>
+        <w:rFonts w:ascii="Wingdings" w:hAnsi="Wingdings" w:hint="default"/>
+        <w:sz w:val="20"/>
+      </w:rPr>
+    </w:lvl>
+    <w:lvl w:ilvl="4" w:tentative="1">
+      <w:start w:val="1"/>
+      <w:numFmt w:val="bullet"/>
+      <w:lvlText w:val=""/>
+      <w:lvlJc w:val="left"/>
+      <w:pPr>
+        <w:tabs>
+          <w:tab w:val="num" w:pos="3600"/>
+        </w:tabs>
+        <w:ind w:left="3600" w:hanging="360"/>
+      </w:pPr>
+      <w:rPr>
+        <w:rFonts w:ascii="Wingdings" w:hAnsi="Wingdings" w:hint="default"/>
+        <w:sz w:val="20"/>
+      </w:rPr>
+    </w:lvl>
+    <w:lvl w:ilvl="5" w:tentative="1">
+      <w:start w:val="1"/>
+      <w:numFmt w:val="bullet"/>
+      <w:lvlText w:val=""/>
+      <w:lvlJc w:val="left"/>
+      <w:pPr>
+        <w:tabs>
+          <w:tab w:val="num" w:pos="4320"/>
+        </w:tabs>
+        <w:ind w:left="4320" w:hanging="360"/>
+      </w:pPr>
+      <w:rPr>
+        <w:rFonts w:ascii="Wingdings" w:hAnsi="Wingdings" w:hint="default"/>
+        <w:sz w:val="20"/>
+      </w:rPr>
+    </w:lvl>
+    <w:lvl w:ilvl="6" w:tentative="1">
+      <w:start w:val="1"/>
+      <w:numFmt w:val="bullet"/>
+      <w:lvlText w:val=""/>
+      <w:lvlJc w:val="left"/>
+      <w:pPr>
+        <w:tabs>
+          <w:tab w:val="num" w:pos="5040"/>
+        </w:tabs>
+        <w:ind w:left="5040" w:hanging="360"/>
+      </w:pPr>
+      <w:rPr>
+        <w:rFonts w:ascii="Wingdings" w:hAnsi="Wingdings" w:hint="default"/>
+        <w:sz w:val="20"/>
+      </w:rPr>
+    </w:lvl>
+    <w:lvl w:ilvl="7" w:tentative="1">
+      <w:start w:val="1"/>
+      <w:numFmt w:val="bullet"/>
+      <w:lvlText w:val=""/>
+      <w:lvlJc w:val="left"/>
+      <w:pPr>
+        <w:tabs>
+          <w:tab w:val="num" w:pos="5760"/>
+        </w:tabs>
+        <w:ind w:left="5760" w:hanging="360"/>
+      </w:pPr>
+      <w:rPr>
+        <w:rFonts w:ascii="Wingdings" w:hAnsi="Wingdings" w:hint="default"/>
+        <w:sz w:val="20"/>
+      </w:rPr>
+    </w:lvl>
+    <w:lvl w:ilvl="8" w:tentative="1">
+      <w:start w:val="1"/>
+      <w:numFmt w:val="bullet"/>
+      <w:lvlText w:val=""/>
+      <w:lvlJc w:val="left"/>
+      <w:pPr>
+        <w:tabs>
+          <w:tab w:val="num" w:pos="6480"/>
+        </w:tabs>
+        <w:ind w:left="6480" w:hanging="360"/>
+      </w:pPr>
+      <w:rPr>
+        <w:rFonts w:ascii="Wingdings" w:hAnsi="Wingdings" w:hint="default"/>
+        <w:sz w:val="20"/>
+      </w:rPr>
+    </w:lvl>
+  </w:abstractNum>
+  <w:abstractNum w:abstractNumId="5" w15:restartNumberingAfterBreak="0">
+    <w:nsid w:val="57313C88"/>
+    <w:multiLevelType w:val="multilevel"/>
+    <w:tmpl w:val="E17E2D92"/>
+    <w:lvl w:ilvl="0">
+      <w:start w:val="1"/>
+      <w:numFmt w:val="bullet"/>
+      <w:lvlText w:val=""/>
+      <w:lvlJc w:val="left"/>
+      <w:pPr>
+        <w:tabs>
+          <w:tab w:val="num" w:pos="720"/>
+        </w:tabs>
+        <w:ind w:left="720" w:hanging="360"/>
+      </w:pPr>
+      <w:rPr>
+        <w:rFonts w:ascii="Symbol" w:hAnsi="Symbol" w:hint="default"/>
+        <w:sz w:val="20"/>
+      </w:rPr>
+    </w:lvl>
+    <w:lvl w:ilvl="1" w:tentative="1">
+      <w:start w:val="1"/>
+      <w:numFmt w:val="bullet"/>
+      <w:lvlText w:val="o"/>
+      <w:lvlJc w:val="left"/>
+      <w:pPr>
+        <w:tabs>
+          <w:tab w:val="num" w:pos="1440"/>
+        </w:tabs>
+        <w:ind w:left="1440" w:hanging="360"/>
+      </w:pPr>
+      <w:rPr>
+        <w:rFonts w:ascii="Courier New" w:hAnsi="Courier New" w:hint="default"/>
+        <w:sz w:val="20"/>
+      </w:rPr>
+    </w:lvl>
+    <w:lvl w:ilvl="2" w:tentative="1">
+      <w:start w:val="1"/>
+      <w:numFmt w:val="bullet"/>
+      <w:lvlText w:val=""/>
+      <w:lvlJc w:val="left"/>
+      <w:pPr>
+        <w:tabs>
+          <w:tab w:val="num" w:pos="2160"/>
+        </w:tabs>
+        <w:ind w:left="2160" w:hanging="360"/>
+      </w:pPr>
+      <w:rPr>
+        <w:rFonts w:ascii="Wingdings" w:hAnsi="Wingdings" w:hint="default"/>
+        <w:sz w:val="20"/>
+      </w:rPr>
+    </w:lvl>
+    <w:lvl w:ilvl="3" w:tentative="1">
+      <w:start w:val="1"/>
+      <w:numFmt w:val="bullet"/>
+      <w:lvlText w:val=""/>
+      <w:lvlJc w:val="left"/>
+      <w:pPr>
+        <w:tabs>
+          <w:tab w:val="num" w:pos="2880"/>
+        </w:tabs>
+        <w:ind w:left="2880" w:hanging="360"/>
+      </w:pPr>
+      <w:rPr>
+        <w:rFonts w:ascii="Wingdings" w:hAnsi="Wingdings" w:hint="default"/>
+        <w:sz w:val="20"/>
+      </w:rPr>
+    </w:lvl>
+    <w:lvl w:ilvl="4" w:tentative="1">
+      <w:start w:val="1"/>
+      <w:numFmt w:val="bullet"/>
+      <w:lvlText w:val=""/>
+      <w:lvlJc w:val="left"/>
+      <w:pPr>
+        <w:tabs>
+          <w:tab w:val="num" w:pos="3600"/>
+        </w:tabs>
+        <w:ind w:left="3600" w:hanging="360"/>
+      </w:pPr>
+      <w:rPr>
+        <w:rFonts w:ascii="Wingdings" w:hAnsi="Wingdings" w:hint="default"/>
+        <w:sz w:val="20"/>
+      </w:rPr>
+    </w:lvl>
+    <w:lvl w:ilvl="5" w:tentative="1">
+      <w:start w:val="1"/>
+      <w:numFmt w:val="bullet"/>
+      <w:lvlText w:val=""/>
+      <w:lvlJc w:val="left"/>
+      <w:pPr>
+        <w:tabs>
+          <w:tab w:val="num" w:pos="4320"/>
+        </w:tabs>
+        <w:ind w:left="4320" w:hanging="360"/>
+      </w:pPr>
+      <w:rPr>
+        <w:rFonts w:ascii="Wingdings" w:hAnsi="Wingdings" w:hint="default"/>
+        <w:sz w:val="20"/>
+      </w:rPr>
+    </w:lvl>
+    <w:lvl w:ilvl="6" w:tentative="1">
+      <w:start w:val="1"/>
+      <w:numFmt w:val="bullet"/>
+      <w:lvlText w:val=""/>
+      <w:lvlJc w:val="left"/>
+      <w:pPr>
+        <w:tabs>
+          <w:tab w:val="num" w:pos="5040"/>
+        </w:tabs>
+        <w:ind w:left="5040" w:hanging="360"/>
+      </w:pPr>
+      <w:rPr>
+        <w:rFonts w:ascii="Wingdings" w:hAnsi="Wingdings" w:hint="default"/>
+        <w:sz w:val="20"/>
+      </w:rPr>
+    </w:lvl>
+    <w:lvl w:ilvl="7" w:tentative="1">
+      <w:start w:val="1"/>
+      <w:numFmt w:val="bullet"/>
+      <w:lvlText w:val=""/>
+      <w:lvlJc w:val="left"/>
+      <w:pPr>
+        <w:tabs>
+          <w:tab w:val="num" w:pos="5760"/>
+        </w:tabs>
+        <w:ind w:left="5760" w:hanging="360"/>
+      </w:pPr>
+      <w:rPr>
+        <w:rFonts w:ascii="Wingdings" w:hAnsi="Wingdings" w:hint="default"/>
+        <w:sz w:val="20"/>
+      </w:rPr>
+    </w:lvl>
+    <w:lvl w:ilvl="8" w:tentative="1">
+      <w:start w:val="1"/>
+      <w:numFmt w:val="bullet"/>
+      <w:lvlText w:val=""/>
+      <w:lvlJc w:val="left"/>
+      <w:pPr>
+        <w:tabs>
+          <w:tab w:val="num" w:pos="6480"/>
+        </w:tabs>
+        <w:ind w:left="6480" w:hanging="360"/>
+      </w:pPr>
+      <w:rPr>
+        <w:rFonts w:ascii="Wingdings" w:hAnsi="Wingdings" w:hint="default"/>
+        <w:sz w:val="20"/>
+      </w:rPr>
+    </w:lvl>
+  </w:abstractNum>
+  <w:abstractNum w:abstractNumId="6" w15:restartNumberingAfterBreak="0">
     <w:nsid w:val="775E2F32"/>
     <w:multiLevelType w:val="multilevel"/>
     <w:tmpl w:val="7EACEF38"/>
@@ -1668,7 +5823,7 @@
       </w:rPr>
     </w:lvl>
   </w:abstractNum>
-  <w:abstractNum w:abstractNumId="2" w15:restartNumberingAfterBreak="0">
+  <w:abstractNum w:abstractNumId="7" w15:restartNumberingAfterBreak="0">
     <w:nsid w:val="784674E8"/>
     <w:multiLevelType w:val="multilevel"/>
     <w:tmpl w:val="73B2E53A"/>
@@ -1817,14 +5972,181 @@
       </w:rPr>
     </w:lvl>
   </w:abstractNum>
+  <w:abstractNum w:abstractNumId="8" w15:restartNumberingAfterBreak="0">
+    <w:nsid w:val="79935382"/>
+    <w:multiLevelType w:val="multilevel"/>
+    <w:tmpl w:val="E6FC0BC0"/>
+    <w:lvl w:ilvl="0">
+      <w:start w:val="1"/>
+      <w:numFmt w:val="bullet"/>
+      <w:lvlText w:val=""/>
+      <w:lvlJc w:val="left"/>
+      <w:pPr>
+        <w:tabs>
+          <w:tab w:val="num" w:pos="720"/>
+        </w:tabs>
+        <w:ind w:left="720" w:hanging="360"/>
+      </w:pPr>
+      <w:rPr>
+        <w:rFonts w:ascii="Symbol" w:hAnsi="Symbol" w:hint="default"/>
+        <w:sz w:val="20"/>
+      </w:rPr>
+    </w:lvl>
+    <w:lvl w:ilvl="1">
+      <w:start w:val="1"/>
+      <w:numFmt w:val="bullet"/>
+      <w:lvlText w:val="o"/>
+      <w:lvlJc w:val="left"/>
+      <w:pPr>
+        <w:tabs>
+          <w:tab w:val="num" w:pos="1440"/>
+        </w:tabs>
+        <w:ind w:left="1440" w:hanging="360"/>
+      </w:pPr>
+      <w:rPr>
+        <w:rFonts w:ascii="Courier New" w:hAnsi="Courier New" w:hint="default"/>
+        <w:sz w:val="20"/>
+      </w:rPr>
+    </w:lvl>
+    <w:lvl w:ilvl="2" w:tentative="1">
+      <w:start w:val="1"/>
+      <w:numFmt w:val="bullet"/>
+      <w:lvlText w:val=""/>
+      <w:lvlJc w:val="left"/>
+      <w:pPr>
+        <w:tabs>
+          <w:tab w:val="num" w:pos="2160"/>
+        </w:tabs>
+        <w:ind w:left="2160" w:hanging="360"/>
+      </w:pPr>
+      <w:rPr>
+        <w:rFonts w:ascii="Wingdings" w:hAnsi="Wingdings" w:hint="default"/>
+        <w:sz w:val="20"/>
+      </w:rPr>
+    </w:lvl>
+    <w:lvl w:ilvl="3" w:tentative="1">
+      <w:start w:val="1"/>
+      <w:numFmt w:val="bullet"/>
+      <w:lvlText w:val=""/>
+      <w:lvlJc w:val="left"/>
+      <w:pPr>
+        <w:tabs>
+          <w:tab w:val="num" w:pos="2880"/>
+        </w:tabs>
+        <w:ind w:left="2880" w:hanging="360"/>
+      </w:pPr>
+      <w:rPr>
+        <w:rFonts w:ascii="Wingdings" w:hAnsi="Wingdings" w:hint="default"/>
+        <w:sz w:val="20"/>
+      </w:rPr>
+    </w:lvl>
+    <w:lvl w:ilvl="4" w:tentative="1">
+      <w:start w:val="1"/>
+      <w:numFmt w:val="bullet"/>
+      <w:lvlText w:val=""/>
+      <w:lvlJc w:val="left"/>
+      <w:pPr>
+        <w:tabs>
+          <w:tab w:val="num" w:pos="3600"/>
+        </w:tabs>
+        <w:ind w:left="3600" w:hanging="360"/>
+      </w:pPr>
+      <w:rPr>
+        <w:rFonts w:ascii="Wingdings" w:hAnsi="Wingdings" w:hint="default"/>
+        <w:sz w:val="20"/>
+      </w:rPr>
+    </w:lvl>
+    <w:lvl w:ilvl="5" w:tentative="1">
+      <w:start w:val="1"/>
+      <w:numFmt w:val="bullet"/>
+      <w:lvlText w:val=""/>
+      <w:lvlJc w:val="left"/>
+      <w:pPr>
+        <w:tabs>
+          <w:tab w:val="num" w:pos="4320"/>
+        </w:tabs>
+        <w:ind w:left="4320" w:hanging="360"/>
+      </w:pPr>
+      <w:rPr>
+        <w:rFonts w:ascii="Wingdings" w:hAnsi="Wingdings" w:hint="default"/>
+        <w:sz w:val="20"/>
+      </w:rPr>
+    </w:lvl>
+    <w:lvl w:ilvl="6" w:tentative="1">
+      <w:start w:val="1"/>
+      <w:numFmt w:val="bullet"/>
+      <w:lvlText w:val=""/>
+      <w:lvlJc w:val="left"/>
+      <w:pPr>
+        <w:tabs>
+          <w:tab w:val="num" w:pos="5040"/>
+        </w:tabs>
+        <w:ind w:left="5040" w:hanging="360"/>
+      </w:pPr>
+      <w:rPr>
+        <w:rFonts w:ascii="Wingdings" w:hAnsi="Wingdings" w:hint="default"/>
+        <w:sz w:val="20"/>
+      </w:rPr>
+    </w:lvl>
+    <w:lvl w:ilvl="7" w:tentative="1">
+      <w:start w:val="1"/>
+      <w:numFmt w:val="bullet"/>
+      <w:lvlText w:val=""/>
+      <w:lvlJc w:val="left"/>
+      <w:pPr>
+        <w:tabs>
+          <w:tab w:val="num" w:pos="5760"/>
+        </w:tabs>
+        <w:ind w:left="5760" w:hanging="360"/>
+      </w:pPr>
+      <w:rPr>
+        <w:rFonts w:ascii="Wingdings" w:hAnsi="Wingdings" w:hint="default"/>
+        <w:sz w:val="20"/>
+      </w:rPr>
+    </w:lvl>
+    <w:lvl w:ilvl="8" w:tentative="1">
+      <w:start w:val="1"/>
+      <w:numFmt w:val="bullet"/>
+      <w:lvlText w:val=""/>
+      <w:lvlJc w:val="left"/>
+      <w:pPr>
+        <w:tabs>
+          <w:tab w:val="num" w:pos="6480"/>
+        </w:tabs>
+        <w:ind w:left="6480" w:hanging="360"/>
+      </w:pPr>
+      <w:rPr>
+        <w:rFonts w:ascii="Wingdings" w:hAnsi="Wingdings" w:hint="default"/>
+        <w:sz w:val="20"/>
+      </w:rPr>
+    </w:lvl>
+  </w:abstractNum>
   <w:num w:numId="1" w16cid:durableId="1794329467">
-    <w:abstractNumId w:val="1"/>
+    <w:abstractNumId w:val="6"/>
   </w:num>
   <w:num w:numId="2" w16cid:durableId="1029574093">
-    <w:abstractNumId w:val="2"/>
+    <w:abstractNumId w:val="7"/>
   </w:num>
   <w:num w:numId="3" w16cid:durableId="1414357219">
     <w:abstractNumId w:val="0"/>
+  </w:num>
+  <w:num w:numId="4" w16cid:durableId="1139037193">
+    <w:abstractNumId w:val="2"/>
+  </w:num>
+  <w:num w:numId="5" w16cid:durableId="976296865">
+    <w:abstractNumId w:val="3"/>
+  </w:num>
+  <w:num w:numId="6" w16cid:durableId="493374068">
+    <w:abstractNumId w:val="1"/>
+  </w:num>
+  <w:num w:numId="7" w16cid:durableId="2137797143">
+    <w:abstractNumId w:val="8"/>
+  </w:num>
+  <w:num w:numId="8" w16cid:durableId="1753115980">
+    <w:abstractNumId w:val="4"/>
+  </w:num>
+  <w:num w:numId="9" w16cid:durableId="1151092158">
+    <w:abstractNumId w:val="5"/>
   </w:num>
 </w:numbering>
 </file>

</xml_diff>

<commit_message>
Pre-Analysis, cleaning and transformation of exclusivity.txt file is performed. Metadata docx is updated adding a summary table of excluvisity codes from FDA webpage. Transformed data will be loaded into Data_Transformed folder. New jupyter nb created for pre-analysis, cleaning and transformations of patents.txt.
</commit_message>
<xml_diff>
--- a/1_Data/Metadata/Metadata_FDA_Orange_Book.docx
+++ b/1_Data/Metadata/Metadata_FDA_Orange_Book.docx
@@ -7,43 +7,39 @@
         <w:rPr>
           <w:b/>
           <w:bCs/>
-          <w:lang w:val="es-ES"/>
-        </w:rPr>
-      </w:pPr>
-      <w:r>
-        <w:rPr>
-          <w:b/>
-          <w:bCs/>
-          <w:lang w:val="es-ES"/>
-        </w:rPr>
-        <w:t xml:space="preserve">Data </w:t>
-      </w:r>
-      <w:proofErr w:type="spellStart"/>
-      <w:r>
-        <w:rPr>
-          <w:b/>
-          <w:bCs/>
-          <w:lang w:val="es-ES"/>
-        </w:rPr>
-        <w:t>Descriptions</w:t>
+        </w:rPr>
+      </w:pPr>
+      <w:r>
+        <w:rPr>
+          <w:b/>
+          <w:bCs/>
+        </w:rPr>
+        <w:t>Data Descriptions</w:t>
       </w:r>
       <w:bookmarkStart w:id="0" w:name="descriptions"/>
       <w:bookmarkEnd w:id="0"/>
-      <w:proofErr w:type="spellEnd"/>
-    </w:p>
-    <w:p>
-      <w:pPr>
-        <w:rPr>
-          <w:lang w:val="es-ES"/>
-        </w:rPr>
-      </w:pPr>
-      <w:r>
-        <w:rPr>
-          <w:b/>
-          <w:bCs/>
-          <w:lang w:val="es-ES"/>
-        </w:rPr>
-        <w:t>1.    Products.txt</w:t>
+    </w:p>
+    <w:p>
+      <w:r>
+        <w:rPr>
+          <w:b/>
+          <w:bCs/>
+        </w:rPr>
+        <w:t>Table 1</w:t>
+      </w:r>
+      <w:r>
+        <w:rPr>
+          <w:b/>
+          <w:bCs/>
+        </w:rPr>
+        <w:t xml:space="preserve">: </w:t>
+      </w:r>
+      <w:r>
+        <w:rPr>
+          <w:b/>
+          <w:bCs/>
+        </w:rPr>
+        <w:t>Products.txt</w:t>
       </w:r>
     </w:p>
     <w:p>
@@ -516,17 +512,22 @@
     </w:p>
     <w:p>
       <w:pPr>
-        <w:rPr>
-          <w:lang w:val="es-ES"/>
-        </w:rPr>
-      </w:pPr>
-      <w:r>
-        <w:rPr>
-          <w:b/>
-          <w:bCs/>
-          <w:lang w:val="es-ES"/>
-        </w:rPr>
-        <w:t>2.    Patent.txt</w:t>
+        <w:ind w:left="360"/>
+      </w:pPr>
+      <w:r>
+        <w:rPr>
+          <w:b/>
+          <w:bCs/>
+        </w:rPr>
+        <w:t xml:space="preserve">Table 2: </w:t>
+      </w:r>
+      <w:r>
+        <w:rPr>
+          <w:b/>
+          <w:bCs/>
+          <w:lang w:val="es-ES"/>
+        </w:rPr>
+        <w:t>Patent.txt</w:t>
       </w:r>
     </w:p>
     <w:p>
@@ -1101,30 +1102,30 @@
         <w:rPr>
           <w:lang w:val="es-ES"/>
         </w:rPr>
-        <w:t xml:space="preserve"> d, </w:t>
-      </w:r>
-      <w:proofErr w:type="spellStart"/>
-      <w:r>
-        <w:rPr>
-          <w:lang w:val="es-ES"/>
-        </w:rPr>
-        <w:t>yyyy</w:t>
-      </w:r>
-      <w:proofErr w:type="spellEnd"/>
-    </w:p>
-    <w:p>
-      <w:pPr>
-        <w:rPr>
-          <w:lang w:val="es-ES"/>
-        </w:rPr>
-      </w:pPr>
-      <w:r>
-        <w:rPr>
-          <w:b/>
-          <w:bCs/>
-          <w:lang w:val="es-ES"/>
-        </w:rPr>
-        <w:t>3.    Exclusivity.txt</w:t>
+        <w:t xml:space="preserve"> d, yyyy</w:t>
+      </w:r>
+    </w:p>
+    <w:p>
+      <w:pPr>
+        <w:ind w:left="360"/>
+        <w:rPr>
+          <w:lang w:val="es-ES"/>
+        </w:rPr>
+      </w:pPr>
+      <w:r>
+        <w:rPr>
+          <w:b/>
+          <w:bCs/>
+        </w:rPr>
+        <w:t xml:space="preserve">Table 3: </w:t>
+      </w:r>
+      <w:r>
+        <w:rPr>
+          <w:b/>
+          <w:bCs/>
+          <w:lang w:val="es-ES"/>
+        </w:rPr>
+        <w:t>Exclusivity.txt</w:t>
       </w:r>
     </w:p>
     <w:p>
@@ -1148,13 +1149,30 @@
     </w:p>
     <w:p>
       <w:pPr>
+        <w:ind w:left="720"/>
+      </w:pPr>
+      <w:r>
+        <w:rPr>
+          <w:b/>
+          <w:bCs/>
+        </w:rPr>
+        <w:t xml:space="preserve">My Notes: </w:t>
+      </w:r>
+      <w:bookmarkStart w:id="1" w:name="_Hlk190981981"/>
+      <w:r>
+        <w:rPr>
+          <w:highlight w:val="cyan"/>
+        </w:rPr>
+        <w:t>which is the percentage of innovators and generics with respect to the total New Drug Applications registered at the FDA orange book at this moment?</w:t>
+      </w:r>
+      <w:bookmarkEnd w:id="1"/>
+    </w:p>
+    <w:p>
+      <w:pPr>
         <w:numPr>
           <w:ilvl w:val="0"/>
           <w:numId w:val="3"/>
         </w:numPr>
-        <w:rPr>
-          <w:lang w:val="es-ES"/>
-        </w:rPr>
       </w:pPr>
       <w:r>
         <w:rPr>
@@ -1167,48 +1185,46 @@
         <w:br/>
         <w:t xml:space="preserve">The FDA assigned number to the application. </w:t>
       </w:r>
-      <w:proofErr w:type="spellStart"/>
-      <w:r>
-        <w:rPr>
-          <w:lang w:val="es-ES"/>
-        </w:rPr>
-        <w:t>Format</w:t>
-      </w:r>
-      <w:proofErr w:type="spellEnd"/>
-      <w:r>
-        <w:rPr>
-          <w:lang w:val="es-ES"/>
-        </w:rPr>
+      <w:r>
+        <w:t xml:space="preserve">Format is </w:t>
+      </w:r>
+      <w:proofErr w:type="spellStart"/>
+      <w:r>
+        <w:t>nnnnnn</w:t>
+      </w:r>
+      <w:proofErr w:type="spellEnd"/>
+      <w:r>
+        <w:t>.</w:t>
+      </w:r>
+    </w:p>
+    <w:p>
+      <w:pPr>
+        <w:ind w:left="720"/>
+      </w:pPr>
+      <w:r>
+        <w:rPr>
+          <w:b/>
+          <w:bCs/>
+        </w:rPr>
+        <w:t>My Notes:</w:t>
+      </w:r>
+      <w:r>
         <w:t xml:space="preserve"> </w:t>
       </w:r>
-      <w:proofErr w:type="spellStart"/>
-      <w:r>
-        <w:rPr>
-          <w:lang w:val="es-ES"/>
-        </w:rPr>
-        <w:t>is</w:t>
-      </w:r>
-      <w:proofErr w:type="spellEnd"/>
-      <w:r>
-        <w:rPr>
-          <w:lang w:val="es-ES"/>
-        </w:rPr>
-        <w:t xml:space="preserve"> </w:t>
-      </w:r>
-      <w:proofErr w:type="spellStart"/>
-      <w:r>
-        <w:rPr>
-          <w:lang w:val="es-ES"/>
-        </w:rPr>
-        <w:t>nnnnnn</w:t>
-      </w:r>
-      <w:proofErr w:type="spellEnd"/>
-      <w:r>
-        <w:rPr>
-          <w:lang w:val="es-ES"/>
-        </w:rPr>
-        <w:t>.</w:t>
-      </w:r>
+      <w:bookmarkStart w:id="2" w:name="_Hlk190982085"/>
+      <w:r>
+        <w:rPr>
+          <w:highlight w:val="cyan"/>
+        </w:rPr>
+        <w:t xml:space="preserve">How many different new drug applications are registered at the </w:t>
+      </w:r>
+      <w:r>
+        <w:rPr>
+          <w:highlight w:val="cyan"/>
+        </w:rPr>
+        <w:t>FDA orange book at this moment?</w:t>
+      </w:r>
+      <w:bookmarkEnd w:id="2"/>
     </w:p>
     <w:p>
       <w:pPr>
@@ -1233,9 +1249,15 @@
       </w:r>
       <w:proofErr w:type="spellStart"/>
       <w:r>
-        <w:t>nnn.</w:t>
-      </w:r>
-      <w:proofErr w:type="spellEnd"/>
+        <w:t>nnn</w:t>
+      </w:r>
+      <w:proofErr w:type="spellEnd"/>
+      <w:r>
+        <w:t>.</w:t>
+      </w:r>
+      <w:r>
+        <w:t xml:space="preserve"> </w:t>
+      </w:r>
     </w:p>
     <w:p>
       <w:pPr>
@@ -1246,23 +1268,67 @@
         <w:rPr>
           <w:b/>
           <w:bCs/>
-          <w:highlight w:val="blue"/>
         </w:rPr>
         <w:t xml:space="preserve">My notes: </w:t>
       </w:r>
       <w:r>
         <w:rPr>
-          <w:highlight w:val="blue"/>
+          <w:highlight w:val="cyan"/>
         </w:rPr>
         <w:t>For example, one product can have multiple strengths (Amoxicillin 100 mg or  Amoxicillin 50 mg for the kids version). Different strengths have different product numbers</w:t>
       </w:r>
       <w:r>
         <w:rPr>
-          <w:highlight w:val="blue"/>
-        </w:rPr>
-        <w:t>, however, they constitute one single NDA or ANDA. One product may be constituted by different parts, for example, an inhaler (device + canister). Both parts share product number, they are considered just one product.</w:t>
-      </w:r>
-    </w:p>
+          <w:highlight w:val="cyan"/>
+        </w:rPr>
+        <w:t xml:space="preserve">, however, they constitute one single NDA or </w:t>
+      </w:r>
+      <w:r>
+        <w:rPr>
+          <w:highlight w:val="cyan"/>
+        </w:rPr>
+        <w:lastRenderedPageBreak/>
+        <w:t>ANDA. One product may be constituted by different parts, for example, an inhaler (device + canister). Both parts share product number, they are considered just one product.</w:t>
+      </w:r>
+    </w:p>
+    <w:p>
+      <w:pPr>
+        <w:ind w:left="720"/>
+        <w:jc w:val="both"/>
+      </w:pPr>
+      <w:bookmarkStart w:id="3" w:name="_Hlk190982102"/>
+      <w:r>
+        <w:rPr>
+          <w:highlight w:val="cyan"/>
+        </w:rPr>
+        <w:t>How many different products</w:t>
+      </w:r>
+      <w:r>
+        <w:rPr>
+          <w:highlight w:val="cyan"/>
+        </w:rPr>
+        <w:t xml:space="preserve"> (product numbers) </w:t>
+      </w:r>
+      <w:r>
+        <w:rPr>
+          <w:highlight w:val="cyan"/>
+        </w:rPr>
+        <w:t>are normally included in a new drug application? It is different for innovators</w:t>
+      </w:r>
+      <w:r>
+        <w:rPr>
+          <w:highlight w:val="cyan"/>
+        </w:rPr>
+        <w:t xml:space="preserve"> or</w:t>
+      </w:r>
+      <w:r>
+        <w:rPr>
+          <w:highlight w:val="cyan"/>
+        </w:rPr>
+        <w:t xml:space="preserve"> generics?</w:t>
+      </w:r>
+    </w:p>
+    <w:bookmarkEnd w:id="3"/>
     <w:p>
       <w:pPr>
         <w:numPr>
@@ -1279,14 +1345,7 @@
       </w:r>
       <w:r>
         <w:br/>
-      </w:r>
-      <w:proofErr w:type="spellStart"/>
-      <w:r>
-        <w:t>Code</w:t>
-      </w:r>
-      <w:proofErr w:type="spellEnd"/>
-      <w:r>
-        <w:t xml:space="preserve"> to designate exclusivity granted by the FDA to a drug product. </w:t>
+        <w:t xml:space="preserve">Code to designate exclusivity granted by the FDA to a drug product. </w:t>
       </w:r>
       <w:r>
         <w:t xml:space="preserve">Format is </w:t>
@@ -1299,31 +1358,83 @@
       <w:r>
         <w:t>.</w:t>
       </w:r>
-    </w:p>
+      <w:r>
+        <w:t xml:space="preserve"> </w:t>
+      </w:r>
+    </w:p>
+    <w:p>
+      <w:pPr>
+        <w:ind w:left="708"/>
+      </w:pPr>
+      <w:r>
+        <w:rPr>
+          <w:b/>
+          <w:bCs/>
+        </w:rPr>
+        <w:t>My Notes:</w:t>
+      </w:r>
+      <w:r>
+        <w:t xml:space="preserve"> </w:t>
+      </w:r>
+      <w:r>
+        <w:rPr>
+          <w:highlight w:val="cyan"/>
+        </w:rPr>
+        <w:t>Each type of exclusivity has its own code (See Patents-and-Exclusivity-May-19--2015-Issue.pdf).</w:t>
+      </w:r>
+      <w:r>
+        <w:t xml:space="preserve"> </w:t>
+      </w:r>
+    </w:p>
+    <w:p>
+      <w:pPr>
+        <w:ind w:left="708"/>
+      </w:pPr>
+      <w:bookmarkStart w:id="4" w:name="_Hlk190982129"/>
+      <w:r>
+        <w:rPr>
+          <w:highlight w:val="cyan"/>
+        </w:rPr>
+        <w:t>Which are the most popular post-approval exclusivities granted by the FDA?</w:t>
+      </w:r>
+      <w:r>
+        <w:t xml:space="preserve"> </w:t>
+      </w:r>
+      <w:r>
+        <w:rPr>
+          <w:highlight w:val="cyan"/>
+        </w:rPr>
+        <w:t xml:space="preserve">Do certain </w:t>
+      </w:r>
+      <w:r>
+        <w:rPr>
+          <w:highlight w:val="cyan"/>
+        </w:rPr>
+        <w:t xml:space="preserve">exclusivities </w:t>
+      </w:r>
+      <w:r>
+        <w:rPr>
+          <w:highlight w:val="cyan"/>
+        </w:rPr>
+        <w:t>tend to be granted together? (e.g., do some applications have multiple exclusivity types?)</w:t>
+      </w:r>
+    </w:p>
+    <w:p>
+      <w:pPr>
+        <w:ind w:left="708"/>
+      </w:pPr>
+      <w:r>
+        <w:rPr>
+          <w:highlight w:val="cyan"/>
+        </w:rPr>
+        <w:t>Which exclusivity codes are found only in innovator (N) applications?</w:t>
+      </w:r>
+    </w:p>
+    <w:bookmarkEnd w:id="4"/>
     <w:p>
       <w:pPr>
         <w:ind w:left="360"/>
       </w:pPr>
-      <w:r>
-        <w:rPr>
-          <w:b/>
-          <w:bCs/>
-        </w:rPr>
-        <w:lastRenderedPageBreak/>
-        <w:t>My Notes:</w:t>
-      </w:r>
-      <w:r>
-        <w:t xml:space="preserve"> Each type of exclusivity has its own code (See </w:t>
-      </w:r>
-      <w:r>
-        <w:t>Patents-and-Exclusivity-May-19--2015-Issue</w:t>
-      </w:r>
-      <w:r>
-        <w:t>.pdf)</w:t>
-      </w:r>
-      <w:r>
-        <w:t xml:space="preserve">. </w:t>
-      </w:r>
     </w:p>
     <w:p>
       <w:pPr>
@@ -1346,6 +1457,46 @@
     </w:p>
     <w:p>
       <w:pPr>
+        <w:ind w:left="708"/>
+      </w:pPr>
+      <w:r>
+        <w:rPr>
+          <w:b/>
+          <w:bCs/>
+        </w:rPr>
+        <w:t>My Notes:</w:t>
+      </w:r>
+      <w:r>
+        <w:t xml:space="preserve"> </w:t>
+      </w:r>
+      <w:bookmarkStart w:id="5" w:name="_Hlk190982167"/>
+      <w:r>
+        <w:rPr>
+          <w:highlight w:val="cyan"/>
+        </w:rPr>
+        <w:t>How many exclusivity periods expire each year in the dataset?</w:t>
+      </w:r>
+    </w:p>
+    <w:p>
+      <w:pPr>
+        <w:ind w:left="708"/>
+      </w:pPr>
+      <w:r>
+        <w:rPr>
+          <w:highlight w:val="cyan"/>
+        </w:rPr>
+        <w:t>What percentage of applications receive exclusivity</w:t>
+      </w:r>
+      <w:r>
+        <w:rPr>
+          <w:highlight w:val="cyan"/>
+        </w:rPr>
+        <w:t>? (for this I need those applications not appearing at the exclusivities table)</w:t>
+      </w:r>
+    </w:p>
+    <w:bookmarkEnd w:id="5"/>
+    <w:p>
+      <w:pPr>
         <w:rPr>
           <w:b/>
           <w:bCs/>
@@ -1405,1963 +1556,53 @@
         <w:t xml:space="preserve"> Codes</w:t>
       </w:r>
     </w:p>
-    <w:tbl>
-      <w:tblPr>
-        <w:tblW w:w="0" w:type="auto"/>
-        <w:tblCellSpacing w:w="15" w:type="dxa"/>
-        <w:tblCellMar>
-          <w:top w:w="15" w:type="dxa"/>
-          <w:left w:w="15" w:type="dxa"/>
-          <w:bottom w:w="15" w:type="dxa"/>
-          <w:right w:w="15" w:type="dxa"/>
-        </w:tblCellMar>
-        <w:tblLook w:val="04A0" w:firstRow="1" w:lastRow="0" w:firstColumn="1" w:lastColumn="0" w:noHBand="0" w:noVBand="1"/>
-      </w:tblPr>
-      <w:tblGrid>
-        <w:gridCol w:w="1350"/>
-        <w:gridCol w:w="1899"/>
-        <w:gridCol w:w="1019"/>
-        <w:gridCol w:w="4236"/>
-      </w:tblGrid>
-      <w:tr>
-        <w:trPr>
-          <w:tblHeader/>
-          <w:tblCellSpacing w:w="15" w:type="dxa"/>
-        </w:trPr>
-        <w:tc>
-          <w:tcPr>
-            <w:tcW w:w="0" w:type="auto"/>
-            <w:vAlign w:val="center"/>
-            <w:hideMark/>
-          </w:tcPr>
-          <w:p>
-            <w:pPr>
-              <w:rPr>
-                <w:b/>
-                <w:bCs/>
-                <w:lang w:val="es-ES"/>
-              </w:rPr>
-            </w:pPr>
-            <w:proofErr w:type="spellStart"/>
-            <w:r>
-              <w:rPr>
-                <w:b/>
-                <w:bCs/>
-                <w:lang w:val="es-ES"/>
-              </w:rPr>
-              <w:t>Exclusivity</w:t>
-            </w:r>
-            <w:proofErr w:type="spellEnd"/>
-            <w:r>
-              <w:rPr>
-                <w:b/>
-                <w:bCs/>
-                <w:lang w:val="es-ES"/>
-              </w:rPr>
-              <w:t xml:space="preserve"> </w:t>
-            </w:r>
-            <w:proofErr w:type="spellStart"/>
-            <w:r>
-              <w:rPr>
-                <w:b/>
-                <w:bCs/>
-                <w:lang w:val="es-ES"/>
-              </w:rPr>
-              <w:t>Code</w:t>
-            </w:r>
-            <w:proofErr w:type="spellEnd"/>
-          </w:p>
-        </w:tc>
-        <w:tc>
-          <w:tcPr>
-            <w:tcW w:w="0" w:type="auto"/>
-            <w:vAlign w:val="center"/>
-            <w:hideMark/>
-          </w:tcPr>
-          <w:p>
-            <w:pPr>
-              <w:rPr>
-                <w:b/>
-                <w:bCs/>
-                <w:lang w:val="es-ES"/>
-              </w:rPr>
-            </w:pPr>
-            <w:proofErr w:type="spellStart"/>
-            <w:r>
-              <w:rPr>
-                <w:b/>
-                <w:bCs/>
-                <w:lang w:val="es-ES"/>
-              </w:rPr>
-              <w:t>Type</w:t>
-            </w:r>
-            <w:proofErr w:type="spellEnd"/>
-          </w:p>
-        </w:tc>
-        <w:tc>
-          <w:tcPr>
-            <w:tcW w:w="0" w:type="auto"/>
-            <w:vAlign w:val="center"/>
-            <w:hideMark/>
-          </w:tcPr>
-          <w:p>
-            <w:pPr>
-              <w:rPr>
-                <w:b/>
-                <w:bCs/>
-                <w:lang w:val="es-ES"/>
-              </w:rPr>
-            </w:pPr>
-            <w:proofErr w:type="spellStart"/>
-            <w:r>
-              <w:rPr>
-                <w:b/>
-                <w:bCs/>
-                <w:lang w:val="es-ES"/>
-              </w:rPr>
-              <w:t>Duration</w:t>
-            </w:r>
-            <w:proofErr w:type="spellEnd"/>
-          </w:p>
-        </w:tc>
-        <w:tc>
-          <w:tcPr>
-            <w:tcW w:w="0" w:type="auto"/>
-            <w:vAlign w:val="center"/>
-            <w:hideMark/>
-          </w:tcPr>
-          <w:p>
-            <w:pPr>
-              <w:rPr>
-                <w:b/>
-                <w:bCs/>
-                <w:lang w:val="es-ES"/>
-              </w:rPr>
-            </w:pPr>
-            <w:proofErr w:type="spellStart"/>
-            <w:r>
-              <w:rPr>
-                <w:b/>
-                <w:bCs/>
-                <w:lang w:val="es-ES"/>
-              </w:rPr>
-              <w:t>Description</w:t>
-            </w:r>
-            <w:proofErr w:type="spellEnd"/>
-          </w:p>
-        </w:tc>
-      </w:tr>
-      <w:tr>
-        <w:trPr>
-          <w:tblCellSpacing w:w="15" w:type="dxa"/>
-        </w:trPr>
-        <w:tc>
-          <w:tcPr>
-            <w:tcW w:w="0" w:type="auto"/>
-            <w:vAlign w:val="center"/>
-            <w:hideMark/>
-          </w:tcPr>
-          <w:p>
-            <w:pPr>
-              <w:rPr>
-                <w:lang w:val="es-ES"/>
-              </w:rPr>
-            </w:pPr>
-            <w:r>
-              <w:rPr>
-                <w:b/>
-                <w:bCs/>
-                <w:lang w:val="es-ES"/>
-              </w:rPr>
-              <w:t>NCE</w:t>
-            </w:r>
-          </w:p>
-        </w:tc>
-        <w:tc>
-          <w:tcPr>
-            <w:tcW w:w="0" w:type="auto"/>
-            <w:vAlign w:val="center"/>
-            <w:hideMark/>
-          </w:tcPr>
-          <w:p>
-            <w:pPr>
-              <w:rPr>
-                <w:lang w:val="es-ES"/>
-              </w:rPr>
-            </w:pPr>
-            <w:r>
-              <w:rPr>
-                <w:lang w:val="es-ES"/>
-              </w:rPr>
-              <w:t xml:space="preserve">New Chemical </w:t>
-            </w:r>
-            <w:proofErr w:type="spellStart"/>
-            <w:r>
-              <w:rPr>
-                <w:lang w:val="es-ES"/>
-              </w:rPr>
-              <w:t>Entity</w:t>
-            </w:r>
-            <w:proofErr w:type="spellEnd"/>
-            <w:r>
-              <w:rPr>
-                <w:lang w:val="es-ES"/>
-              </w:rPr>
-              <w:t xml:space="preserve"> </w:t>
-            </w:r>
-            <w:proofErr w:type="spellStart"/>
-            <w:r>
-              <w:rPr>
-                <w:lang w:val="es-ES"/>
-              </w:rPr>
-              <w:t>Exclusivity</w:t>
-            </w:r>
-            <w:proofErr w:type="spellEnd"/>
-          </w:p>
-        </w:tc>
-        <w:tc>
-          <w:tcPr>
-            <w:tcW w:w="0" w:type="auto"/>
-            <w:vAlign w:val="center"/>
-            <w:hideMark/>
-          </w:tcPr>
-          <w:p>
-            <w:pPr>
-              <w:rPr>
-                <w:lang w:val="es-ES"/>
-              </w:rPr>
-            </w:pPr>
-            <w:r>
-              <w:rPr>
-                <w:b/>
-                <w:bCs/>
-                <w:lang w:val="es-ES"/>
-              </w:rPr>
-              <w:t xml:space="preserve">5 </w:t>
-            </w:r>
-            <w:proofErr w:type="spellStart"/>
-            <w:r>
-              <w:rPr>
-                <w:b/>
-                <w:bCs/>
-                <w:lang w:val="es-ES"/>
-              </w:rPr>
-              <w:t>years</w:t>
-            </w:r>
-            <w:proofErr w:type="spellEnd"/>
-          </w:p>
-        </w:tc>
-        <w:tc>
-          <w:tcPr>
-            <w:tcW w:w="0" w:type="auto"/>
-            <w:vAlign w:val="center"/>
-            <w:hideMark/>
-          </w:tcPr>
-          <w:p>
-            <w:r>
-              <w:t xml:space="preserve">Granted for a </w:t>
-            </w:r>
-            <w:r>
-              <w:rPr>
-                <w:b/>
-                <w:bCs/>
-              </w:rPr>
-              <w:t>new active moiety</w:t>
-            </w:r>
-            <w:r>
-              <w:t xml:space="preserve"> (never before approved by FDA). Blocks the </w:t>
-            </w:r>
-            <w:r>
-              <w:rPr>
-                <w:b/>
-                <w:bCs/>
-              </w:rPr>
-              <w:t>filing</w:t>
-            </w:r>
-            <w:r>
-              <w:t xml:space="preserve"> of ANDA or 505(b)(2) for 5 years (or 4 years if a Paragraph IV certification is filed).</w:t>
-            </w:r>
-          </w:p>
-        </w:tc>
-      </w:tr>
-      <w:tr>
-        <w:trPr>
-          <w:tblCellSpacing w:w="15" w:type="dxa"/>
-        </w:trPr>
-        <w:tc>
-          <w:tcPr>
-            <w:tcW w:w="0" w:type="auto"/>
-            <w:vAlign w:val="center"/>
-            <w:hideMark/>
-          </w:tcPr>
-          <w:p>
-            <w:pPr>
-              <w:rPr>
-                <w:lang w:val="es-ES"/>
-              </w:rPr>
-            </w:pPr>
-            <w:r>
-              <w:rPr>
-                <w:b/>
-                <w:bCs/>
-                <w:lang w:val="es-ES"/>
-              </w:rPr>
-              <w:t>PED</w:t>
-            </w:r>
-          </w:p>
-        </w:tc>
-        <w:tc>
-          <w:tcPr>
-            <w:tcW w:w="0" w:type="auto"/>
-            <w:vAlign w:val="center"/>
-            <w:hideMark/>
-          </w:tcPr>
-          <w:p>
-            <w:pPr>
-              <w:rPr>
-                <w:lang w:val="es-ES"/>
-              </w:rPr>
-            </w:pPr>
-            <w:proofErr w:type="spellStart"/>
-            <w:r>
-              <w:rPr>
-                <w:lang w:val="es-ES"/>
-              </w:rPr>
-              <w:t>Pediatric</w:t>
-            </w:r>
-            <w:proofErr w:type="spellEnd"/>
-            <w:r>
-              <w:rPr>
-                <w:lang w:val="es-ES"/>
-              </w:rPr>
-              <w:t xml:space="preserve"> </w:t>
-            </w:r>
-            <w:proofErr w:type="spellStart"/>
-            <w:r>
-              <w:rPr>
-                <w:lang w:val="es-ES"/>
-              </w:rPr>
-              <w:t>Exclusivity</w:t>
-            </w:r>
-            <w:proofErr w:type="spellEnd"/>
-          </w:p>
-        </w:tc>
-        <w:tc>
-          <w:tcPr>
-            <w:tcW w:w="0" w:type="auto"/>
-            <w:vAlign w:val="center"/>
-            <w:hideMark/>
-          </w:tcPr>
-          <w:p>
-            <w:pPr>
-              <w:rPr>
-                <w:lang w:val="es-ES"/>
-              </w:rPr>
-            </w:pPr>
-            <w:r>
-              <w:rPr>
-                <w:b/>
-                <w:bCs/>
-                <w:lang w:val="es-ES"/>
-              </w:rPr>
-              <w:t xml:space="preserve">6 </w:t>
-            </w:r>
-            <w:proofErr w:type="spellStart"/>
-            <w:r>
-              <w:rPr>
-                <w:b/>
-                <w:bCs/>
-                <w:lang w:val="es-ES"/>
-              </w:rPr>
-              <w:t>months</w:t>
-            </w:r>
-            <w:proofErr w:type="spellEnd"/>
-          </w:p>
-        </w:tc>
-        <w:tc>
-          <w:tcPr>
-            <w:tcW w:w="0" w:type="auto"/>
-            <w:vAlign w:val="center"/>
-            <w:hideMark/>
-          </w:tcPr>
-          <w:p>
-            <w:r>
-              <w:t xml:space="preserve">Adds </w:t>
-            </w:r>
-            <w:r>
-              <w:rPr>
-                <w:b/>
-                <w:bCs/>
-              </w:rPr>
-              <w:t>6 months</w:t>
-            </w:r>
-            <w:r>
-              <w:t xml:space="preserve"> to any existing exclusivity or patent protection if the company conducts </w:t>
-            </w:r>
-            <w:proofErr w:type="spellStart"/>
-            <w:r>
-              <w:rPr>
-                <w:b/>
-                <w:bCs/>
-              </w:rPr>
-              <w:t>pediatric</w:t>
-            </w:r>
-            <w:proofErr w:type="spellEnd"/>
-            <w:r>
-              <w:rPr>
-                <w:b/>
-                <w:bCs/>
-              </w:rPr>
-              <w:t xml:space="preserve"> studies</w:t>
-            </w:r>
-            <w:r>
-              <w:t xml:space="preserve"> requested by the FDA.</w:t>
-            </w:r>
-          </w:p>
-        </w:tc>
-      </w:tr>
-      <w:tr>
-        <w:trPr>
-          <w:tblCellSpacing w:w="15" w:type="dxa"/>
-        </w:trPr>
-        <w:tc>
-          <w:tcPr>
-            <w:tcW w:w="0" w:type="auto"/>
-            <w:vAlign w:val="center"/>
-            <w:hideMark/>
-          </w:tcPr>
-          <w:p>
-            <w:pPr>
-              <w:rPr>
-                <w:lang w:val="es-ES"/>
-              </w:rPr>
-            </w:pPr>
-            <w:r>
-              <w:rPr>
-                <w:b/>
-                <w:bCs/>
-                <w:lang w:val="es-ES"/>
-              </w:rPr>
-              <w:t>ODE</w:t>
-            </w:r>
-          </w:p>
-        </w:tc>
-        <w:tc>
-          <w:tcPr>
-            <w:tcW w:w="0" w:type="auto"/>
-            <w:vAlign w:val="center"/>
-            <w:hideMark/>
-          </w:tcPr>
-          <w:p>
-            <w:pPr>
-              <w:rPr>
-                <w:lang w:val="es-ES"/>
-              </w:rPr>
-            </w:pPr>
-            <w:proofErr w:type="spellStart"/>
-            <w:r>
-              <w:rPr>
-                <w:lang w:val="es-ES"/>
-              </w:rPr>
-              <w:t>Orphan</w:t>
-            </w:r>
-            <w:proofErr w:type="spellEnd"/>
-            <w:r>
-              <w:rPr>
-                <w:lang w:val="es-ES"/>
-              </w:rPr>
-              <w:t xml:space="preserve"> </w:t>
-            </w:r>
-            <w:proofErr w:type="spellStart"/>
-            <w:r>
-              <w:rPr>
-                <w:lang w:val="es-ES"/>
-              </w:rPr>
-              <w:t>Drug</w:t>
-            </w:r>
-            <w:proofErr w:type="spellEnd"/>
-            <w:r>
-              <w:rPr>
-                <w:lang w:val="es-ES"/>
-              </w:rPr>
-              <w:t xml:space="preserve"> </w:t>
-            </w:r>
-            <w:proofErr w:type="spellStart"/>
-            <w:r>
-              <w:rPr>
-                <w:lang w:val="es-ES"/>
-              </w:rPr>
-              <w:t>Exclusivity</w:t>
-            </w:r>
-            <w:proofErr w:type="spellEnd"/>
-          </w:p>
-        </w:tc>
-        <w:tc>
-          <w:tcPr>
-            <w:tcW w:w="0" w:type="auto"/>
-            <w:vAlign w:val="center"/>
-            <w:hideMark/>
-          </w:tcPr>
-          <w:p>
-            <w:pPr>
-              <w:rPr>
-                <w:lang w:val="es-ES"/>
-              </w:rPr>
-            </w:pPr>
-            <w:r>
-              <w:rPr>
-                <w:b/>
-                <w:bCs/>
-                <w:lang w:val="es-ES"/>
-              </w:rPr>
-              <w:t xml:space="preserve">7 </w:t>
-            </w:r>
-            <w:proofErr w:type="spellStart"/>
-            <w:r>
-              <w:rPr>
-                <w:b/>
-                <w:bCs/>
-                <w:lang w:val="es-ES"/>
-              </w:rPr>
-              <w:t>years</w:t>
-            </w:r>
-            <w:proofErr w:type="spellEnd"/>
-          </w:p>
-        </w:tc>
-        <w:tc>
-          <w:tcPr>
-            <w:tcW w:w="0" w:type="auto"/>
-            <w:vAlign w:val="center"/>
-            <w:hideMark/>
-          </w:tcPr>
-          <w:p>
-            <w:pPr>
-              <w:rPr>
-                <w:lang w:val="es-ES"/>
-              </w:rPr>
-            </w:pPr>
-            <w:r>
-              <w:t xml:space="preserve">Granted for drugs treating </w:t>
-            </w:r>
-            <w:r>
-              <w:rPr>
-                <w:b/>
-                <w:bCs/>
-              </w:rPr>
-              <w:t>rare diseases</w:t>
-            </w:r>
-            <w:r>
-              <w:t xml:space="preserve"> (affecting &lt;200,000 people in the U.S.). </w:t>
-            </w:r>
-            <w:r>
-              <w:rPr>
-                <w:lang w:val="es-ES"/>
-              </w:rPr>
-              <w:t xml:space="preserve">Blocks </w:t>
-            </w:r>
-            <w:proofErr w:type="spellStart"/>
-            <w:r>
-              <w:rPr>
-                <w:b/>
-                <w:bCs/>
-                <w:lang w:val="es-ES"/>
-              </w:rPr>
-              <w:t>approval</w:t>
-            </w:r>
-            <w:proofErr w:type="spellEnd"/>
-            <w:r>
-              <w:rPr>
-                <w:lang w:val="es-ES"/>
-              </w:rPr>
-              <w:t xml:space="preserve"> </w:t>
-            </w:r>
-            <w:proofErr w:type="spellStart"/>
-            <w:r>
-              <w:rPr>
-                <w:lang w:val="es-ES"/>
-              </w:rPr>
-              <w:t>of</w:t>
-            </w:r>
-            <w:proofErr w:type="spellEnd"/>
-            <w:r>
-              <w:rPr>
-                <w:lang w:val="es-ES"/>
-              </w:rPr>
-              <w:t xml:space="preserve"> similar </w:t>
-            </w:r>
-            <w:proofErr w:type="spellStart"/>
-            <w:r>
-              <w:rPr>
-                <w:lang w:val="es-ES"/>
-              </w:rPr>
-              <w:t>drugs</w:t>
-            </w:r>
-            <w:proofErr w:type="spellEnd"/>
-            <w:r>
-              <w:rPr>
-                <w:lang w:val="es-ES"/>
-              </w:rPr>
-              <w:t xml:space="preserve"> </w:t>
-            </w:r>
-            <w:proofErr w:type="spellStart"/>
-            <w:r>
-              <w:rPr>
-                <w:lang w:val="es-ES"/>
-              </w:rPr>
-              <w:t>for</w:t>
-            </w:r>
-            <w:proofErr w:type="spellEnd"/>
-            <w:r>
-              <w:rPr>
-                <w:lang w:val="es-ES"/>
-              </w:rPr>
-              <w:t xml:space="preserve"> </w:t>
-            </w:r>
-            <w:proofErr w:type="spellStart"/>
-            <w:r>
-              <w:rPr>
-                <w:lang w:val="es-ES"/>
-              </w:rPr>
-              <w:t>the</w:t>
-            </w:r>
-            <w:proofErr w:type="spellEnd"/>
-            <w:r>
-              <w:rPr>
-                <w:lang w:val="es-ES"/>
-              </w:rPr>
-              <w:t xml:space="preserve"> </w:t>
-            </w:r>
-            <w:proofErr w:type="spellStart"/>
-            <w:r>
-              <w:rPr>
-                <w:lang w:val="es-ES"/>
-              </w:rPr>
-              <w:t>same</w:t>
-            </w:r>
-            <w:proofErr w:type="spellEnd"/>
-            <w:r>
-              <w:rPr>
-                <w:lang w:val="es-ES"/>
-              </w:rPr>
-              <w:t xml:space="preserve"> </w:t>
-            </w:r>
-            <w:proofErr w:type="spellStart"/>
-            <w:r>
-              <w:rPr>
-                <w:lang w:val="es-ES"/>
-              </w:rPr>
-              <w:t>indication</w:t>
-            </w:r>
-            <w:proofErr w:type="spellEnd"/>
-            <w:r>
-              <w:rPr>
-                <w:lang w:val="es-ES"/>
-              </w:rPr>
-              <w:t>.</w:t>
-            </w:r>
-          </w:p>
-        </w:tc>
-      </w:tr>
-      <w:tr>
-        <w:trPr>
-          <w:tblCellSpacing w:w="15" w:type="dxa"/>
-        </w:trPr>
-        <w:tc>
-          <w:tcPr>
-            <w:tcW w:w="0" w:type="auto"/>
-            <w:vAlign w:val="center"/>
-            <w:hideMark/>
-          </w:tcPr>
-          <w:p>
-            <w:pPr>
-              <w:rPr>
-                <w:lang w:val="es-ES"/>
-              </w:rPr>
-            </w:pPr>
-            <w:r>
-              <w:rPr>
-                <w:b/>
-                <w:bCs/>
-                <w:lang w:val="es-ES"/>
-              </w:rPr>
-              <w:t>NDF</w:t>
-            </w:r>
-          </w:p>
-        </w:tc>
-        <w:tc>
-          <w:tcPr>
-            <w:tcW w:w="0" w:type="auto"/>
-            <w:vAlign w:val="center"/>
-            <w:hideMark/>
-          </w:tcPr>
-          <w:p>
-            <w:pPr>
-              <w:rPr>
-                <w:lang w:val="es-ES"/>
-              </w:rPr>
-            </w:pPr>
-            <w:r>
-              <w:rPr>
-                <w:lang w:val="es-ES"/>
-              </w:rPr>
-              <w:t xml:space="preserve">New </w:t>
-            </w:r>
-            <w:proofErr w:type="spellStart"/>
-            <w:r>
-              <w:rPr>
-                <w:lang w:val="es-ES"/>
-              </w:rPr>
-              <w:t>Dosage</w:t>
-            </w:r>
-            <w:proofErr w:type="spellEnd"/>
-            <w:r>
-              <w:rPr>
-                <w:lang w:val="es-ES"/>
-              </w:rPr>
-              <w:t xml:space="preserve"> </w:t>
-            </w:r>
-            <w:proofErr w:type="spellStart"/>
-            <w:r>
-              <w:rPr>
-                <w:lang w:val="es-ES"/>
-              </w:rPr>
-              <w:t>Form</w:t>
-            </w:r>
-            <w:proofErr w:type="spellEnd"/>
-            <w:r>
-              <w:rPr>
-                <w:lang w:val="es-ES"/>
-              </w:rPr>
-              <w:t xml:space="preserve"> </w:t>
-            </w:r>
-            <w:proofErr w:type="spellStart"/>
-            <w:r>
-              <w:rPr>
-                <w:lang w:val="es-ES"/>
-              </w:rPr>
-              <w:t>Exclusivity</w:t>
-            </w:r>
-            <w:proofErr w:type="spellEnd"/>
-          </w:p>
-        </w:tc>
-        <w:tc>
-          <w:tcPr>
-            <w:tcW w:w="0" w:type="auto"/>
-            <w:vAlign w:val="center"/>
-            <w:hideMark/>
-          </w:tcPr>
-          <w:p>
-            <w:pPr>
-              <w:rPr>
-                <w:lang w:val="es-ES"/>
-              </w:rPr>
-            </w:pPr>
-            <w:r>
-              <w:rPr>
-                <w:b/>
-                <w:bCs/>
-                <w:lang w:val="es-ES"/>
-              </w:rPr>
-              <w:t xml:space="preserve">3 </w:t>
-            </w:r>
-            <w:proofErr w:type="spellStart"/>
-            <w:r>
-              <w:rPr>
-                <w:b/>
-                <w:bCs/>
-                <w:lang w:val="es-ES"/>
-              </w:rPr>
-              <w:t>years</w:t>
-            </w:r>
-            <w:proofErr w:type="spellEnd"/>
-          </w:p>
-        </w:tc>
-        <w:tc>
-          <w:tcPr>
-            <w:tcW w:w="0" w:type="auto"/>
-            <w:vAlign w:val="center"/>
-            <w:hideMark/>
-          </w:tcPr>
-          <w:p>
-            <w:pPr>
-              <w:rPr>
-                <w:lang w:val="es-ES"/>
-              </w:rPr>
-            </w:pPr>
-            <w:r>
-              <w:t xml:space="preserve">Granted for a </w:t>
-            </w:r>
-            <w:r>
-              <w:rPr>
-                <w:b/>
-                <w:bCs/>
-              </w:rPr>
-              <w:t>new dosage form</w:t>
-            </w:r>
-            <w:r>
-              <w:t xml:space="preserve"> of a previously approved active ingredient (e.g., changing from tablet to liquid). </w:t>
-            </w:r>
-            <w:proofErr w:type="spellStart"/>
-            <w:r>
-              <w:rPr>
-                <w:lang w:val="es-ES"/>
-              </w:rPr>
-              <w:t>Requires</w:t>
-            </w:r>
-            <w:proofErr w:type="spellEnd"/>
-            <w:r>
-              <w:rPr>
-                <w:lang w:val="es-ES"/>
-              </w:rPr>
-              <w:t xml:space="preserve"> </w:t>
-            </w:r>
-            <w:r>
-              <w:rPr>
-                <w:b/>
-                <w:bCs/>
-                <w:lang w:val="es-ES"/>
-              </w:rPr>
-              <w:t xml:space="preserve">new </w:t>
-            </w:r>
-            <w:proofErr w:type="spellStart"/>
-            <w:r>
-              <w:rPr>
-                <w:b/>
-                <w:bCs/>
-                <w:lang w:val="es-ES"/>
-              </w:rPr>
-              <w:t>clinical</w:t>
-            </w:r>
-            <w:proofErr w:type="spellEnd"/>
-            <w:r>
-              <w:rPr>
-                <w:b/>
-                <w:bCs/>
-                <w:lang w:val="es-ES"/>
-              </w:rPr>
-              <w:t xml:space="preserve"> </w:t>
-            </w:r>
-            <w:proofErr w:type="spellStart"/>
-            <w:r>
-              <w:rPr>
-                <w:b/>
-                <w:bCs/>
-                <w:lang w:val="es-ES"/>
-              </w:rPr>
-              <w:t>trials</w:t>
-            </w:r>
-            <w:proofErr w:type="spellEnd"/>
-            <w:r>
-              <w:rPr>
-                <w:lang w:val="es-ES"/>
-              </w:rPr>
-              <w:t>.</w:t>
-            </w:r>
-          </w:p>
-        </w:tc>
-      </w:tr>
-      <w:tr>
-        <w:trPr>
-          <w:tblCellSpacing w:w="15" w:type="dxa"/>
-        </w:trPr>
-        <w:tc>
-          <w:tcPr>
-            <w:tcW w:w="0" w:type="auto"/>
-            <w:vAlign w:val="center"/>
-            <w:hideMark/>
-          </w:tcPr>
-          <w:p>
-            <w:pPr>
-              <w:rPr>
-                <w:lang w:val="es-ES"/>
-              </w:rPr>
-            </w:pPr>
-            <w:r>
-              <w:rPr>
-                <w:b/>
-                <w:bCs/>
-                <w:lang w:val="es-ES"/>
-              </w:rPr>
-              <w:t>NCB</w:t>
-            </w:r>
-          </w:p>
-        </w:tc>
-        <w:tc>
-          <w:tcPr>
-            <w:tcW w:w="0" w:type="auto"/>
-            <w:vAlign w:val="center"/>
-            <w:hideMark/>
-          </w:tcPr>
-          <w:p>
-            <w:pPr>
-              <w:rPr>
-                <w:lang w:val="es-ES"/>
-              </w:rPr>
-            </w:pPr>
-            <w:r>
-              <w:rPr>
-                <w:lang w:val="es-ES"/>
-              </w:rPr>
-              <w:t xml:space="preserve">New </w:t>
-            </w:r>
-            <w:proofErr w:type="spellStart"/>
-            <w:r>
-              <w:rPr>
-                <w:lang w:val="es-ES"/>
-              </w:rPr>
-              <w:t>Combination</w:t>
-            </w:r>
-            <w:proofErr w:type="spellEnd"/>
-            <w:r>
-              <w:rPr>
-                <w:lang w:val="es-ES"/>
-              </w:rPr>
-              <w:t xml:space="preserve"> </w:t>
-            </w:r>
-            <w:proofErr w:type="spellStart"/>
-            <w:r>
-              <w:rPr>
-                <w:lang w:val="es-ES"/>
-              </w:rPr>
-              <w:t>Exclusivity</w:t>
-            </w:r>
-            <w:proofErr w:type="spellEnd"/>
-          </w:p>
-        </w:tc>
-        <w:tc>
-          <w:tcPr>
-            <w:tcW w:w="0" w:type="auto"/>
-            <w:vAlign w:val="center"/>
-            <w:hideMark/>
-          </w:tcPr>
-          <w:p>
-            <w:pPr>
-              <w:rPr>
-                <w:lang w:val="es-ES"/>
-              </w:rPr>
-            </w:pPr>
-            <w:r>
-              <w:rPr>
-                <w:b/>
-                <w:bCs/>
-                <w:lang w:val="es-ES"/>
-              </w:rPr>
-              <w:t xml:space="preserve">3 </w:t>
-            </w:r>
-            <w:proofErr w:type="spellStart"/>
-            <w:r>
-              <w:rPr>
-                <w:b/>
-                <w:bCs/>
-                <w:lang w:val="es-ES"/>
-              </w:rPr>
-              <w:t>years</w:t>
-            </w:r>
-            <w:proofErr w:type="spellEnd"/>
-          </w:p>
-        </w:tc>
-        <w:tc>
-          <w:tcPr>
-            <w:tcW w:w="0" w:type="auto"/>
-            <w:vAlign w:val="center"/>
-            <w:hideMark/>
-          </w:tcPr>
-          <w:p>
-            <w:r>
-              <w:t xml:space="preserve">Granted for a </w:t>
-            </w:r>
-            <w:r>
-              <w:rPr>
-                <w:b/>
-                <w:bCs/>
-              </w:rPr>
-              <w:t>new combination</w:t>
-            </w:r>
-            <w:r>
-              <w:t xml:space="preserve"> of previously approved active ingredients when clinical trials are required.</w:t>
-            </w:r>
-          </w:p>
-        </w:tc>
-      </w:tr>
-      <w:tr>
-        <w:trPr>
-          <w:tblCellSpacing w:w="15" w:type="dxa"/>
-        </w:trPr>
-        <w:tc>
-          <w:tcPr>
-            <w:tcW w:w="0" w:type="auto"/>
-            <w:vAlign w:val="center"/>
-            <w:hideMark/>
-          </w:tcPr>
-          <w:p>
-            <w:pPr>
-              <w:rPr>
-                <w:lang w:val="es-ES"/>
-              </w:rPr>
-            </w:pPr>
-            <w:r>
-              <w:rPr>
-                <w:b/>
-                <w:bCs/>
-                <w:lang w:val="es-ES"/>
-              </w:rPr>
-              <w:t>I</w:t>
-            </w:r>
-          </w:p>
-        </w:tc>
-        <w:tc>
-          <w:tcPr>
-            <w:tcW w:w="0" w:type="auto"/>
-            <w:vAlign w:val="center"/>
-            <w:hideMark/>
-          </w:tcPr>
-          <w:p>
-            <w:pPr>
-              <w:rPr>
-                <w:lang w:val="es-ES"/>
-              </w:rPr>
-            </w:pPr>
-            <w:r>
-              <w:rPr>
-                <w:lang w:val="es-ES"/>
-              </w:rPr>
-              <w:t xml:space="preserve">New </w:t>
-            </w:r>
-            <w:proofErr w:type="spellStart"/>
-            <w:r>
-              <w:rPr>
-                <w:lang w:val="es-ES"/>
-              </w:rPr>
-              <w:t>Indication</w:t>
-            </w:r>
-            <w:proofErr w:type="spellEnd"/>
-            <w:r>
-              <w:rPr>
-                <w:lang w:val="es-ES"/>
-              </w:rPr>
-              <w:t xml:space="preserve"> </w:t>
-            </w:r>
-            <w:proofErr w:type="spellStart"/>
-            <w:r>
-              <w:rPr>
-                <w:lang w:val="es-ES"/>
-              </w:rPr>
-              <w:t>Exclusivity</w:t>
-            </w:r>
-            <w:proofErr w:type="spellEnd"/>
-          </w:p>
-        </w:tc>
-        <w:tc>
-          <w:tcPr>
-            <w:tcW w:w="0" w:type="auto"/>
-            <w:vAlign w:val="center"/>
-            <w:hideMark/>
-          </w:tcPr>
-          <w:p>
-            <w:pPr>
-              <w:rPr>
-                <w:lang w:val="es-ES"/>
-              </w:rPr>
-            </w:pPr>
-            <w:r>
-              <w:rPr>
-                <w:b/>
-                <w:bCs/>
-                <w:lang w:val="es-ES"/>
-              </w:rPr>
-              <w:t xml:space="preserve">3 </w:t>
-            </w:r>
-            <w:proofErr w:type="spellStart"/>
-            <w:r>
-              <w:rPr>
-                <w:b/>
-                <w:bCs/>
-                <w:lang w:val="es-ES"/>
-              </w:rPr>
-              <w:t>years</w:t>
-            </w:r>
-            <w:proofErr w:type="spellEnd"/>
-          </w:p>
-        </w:tc>
-        <w:tc>
-          <w:tcPr>
-            <w:tcW w:w="0" w:type="auto"/>
-            <w:vAlign w:val="center"/>
-            <w:hideMark/>
-          </w:tcPr>
-          <w:p>
-            <w:r>
-              <w:t xml:space="preserve">Granted for a </w:t>
-            </w:r>
-            <w:r>
-              <w:rPr>
-                <w:b/>
-                <w:bCs/>
-              </w:rPr>
-              <w:t>new therapeutic use</w:t>
-            </w:r>
-            <w:r>
-              <w:t xml:space="preserve"> of a previously approved drug when supported by new clinical trials.</w:t>
-            </w:r>
-          </w:p>
-        </w:tc>
-      </w:tr>
-      <w:tr>
-        <w:trPr>
-          <w:tblCellSpacing w:w="15" w:type="dxa"/>
-        </w:trPr>
-        <w:tc>
-          <w:tcPr>
-            <w:tcW w:w="0" w:type="auto"/>
-            <w:vAlign w:val="center"/>
-            <w:hideMark/>
-          </w:tcPr>
-          <w:p>
-            <w:pPr>
-              <w:rPr>
-                <w:lang w:val="es-ES"/>
-              </w:rPr>
-            </w:pPr>
-            <w:r>
-              <w:rPr>
-                <w:b/>
-                <w:bCs/>
-                <w:lang w:val="es-ES"/>
-              </w:rPr>
-              <w:t>D</w:t>
-            </w:r>
-          </w:p>
-        </w:tc>
-        <w:tc>
-          <w:tcPr>
-            <w:tcW w:w="0" w:type="auto"/>
-            <w:vAlign w:val="center"/>
-            <w:hideMark/>
-          </w:tcPr>
-          <w:p>
-            <w:pPr>
-              <w:rPr>
-                <w:lang w:val="es-ES"/>
-              </w:rPr>
-            </w:pPr>
-            <w:r>
-              <w:rPr>
-                <w:lang w:val="es-ES"/>
-              </w:rPr>
-              <w:t xml:space="preserve">New </w:t>
-            </w:r>
-            <w:proofErr w:type="spellStart"/>
-            <w:r>
-              <w:rPr>
-                <w:lang w:val="es-ES"/>
-              </w:rPr>
-              <w:t>Delivery</w:t>
-            </w:r>
-            <w:proofErr w:type="spellEnd"/>
-            <w:r>
-              <w:rPr>
-                <w:lang w:val="es-ES"/>
-              </w:rPr>
-              <w:t xml:space="preserve"> </w:t>
-            </w:r>
-            <w:proofErr w:type="spellStart"/>
-            <w:r>
-              <w:rPr>
-                <w:lang w:val="es-ES"/>
-              </w:rPr>
-              <w:t>System</w:t>
-            </w:r>
-            <w:proofErr w:type="spellEnd"/>
-            <w:r>
-              <w:rPr>
-                <w:lang w:val="es-ES"/>
-              </w:rPr>
-              <w:t xml:space="preserve"> </w:t>
-            </w:r>
-            <w:proofErr w:type="spellStart"/>
-            <w:r>
-              <w:rPr>
-                <w:lang w:val="es-ES"/>
-              </w:rPr>
-              <w:t>Exclusivity</w:t>
-            </w:r>
-            <w:proofErr w:type="spellEnd"/>
-          </w:p>
-        </w:tc>
-        <w:tc>
-          <w:tcPr>
-            <w:tcW w:w="0" w:type="auto"/>
-            <w:vAlign w:val="center"/>
-            <w:hideMark/>
-          </w:tcPr>
-          <w:p>
-            <w:pPr>
-              <w:rPr>
-                <w:lang w:val="es-ES"/>
-              </w:rPr>
-            </w:pPr>
-            <w:r>
-              <w:rPr>
-                <w:b/>
-                <w:bCs/>
-                <w:lang w:val="es-ES"/>
-              </w:rPr>
-              <w:t xml:space="preserve">3 </w:t>
-            </w:r>
-            <w:proofErr w:type="spellStart"/>
-            <w:r>
-              <w:rPr>
-                <w:b/>
-                <w:bCs/>
-                <w:lang w:val="es-ES"/>
-              </w:rPr>
-              <w:t>years</w:t>
-            </w:r>
-            <w:proofErr w:type="spellEnd"/>
-          </w:p>
-        </w:tc>
-        <w:tc>
-          <w:tcPr>
-            <w:tcW w:w="0" w:type="auto"/>
-            <w:vAlign w:val="center"/>
-            <w:hideMark/>
-          </w:tcPr>
-          <w:p>
-            <w:r>
-              <w:t xml:space="preserve">Granted for a </w:t>
-            </w:r>
-            <w:r>
-              <w:rPr>
-                <w:b/>
-                <w:bCs/>
-              </w:rPr>
-              <w:t>new route of administration</w:t>
-            </w:r>
-            <w:r>
-              <w:t xml:space="preserve"> or </w:t>
-            </w:r>
-            <w:r>
-              <w:rPr>
-                <w:b/>
-                <w:bCs/>
-              </w:rPr>
-              <w:t>delivery system</w:t>
-            </w:r>
-            <w:r>
-              <w:t xml:space="preserve"> </w:t>
-            </w:r>
-            <w:r>
-              <w:lastRenderedPageBreak/>
-              <w:t>(e.g., switching from oral to transdermal patch).</w:t>
-            </w:r>
-          </w:p>
-        </w:tc>
-      </w:tr>
-      <w:tr>
-        <w:trPr>
-          <w:tblCellSpacing w:w="15" w:type="dxa"/>
-        </w:trPr>
-        <w:tc>
-          <w:tcPr>
-            <w:tcW w:w="0" w:type="auto"/>
-            <w:vAlign w:val="center"/>
-            <w:hideMark/>
-          </w:tcPr>
-          <w:p>
-            <w:pPr>
-              <w:rPr>
-                <w:lang w:val="es-ES"/>
-              </w:rPr>
-            </w:pPr>
-            <w:r>
-              <w:rPr>
-                <w:b/>
-                <w:bCs/>
-                <w:lang w:val="es-ES"/>
-              </w:rPr>
-              <w:lastRenderedPageBreak/>
-              <w:t>RTO</w:t>
-            </w:r>
-          </w:p>
-        </w:tc>
-        <w:tc>
-          <w:tcPr>
-            <w:tcW w:w="0" w:type="auto"/>
-            <w:vAlign w:val="center"/>
-            <w:hideMark/>
-          </w:tcPr>
-          <w:p>
-            <w:pPr>
-              <w:rPr>
-                <w:lang w:val="es-ES"/>
-              </w:rPr>
-            </w:pPr>
-            <w:r>
-              <w:rPr>
-                <w:lang w:val="es-ES"/>
-              </w:rPr>
-              <w:t xml:space="preserve">New </w:t>
-            </w:r>
-            <w:proofErr w:type="spellStart"/>
-            <w:r>
-              <w:rPr>
-                <w:lang w:val="es-ES"/>
-              </w:rPr>
-              <w:t>Route</w:t>
-            </w:r>
-            <w:proofErr w:type="spellEnd"/>
-            <w:r>
-              <w:rPr>
-                <w:lang w:val="es-ES"/>
-              </w:rPr>
-              <w:t xml:space="preserve"> </w:t>
-            </w:r>
-            <w:proofErr w:type="spellStart"/>
-            <w:r>
-              <w:rPr>
-                <w:lang w:val="es-ES"/>
-              </w:rPr>
-              <w:t>of</w:t>
-            </w:r>
-            <w:proofErr w:type="spellEnd"/>
-            <w:r>
-              <w:rPr>
-                <w:lang w:val="es-ES"/>
-              </w:rPr>
-              <w:t xml:space="preserve"> </w:t>
-            </w:r>
-            <w:proofErr w:type="spellStart"/>
-            <w:r>
-              <w:rPr>
-                <w:lang w:val="es-ES"/>
-              </w:rPr>
-              <w:t>Administration</w:t>
-            </w:r>
-            <w:proofErr w:type="spellEnd"/>
-          </w:p>
-        </w:tc>
-        <w:tc>
-          <w:tcPr>
-            <w:tcW w:w="0" w:type="auto"/>
-            <w:vAlign w:val="center"/>
-            <w:hideMark/>
-          </w:tcPr>
-          <w:p>
-            <w:pPr>
-              <w:rPr>
-                <w:lang w:val="es-ES"/>
-              </w:rPr>
-            </w:pPr>
-            <w:r>
-              <w:rPr>
-                <w:b/>
-                <w:bCs/>
-                <w:lang w:val="es-ES"/>
-              </w:rPr>
-              <w:t xml:space="preserve">3 </w:t>
-            </w:r>
-            <w:proofErr w:type="spellStart"/>
-            <w:r>
-              <w:rPr>
-                <w:b/>
-                <w:bCs/>
-                <w:lang w:val="es-ES"/>
-              </w:rPr>
-              <w:t>years</w:t>
-            </w:r>
-            <w:proofErr w:type="spellEnd"/>
-          </w:p>
-        </w:tc>
-        <w:tc>
-          <w:tcPr>
-            <w:tcW w:w="0" w:type="auto"/>
-            <w:vAlign w:val="center"/>
-            <w:hideMark/>
-          </w:tcPr>
-          <w:p>
-            <w:r>
-              <w:t xml:space="preserve">Granted when a drug is approved for </w:t>
-            </w:r>
-            <w:r>
-              <w:rPr>
-                <w:b/>
-                <w:bCs/>
-              </w:rPr>
-              <w:t>a different administration route</w:t>
-            </w:r>
-            <w:r>
-              <w:t xml:space="preserve"> (e.g., IV to oral) and requires new clinical trials.</w:t>
-            </w:r>
-          </w:p>
-        </w:tc>
-      </w:tr>
-      <w:tr>
-        <w:trPr>
-          <w:tblCellSpacing w:w="15" w:type="dxa"/>
-        </w:trPr>
-        <w:tc>
-          <w:tcPr>
-            <w:tcW w:w="0" w:type="auto"/>
-            <w:vAlign w:val="center"/>
-            <w:hideMark/>
-          </w:tcPr>
-          <w:p>
-            <w:pPr>
-              <w:rPr>
-                <w:lang w:val="es-ES"/>
-              </w:rPr>
-            </w:pPr>
-            <w:r>
-              <w:rPr>
-                <w:b/>
-                <w:bCs/>
-                <w:lang w:val="es-ES"/>
-              </w:rPr>
-              <w:t>O</w:t>
-            </w:r>
-          </w:p>
-        </w:tc>
-        <w:tc>
-          <w:tcPr>
-            <w:tcW w:w="0" w:type="auto"/>
-            <w:vAlign w:val="center"/>
-            <w:hideMark/>
-          </w:tcPr>
-          <w:p>
-            <w:pPr>
-              <w:rPr>
-                <w:lang w:val="es-ES"/>
-              </w:rPr>
-            </w:pPr>
-            <w:proofErr w:type="spellStart"/>
-            <w:r>
-              <w:rPr>
-                <w:lang w:val="es-ES"/>
-              </w:rPr>
-              <w:t>Other</w:t>
-            </w:r>
-            <w:proofErr w:type="spellEnd"/>
-            <w:r>
-              <w:rPr>
-                <w:lang w:val="es-ES"/>
-              </w:rPr>
-              <w:t xml:space="preserve"> </w:t>
-            </w:r>
-            <w:proofErr w:type="spellStart"/>
-            <w:r>
-              <w:rPr>
-                <w:lang w:val="es-ES"/>
-              </w:rPr>
-              <w:t>Exclusivity</w:t>
-            </w:r>
-            <w:proofErr w:type="spellEnd"/>
-          </w:p>
-        </w:tc>
-        <w:tc>
-          <w:tcPr>
-            <w:tcW w:w="0" w:type="auto"/>
-            <w:vAlign w:val="center"/>
-            <w:hideMark/>
-          </w:tcPr>
-          <w:p>
-            <w:pPr>
-              <w:rPr>
-                <w:lang w:val="es-ES"/>
-              </w:rPr>
-            </w:pPr>
-            <w:r>
-              <w:rPr>
-                <w:b/>
-                <w:bCs/>
-                <w:lang w:val="es-ES"/>
-              </w:rPr>
-              <w:t xml:space="preserve">3 </w:t>
-            </w:r>
-            <w:proofErr w:type="spellStart"/>
-            <w:r>
-              <w:rPr>
-                <w:b/>
-                <w:bCs/>
-                <w:lang w:val="es-ES"/>
-              </w:rPr>
-              <w:t>years</w:t>
-            </w:r>
-            <w:proofErr w:type="spellEnd"/>
-          </w:p>
-        </w:tc>
-        <w:tc>
-          <w:tcPr>
-            <w:tcW w:w="0" w:type="auto"/>
-            <w:vAlign w:val="center"/>
-            <w:hideMark/>
-          </w:tcPr>
-          <w:p>
-            <w:r>
-              <w:t xml:space="preserve">Covers any </w:t>
-            </w:r>
-            <w:r>
-              <w:rPr>
-                <w:b/>
-                <w:bCs/>
-              </w:rPr>
-              <w:t>other significant change</w:t>
-            </w:r>
-            <w:r>
-              <w:t xml:space="preserve"> that required new clinical trials (e.g., new dosing regimen, reformulation).</w:t>
-            </w:r>
-          </w:p>
-        </w:tc>
-      </w:tr>
-      <w:tr>
-        <w:trPr>
-          <w:tblCellSpacing w:w="15" w:type="dxa"/>
-        </w:trPr>
-        <w:tc>
-          <w:tcPr>
-            <w:tcW w:w="0" w:type="auto"/>
-            <w:vAlign w:val="center"/>
-            <w:hideMark/>
-          </w:tcPr>
-          <w:p>
-            <w:pPr>
-              <w:rPr>
-                <w:lang w:val="es-ES"/>
-              </w:rPr>
-            </w:pPr>
-            <w:r>
-              <w:rPr>
-                <w:b/>
-                <w:bCs/>
-                <w:lang w:val="es-ES"/>
-              </w:rPr>
-              <w:t>DES</w:t>
-            </w:r>
-          </w:p>
-        </w:tc>
-        <w:tc>
-          <w:tcPr>
-            <w:tcW w:w="0" w:type="auto"/>
-            <w:vAlign w:val="center"/>
-            <w:hideMark/>
-          </w:tcPr>
-          <w:p>
-            <w:pPr>
-              <w:rPr>
-                <w:lang w:val="es-ES"/>
-              </w:rPr>
-            </w:pPr>
-            <w:proofErr w:type="spellStart"/>
-            <w:r>
-              <w:rPr>
-                <w:lang w:val="es-ES"/>
-              </w:rPr>
-              <w:t>Designated</w:t>
-            </w:r>
-            <w:proofErr w:type="spellEnd"/>
-            <w:r>
-              <w:rPr>
-                <w:lang w:val="es-ES"/>
-              </w:rPr>
-              <w:t xml:space="preserve"> </w:t>
-            </w:r>
-            <w:proofErr w:type="spellStart"/>
-            <w:r>
-              <w:rPr>
-                <w:lang w:val="es-ES"/>
-              </w:rPr>
-              <w:t>Drug</w:t>
-            </w:r>
-            <w:proofErr w:type="spellEnd"/>
-            <w:r>
-              <w:rPr>
-                <w:lang w:val="es-ES"/>
-              </w:rPr>
-              <w:t xml:space="preserve"> </w:t>
-            </w:r>
-            <w:proofErr w:type="spellStart"/>
-            <w:r>
-              <w:rPr>
-                <w:lang w:val="es-ES"/>
-              </w:rPr>
-              <w:t>Exclusivity</w:t>
-            </w:r>
-            <w:proofErr w:type="spellEnd"/>
-          </w:p>
-        </w:tc>
-        <w:tc>
-          <w:tcPr>
-            <w:tcW w:w="0" w:type="auto"/>
-            <w:vAlign w:val="center"/>
-            <w:hideMark/>
-          </w:tcPr>
-          <w:p>
-            <w:pPr>
-              <w:rPr>
-                <w:lang w:val="es-ES"/>
-              </w:rPr>
-            </w:pPr>
-            <w:r>
-              <w:rPr>
-                <w:b/>
-                <w:bCs/>
-                <w:lang w:val="es-ES"/>
-              </w:rPr>
-              <w:t xml:space="preserve">7 </w:t>
-            </w:r>
-            <w:proofErr w:type="spellStart"/>
-            <w:r>
-              <w:rPr>
-                <w:b/>
-                <w:bCs/>
-                <w:lang w:val="es-ES"/>
-              </w:rPr>
-              <w:t>years</w:t>
-            </w:r>
-            <w:proofErr w:type="spellEnd"/>
-          </w:p>
-        </w:tc>
-        <w:tc>
-          <w:tcPr>
-            <w:tcW w:w="0" w:type="auto"/>
-            <w:vAlign w:val="center"/>
-            <w:hideMark/>
-          </w:tcPr>
-          <w:p>
-            <w:r>
-              <w:t xml:space="preserve">Similar to </w:t>
-            </w:r>
-            <w:r>
-              <w:rPr>
-                <w:b/>
-                <w:bCs/>
-              </w:rPr>
-              <w:t>ODE</w:t>
-            </w:r>
-            <w:r>
-              <w:t xml:space="preserve">, but typically used for </w:t>
-            </w:r>
-            <w:r>
-              <w:rPr>
-                <w:b/>
-                <w:bCs/>
-              </w:rPr>
-              <w:t>drugs receiving special status under health programs</w:t>
-            </w:r>
-            <w:r>
-              <w:t>.</w:t>
-            </w:r>
-          </w:p>
-        </w:tc>
-      </w:tr>
-      <w:tr>
-        <w:trPr>
-          <w:tblCellSpacing w:w="15" w:type="dxa"/>
-        </w:trPr>
-        <w:tc>
-          <w:tcPr>
-            <w:tcW w:w="0" w:type="auto"/>
-            <w:vAlign w:val="center"/>
-            <w:hideMark/>
-          </w:tcPr>
-          <w:p>
-            <w:pPr>
-              <w:rPr>
-                <w:lang w:val="es-ES"/>
-              </w:rPr>
-            </w:pPr>
-            <w:r>
-              <w:rPr>
-                <w:b/>
-                <w:bCs/>
-                <w:lang w:val="es-ES"/>
-              </w:rPr>
-              <w:t>FDAAA</w:t>
-            </w:r>
-          </w:p>
-        </w:tc>
-        <w:tc>
-          <w:tcPr>
-            <w:tcW w:w="0" w:type="auto"/>
-            <w:vAlign w:val="center"/>
-            <w:hideMark/>
-          </w:tcPr>
-          <w:p>
-            <w:pPr>
-              <w:rPr>
-                <w:lang w:val="es-ES"/>
-              </w:rPr>
-            </w:pPr>
-            <w:r>
-              <w:rPr>
-                <w:lang w:val="es-ES"/>
-              </w:rPr>
-              <w:t xml:space="preserve">FDA </w:t>
-            </w:r>
-            <w:proofErr w:type="spellStart"/>
-            <w:r>
-              <w:rPr>
-                <w:lang w:val="es-ES"/>
-              </w:rPr>
-              <w:t>Amendments</w:t>
-            </w:r>
-            <w:proofErr w:type="spellEnd"/>
-            <w:r>
-              <w:rPr>
-                <w:lang w:val="es-ES"/>
-              </w:rPr>
-              <w:t xml:space="preserve"> </w:t>
-            </w:r>
-            <w:proofErr w:type="spellStart"/>
-            <w:r>
-              <w:rPr>
-                <w:lang w:val="es-ES"/>
-              </w:rPr>
-              <w:t>Act</w:t>
-            </w:r>
-            <w:proofErr w:type="spellEnd"/>
-            <w:r>
-              <w:rPr>
-                <w:lang w:val="es-ES"/>
-              </w:rPr>
-              <w:t xml:space="preserve"> </w:t>
-            </w:r>
-            <w:proofErr w:type="spellStart"/>
-            <w:r>
-              <w:rPr>
-                <w:lang w:val="es-ES"/>
-              </w:rPr>
-              <w:t>Exclusivity</w:t>
-            </w:r>
-            <w:proofErr w:type="spellEnd"/>
-          </w:p>
-        </w:tc>
-        <w:tc>
-          <w:tcPr>
-            <w:tcW w:w="0" w:type="auto"/>
-            <w:vAlign w:val="center"/>
-            <w:hideMark/>
-          </w:tcPr>
-          <w:p>
-            <w:pPr>
-              <w:rPr>
-                <w:lang w:val="es-ES"/>
-              </w:rPr>
-            </w:pPr>
-            <w:r>
-              <w:rPr>
-                <w:b/>
-                <w:bCs/>
-                <w:lang w:val="es-ES"/>
-              </w:rPr>
-              <w:t xml:space="preserve">3 </w:t>
-            </w:r>
-            <w:proofErr w:type="spellStart"/>
-            <w:r>
-              <w:rPr>
-                <w:b/>
-                <w:bCs/>
-                <w:lang w:val="es-ES"/>
-              </w:rPr>
-              <w:t>years</w:t>
-            </w:r>
-            <w:proofErr w:type="spellEnd"/>
-          </w:p>
-        </w:tc>
-        <w:tc>
-          <w:tcPr>
-            <w:tcW w:w="0" w:type="auto"/>
-            <w:vAlign w:val="center"/>
-            <w:hideMark/>
-          </w:tcPr>
-          <w:p>
-            <w:r>
-              <w:t xml:space="preserve">Exclusivity under </w:t>
-            </w:r>
-            <w:r>
-              <w:rPr>
-                <w:b/>
-                <w:bCs/>
-              </w:rPr>
-              <w:t>special FDA programs</w:t>
-            </w:r>
-            <w:r>
-              <w:t>, often linked to safety studies.</w:t>
-            </w:r>
-          </w:p>
-        </w:tc>
-      </w:tr>
-    </w:tbl>
-    <w:p>
-      <w:pPr>
-        <w:rPr>
-          <w:lang w:val="es-ES"/>
-        </w:rPr>
-      </w:pPr>
-      <w:r>
-        <w:rPr>
-          <w:lang w:val="es-ES"/>
-        </w:rPr>
-        <w:pict w14:anchorId="339A3658">
-          <v:rect id="_x0000_i1025" style="width:0;height:1.5pt" o:hralign="center" o:hrstd="t" o:hr="t" fillcolor="#a0a0a0" stroked="f"/>
-        </w:pict>
-      </w:r>
-    </w:p>
-    <w:p>
-      <w:pPr>
-        <w:rPr>
-          <w:b/>
-          <w:bCs/>
-          <w:lang w:val="es-ES"/>
-        </w:rPr>
-      </w:pPr>
-      <w:r>
-        <w:rPr>
-          <w:b/>
-          <w:bCs/>
-          <w:lang w:val="es-ES"/>
-        </w:rPr>
-        <w:t>Key Notes:</w:t>
-      </w:r>
-    </w:p>
-    <w:p>
-      <w:pPr>
-        <w:numPr>
-          <w:ilvl w:val="0"/>
-          <w:numId w:val="4"/>
-        </w:numPr>
-      </w:pPr>
-      <w:r>
-        <w:rPr>
-          <w:b/>
-          <w:bCs/>
-        </w:rPr>
-        <w:t>5-Year NCE exclusivity</w:t>
-      </w:r>
-      <w:r>
-        <w:t xml:space="preserve"> is the strongest—it </w:t>
-      </w:r>
-      <w:r>
-        <w:rPr>
-          <w:b/>
-          <w:bCs/>
-        </w:rPr>
-        <w:t>prevents generic applications from even being filed</w:t>
-      </w:r>
-      <w:r>
-        <w:t xml:space="preserve"> for 5 years.</w:t>
-      </w:r>
-    </w:p>
-    <w:p>
-      <w:pPr>
-        <w:numPr>
-          <w:ilvl w:val="0"/>
-          <w:numId w:val="4"/>
-        </w:numPr>
-      </w:pPr>
-      <w:r>
-        <w:rPr>
-          <w:b/>
-          <w:bCs/>
-        </w:rPr>
-        <w:t>3-Year exclusivities (NDF, NCB, I, D, RTO, O)</w:t>
-      </w:r>
-      <w:r>
-        <w:t xml:space="preserve"> apply when the drug requires </w:t>
-      </w:r>
-      <w:r>
-        <w:rPr>
-          <w:b/>
-          <w:bCs/>
-        </w:rPr>
-        <w:t>new clinical trials</w:t>
-      </w:r>
-      <w:r>
-        <w:t xml:space="preserve"> but does </w:t>
-      </w:r>
-      <w:r>
-        <w:rPr>
-          <w:b/>
-          <w:bCs/>
-        </w:rPr>
-        <w:t>not</w:t>
-      </w:r>
-      <w:r>
-        <w:t xml:space="preserve"> contain a new active moiety.</w:t>
-      </w:r>
-    </w:p>
-    <w:p>
-      <w:pPr>
-        <w:numPr>
-          <w:ilvl w:val="0"/>
-          <w:numId w:val="4"/>
-        </w:numPr>
-      </w:pPr>
-      <w:proofErr w:type="spellStart"/>
-      <w:r>
-        <w:rPr>
-          <w:b/>
-          <w:bCs/>
-        </w:rPr>
-        <w:t>Pediatric</w:t>
-      </w:r>
-      <w:proofErr w:type="spellEnd"/>
-      <w:r>
-        <w:rPr>
-          <w:b/>
-          <w:bCs/>
-        </w:rPr>
-        <w:t xml:space="preserve"> Exclusivity (PED)</w:t>
-      </w:r>
-      <w:r>
-        <w:t xml:space="preserve"> extends </w:t>
-      </w:r>
-      <w:r>
-        <w:rPr>
-          <w:b/>
-          <w:bCs/>
-        </w:rPr>
-        <w:t>any</w:t>
-      </w:r>
-      <w:r>
-        <w:t xml:space="preserve"> exclusivity or patent protection by 6 months.</w:t>
-      </w:r>
-    </w:p>
-    <w:p>
-      <w:pPr>
-        <w:numPr>
-          <w:ilvl w:val="0"/>
-          <w:numId w:val="4"/>
-        </w:numPr>
-      </w:pPr>
-      <w:r>
-        <w:rPr>
-          <w:b/>
-          <w:bCs/>
-        </w:rPr>
-        <w:t>Orphan Drug Exclusivity (ODE)</w:t>
-      </w:r>
-      <w:r>
-        <w:t xml:space="preserve"> grants </w:t>
-      </w:r>
-      <w:r>
-        <w:rPr>
-          <w:b/>
-          <w:bCs/>
-        </w:rPr>
-        <w:t>7 years</w:t>
-      </w:r>
-      <w:r>
-        <w:t xml:space="preserve"> of market protection for rare disease treatments.</w:t>
-      </w:r>
-    </w:p>
-    <w:p/>
-    <w:p>
-      <w:pPr>
-        <w:rPr>
-          <w:lang w:val="es-ES"/>
-        </w:rPr>
-      </w:pPr>
-      <w:r>
+    <w:p>
+      <w:r>
+        <w:drawing>
+          <wp:inline distT="0" distB="0" distL="0" distR="0" wp14:anchorId="6703556E" wp14:editId="0FA1DE76">
+            <wp:extent cx="5400040" cy="2710180"/>
+            <wp:effectExtent l="0" t="0" r="0" b="0"/>
+            <wp:docPr id="115721908" name="Imagen 1" descr="Interfaz de usuario gráfica, Texto, Aplicación, Correo electrónico&#10;&#10;El contenido generado por IA puede ser incorrecto."/>
+            <wp:cNvGraphicFramePr>
+              <a:graphicFrameLocks xmlns:a="http://schemas.openxmlformats.org/drawingml/2006/main" noChangeAspect="1"/>
+            </wp:cNvGraphicFramePr>
+            <a:graphic xmlns:a="http://schemas.openxmlformats.org/drawingml/2006/main">
+              <a:graphicData uri="http://schemas.openxmlformats.org/drawingml/2006/picture">
+                <pic:pic xmlns:pic="http://schemas.openxmlformats.org/drawingml/2006/picture">
+                  <pic:nvPicPr>
+                    <pic:cNvPr id="115721908" name="Imagen 1" descr="Interfaz de usuario gráfica, Texto, Aplicación, Correo electrónico&#10;&#10;El contenido generado por IA puede ser incorrecto."/>
+                    <pic:cNvPicPr/>
+                  </pic:nvPicPr>
+                  <pic:blipFill>
+                    <a:blip r:embed="rId5"/>
+                    <a:stretch>
+                      <a:fillRect/>
+                    </a:stretch>
+                  </pic:blipFill>
+                  <pic:spPr>
+                    <a:xfrm>
+                      <a:off x="0" y="0"/>
+                      <a:ext cx="5400040" cy="2710180"/>
+                    </a:xfrm>
+                    <a:prstGeom prst="rect">
+                      <a:avLst/>
+                    </a:prstGeom>
+                  </pic:spPr>
+                </pic:pic>
+              </a:graphicData>
+            </a:graphic>
+          </wp:inline>
+        </w:drawing>
+      </w:r>
+    </w:p>
+    <w:p>
+      <w:pPr>
+        <w:rPr>
+          <w:lang w:val="es-ES"/>
+        </w:rPr>
+      </w:pPr>
+      <w:r>
+        <w:lastRenderedPageBreak/>
         <w:t xml:space="preserve">When </w:t>
       </w:r>
       <w:r>
@@ -3434,7 +1675,7 @@
           <w:lang w:val="es-ES"/>
         </w:rPr>
         <w:pict w14:anchorId="53ECA28E">
-          <v:rect id="_x0000_i1057" style="width:0;height:1.5pt" o:hralign="center" o:hrstd="t" o:hr="t" fillcolor="#a0a0a0" stroked="f"/>
+          <v:rect id="_x0000_i1026" style="width:0;height:1.5pt" o:hralign="center" o:hrstd="t" o:hr="t" fillcolor="#a0a0a0" stroked="f"/>
         </w:pict>
       </w:r>
     </w:p>
@@ -3553,7 +1794,6 @@
           <w:bCs/>
           <w:lang w:val="es-ES"/>
         </w:rPr>
-        <w:lastRenderedPageBreak/>
         <w:t>Exclusivity</w:t>
       </w:r>
       <w:proofErr w:type="spellEnd"/>
@@ -3825,7 +2065,7 @@
           <w:lang w:val="es-ES"/>
         </w:rPr>
         <w:pict w14:anchorId="3825070A">
-          <v:rect id="_x0000_i1058" style="width:0;height:1.5pt" o:hralign="center" o:hrstd="t" o:hr="t" fillcolor="#a0a0a0" stroked="f"/>
+          <v:rect id="_x0000_i1027" style="width:0;height:1.5pt" o:hralign="center" o:hrstd="t" o:hr="t" fillcolor="#a0a0a0" stroked="f"/>
         </w:pict>
       </w:r>
     </w:p>
@@ -4272,6 +2512,7 @@
           <w:b/>
           <w:bCs/>
         </w:rPr>
+        <w:lastRenderedPageBreak/>
         <w:t>Challenge the patents in court (Paragraph IV certification)</w:t>
       </w:r>
       <w:r>
@@ -4320,7 +2561,7 @@
           <w:lang w:val="es-ES"/>
         </w:rPr>
         <w:pict w14:anchorId="7F8BE238">
-          <v:rect id="_x0000_i1059" style="width:0;height:1.5pt" o:hralign="center" o:hrstd="t" o:hr="t" fillcolor="#a0a0a0" stroked="f"/>
+          <v:rect id="_x0000_i1028" style="width:0;height:1.5pt" o:hralign="center" o:hrstd="t" o:hr="t" fillcolor="#a0a0a0" stroked="f"/>
         </w:pict>
       </w:r>
     </w:p>
@@ -4338,7 +2579,6 @@
           <w:bCs/>
           <w:lang w:val="es-ES"/>
         </w:rPr>
-        <w:lastRenderedPageBreak/>
         <w:t>3️</w:t>
       </w:r>
       <w:r>
@@ -4556,7 +2796,7 @@
           <w:lang w:val="es-ES"/>
         </w:rPr>
         <w:pict w14:anchorId="34728B82">
-          <v:rect id="_x0000_i1060" style="width:0;height:1.5pt" o:hralign="center" o:hrstd="t" o:hr="t" fillcolor="#a0a0a0" stroked="f"/>
+          <v:rect id="_x0000_i1029" style="width:0;height:1.5pt" o:hralign="center" o:hrstd="t" o:hr="t" fillcolor="#a0a0a0" stroked="f"/>
         </w:pict>
       </w:r>
     </w:p>
@@ -4692,7 +2932,7 @@
           <w:lang w:val="es-ES"/>
         </w:rPr>
         <w:pict w14:anchorId="295EDC29">
-          <v:rect id="_x0000_i1061" style="width:0;height:1.5pt" o:hralign="center" o:hrstd="t" o:hr="t" fillcolor="#a0a0a0" stroked="f"/>
+          <v:rect id="_x0000_i1030" style="width:0;height:1.5pt" o:hralign="center" o:hrstd="t" o:hr="t" fillcolor="#a0a0a0" stroked="f"/>
         </w:pict>
       </w:r>
     </w:p>

</xml_diff>

<commit_message>
PreAnalysis, Cleaning and Transformation of Exclusivity and Product tables is completed.
</commit_message>
<xml_diff>
--- a/1_Data/Metadata/Metadata_FDA_Orange_Book.docx
+++ b/1_Data/Metadata/Metadata_FDA_Orange_Book.docx
@@ -4,6 +4,7 @@
   <w:body>
     <w:p>
       <w:pPr>
+        <w:jc w:val="both"/>
         <w:rPr>
           <w:b/>
           <w:bCs/>
@@ -20,6 +21,9 @@
       <w:bookmarkEnd w:id="0"/>
     </w:p>
     <w:p>
+      <w:pPr>
+        <w:jc w:val="both"/>
+      </w:pPr>
       <w:r>
         <w:rPr>
           <w:b/>
@@ -48,6 +52,7 @@
           <w:ilvl w:val="0"/>
           <w:numId w:val="1"/>
         </w:numPr>
+        <w:jc w:val="both"/>
       </w:pPr>
       <w:r>
         <w:rPr>
@@ -59,6 +64,220 @@
       <w:r>
         <w:br/>
         <w:t>The active ingredient(s) for the product. Multiple ingredients are in alphabetical order, separated by a semicolon.</w:t>
+      </w:r>
+    </w:p>
+    <w:p>
+      <w:pPr>
+        <w:ind w:left="720"/>
+        <w:jc w:val="both"/>
+        <w:rPr>
+          <w:i/>
+          <w:iCs/>
+        </w:rPr>
+      </w:pPr>
+      <w:r>
+        <w:rPr>
+          <w:b/>
+          <w:bCs/>
+          <w:i/>
+          <w:iCs/>
+        </w:rPr>
+        <w:t xml:space="preserve">My Notes: </w:t>
+      </w:r>
+      <w:r>
+        <w:rPr>
+          <w:i/>
+          <w:iCs/>
+        </w:rPr>
+        <w:t>maybe interesting to create a new column indicating the number of APIs that constitute each product. With this information we could know</w:t>
+      </w:r>
+      <w:r>
+        <w:rPr>
+          <w:i/>
+          <w:iCs/>
+        </w:rPr>
+        <w:t xml:space="preserve"> t</w:t>
+      </w:r>
+      <w:r>
+        <w:rPr>
+          <w:i/>
+          <w:iCs/>
+        </w:rPr>
+        <w:t>he</w:t>
+      </w:r>
+      <w:r>
+        <w:rPr>
+          <w:i/>
+          <w:iCs/>
+        </w:rPr>
+        <w:t xml:space="preserve"> mode/median/mean </w:t>
+      </w:r>
+      <w:r>
+        <w:rPr>
+          <w:i/>
+          <w:iCs/>
+        </w:rPr>
+        <w:t>number of API in the composition of FDA-approved drugs</w:t>
+      </w:r>
+      <w:r>
+        <w:rPr>
+          <w:i/>
+          <w:iCs/>
+        </w:rPr>
+        <w:t xml:space="preserve">. </w:t>
+      </w:r>
+      <w:r>
+        <w:rPr>
+          <w:i/>
+          <w:iCs/>
+        </w:rPr>
+        <w:t>Is</w:t>
+      </w:r>
+      <w:r>
+        <w:rPr>
+          <w:i/>
+          <w:iCs/>
+        </w:rPr>
+        <w:t xml:space="preserve"> it </w:t>
+      </w:r>
+      <w:r>
+        <w:rPr>
+          <w:i/>
+          <w:iCs/>
+        </w:rPr>
+        <w:t>different between innovators and generics?</w:t>
+      </w:r>
+    </w:p>
+    <w:p>
+      <w:pPr>
+        <w:ind w:left="708"/>
+        <w:jc w:val="both"/>
+        <w:rPr>
+          <w:i/>
+          <w:iCs/>
+        </w:rPr>
+      </w:pPr>
+      <w:r>
+        <w:rPr>
+          <w:i/>
+          <w:iCs/>
+        </w:rPr>
+        <w:t xml:space="preserve">We could create a new </w:t>
+      </w:r>
+      <w:r>
+        <w:rPr>
+          <w:i/>
+          <w:iCs/>
+        </w:rPr>
+        <w:t xml:space="preserve">Boolean </w:t>
+      </w:r>
+      <w:r>
+        <w:rPr>
+          <w:i/>
+          <w:iCs/>
+        </w:rPr>
+        <w:t>column</w:t>
+      </w:r>
+      <w:r>
+        <w:rPr>
+          <w:i/>
+          <w:iCs/>
+        </w:rPr>
+        <w:t xml:space="preserve"> called</w:t>
+      </w:r>
+      <w:r>
+        <w:rPr>
+          <w:i/>
+          <w:iCs/>
+        </w:rPr>
+        <w:t xml:space="preserve"> Combination Drug to know whether the product is composed by one or more active ingredients. Then we could ask: how much percentage represent combination drugs (multiple APIs in their composition) with respect to the total </w:t>
+      </w:r>
+      <w:r>
+        <w:rPr>
+          <w:i/>
+          <w:iCs/>
+        </w:rPr>
+        <w:t>FDA-Approved product</w:t>
+      </w:r>
+      <w:r>
+        <w:rPr>
+          <w:i/>
+          <w:iCs/>
+        </w:rPr>
+        <w:t xml:space="preserve">? </w:t>
+      </w:r>
+      <w:r>
+        <w:rPr>
+          <w:i/>
+          <w:iCs/>
+        </w:rPr>
+        <w:t>Is this different between innovators and generics?</w:t>
+      </w:r>
+    </w:p>
+    <w:p>
+      <w:pPr>
+        <w:ind w:left="720"/>
+        <w:jc w:val="both"/>
+        <w:rPr>
+          <w:i/>
+          <w:iCs/>
+        </w:rPr>
+      </w:pPr>
+      <w:r>
+        <w:rPr>
+          <w:i/>
+          <w:iCs/>
+        </w:rPr>
+        <w:t>Another question to answer would be which are the most popular APIs in FDA-approved products’ composition.</w:t>
+      </w:r>
+      <w:r>
+        <w:rPr>
+          <w:i/>
+          <w:iCs/>
+        </w:rPr>
+        <w:t xml:space="preserve"> </w:t>
+      </w:r>
+      <w:r>
+        <w:rPr>
+          <w:i/>
+          <w:iCs/>
+        </w:rPr>
+        <w:t>I</w:t>
+      </w:r>
+      <w:r>
+        <w:rPr>
+          <w:i/>
+          <w:iCs/>
+        </w:rPr>
+        <w:t xml:space="preserve">s it </w:t>
+      </w:r>
+      <w:r>
+        <w:rPr>
+          <w:i/>
+          <w:iCs/>
+        </w:rPr>
+        <w:t>different between innovators and generics?</w:t>
+      </w:r>
+      <w:r>
+        <w:rPr>
+          <w:i/>
+          <w:iCs/>
+        </w:rPr>
+        <w:t xml:space="preserve"> For this aim we should somehow</w:t>
+      </w:r>
+      <w:r>
+        <w:rPr>
+          <w:i/>
+          <w:iCs/>
+        </w:rPr>
+        <w:t xml:space="preserve"> </w:t>
+      </w:r>
+      <w:r>
+        <w:rPr>
+          <w:i/>
+          <w:iCs/>
+        </w:rPr>
+        <w:t>extract all the different APIs in a separate column and count them (value_counts).</w:t>
       </w:r>
     </w:p>
     <w:p>
@@ -67,9 +286,7 @@
           <w:ilvl w:val="0"/>
           <w:numId w:val="1"/>
         </w:numPr>
-        <w:rPr>
-          <w:lang w:val="es-ES"/>
-        </w:rPr>
+        <w:jc w:val="both"/>
       </w:pPr>
       <w:r>
         <w:rPr>
@@ -78,93 +295,73 @@
         </w:rPr>
         <w:t>Dosage form; Route of Administration</w:t>
       </w:r>
-      <w:r>
-        <w:br/>
+    </w:p>
+    <w:p>
+      <w:pPr>
+        <w:ind w:left="720"/>
+        <w:jc w:val="both"/>
+      </w:pPr>
+      <w:r>
         <w:t xml:space="preserve">The product dosage form and route separated by a semi-colon. </w:t>
       </w:r>
-      <w:proofErr w:type="spellStart"/>
-      <w:r>
-        <w:rPr>
-          <w:lang w:val="es-ES"/>
-        </w:rPr>
-        <w:t>The</w:t>
-      </w:r>
-      <w:proofErr w:type="spellEnd"/>
-      <w:r>
-        <w:rPr>
-          <w:lang w:val="es-ES"/>
-        </w:rPr>
-        <w:t xml:space="preserve"> </w:t>
-      </w:r>
-      <w:proofErr w:type="spellStart"/>
-      <w:r>
-        <w:rPr>
-          <w:lang w:val="es-ES"/>
-        </w:rPr>
-        <w:t>format</w:t>
-      </w:r>
-      <w:proofErr w:type="spellEnd"/>
-      <w:r>
-        <w:rPr>
-          <w:lang w:val="es-ES"/>
-        </w:rPr>
-        <w:t xml:space="preserve"> </w:t>
-      </w:r>
-      <w:proofErr w:type="spellStart"/>
-      <w:r>
-        <w:rPr>
-          <w:lang w:val="es-ES"/>
-        </w:rPr>
-        <w:t>is</w:t>
-      </w:r>
-      <w:proofErr w:type="spellEnd"/>
-      <w:r>
-        <w:rPr>
-          <w:lang w:val="es-ES"/>
-        </w:rPr>
-        <w:t xml:space="preserve"> </w:t>
-      </w:r>
-      <w:proofErr w:type="spellStart"/>
-      <w:r>
-        <w:rPr>
-          <w:lang w:val="es-ES"/>
-        </w:rPr>
-        <w:t>not</w:t>
-      </w:r>
-      <w:proofErr w:type="spellEnd"/>
-      <w:r>
-        <w:rPr>
-          <w:lang w:val="es-ES"/>
-        </w:rPr>
-        <w:t xml:space="preserve"> </w:t>
-      </w:r>
-      <w:proofErr w:type="spellStart"/>
-      <w:r>
-        <w:rPr>
-          <w:lang w:val="es-ES"/>
-        </w:rPr>
-        <w:t>all</w:t>
-      </w:r>
-      <w:proofErr w:type="spellEnd"/>
-      <w:r>
-        <w:rPr>
-          <w:lang w:val="es-ES"/>
-        </w:rPr>
-        <w:t xml:space="preserve"> </w:t>
-      </w:r>
-      <w:proofErr w:type="spellStart"/>
-      <w:r>
-        <w:rPr>
-          <w:lang w:val="es-ES"/>
-        </w:rPr>
-        <w:t>uppercase</w:t>
-      </w:r>
-      <w:proofErr w:type="spellEnd"/>
-      <w:r>
-        <w:rPr>
-          <w:lang w:val="es-ES"/>
-        </w:rPr>
-        <w:t>.</w:t>
+      <w:r>
+        <w:t>The format is not all uppercase.</w:t>
+      </w:r>
+    </w:p>
+    <w:p>
+      <w:pPr>
+        <w:ind w:left="720"/>
+        <w:jc w:val="both"/>
+        <w:rPr>
+          <w:i/>
+          <w:iCs/>
+        </w:rPr>
+      </w:pPr>
+      <w:r>
+        <w:rPr>
+          <w:b/>
+          <w:bCs/>
+          <w:i/>
+          <w:iCs/>
+        </w:rPr>
+        <w:t xml:space="preserve">My </w:t>
+      </w:r>
+      <w:r>
+        <w:rPr>
+          <w:b/>
+          <w:bCs/>
+          <w:i/>
+          <w:iCs/>
+        </w:rPr>
+        <w:t xml:space="preserve">Notes: </w:t>
+      </w:r>
+      <w:r>
+        <w:rPr>
+          <w:i/>
+          <w:iCs/>
+        </w:rPr>
+        <w:t>maybe interesting to turn all values to uppercase and to somehow separate dosage form and administration routes in two columns and then calculate which are the most common dosage form and administration routes in FDA-approved drugs.</w:t>
+      </w:r>
+      <w:r>
+        <w:rPr>
+          <w:i/>
+          <w:iCs/>
+        </w:rPr>
+        <w:t xml:space="preserve"> It is different between Innovators and </w:t>
+      </w:r>
+      <w:r>
+        <w:rPr>
+          <w:i/>
+          <w:iCs/>
+        </w:rPr>
+        <w:t>Generics</w:t>
+      </w:r>
+      <w:r>
+        <w:rPr>
+          <w:i/>
+          <w:iCs/>
+        </w:rPr>
+        <w:t>?</w:t>
       </w:r>
     </w:p>
     <w:p>
@@ -173,6 +370,7 @@
           <w:ilvl w:val="0"/>
           <w:numId w:val="1"/>
         </w:numPr>
+        <w:jc w:val="both"/>
       </w:pPr>
       <w:r>
         <w:rPr>
@@ -181,8 +379,13 @@
         </w:rPr>
         <w:t>Trade Name</w:t>
       </w:r>
-      <w:r>
-        <w:br/>
+    </w:p>
+    <w:p>
+      <w:pPr>
+        <w:ind w:left="720"/>
+        <w:jc w:val="both"/>
+      </w:pPr>
+      <w:r>
         <w:t>The trade name of the product as shown on the labeling.</w:t>
       </w:r>
     </w:p>
@@ -192,6 +395,7 @@
           <w:ilvl w:val="0"/>
           <w:numId w:val="1"/>
         </w:numPr>
+        <w:jc w:val="both"/>
       </w:pPr>
       <w:r>
         <w:rPr>
@@ -203,6 +407,88 @@
       <w:r>
         <w:br/>
         <w:t>The firm name holding legal responsibility for the new drug application. The firm name is condensed to a maximum twenty character unique string.</w:t>
+      </w:r>
+    </w:p>
+    <w:p>
+      <w:pPr>
+        <w:ind w:left="720"/>
+        <w:jc w:val="both"/>
+        <w:rPr>
+          <w:i/>
+          <w:iCs/>
+        </w:rPr>
+      </w:pPr>
+      <w:r>
+        <w:rPr>
+          <w:b/>
+          <w:bCs/>
+          <w:i/>
+          <w:iCs/>
+        </w:rPr>
+        <w:t xml:space="preserve">My Notes: </w:t>
+      </w:r>
+      <w:r>
+        <w:rPr>
+          <w:i/>
+          <w:iCs/>
+        </w:rPr>
+        <w:t>which are the firms with the</w:t>
+      </w:r>
+      <w:r>
+        <w:rPr>
+          <w:i/>
+          <w:iCs/>
+        </w:rPr>
+        <w:t xml:space="preserve"> highest</w:t>
+      </w:r>
+      <w:r>
+        <w:rPr>
+          <w:i/>
+          <w:iCs/>
+        </w:rPr>
+        <w:t xml:space="preserve"> quantity of </w:t>
+      </w:r>
+      <w:r>
+        <w:rPr>
+          <w:i/>
+          <w:iCs/>
+        </w:rPr>
+        <w:t>FDA-approved product</w:t>
+      </w:r>
+      <w:r>
+        <w:rPr>
+          <w:i/>
+          <w:iCs/>
+        </w:rPr>
+        <w:t xml:space="preserve">s </w:t>
+      </w:r>
+      <w:r>
+        <w:rPr>
+          <w:i/>
+          <w:iCs/>
+        </w:rPr>
+        <w:t>(</w:t>
+      </w:r>
+      <w:r>
+        <w:rPr>
+          <w:i/>
+          <w:iCs/>
+        </w:rPr>
+        <w:t>innovators/generics</w:t>
+      </w:r>
+      <w:r>
+        <w:rPr>
+          <w:i/>
+          <w:iCs/>
+        </w:rPr>
+        <w:t>)</w:t>
+      </w:r>
+      <w:r>
+        <w:rPr>
+          <w:i/>
+          <w:iCs/>
+        </w:rPr>
+        <w:t>?</w:t>
       </w:r>
     </w:p>
     <w:p>
@@ -211,6 +497,7 @@
           <w:ilvl w:val="0"/>
           <w:numId w:val="1"/>
         </w:numPr>
+        <w:jc w:val="both"/>
       </w:pPr>
       <w:r>
         <w:rPr>
@@ -230,17 +517,57 @@
           <w:ilvl w:val="0"/>
           <w:numId w:val="1"/>
         </w:numPr>
-      </w:pPr>
-      <w:r>
-        <w:rPr>
-          <w:b/>
-          <w:bCs/>
-        </w:rPr>
+        <w:jc w:val="both"/>
+      </w:pPr>
+      <w:r>
+        <w:rPr>
+          <w:b/>
+          <w:bCs/>
+        </w:rPr>
+        <w:lastRenderedPageBreak/>
         <w:t>New Drug Application Type</w:t>
       </w:r>
-      <w:r>
-        <w:br/>
+    </w:p>
+    <w:p>
+      <w:pPr>
+        <w:ind w:left="720"/>
+        <w:jc w:val="both"/>
+      </w:pPr>
+      <w:r>
         <w:t>The type of new drug application approval. New Drug Applications (NDA or innovator) are ”N”. Abbreviated New Drug Applications (ANDA or generic) are “A”.</w:t>
+      </w:r>
+    </w:p>
+    <w:p>
+      <w:pPr>
+        <w:ind w:left="720"/>
+        <w:jc w:val="both"/>
+        <w:rPr>
+          <w:i/>
+          <w:iCs/>
+        </w:rPr>
+      </w:pPr>
+      <w:r>
+        <w:rPr>
+          <w:b/>
+          <w:bCs/>
+          <w:i/>
+          <w:iCs/>
+        </w:rPr>
+        <w:t xml:space="preserve">My Notes: </w:t>
+      </w:r>
+      <w:r>
+        <w:rPr>
+          <w:i/>
+          <w:iCs/>
+        </w:rPr>
+        <w:t>interesting to substitute N by Innovator and A by Generic.</w:t>
+      </w:r>
+      <w:r>
+        <w:rPr>
+          <w:i/>
+          <w:iCs/>
+        </w:rPr>
+        <w:t xml:space="preserve"> This column is very useful for filtering.</w:t>
       </w:r>
     </w:p>
     <w:p>
@@ -249,9 +576,7 @@
           <w:ilvl w:val="0"/>
           <w:numId w:val="1"/>
         </w:numPr>
-        <w:rPr>
-          <w:lang w:val="es-ES"/>
-        </w:rPr>
+        <w:jc w:val="both"/>
       </w:pPr>
       <w:r>
         <w:rPr>
@@ -260,51 +585,56 @@
         </w:rPr>
         <w:t>New Drug Application (NDA) Number</w:t>
       </w:r>
-      <w:r>
-        <w:br/>
+    </w:p>
+    <w:p>
+      <w:pPr>
+        <w:ind w:left="720"/>
+        <w:jc w:val="both"/>
+      </w:pPr>
+      <w:r>
         <w:t xml:space="preserve">The FDA assigned number to the application. </w:t>
       </w:r>
-      <w:proofErr w:type="spellStart"/>
-      <w:r>
-        <w:rPr>
-          <w:lang w:val="es-ES"/>
-        </w:rPr>
-        <w:t>Format</w:t>
-      </w:r>
-      <w:proofErr w:type="spellEnd"/>
-      <w:r>
-        <w:rPr>
-          <w:lang w:val="es-ES"/>
-        </w:rPr>
-        <w:t xml:space="preserve"> </w:t>
-      </w:r>
-      <w:proofErr w:type="spellStart"/>
-      <w:r>
-        <w:rPr>
-          <w:lang w:val="es-ES"/>
-        </w:rPr>
-        <w:t>is</w:t>
-      </w:r>
-      <w:proofErr w:type="spellEnd"/>
-      <w:r>
-        <w:rPr>
-          <w:lang w:val="es-ES"/>
-        </w:rPr>
-        <w:t xml:space="preserve"> </w:t>
-      </w:r>
-      <w:proofErr w:type="spellStart"/>
-      <w:r>
-        <w:rPr>
-          <w:lang w:val="es-ES"/>
-        </w:rPr>
-        <w:t>nnnnnn</w:t>
-      </w:r>
-      <w:proofErr w:type="spellEnd"/>
-      <w:r>
-        <w:rPr>
-          <w:lang w:val="es-ES"/>
-        </w:rPr>
-        <w:t>.</w:t>
+      <w:r>
+        <w:t>Format is nnnnnn</w:t>
+      </w:r>
+    </w:p>
+    <w:p>
+      <w:pPr>
+        <w:pStyle w:val="Prrafodelista"/>
+        <w:jc w:val="both"/>
+      </w:pPr>
+      <w:r>
+        <w:rPr>
+          <w:b/>
+          <w:bCs/>
+          <w:i/>
+          <w:iCs/>
+        </w:rPr>
+        <w:t>My Notes:</w:t>
+      </w:r>
+      <w:r>
+        <w:rPr>
+          <w:i/>
+          <w:iCs/>
+        </w:rPr>
+        <w:t xml:space="preserve"> How many different new drug applications </w:t>
+      </w:r>
+      <w:r>
+        <w:rPr>
+          <w:i/>
+          <w:iCs/>
+        </w:rPr>
+        <w:t xml:space="preserve">(NDA or ANDAs) </w:t>
+      </w:r>
+      <w:r>
+        <w:rPr>
+          <w:i/>
+          <w:iCs/>
+        </w:rPr>
+        <w:t>are registered at the FDA orange book at this moment</w:t>
+      </w:r>
+      <w:r>
+        <w:t>?</w:t>
       </w:r>
     </w:p>
     <w:p>
@@ -313,62 +643,96 @@
           <w:ilvl w:val="0"/>
           <w:numId w:val="1"/>
         </w:numPr>
-        <w:rPr>
-          <w:lang w:val="es-ES"/>
-        </w:rPr>
-      </w:pPr>
-      <w:r>
-        <w:rPr>
-          <w:b/>
-          <w:bCs/>
-        </w:rPr>
-        <w:t>Product Number</w:t>
-      </w:r>
-      <w:r>
-        <w:br/>
+        <w:jc w:val="both"/>
+        <w:rPr>
+          <w:lang w:val="es-ES"/>
+        </w:rPr>
+      </w:pPr>
+      <w:r>
+        <w:rPr>
+          <w:b/>
+          <w:bCs/>
+        </w:rPr>
+        <w:t>Product Numbe</w:t>
+      </w:r>
+      <w:r>
+        <w:rPr>
+          <w:b/>
+          <w:bCs/>
+        </w:rPr>
+        <w:t>r</w:t>
+      </w:r>
+    </w:p>
+    <w:p>
+      <w:pPr>
+        <w:ind w:left="720"/>
+        <w:jc w:val="both"/>
+        <w:rPr>
+          <w:lang w:val="es-ES"/>
+        </w:rPr>
+      </w:pPr>
+      <w:r>
         <w:t xml:space="preserve">The FDA assigned number to identify the application products. Each strength is a separate product. May repeat for multiple part products. </w:t>
       </w:r>
-      <w:proofErr w:type="spellStart"/>
-      <w:r>
-        <w:rPr>
-          <w:lang w:val="es-ES"/>
-        </w:rPr>
-        <w:t>Format</w:t>
-      </w:r>
-      <w:proofErr w:type="spellEnd"/>
-      <w:r>
-        <w:rPr>
-          <w:lang w:val="es-ES"/>
+      <w:r>
+        <w:rPr>
+          <w:lang w:val="es-ES"/>
+        </w:rPr>
+        <w:t>Format is nnn.</w:t>
+      </w:r>
+    </w:p>
+    <w:p>
+      <w:pPr>
+        <w:pStyle w:val="Prrafodelista"/>
+        <w:jc w:val="both"/>
+        <w:rPr>
+          <w:i/>
+          <w:iCs/>
+        </w:rPr>
+      </w:pPr>
+      <w:r>
+        <w:rPr>
+          <w:b/>
+          <w:bCs/>
+          <w:i/>
+          <w:iCs/>
+        </w:rPr>
+        <w:t>My Notes:</w:t>
+      </w:r>
+      <w:r>
+        <w:rPr>
+          <w:i/>
+          <w:iCs/>
         </w:rPr>
         <w:t xml:space="preserve"> </w:t>
       </w:r>
-      <w:proofErr w:type="spellStart"/>
-      <w:r>
-        <w:rPr>
-          <w:lang w:val="es-ES"/>
-        </w:rPr>
-        <w:t>is</w:t>
-      </w:r>
-      <w:proofErr w:type="spellEnd"/>
-      <w:r>
-        <w:rPr>
-          <w:lang w:val="es-ES"/>
-        </w:rPr>
-        <w:t xml:space="preserve"> </w:t>
-      </w:r>
-      <w:proofErr w:type="spellStart"/>
-      <w:r>
-        <w:rPr>
-          <w:lang w:val="es-ES"/>
-        </w:rPr>
-        <w:t>nnn</w:t>
-      </w:r>
-      <w:proofErr w:type="spellEnd"/>
-      <w:r>
-        <w:rPr>
-          <w:lang w:val="es-ES"/>
-        </w:rPr>
-        <w:t>.</w:t>
+      <w:r>
+        <w:rPr>
+          <w:i/>
+          <w:iCs/>
+        </w:rPr>
+        <w:t>How many different products (product numbers) are normally included in a new drug application</w:t>
+      </w:r>
+      <w:r>
+        <w:rPr>
+          <w:i/>
+          <w:iCs/>
+        </w:rPr>
+        <w:t xml:space="preserve"> that has been approved by the FDA</w:t>
+      </w:r>
+      <w:r>
+        <w:rPr>
+          <w:i/>
+          <w:iCs/>
+        </w:rPr>
+        <w:t xml:space="preserve"> (mode, mean, median)</w:t>
+      </w:r>
+      <w:r>
+        <w:rPr>
+          <w:i/>
+          <w:iCs/>
+        </w:rPr>
+        <w:t>? It is different for innovators or generics?</w:t>
       </w:r>
     </w:p>
     <w:p>
@@ -377,6 +741,7 @@
           <w:ilvl w:val="0"/>
           <w:numId w:val="1"/>
         </w:numPr>
+        <w:jc w:val="both"/>
       </w:pPr>
       <w:r>
         <w:rPr>
@@ -385,8 +750,13 @@
         </w:rPr>
         <w:t>Therapeutic Equivalence (TE) Code</w:t>
       </w:r>
-      <w:r>
-        <w:br/>
+    </w:p>
+    <w:p>
+      <w:pPr>
+        <w:ind w:left="720"/>
+        <w:jc w:val="both"/>
+      </w:pPr>
+      <w:r>
         <w:t>The TE Code indicates the therapeutic equivalence rating of generic to innovator Rx products.</w:t>
       </w:r>
     </w:p>
@@ -396,27 +766,18 @@
           <w:ilvl w:val="0"/>
           <w:numId w:val="1"/>
         </w:numPr>
-        <w:rPr>
-          <w:lang w:val="es-ES"/>
-        </w:rPr>
-      </w:pPr>
-      <w:proofErr w:type="spellStart"/>
-      <w:r>
-        <w:rPr>
-          <w:b/>
-          <w:bCs/>
-          <w:lang w:val="es-ES"/>
-        </w:rPr>
-        <w:t>Approval</w:t>
-      </w:r>
-      <w:proofErr w:type="spellEnd"/>
-      <w:r>
-        <w:rPr>
-          <w:b/>
-          <w:bCs/>
-          <w:lang w:val="es-ES"/>
-        </w:rPr>
-        <w:t xml:space="preserve"> Date</w:t>
+        <w:jc w:val="both"/>
+        <w:rPr>
+          <w:lang w:val="es-ES"/>
+        </w:rPr>
+      </w:pPr>
+      <w:r>
+        <w:rPr>
+          <w:b/>
+          <w:bCs/>
+          <w:lang w:val="es-ES"/>
+        </w:rPr>
+        <w:t>Approval Date</w:t>
       </w:r>
     </w:p>
     <w:p>
@@ -425,9 +786,46 @@
           <w:ilvl w:val="0"/>
           <w:numId w:val="1"/>
         </w:numPr>
-      </w:pPr>
-      <w:r>
-        <w:t>The date the product was approved as stated in the FDA approval letter to the applicant.  The format is Mmm dd, yyyy. Products approved prior to the January 1, 1982 contain the phrase: "Approved prior to Jan 1, 1982".</w:t>
+        <w:jc w:val="both"/>
+      </w:pPr>
+      <w:r>
+        <w:t>The date the product was approved as stated in the FDA approval letter to the applicant.  The format is Mmm dd, yyyy. Products approved prior to the January 1, 1982 contain the phrase: "Approved prior to Jan 1, 1982"</w:t>
+      </w:r>
+      <w:r>
+        <w:t xml:space="preserve">. </w:t>
+      </w:r>
+    </w:p>
+    <w:p>
+      <w:pPr>
+        <w:ind w:left="720"/>
+        <w:jc w:val="both"/>
+        <w:rPr>
+          <w:i/>
+          <w:iCs/>
+        </w:rPr>
+      </w:pPr>
+      <w:r>
+        <w:rPr>
+          <w:b/>
+          <w:bCs/>
+          <w:i/>
+          <w:iCs/>
+        </w:rPr>
+        <w:t>My Notes:</w:t>
+      </w:r>
+      <w:r>
+        <w:rPr>
+          <w:i/>
+          <w:iCs/>
+        </w:rPr>
+        <w:t xml:space="preserve"> </w:t>
+      </w:r>
+      <w:r>
+        <w:rPr>
+          <w:i/>
+          <w:iCs/>
+        </w:rPr>
+        <w:t>Which has been the FDA approval tendency over the past years?</w:t>
       </w:r>
     </w:p>
     <w:p>
@@ -436,6 +834,7 @@
           <w:ilvl w:val="0"/>
           <w:numId w:val="1"/>
         </w:numPr>
+        <w:jc w:val="both"/>
       </w:pPr>
       <w:r>
         <w:rPr>
@@ -444,13 +843,14 @@
         </w:rPr>
         <w:t>Reference Listed Drug (RLD)</w:t>
       </w:r>
-      <w:r>
-        <w:br/>
-        <w:t xml:space="preserve">The RLD is a drug product approved under section 505(c) of the FD&amp;C Act </w:t>
-      </w:r>
-      <w:r>
-        <w:lastRenderedPageBreak/>
-        <w:t>for which FDA has made a finding of safety and effectiveness. In the electronic Orange Book, an RLD is identified by “RLD” in the RLD column.</w:t>
+    </w:p>
+    <w:p>
+      <w:pPr>
+        <w:ind w:left="720"/>
+        <w:jc w:val="both"/>
+      </w:pPr>
+      <w:r>
+        <w:t>The RLD is a drug product approved under section 505(c) of the FD&amp;C Act for which FDA has made a finding of safety and effectiveness. In the electronic Orange Book, an RLD is identified by “RLD” in the RLD column.</w:t>
       </w:r>
     </w:p>
     <w:p>
@@ -459,6 +859,7 @@
           <w:ilvl w:val="0"/>
           <w:numId w:val="1"/>
         </w:numPr>
+        <w:jc w:val="both"/>
       </w:pPr>
       <w:r>
         <w:rPr>
@@ -467,8 +868,13 @@
         </w:rPr>
         <w:t>Reference Standard (RS)</w:t>
       </w:r>
-      <w:r>
-        <w:br/>
+    </w:p>
+    <w:p>
+      <w:pPr>
+        <w:ind w:left="720"/>
+        <w:jc w:val="both"/>
+      </w:pPr>
+      <w:r>
         <w:t>A “reference standard” is the drug product selected by FDA that an applicant seeking approval of an ANDA must use in conducting an in vivo bioequivalence study required for approval of an ANDA. In the electronic Orange Book, a reference standard is identified by “RS” in the RS column.</w:t>
       </w:r>
     </w:p>
@@ -478,12 +884,14 @@
           <w:ilvl w:val="0"/>
           <w:numId w:val="1"/>
         </w:numPr>
-      </w:pPr>
-      <w:r>
-        <w:rPr>
-          <w:b/>
-          <w:bCs/>
-        </w:rPr>
+        <w:jc w:val="both"/>
+      </w:pPr>
+      <w:r>
+        <w:rPr>
+          <w:b/>
+          <w:bCs/>
+        </w:rPr>
+        <w:lastRenderedPageBreak/>
         <w:t>Type</w:t>
       </w:r>
       <w:r>
@@ -497,6 +905,7 @@
           <w:ilvl w:val="0"/>
           <w:numId w:val="1"/>
         </w:numPr>
+        <w:jc w:val="both"/>
       </w:pPr>
       <w:r>
         <w:rPr>
@@ -505,14 +914,20 @@
         </w:rPr>
         <w:t>Applicant Full Name</w:t>
       </w:r>
-      <w:r>
-        <w:br/>
+    </w:p>
+    <w:p>
+      <w:pPr>
+        <w:ind w:left="720"/>
+        <w:jc w:val="both"/>
+      </w:pPr>
+      <w:r>
         <w:t>The full name of the firm holding legal responsibility for the new drug application. </w:t>
       </w:r>
     </w:p>
     <w:p>
       <w:pPr>
         <w:ind w:left="360"/>
+        <w:jc w:val="both"/>
       </w:pPr>
       <w:r>
         <w:rPr>
@@ -536,12 +951,22 @@
           <w:ilvl w:val="0"/>
           <w:numId w:val="2"/>
         </w:numPr>
-      </w:pPr>
-      <w:r>
+        <w:jc w:val="both"/>
+      </w:pPr>
+      <w:r>
+        <w:rPr>
+          <w:b/>
+          <w:bCs/>
+        </w:rPr>
         <w:t>New Drug Application Type</w:t>
       </w:r>
-      <w:r>
-        <w:br/>
+    </w:p>
+    <w:p>
+      <w:pPr>
+        <w:ind w:left="720"/>
+        <w:jc w:val="both"/>
+      </w:pPr>
+      <w:r>
         <w:t>The type of new drug application approval.  New Drug Applications (NDA or innovator) are ”N”.  Abbreviated New Drug Applications (ANDA or generic) are “A”.</w:t>
       </w:r>
     </w:p>
@@ -551,6 +976,7 @@
           <w:ilvl w:val="0"/>
           <w:numId w:val="2"/>
         </w:numPr>
+        <w:jc w:val="both"/>
         <w:rPr>
           <w:lang w:val="es-ES"/>
         </w:rPr>
@@ -562,51 +988,17 @@
         </w:rPr>
         <w:t>New Drug Application (NDA) Number</w:t>
       </w:r>
-      <w:r>
-        <w:br/>
+    </w:p>
+    <w:p>
+      <w:pPr>
+        <w:ind w:left="720"/>
+        <w:jc w:val="both"/>
+      </w:pPr>
+      <w:r>
         <w:t xml:space="preserve">The FDA assigned number to the application. </w:t>
       </w:r>
-      <w:proofErr w:type="spellStart"/>
-      <w:r>
-        <w:rPr>
-          <w:lang w:val="es-ES"/>
-        </w:rPr>
-        <w:t>Format</w:t>
-      </w:r>
-      <w:proofErr w:type="spellEnd"/>
-      <w:r>
-        <w:rPr>
-          <w:lang w:val="es-ES"/>
-        </w:rPr>
-        <w:t xml:space="preserve"> </w:t>
-      </w:r>
-      <w:proofErr w:type="spellStart"/>
-      <w:r>
-        <w:rPr>
-          <w:lang w:val="es-ES"/>
-        </w:rPr>
-        <w:t>is</w:t>
-      </w:r>
-      <w:proofErr w:type="spellEnd"/>
-      <w:r>
-        <w:rPr>
-          <w:lang w:val="es-ES"/>
-        </w:rPr>
-        <w:t xml:space="preserve"> </w:t>
-      </w:r>
-      <w:proofErr w:type="spellStart"/>
-      <w:r>
-        <w:rPr>
-          <w:lang w:val="es-ES"/>
-        </w:rPr>
-        <w:t>nnnnnn</w:t>
-      </w:r>
-      <w:proofErr w:type="spellEnd"/>
-      <w:r>
-        <w:rPr>
-          <w:lang w:val="es-ES"/>
-        </w:rPr>
-        <w:t>.</w:t>
+      <w:r>
+        <w:t>Format is nnnnnn.</w:t>
       </w:r>
     </w:p>
     <w:p>
@@ -615,6 +1007,7 @@
           <w:ilvl w:val="0"/>
           <w:numId w:val="2"/>
         </w:numPr>
+        <w:jc w:val="both"/>
         <w:rPr>
           <w:lang w:val="es-ES"/>
         </w:rPr>
@@ -626,51 +1019,23 @@
         </w:rPr>
         <w:t>Product Number</w:t>
       </w:r>
-      <w:r>
-        <w:br/>
+    </w:p>
+    <w:p>
+      <w:pPr>
+        <w:ind w:left="720"/>
+        <w:jc w:val="both"/>
+        <w:rPr>
+          <w:lang w:val="es-ES"/>
+        </w:rPr>
+      </w:pPr>
+      <w:r>
         <w:t xml:space="preserve">The FDA assigned number to identify the application products. Each strength is a separate product. May repeat for multiple part products. </w:t>
       </w:r>
-      <w:proofErr w:type="spellStart"/>
-      <w:r>
-        <w:rPr>
-          <w:lang w:val="es-ES"/>
-        </w:rPr>
-        <w:t>Format</w:t>
-      </w:r>
-      <w:proofErr w:type="spellEnd"/>
-      <w:r>
-        <w:rPr>
-          <w:lang w:val="es-ES"/>
-        </w:rPr>
-        <w:t xml:space="preserve"> </w:t>
-      </w:r>
-      <w:proofErr w:type="spellStart"/>
-      <w:r>
-        <w:rPr>
-          <w:lang w:val="es-ES"/>
-        </w:rPr>
-        <w:t>is</w:t>
-      </w:r>
-      <w:proofErr w:type="spellEnd"/>
-      <w:r>
-        <w:rPr>
-          <w:lang w:val="es-ES"/>
-        </w:rPr>
-        <w:t xml:space="preserve"> </w:t>
-      </w:r>
-      <w:proofErr w:type="spellStart"/>
-      <w:r>
-        <w:rPr>
-          <w:lang w:val="es-ES"/>
-        </w:rPr>
-        <w:t>nnn</w:t>
-      </w:r>
-      <w:proofErr w:type="spellEnd"/>
-      <w:r>
-        <w:rPr>
-          <w:lang w:val="es-ES"/>
-        </w:rPr>
-        <w:t>.</w:t>
+      <w:r>
+        <w:rPr>
+          <w:lang w:val="es-ES"/>
+        </w:rPr>
+        <w:t>Format is nnn.</w:t>
       </w:r>
     </w:p>
     <w:p>
@@ -679,6 +1044,7 @@
           <w:ilvl w:val="0"/>
           <w:numId w:val="2"/>
         </w:numPr>
+        <w:jc w:val="both"/>
         <w:rPr>
           <w:lang w:val="es-ES"/>
         </w:rPr>
@@ -690,51 +1056,23 @@
         </w:rPr>
         <w:t>Patent Number</w:t>
       </w:r>
-      <w:r>
-        <w:br/>
+    </w:p>
+    <w:p>
+      <w:pPr>
+        <w:ind w:left="720"/>
+        <w:jc w:val="both"/>
+        <w:rPr>
+          <w:lang w:val="es-ES"/>
+        </w:rPr>
+      </w:pPr>
+      <w:r>
         <w:t xml:space="preserve">Patent numbers as submitted by the applicant holder for patents covered by the statutory provisions. May repeat for multiple applications and multiple products. Includes pediatric exclusivity granted by the agency. </w:t>
       </w:r>
-      <w:proofErr w:type="spellStart"/>
-      <w:r>
-        <w:rPr>
-          <w:lang w:val="es-ES"/>
-        </w:rPr>
-        <w:t>Format</w:t>
-      </w:r>
-      <w:proofErr w:type="spellEnd"/>
-      <w:r>
-        <w:rPr>
-          <w:lang w:val="es-ES"/>
-        </w:rPr>
-        <w:t xml:space="preserve"> </w:t>
-      </w:r>
-      <w:proofErr w:type="spellStart"/>
-      <w:r>
-        <w:rPr>
-          <w:lang w:val="es-ES"/>
-        </w:rPr>
-        <w:t>is</w:t>
-      </w:r>
-      <w:proofErr w:type="spellEnd"/>
-      <w:r>
-        <w:rPr>
-          <w:lang w:val="es-ES"/>
-        </w:rPr>
-        <w:t xml:space="preserve"> </w:t>
-      </w:r>
-      <w:proofErr w:type="spellStart"/>
-      <w:r>
-        <w:rPr>
-          <w:lang w:val="es-ES"/>
-        </w:rPr>
-        <w:t>nnnnnnnnnnn</w:t>
-      </w:r>
-      <w:proofErr w:type="spellEnd"/>
-      <w:r>
-        <w:rPr>
-          <w:lang w:val="es-ES"/>
-        </w:rPr>
-        <w:t>.</w:t>
+      <w:r>
+        <w:rPr>
+          <w:lang w:val="es-ES"/>
+        </w:rPr>
+        <w:t>Format is nnnnnnnnnnn.</w:t>
       </w:r>
     </w:p>
     <w:p>
@@ -743,6 +1081,7 @@
           <w:ilvl w:val="0"/>
           <w:numId w:val="2"/>
         </w:numPr>
+        <w:jc w:val="both"/>
         <w:rPr>
           <w:lang w:val="es-ES"/>
         </w:rPr>
@@ -754,51 +1093,17 @@
         </w:rPr>
         <w:t>Patent Expire Date</w:t>
       </w:r>
-      <w:r>
-        <w:br/>
+    </w:p>
+    <w:p>
+      <w:pPr>
+        <w:ind w:left="720"/>
+        <w:jc w:val="both"/>
+      </w:pPr>
+      <w:r>
         <w:t xml:space="preserve">The date the patent expires as submitted by the applicant holder including applicable extensions. </w:t>
       </w:r>
-      <w:proofErr w:type="spellStart"/>
-      <w:r>
-        <w:rPr>
-          <w:lang w:val="es-ES"/>
-        </w:rPr>
-        <w:t>The</w:t>
-      </w:r>
-      <w:proofErr w:type="spellEnd"/>
-      <w:r>
-        <w:rPr>
-          <w:lang w:val="es-ES"/>
-        </w:rPr>
-        <w:t xml:space="preserve"> </w:t>
-      </w:r>
-      <w:proofErr w:type="spellStart"/>
-      <w:r>
-        <w:rPr>
-          <w:lang w:val="es-ES"/>
-        </w:rPr>
-        <w:t>format</w:t>
-      </w:r>
-      <w:proofErr w:type="spellEnd"/>
-      <w:r>
-        <w:rPr>
-          <w:lang w:val="es-ES"/>
-        </w:rPr>
-        <w:t xml:space="preserve"> </w:t>
-      </w:r>
-      <w:proofErr w:type="spellStart"/>
-      <w:r>
-        <w:rPr>
-          <w:lang w:val="es-ES"/>
-        </w:rPr>
-        <w:t>is</w:t>
-      </w:r>
-      <w:proofErr w:type="spellEnd"/>
-      <w:r>
-        <w:rPr>
-          <w:lang w:val="es-ES"/>
-        </w:rPr>
-        <w:t xml:space="preserve"> MMM DD, YYYY.</w:t>
+      <w:r>
+        <w:t>The format is MMM DD, YYYY.</w:t>
       </w:r>
     </w:p>
     <w:p>
@@ -807,6 +1112,7 @@
           <w:ilvl w:val="0"/>
           <w:numId w:val="2"/>
         </w:numPr>
+        <w:jc w:val="both"/>
         <w:rPr>
           <w:lang w:val="es-ES"/>
         </w:rPr>
@@ -818,65 +1124,23 @@
         </w:rPr>
         <w:t>Drug Substance Flag</w:t>
       </w:r>
-      <w:r>
-        <w:br/>
+    </w:p>
+    <w:p>
+      <w:pPr>
+        <w:ind w:left="720"/>
+        <w:jc w:val="both"/>
+        <w:rPr>
+          <w:lang w:val="es-ES"/>
+        </w:rPr>
+      </w:pPr>
+      <w:r>
         <w:t xml:space="preserve">Patents submitted on FDA Form 3542 and listed after August 18, 2003 may have a drug substance flag indicating the sponsor submitted the patent as claiming the drug substance.   </w:t>
       </w:r>
-      <w:proofErr w:type="spellStart"/>
-      <w:r>
-        <w:rPr>
-          <w:lang w:val="es-ES"/>
-        </w:rPr>
-        <w:t>Format</w:t>
-      </w:r>
-      <w:proofErr w:type="spellEnd"/>
-      <w:r>
-        <w:rPr>
-          <w:lang w:val="es-ES"/>
-        </w:rPr>
-        <w:t xml:space="preserve"> </w:t>
-      </w:r>
-      <w:proofErr w:type="spellStart"/>
-      <w:r>
-        <w:rPr>
-          <w:lang w:val="es-ES"/>
-        </w:rPr>
-        <w:t>is</w:t>
-      </w:r>
-      <w:proofErr w:type="spellEnd"/>
-      <w:r>
-        <w:rPr>
-          <w:lang w:val="es-ES"/>
-        </w:rPr>
-        <w:t xml:space="preserve"> Y </w:t>
-      </w:r>
-      <w:proofErr w:type="spellStart"/>
-      <w:r>
-        <w:rPr>
-          <w:lang w:val="es-ES"/>
-        </w:rPr>
-        <w:t>or</w:t>
-      </w:r>
-      <w:proofErr w:type="spellEnd"/>
-      <w:r>
-        <w:rPr>
-          <w:lang w:val="es-ES"/>
-        </w:rPr>
-        <w:t xml:space="preserve"> </w:t>
-      </w:r>
-      <w:proofErr w:type="spellStart"/>
-      <w:r>
-        <w:rPr>
-          <w:lang w:val="es-ES"/>
-        </w:rPr>
-        <w:t>null</w:t>
-      </w:r>
-      <w:proofErr w:type="spellEnd"/>
-      <w:r>
-        <w:rPr>
-          <w:lang w:val="es-ES"/>
-        </w:rPr>
-        <w:t>.</w:t>
+      <w:r>
+        <w:rPr>
+          <w:lang w:val="es-ES"/>
+        </w:rPr>
+        <w:t>Format is Y or null.</w:t>
       </w:r>
     </w:p>
     <w:p>
@@ -885,77 +1149,29 @@
           <w:ilvl w:val="0"/>
           <w:numId w:val="2"/>
         </w:numPr>
-        <w:rPr>
-          <w:lang w:val="es-ES"/>
-        </w:rPr>
-      </w:pPr>
-      <w:r>
-        <w:rPr>
-          <w:b/>
-          <w:bCs/>
-        </w:rPr>
-        <w:lastRenderedPageBreak/>
+        <w:jc w:val="both"/>
+        <w:rPr>
+          <w:lang w:val="es-ES"/>
+        </w:rPr>
+      </w:pPr>
+      <w:r>
+        <w:rPr>
+          <w:b/>
+          <w:bCs/>
+        </w:rPr>
         <w:t>Drug Product Flag</w:t>
       </w:r>
-      <w:r>
-        <w:br/>
+    </w:p>
+    <w:p>
+      <w:pPr>
+        <w:ind w:left="720"/>
+        <w:jc w:val="both"/>
+      </w:pPr>
+      <w:r>
         <w:t xml:space="preserve">Patents submitted on FDA Form 3542 and listed after August 18, 2003 may have a drug product flag indicating the sponsor submitted the patent as claiming the drug product.   </w:t>
       </w:r>
-      <w:proofErr w:type="spellStart"/>
-      <w:r>
-        <w:rPr>
-          <w:lang w:val="es-ES"/>
-        </w:rPr>
-        <w:t>Format</w:t>
-      </w:r>
-      <w:proofErr w:type="spellEnd"/>
-      <w:r>
-        <w:rPr>
-          <w:lang w:val="es-ES"/>
-        </w:rPr>
-        <w:t xml:space="preserve"> </w:t>
-      </w:r>
-      <w:proofErr w:type="spellStart"/>
-      <w:r>
-        <w:rPr>
-          <w:lang w:val="es-ES"/>
-        </w:rPr>
-        <w:t>is</w:t>
-      </w:r>
-      <w:proofErr w:type="spellEnd"/>
-      <w:r>
-        <w:rPr>
-          <w:lang w:val="es-ES"/>
-        </w:rPr>
-        <w:t xml:space="preserve"> Y </w:t>
-      </w:r>
-      <w:proofErr w:type="spellStart"/>
-      <w:r>
-        <w:rPr>
-          <w:lang w:val="es-ES"/>
-        </w:rPr>
-        <w:t>or</w:t>
-      </w:r>
-      <w:proofErr w:type="spellEnd"/>
-      <w:r>
-        <w:rPr>
-          <w:lang w:val="es-ES"/>
-        </w:rPr>
-        <w:t xml:space="preserve"> </w:t>
-      </w:r>
-      <w:proofErr w:type="spellStart"/>
-      <w:r>
-        <w:rPr>
-          <w:lang w:val="es-ES"/>
-        </w:rPr>
-        <w:t>null</w:t>
-      </w:r>
-      <w:proofErr w:type="spellEnd"/>
-      <w:r>
-        <w:rPr>
-          <w:lang w:val="es-ES"/>
-        </w:rPr>
-        <w:t>.</w:t>
+      <w:r>
+        <w:t>Format is Y or null.</w:t>
       </w:r>
     </w:p>
     <w:p>
@@ -964,6 +1180,7 @@
           <w:ilvl w:val="0"/>
           <w:numId w:val="2"/>
         </w:numPr>
+        <w:jc w:val="both"/>
         <w:rPr>
           <w:lang w:val="es-ES"/>
         </w:rPr>
@@ -975,51 +1192,24 @@
         </w:rPr>
         <w:t>Patent Use Code</w:t>
       </w:r>
-      <w:r>
-        <w:br/>
+    </w:p>
+    <w:p>
+      <w:pPr>
+        <w:ind w:left="720"/>
+        <w:jc w:val="both"/>
+        <w:rPr>
+          <w:lang w:val="es-ES"/>
+        </w:rPr>
+      </w:pPr>
+      <w:r>
+        <w:lastRenderedPageBreak/>
         <w:t xml:space="preserve">Code to designate a use patent that covers the approved indication or use of a drug product.  May repeat for multiple applications, multiple products and multiple patents. </w:t>
       </w:r>
-      <w:proofErr w:type="spellStart"/>
-      <w:r>
-        <w:rPr>
-          <w:lang w:val="es-ES"/>
-        </w:rPr>
-        <w:t>Format</w:t>
-      </w:r>
-      <w:proofErr w:type="spellEnd"/>
-      <w:r>
-        <w:rPr>
-          <w:lang w:val="es-ES"/>
-        </w:rPr>
-        <w:t xml:space="preserve"> </w:t>
-      </w:r>
-      <w:proofErr w:type="spellStart"/>
-      <w:r>
-        <w:rPr>
-          <w:lang w:val="es-ES"/>
-        </w:rPr>
-        <w:t>is</w:t>
-      </w:r>
-      <w:proofErr w:type="spellEnd"/>
-      <w:r>
-        <w:rPr>
-          <w:lang w:val="es-ES"/>
-        </w:rPr>
-        <w:t xml:space="preserve"> </w:t>
-      </w:r>
-      <w:proofErr w:type="spellStart"/>
-      <w:r>
-        <w:rPr>
-          <w:lang w:val="es-ES"/>
-        </w:rPr>
-        <w:t>nnnnnnnnnn</w:t>
-      </w:r>
-      <w:proofErr w:type="spellEnd"/>
-      <w:r>
-        <w:rPr>
-          <w:lang w:val="es-ES"/>
-        </w:rPr>
-        <w:t>.</w:t>
+      <w:r>
+        <w:rPr>
+          <w:lang w:val="es-ES"/>
+        </w:rPr>
+        <w:t>Format is nnnnnnnnnn.</w:t>
       </w:r>
     </w:p>
     <w:p>
@@ -1028,6 +1218,7 @@
           <w:ilvl w:val="0"/>
           <w:numId w:val="2"/>
         </w:numPr>
+        <w:jc w:val="both"/>
       </w:pPr>
       <w:r>
         <w:rPr>
@@ -1036,8 +1227,13 @@
         </w:rPr>
         <w:t>Patent Delist Request Flag</w:t>
       </w:r>
-      <w:r>
-        <w:br/>
+    </w:p>
+    <w:p>
+      <w:pPr>
+        <w:ind w:left="720"/>
+        <w:jc w:val="both"/>
+      </w:pPr>
+      <w:r>
         <w:t>Sponsor has requested patent be delisted. This patent has remained listed because, under Section 505(j)(5)(D)(i) of the Act, a first applicant may retain eligibility for 180-day exclusivity based on a paragraph IV certification to this patent for a certain period. Applicants under Section 505(b)(2) are not required to certify to patents where this flag is set to Y. Format is Y or null.</w:t>
       </w:r>
     </w:p>
@@ -1047,6 +1243,7 @@
           <w:ilvl w:val="0"/>
           <w:numId w:val="2"/>
         </w:numPr>
+        <w:jc w:val="both"/>
         <w:rPr>
           <w:lang w:val="es-ES"/>
         </w:rPr>
@@ -1058,56 +1255,26 @@
         </w:rPr>
         <w:t>Patent Submission Date</w:t>
       </w:r>
-      <w:r>
-        <w:br/>
+    </w:p>
+    <w:p>
+      <w:pPr>
+        <w:numPr>
+          <w:ilvl w:val="0"/>
+          <w:numId w:val="2"/>
+        </w:numPr>
+        <w:jc w:val="both"/>
+      </w:pPr>
+      <w:r>
         <w:t xml:space="preserve">The date on which the FDA receives patent information from the new drug application (NDA) holder. </w:t>
       </w:r>
-      <w:proofErr w:type="spellStart"/>
-      <w:r>
-        <w:rPr>
-          <w:lang w:val="es-ES"/>
-        </w:rPr>
-        <w:t>Format</w:t>
-      </w:r>
-      <w:proofErr w:type="spellEnd"/>
-      <w:r>
-        <w:rPr>
-          <w:lang w:val="es-ES"/>
-        </w:rPr>
-        <w:t xml:space="preserve"> </w:t>
-      </w:r>
-      <w:proofErr w:type="spellStart"/>
-      <w:r>
-        <w:rPr>
-          <w:lang w:val="es-ES"/>
-        </w:rPr>
-        <w:t>is</w:t>
-      </w:r>
-      <w:proofErr w:type="spellEnd"/>
-      <w:r>
-        <w:rPr>
-          <w:lang w:val="es-ES"/>
-        </w:rPr>
-        <w:t xml:space="preserve"> </w:t>
-      </w:r>
-      <w:proofErr w:type="spellStart"/>
-      <w:r>
-        <w:rPr>
-          <w:lang w:val="es-ES"/>
-        </w:rPr>
-        <w:t>Mmm</w:t>
-      </w:r>
-      <w:proofErr w:type="spellEnd"/>
-      <w:r>
-        <w:rPr>
-          <w:lang w:val="es-ES"/>
-        </w:rPr>
-        <w:t xml:space="preserve"> d, yyyy</w:t>
+      <w:r>
+        <w:t>Format is Mmm d, yyyy</w:t>
       </w:r>
     </w:p>
     <w:p>
       <w:pPr>
         <w:ind w:left="360"/>
+        <w:jc w:val="both"/>
         <w:rPr>
           <w:lang w:val="es-ES"/>
         </w:rPr>
@@ -1134,6 +1301,7 @@
           <w:ilvl w:val="0"/>
           <w:numId w:val="3"/>
         </w:numPr>
+        <w:jc w:val="both"/>
       </w:pPr>
       <w:r>
         <w:rPr>
@@ -1142,28 +1310,83 @@
         </w:rPr>
         <w:t>New Drug Application Type</w:t>
       </w:r>
-      <w:r>
-        <w:br/>
+    </w:p>
+    <w:p>
+      <w:pPr>
+        <w:ind w:left="720"/>
+        <w:jc w:val="both"/>
+      </w:pPr>
+      <w:r>
         <w:t>The type of new drug application approval. New Drug Applications (NDA or innovator) are ”N”. Abbreviated New Drug Applications (ANDA or generic) are “A”.</w:t>
       </w:r>
     </w:p>
     <w:p>
       <w:pPr>
         <w:ind w:left="720"/>
-      </w:pPr>
-      <w:r>
-        <w:rPr>
-          <w:b/>
-          <w:bCs/>
+        <w:jc w:val="both"/>
+        <w:rPr>
+          <w:i/>
+          <w:iCs/>
+        </w:rPr>
+      </w:pPr>
+      <w:r>
+        <w:rPr>
+          <w:b/>
+          <w:bCs/>
+          <w:i/>
+          <w:iCs/>
         </w:rPr>
         <w:t xml:space="preserve">My Notes: </w:t>
       </w:r>
       <w:bookmarkStart w:id="1" w:name="_Hlk190981981"/>
       <w:r>
         <w:rPr>
-          <w:highlight w:val="cyan"/>
-        </w:rPr>
-        <w:t>which is the percentage of innovators and generics with respect to the total New Drug Applications registered at the FDA orange book at this moment?</w:t>
+          <w:i/>
+          <w:iCs/>
+        </w:rPr>
+        <w:t>which is the percentage of innovators and generics with</w:t>
+      </w:r>
+      <w:r>
+        <w:rPr>
+          <w:i/>
+          <w:iCs/>
+        </w:rPr>
+        <w:t xml:space="preserve"> respect to the total</w:t>
+      </w:r>
+      <w:r>
+        <w:rPr>
+          <w:i/>
+          <w:iCs/>
+        </w:rPr>
+        <w:t xml:space="preserve"> new drug applications </w:t>
+      </w:r>
+      <w:r>
+        <w:rPr>
+          <w:i/>
+          <w:iCs/>
+        </w:rPr>
+        <w:t xml:space="preserve">with </w:t>
+      </w:r>
+      <w:r>
+        <w:rPr>
+          <w:i/>
+          <w:iCs/>
+        </w:rPr>
+        <w:t xml:space="preserve">a </w:t>
+      </w:r>
+      <w:r>
+        <w:rPr>
+          <w:i/>
+          <w:iCs/>
+        </w:rPr>
+        <w:t>granted exclusivity</w:t>
+      </w:r>
+      <w:r>
+        <w:rPr>
+          <w:i/>
+          <w:iCs/>
+        </w:rPr>
+        <w:t>?</w:t>
       </w:r>
       <w:bookmarkEnd w:id="1"/>
     </w:p>
@@ -1173,6 +1396,7 @@
           <w:ilvl w:val="0"/>
           <w:numId w:val="3"/>
         </w:numPr>
+        <w:jc w:val="both"/>
       </w:pPr>
       <w:r>
         <w:rPr>
@@ -1181,18 +1405,18 @@
         </w:rPr>
         <w:t>New Drug Application (NDA) Number</w:t>
       </w:r>
-      <w:r>
-        <w:br/>
+    </w:p>
+    <w:p>
+      <w:pPr>
+        <w:ind w:left="720"/>
+        <w:jc w:val="both"/>
+      </w:pPr>
+      <w:r>
         <w:t xml:space="preserve">The FDA assigned number to the application. </w:t>
       </w:r>
       <w:r>
-        <w:t xml:space="preserve">Format is </w:t>
-      </w:r>
-      <w:proofErr w:type="spellStart"/>
-      <w:r>
-        <w:t>nnnnnn</w:t>
-      </w:r>
-      <w:proofErr w:type="spellEnd"/>
+        <w:t>Format is nnnnnn</w:t>
+      </w:r>
       <w:r>
         <w:t>.</w:t>
       </w:r>
@@ -1200,31 +1424,44 @@
     <w:p>
       <w:pPr>
         <w:ind w:left="720"/>
-      </w:pPr>
-      <w:r>
-        <w:rPr>
-          <w:b/>
-          <w:bCs/>
+        <w:jc w:val="both"/>
+        <w:rPr>
+          <w:i/>
+          <w:iCs/>
+        </w:rPr>
+      </w:pPr>
+      <w:r>
+        <w:rPr>
+          <w:b/>
+          <w:bCs/>
+          <w:i/>
+          <w:iCs/>
         </w:rPr>
         <w:t>My Notes:</w:t>
       </w:r>
       <w:r>
+        <w:rPr>
+          <w:i/>
+          <w:iCs/>
+        </w:rPr>
         <w:t xml:space="preserve"> </w:t>
       </w:r>
       <w:bookmarkStart w:id="2" w:name="_Hlk190982085"/>
       <w:r>
         <w:rPr>
-          <w:highlight w:val="cyan"/>
-        </w:rPr>
-        <w:t xml:space="preserve">How many different new drug applications are registered at the </w:t>
-      </w:r>
-      <w:r>
-        <w:rPr>
-          <w:highlight w:val="cyan"/>
-        </w:rPr>
-        <w:t>FDA orange book at this moment?</w:t>
+          <w:i/>
+          <w:iCs/>
+        </w:rPr>
+        <w:t>What’s the total number of</w:t>
       </w:r>
       <w:bookmarkEnd w:id="2"/>
+      <w:r>
+        <w:rPr>
+          <w:i/>
+          <w:iCs/>
+        </w:rPr>
+        <w:t xml:space="preserve"> new drug applications (NDA or ANDAs) with a granted FDA exclusivity? </w:t>
+      </w:r>
     </w:p>
     <w:p>
       <w:pPr>
@@ -1232,28 +1469,33 @@
           <w:ilvl w:val="0"/>
           <w:numId w:val="3"/>
         </w:numPr>
-      </w:pPr>
-      <w:r>
-        <w:rPr>
-          <w:b/>
-          <w:bCs/>
-        </w:rPr>
-        <w:t>Product Number</w:t>
-      </w:r>
-      <w:r>
-        <w:br/>
+        <w:jc w:val="both"/>
+      </w:pPr>
+      <w:r>
+        <w:rPr>
+          <w:b/>
+          <w:bCs/>
+        </w:rPr>
+        <w:t>Product Numbe</w:t>
+      </w:r>
+      <w:r>
+        <w:rPr>
+          <w:b/>
+          <w:bCs/>
+        </w:rPr>
+        <w:t>r</w:t>
+      </w:r>
+    </w:p>
+    <w:p>
+      <w:pPr>
+        <w:ind w:left="720"/>
+        <w:jc w:val="both"/>
+      </w:pPr>
+      <w:r>
         <w:t xml:space="preserve">The FDA assigned number to identify the application products. Each strength is a separate product. May repeat for multiple part products. </w:t>
       </w:r>
       <w:r>
-        <w:t xml:space="preserve">Format is </w:t>
-      </w:r>
-      <w:proofErr w:type="spellStart"/>
-      <w:r>
-        <w:t>nnn</w:t>
-      </w:r>
-      <w:proofErr w:type="spellEnd"/>
-      <w:r>
-        <w:t>.</w:t>
+        <w:t>Format is nnn.</w:t>
       </w:r>
       <w:r>
         <w:t xml:space="preserve"> </w:t>
@@ -1263,69 +1505,66 @@
       <w:pPr>
         <w:ind w:left="720"/>
         <w:jc w:val="both"/>
-      </w:pPr>
-      <w:r>
-        <w:rPr>
-          <w:b/>
-          <w:bCs/>
+        <w:rPr>
+          <w:i/>
+          <w:iCs/>
+        </w:rPr>
+      </w:pPr>
+      <w:r>
+        <w:rPr>
+          <w:b/>
+          <w:bCs/>
+          <w:i/>
+          <w:iCs/>
         </w:rPr>
         <w:t xml:space="preserve">My notes: </w:t>
       </w:r>
       <w:r>
         <w:rPr>
-          <w:highlight w:val="cyan"/>
+          <w:i/>
+          <w:iCs/>
         </w:rPr>
         <w:t>For example, one product can have multiple strengths (Amoxicillin 100 mg or  Amoxicillin 50 mg for the kids version). Different strengths have different product numbers</w:t>
       </w:r>
       <w:r>
         <w:rPr>
-          <w:highlight w:val="cyan"/>
-        </w:rPr>
-        <w:t xml:space="preserve">, however, they constitute one single NDA or </w:t>
-      </w:r>
-      <w:r>
-        <w:rPr>
-          <w:highlight w:val="cyan"/>
+          <w:i/>
+          <w:iCs/>
+        </w:rPr>
+        <w:t>, however, they constitute one single NDA or ANDA. One product may be constituted by different parts, for example, an inhaler (device + canister). Both parts share product number, they are considered just one product.</w:t>
+      </w:r>
+    </w:p>
+    <w:p>
+      <w:pPr>
+        <w:ind w:left="720"/>
+        <w:jc w:val="both"/>
+        <w:rPr>
+          <w:i/>
+          <w:iCs/>
+        </w:rPr>
+      </w:pPr>
+      <w:bookmarkStart w:id="3" w:name="_Hlk190982102"/>
+      <w:r>
+        <w:rPr>
+          <w:i/>
+          <w:iCs/>
         </w:rPr>
         <w:lastRenderedPageBreak/>
-        <w:t>ANDA. One product may be constituted by different parts, for example, an inhaler (device + canister). Both parts share product number, they are considered just one product.</w:t>
-      </w:r>
-    </w:p>
-    <w:p>
-      <w:pPr>
-        <w:ind w:left="720"/>
-        <w:jc w:val="both"/>
-      </w:pPr>
-      <w:bookmarkStart w:id="3" w:name="_Hlk190982102"/>
-      <w:r>
-        <w:rPr>
-          <w:highlight w:val="cyan"/>
-        </w:rPr>
-        <w:t>How many different products</w:t>
-      </w:r>
-      <w:r>
-        <w:rPr>
-          <w:highlight w:val="cyan"/>
-        </w:rPr>
-        <w:t xml:space="preserve"> (product numbers) </w:t>
-      </w:r>
-      <w:r>
-        <w:rPr>
-          <w:highlight w:val="cyan"/>
-        </w:rPr>
-        <w:t>are normally included in a new drug application? It is different for innovators</w:t>
-      </w:r>
-      <w:r>
-        <w:rPr>
-          <w:highlight w:val="cyan"/>
-        </w:rPr>
-        <w:t xml:space="preserve"> or</w:t>
-      </w:r>
-      <w:r>
-        <w:rPr>
-          <w:highlight w:val="cyan"/>
-        </w:rPr>
-        <w:t xml:space="preserve"> generics?</w:t>
+        <w:t>How many different products (product numbers) are normally included in a new drug application</w:t>
+      </w:r>
+      <w:r>
+        <w:rPr>
+          <w:i/>
+          <w:iCs/>
+        </w:rPr>
+        <w:t xml:space="preserve"> that has been granted an FDA exclusivity</w:t>
+      </w:r>
+      <w:r>
+        <w:rPr>
+          <w:i/>
+          <w:iCs/>
+        </w:rPr>
+        <w:t>? It is different for innovators or generics?</w:t>
       </w:r>
     </w:p>
     <w:bookmarkEnd w:id="3"/>
@@ -1335,6 +1574,7 @@
           <w:ilvl w:val="0"/>
           <w:numId w:val="3"/>
         </w:numPr>
+        <w:jc w:val="both"/>
       </w:pPr>
       <w:r>
         <w:rPr>
@@ -1343,20 +1583,17 @@
         </w:rPr>
         <w:t>Exclusivity Code</w:t>
       </w:r>
-      <w:r>
-        <w:br/>
+    </w:p>
+    <w:p>
+      <w:pPr>
+        <w:ind w:left="720"/>
+        <w:jc w:val="both"/>
+      </w:pPr>
+      <w:r>
         <w:t xml:space="preserve">Code to designate exclusivity granted by the FDA to a drug product. </w:t>
       </w:r>
       <w:r>
-        <w:t xml:space="preserve">Format is </w:t>
-      </w:r>
-      <w:proofErr w:type="spellStart"/>
-      <w:r>
-        <w:t>nnnnnnnnnn</w:t>
-      </w:r>
-      <w:proofErr w:type="spellEnd"/>
-      <w:r>
-        <w:t>.</w:t>
+        <w:t>Format is nnnnnnnnnn.</w:t>
       </w:r>
       <w:r>
         <w:t xml:space="preserve"> </w:t>
@@ -1365,67 +1602,67 @@
     <w:p>
       <w:pPr>
         <w:ind w:left="708"/>
-      </w:pPr>
-      <w:r>
-        <w:rPr>
-          <w:b/>
-          <w:bCs/>
+        <w:jc w:val="both"/>
+        <w:rPr>
+          <w:i/>
+          <w:iCs/>
+        </w:rPr>
+      </w:pPr>
+      <w:r>
+        <w:rPr>
+          <w:b/>
+          <w:bCs/>
+          <w:i/>
+          <w:iCs/>
         </w:rPr>
         <w:t>My Notes:</w:t>
       </w:r>
       <w:r>
-        <w:t xml:space="preserve"> </w:t>
-      </w:r>
-      <w:r>
-        <w:rPr>
-          <w:highlight w:val="cyan"/>
-        </w:rPr>
-        <w:t>Each type of exclusivity has its own code (See Patents-and-Exclusivity-May-19--2015-Issue.pdf).</w:t>
-      </w:r>
-      <w:r>
-        <w:t xml:space="preserve"> </w:t>
+        <w:rPr>
+          <w:i/>
+          <w:iCs/>
+        </w:rPr>
+        <w:t xml:space="preserve"> Each type of exclusivity has its own code (See Patents-and-Exclusivity-May-19--2015-Issue.pdf). </w:t>
       </w:r>
     </w:p>
     <w:p>
       <w:pPr>
         <w:ind w:left="708"/>
+        <w:jc w:val="both"/>
+        <w:rPr>
+          <w:i/>
+          <w:iCs/>
+        </w:rPr>
       </w:pPr>
       <w:bookmarkStart w:id="4" w:name="_Hlk190982129"/>
       <w:r>
         <w:rPr>
-          <w:highlight w:val="cyan"/>
+          <w:i/>
+          <w:iCs/>
         </w:rPr>
         <w:t>Which are the most popular post-approval exclusivities granted by the FDA?</w:t>
       </w:r>
       <w:r>
-        <w:t xml:space="preserve"> </w:t>
-      </w:r>
-      <w:r>
-        <w:rPr>
-          <w:highlight w:val="cyan"/>
-        </w:rPr>
-        <w:t xml:space="preserve">Do certain </w:t>
-      </w:r>
-      <w:r>
-        <w:rPr>
-          <w:highlight w:val="cyan"/>
-        </w:rPr>
-        <w:t xml:space="preserve">exclusivities </w:t>
-      </w:r>
-      <w:r>
-        <w:rPr>
-          <w:highlight w:val="cyan"/>
-        </w:rPr>
-        <w:t>tend to be granted together? (e.g., do some applications have multiple exclusivity types?)</w:t>
+        <w:rPr>
+          <w:i/>
+          <w:iCs/>
+        </w:rPr>
+        <w:t xml:space="preserve"> Do certain exclusivities tend to be granted together? (e.g., do some applications have multiple exclusivity types?)</w:t>
       </w:r>
     </w:p>
     <w:p>
       <w:pPr>
         <w:ind w:left="708"/>
-      </w:pPr>
-      <w:r>
-        <w:rPr>
-          <w:highlight w:val="cyan"/>
+        <w:jc w:val="both"/>
+        <w:rPr>
+          <w:i/>
+          <w:iCs/>
+        </w:rPr>
+      </w:pPr>
+      <w:r>
+        <w:rPr>
+          <w:i/>
+          <w:iCs/>
         </w:rPr>
         <w:t>Which exclusivity codes are found only in innovator (N) applications?</w:t>
       </w:r>
@@ -1434,6 +1671,7 @@
     <w:p>
       <w:pPr>
         <w:ind w:left="360"/>
+        <w:jc w:val="both"/>
       </w:pPr>
     </w:p>
     <w:p>
@@ -1442,6 +1680,7 @@
           <w:ilvl w:val="0"/>
           <w:numId w:val="3"/>
         </w:numPr>
+        <w:jc w:val="both"/>
       </w:pPr>
       <w:r>
         <w:rPr>
@@ -1450,29 +1689,46 @@
         </w:rPr>
         <w:t>Exclusivity Date</w:t>
       </w:r>
-      <w:r>
-        <w:br/>
+    </w:p>
+    <w:p>
+      <w:pPr>
+        <w:ind w:left="720"/>
+        <w:jc w:val="both"/>
+      </w:pPr>
+      <w:r>
         <w:t>The date the exclusivity expires. Format is MMM DD, YYYY.</w:t>
       </w:r>
     </w:p>
     <w:p>
       <w:pPr>
         <w:ind w:left="708"/>
-      </w:pPr>
-      <w:r>
-        <w:rPr>
-          <w:b/>
-          <w:bCs/>
+        <w:jc w:val="both"/>
+        <w:rPr>
+          <w:i/>
+          <w:iCs/>
+        </w:rPr>
+      </w:pPr>
+      <w:r>
+        <w:rPr>
+          <w:b/>
+          <w:bCs/>
+          <w:i/>
+          <w:iCs/>
         </w:rPr>
         <w:t>My Notes:</w:t>
       </w:r>
       <w:r>
+        <w:rPr>
+          <w:i/>
+          <w:iCs/>
+        </w:rPr>
         <w:t xml:space="preserve"> </w:t>
       </w:r>
       <w:bookmarkStart w:id="5" w:name="_Hlk190982167"/>
       <w:r>
         <w:rPr>
-          <w:highlight w:val="cyan"/>
+          <w:i/>
+          <w:iCs/>
         </w:rPr>
         <w:t>How many exclusivity periods expire each year in the dataset?</w:t>
       </w:r>
@@ -1480,84 +1736,96 @@
     <w:p>
       <w:pPr>
         <w:ind w:left="708"/>
-      </w:pPr>
-      <w:r>
-        <w:rPr>
-          <w:highlight w:val="cyan"/>
-        </w:rPr>
-        <w:t>What percentage of applications receive exclusivity</w:t>
-      </w:r>
-      <w:r>
-        <w:rPr>
-          <w:highlight w:val="cyan"/>
-        </w:rPr>
-        <w:t>? (for this I need those applications not appearing at the exclusivities table)</w:t>
+        <w:jc w:val="both"/>
+        <w:rPr>
+          <w:i/>
+          <w:iCs/>
+        </w:rPr>
+      </w:pPr>
+      <w:r>
+        <w:rPr>
+          <w:i/>
+          <w:iCs/>
+        </w:rPr>
+        <w:t>What percentage of</w:t>
+      </w:r>
+      <w:r>
+        <w:rPr>
+          <w:i/>
+          <w:iCs/>
+        </w:rPr>
+        <w:t xml:space="preserve"> new drug</w:t>
+      </w:r>
+      <w:r>
+        <w:rPr>
+          <w:i/>
+          <w:iCs/>
+        </w:rPr>
+        <w:t xml:space="preserve"> applications </w:t>
+      </w:r>
+      <w:r>
+        <w:rPr>
+          <w:i/>
+          <w:iCs/>
+        </w:rPr>
+        <w:t>registered at the FDA Orange Book have been granted an FDA</w:t>
+      </w:r>
+      <w:r>
+        <w:rPr>
+          <w:i/>
+          <w:iCs/>
+        </w:rPr>
+        <w:t xml:space="preserve"> exclusivity? (for this I need those applications not appearing at the exclusivities table)</w:t>
       </w:r>
     </w:p>
     <w:bookmarkEnd w:id="5"/>
     <w:p>
       <w:pPr>
-        <w:rPr>
-          <w:b/>
-          <w:bCs/>
-        </w:rPr>
-      </w:pPr>
-    </w:p>
-    <w:p>
-      <w:pPr>
-        <w:rPr>
-          <w:b/>
-          <w:bCs/>
-          <w:lang w:val="es-ES"/>
-        </w:rPr>
-      </w:pPr>
-      <w:r>
-        <w:rPr>
-          <w:b/>
-          <w:bCs/>
-          <w:lang w:val="es-ES"/>
-        </w:rPr>
-        <w:t>FDA Post-</w:t>
-      </w:r>
-      <w:proofErr w:type="spellStart"/>
-      <w:r>
-        <w:rPr>
-          <w:b/>
-          <w:bCs/>
-          <w:lang w:val="es-ES"/>
-        </w:rPr>
-        <w:t>Approval</w:t>
-      </w:r>
-      <w:proofErr w:type="spellEnd"/>
-      <w:r>
-        <w:rPr>
-          <w:b/>
-          <w:bCs/>
-          <w:lang w:val="es-ES"/>
+        <w:jc w:val="both"/>
+        <w:rPr>
+          <w:b/>
+          <w:bCs/>
+        </w:rPr>
+      </w:pPr>
+    </w:p>
+    <w:p>
+      <w:pPr>
+        <w:jc w:val="both"/>
+        <w:rPr>
+          <w:b/>
+          <w:bCs/>
+        </w:rPr>
+      </w:pPr>
+      <w:r>
+        <w:rPr>
+          <w:b/>
+          <w:bCs/>
+        </w:rPr>
+        <w:t>FDA Post-Approval Exclusivity Codes</w:t>
+      </w:r>
+      <w:r>
+        <w:rPr>
+          <w:b/>
+          <w:bCs/>
         </w:rPr>
         <w:t xml:space="preserve"> </w:t>
       </w:r>
-      <w:proofErr w:type="spellStart"/>
-      <w:r>
-        <w:rPr>
-          <w:b/>
-          <w:bCs/>
-          <w:lang w:val="es-ES"/>
-        </w:rPr>
-        <w:t>Exclusivity</w:t>
-      </w:r>
-      <w:proofErr w:type="spellEnd"/>
-      <w:r>
-        <w:rPr>
-          <w:b/>
-          <w:bCs/>
-          <w:lang w:val="es-ES"/>
-        </w:rPr>
-        <w:t xml:space="preserve"> Codes</w:t>
-      </w:r>
-    </w:p>
-    <w:p>
-      <w:r>
+      <w:r>
+        <w:rPr>
+          <w:b/>
+          <w:bCs/>
+        </w:rPr>
+        <w:t>and other relevant information…</w:t>
+      </w:r>
+    </w:p>
+    <w:p>
+      <w:pPr>
+        <w:jc w:val="both"/>
+      </w:pPr>
+      <w:r>
+        <w:rPr>
+          <w:noProof/>
+        </w:rPr>
         <w:drawing>
           <wp:inline distT="0" distB="0" distL="0" distR="0" wp14:anchorId="6703556E" wp14:editId="0FA1DE76">
             <wp:extent cx="5400040" cy="2710180"/>
@@ -1597,6 +1865,7 @@
     </w:p>
     <w:p>
       <w:pPr>
+        <w:jc w:val="both"/>
         <w:rPr>
           <w:lang w:val="es-ES"/>
         </w:rPr>
@@ -1635,37 +1904,16 @@
       <w:r>
         <w:t xml:space="preserve">. </w:t>
       </w:r>
-      <w:proofErr w:type="spellStart"/>
-      <w:r>
-        <w:rPr>
-          <w:lang w:val="es-ES"/>
-        </w:rPr>
-        <w:t>Here's</w:t>
-      </w:r>
-      <w:proofErr w:type="spellEnd"/>
-      <w:r>
-        <w:rPr>
-          <w:lang w:val="es-ES"/>
-        </w:rPr>
-        <w:t xml:space="preserve"> </w:t>
-      </w:r>
-      <w:proofErr w:type="spellStart"/>
-      <w:r>
-        <w:rPr>
-          <w:lang w:val="es-ES"/>
-        </w:rPr>
-        <w:t>how</w:t>
-      </w:r>
-      <w:proofErr w:type="spellEnd"/>
-      <w:r>
-        <w:rPr>
-          <w:lang w:val="es-ES"/>
-        </w:rPr>
-        <w:t>:</w:t>
-      </w:r>
-    </w:p>
-    <w:p>
-      <w:pPr>
+      <w:r>
+        <w:rPr>
+          <w:lang w:val="es-ES"/>
+        </w:rPr>
+        <w:t>Here's how:</w:t>
+      </w:r>
+    </w:p>
+    <w:p>
+      <w:pPr>
+        <w:jc w:val="both"/>
         <w:rPr>
           <w:lang w:val="es-ES"/>
         </w:rPr>
@@ -1675,107 +1923,48 @@
           <w:lang w:val="es-ES"/>
         </w:rPr>
         <w:pict w14:anchorId="53ECA28E">
-          <v:rect id="_x0000_i1026" style="width:0;height:1.5pt" o:hralign="center" o:hrstd="t" o:hr="t" fillcolor="#a0a0a0" stroked="f"/>
+          <v:rect id="_x0000_i1025" style="width:0;height:1.5pt" o:hralign="center" o:hrstd="t" o:hr="t" fillcolor="#a0a0a0" stroked="f"/>
         </w:pict>
       </w:r>
     </w:p>
     <w:p>
       <w:pPr>
-        <w:rPr>
-          <w:b/>
-          <w:bCs/>
-          <w:lang w:val="es-ES"/>
-        </w:rPr>
-      </w:pPr>
-      <w:r>
-        <w:rPr>
-          <w:b/>
-          <w:bCs/>
-          <w:lang w:val="es-ES"/>
-        </w:rPr>
-        <w:t>1️</w:t>
+        <w:jc w:val="both"/>
+        <w:rPr>
+          <w:b/>
+          <w:bCs/>
+        </w:rPr>
+      </w:pPr>
+      <w:r>
+        <w:rPr>
+          <w:b/>
+          <w:bCs/>
+        </w:rPr>
+        <w:t>1</w:t>
+      </w:r>
+      <w:r>
+        <w:rPr>
+          <w:b/>
+          <w:bCs/>
+          <w:lang w:val="es-ES"/>
+        </w:rPr>
+        <w:t>️</w:t>
       </w:r>
       <w:r>
         <w:rPr>
           <w:rFonts w:ascii="Segoe UI Symbol" w:hAnsi="Segoe UI Symbol" w:cs="Segoe UI Symbol"/>
           <w:b/>
           <w:bCs/>
-          <w:lang w:val="es-ES"/>
-        </w:rPr>
-        <w:t>⃣</w:t>
-      </w:r>
-      <w:r>
-        <w:rPr>
-          <w:b/>
-          <w:bCs/>
-          <w:lang w:val="es-ES"/>
-        </w:rPr>
-        <w:t xml:space="preserve"> </w:t>
-      </w:r>
-      <w:proofErr w:type="spellStart"/>
-      <w:r>
-        <w:rPr>
-          <w:b/>
-          <w:bCs/>
-          <w:lang w:val="es-ES"/>
-        </w:rPr>
-        <w:t>Blocking</w:t>
-      </w:r>
-      <w:proofErr w:type="spellEnd"/>
-      <w:r>
-        <w:rPr>
-          <w:b/>
-          <w:bCs/>
-          <w:lang w:val="es-ES"/>
-        </w:rPr>
-        <w:t xml:space="preserve"> </w:t>
-      </w:r>
-      <w:proofErr w:type="spellStart"/>
-      <w:r>
-        <w:rPr>
-          <w:b/>
-          <w:bCs/>
-          <w:lang w:val="es-ES"/>
-        </w:rPr>
-        <w:t>Generic</w:t>
-      </w:r>
-      <w:proofErr w:type="spellEnd"/>
-      <w:r>
-        <w:rPr>
-          <w:b/>
-          <w:bCs/>
-          <w:lang w:val="es-ES"/>
-        </w:rPr>
-        <w:t xml:space="preserve"> </w:t>
-      </w:r>
-      <w:proofErr w:type="spellStart"/>
-      <w:r>
-        <w:rPr>
-          <w:b/>
-          <w:bCs/>
-          <w:lang w:val="es-ES"/>
-        </w:rPr>
-        <w:t>Competition</w:t>
-      </w:r>
-      <w:proofErr w:type="spellEnd"/>
-      <w:r>
-        <w:rPr>
-          <w:b/>
-          <w:bCs/>
-          <w:lang w:val="es-ES"/>
-        </w:rPr>
-        <w:t xml:space="preserve"> More </w:t>
-      </w:r>
-      <w:proofErr w:type="spellStart"/>
-      <w:r>
-        <w:rPr>
-          <w:b/>
-          <w:bCs/>
-          <w:lang w:val="es-ES"/>
-        </w:rPr>
-        <w:t>Effectively</w:t>
-      </w:r>
-      <w:proofErr w:type="spellEnd"/>
+        </w:rPr>
+        <w:t xml:space="preserve">. </w:t>
+      </w:r>
+      <w:r>
+        <w:rPr>
+          <w:b/>
+          <w:bCs/>
+        </w:rPr>
+        <w:t>Blocking Generic Competition More Effectively</w:t>
+      </w:r>
     </w:p>
     <w:p>
       <w:pPr>
@@ -1783,63 +1972,18 @@
           <w:ilvl w:val="0"/>
           <w:numId w:val="5"/>
         </w:numPr>
-        <w:rPr>
-          <w:lang w:val="es-ES"/>
-        </w:rPr>
-      </w:pPr>
-      <w:proofErr w:type="spellStart"/>
-      <w:r>
-        <w:rPr>
-          <w:b/>
-          <w:bCs/>
-          <w:lang w:val="es-ES"/>
-        </w:rPr>
-        <w:t>Exclusivity</w:t>
-      </w:r>
-      <w:proofErr w:type="spellEnd"/>
-      <w:r>
-        <w:rPr>
-          <w:b/>
-          <w:bCs/>
-          <w:lang w:val="es-ES"/>
-        </w:rPr>
-        <w:t xml:space="preserve"> (FDA-</w:t>
-      </w:r>
-      <w:proofErr w:type="spellStart"/>
-      <w:r>
-        <w:rPr>
-          <w:b/>
-          <w:bCs/>
-          <w:lang w:val="es-ES"/>
-        </w:rPr>
-        <w:t>based</w:t>
-      </w:r>
-      <w:proofErr w:type="spellEnd"/>
-      <w:r>
-        <w:rPr>
-          <w:b/>
-          <w:bCs/>
-          <w:lang w:val="es-ES"/>
-        </w:rPr>
-        <w:t xml:space="preserve"> </w:t>
-      </w:r>
-      <w:proofErr w:type="spellStart"/>
-      <w:r>
-        <w:rPr>
-          <w:b/>
-          <w:bCs/>
-          <w:lang w:val="es-ES"/>
-        </w:rPr>
-        <w:t>protection</w:t>
-      </w:r>
-      <w:proofErr w:type="spellEnd"/>
-      <w:r>
-        <w:rPr>
-          <w:b/>
-          <w:bCs/>
-          <w:lang w:val="es-ES"/>
-        </w:rPr>
-        <w:t>):</w:t>
+        <w:jc w:val="both"/>
+        <w:rPr>
+          <w:lang w:val="es-ES"/>
+        </w:rPr>
+      </w:pPr>
+      <w:r>
+        <w:rPr>
+          <w:b/>
+          <w:bCs/>
+          <w:lang w:val="es-ES"/>
+        </w:rPr>
+        <w:t>Exclusivity (FDA-based protection):</w:t>
       </w:r>
     </w:p>
     <w:p>
@@ -1848,6 +1992,7 @@
           <w:ilvl w:val="1"/>
           <w:numId w:val="5"/>
         </w:numPr>
+        <w:jc w:val="both"/>
       </w:pPr>
       <w:r>
         <w:t xml:space="preserve">Prevents the FDA from </w:t>
@@ -1869,6 +2014,7 @@
           <w:ilvl w:val="1"/>
           <w:numId w:val="5"/>
         </w:numPr>
+        <w:jc w:val="both"/>
         <w:rPr>
           <w:lang w:val="es-ES"/>
         </w:rPr>
@@ -1879,7 +2025,6 @@
         </w:rPr>
         <w:t xml:space="preserve">Works </w:t>
       </w:r>
-      <w:proofErr w:type="spellStart"/>
       <w:r>
         <w:rPr>
           <w:b/>
@@ -1888,40 +2033,11 @@
         </w:rPr>
         <w:t>independently</w:t>
       </w:r>
-      <w:proofErr w:type="spellEnd"/>
-      <w:r>
-        <w:rPr>
-          <w:lang w:val="es-ES"/>
-        </w:rPr>
-        <w:t xml:space="preserve"> </w:t>
-      </w:r>
-      <w:proofErr w:type="spellStart"/>
-      <w:r>
-        <w:rPr>
-          <w:lang w:val="es-ES"/>
-        </w:rPr>
-        <w:t>of</w:t>
-      </w:r>
-      <w:proofErr w:type="spellEnd"/>
-      <w:r>
-        <w:rPr>
-          <w:lang w:val="es-ES"/>
-        </w:rPr>
-        <w:t xml:space="preserve"> </w:t>
-      </w:r>
-      <w:proofErr w:type="spellStart"/>
-      <w:r>
-        <w:rPr>
-          <w:lang w:val="es-ES"/>
-        </w:rPr>
-        <w:t>patents</w:t>
-      </w:r>
-      <w:proofErr w:type="spellEnd"/>
-      <w:r>
-        <w:rPr>
-          <w:lang w:val="es-ES"/>
-        </w:rPr>
-        <w:t>.</w:t>
+      <w:r>
+        <w:rPr>
+          <w:lang w:val="es-ES"/>
+        </w:rPr>
+        <w:t xml:space="preserve"> of patents.</w:t>
       </w:r>
     </w:p>
     <w:p>
@@ -1930,45 +2046,18 @@
           <w:ilvl w:val="0"/>
           <w:numId w:val="5"/>
         </w:numPr>
-        <w:rPr>
-          <w:lang w:val="es-ES"/>
-        </w:rPr>
-      </w:pPr>
-      <w:proofErr w:type="spellStart"/>
-      <w:r>
-        <w:rPr>
-          <w:b/>
-          <w:bCs/>
-          <w:lang w:val="es-ES"/>
-        </w:rPr>
-        <w:t>Patent</w:t>
-      </w:r>
-      <w:proofErr w:type="spellEnd"/>
-      <w:r>
-        <w:rPr>
-          <w:b/>
-          <w:bCs/>
-          <w:lang w:val="es-ES"/>
-        </w:rPr>
-        <w:t xml:space="preserve"> (Legal </w:t>
-      </w:r>
-      <w:proofErr w:type="spellStart"/>
-      <w:r>
-        <w:rPr>
-          <w:b/>
-          <w:bCs/>
-          <w:lang w:val="es-ES"/>
-        </w:rPr>
-        <w:t>protection</w:t>
-      </w:r>
-      <w:proofErr w:type="spellEnd"/>
-      <w:r>
-        <w:rPr>
-          <w:b/>
-          <w:bCs/>
-          <w:lang w:val="es-ES"/>
-        </w:rPr>
-        <w:t>):</w:t>
+        <w:jc w:val="both"/>
+        <w:rPr>
+          <w:lang w:val="es-ES"/>
+        </w:rPr>
+      </w:pPr>
+      <w:r>
+        <w:rPr>
+          <w:b/>
+          <w:bCs/>
+          <w:lang w:val="es-ES"/>
+        </w:rPr>
+        <w:t>Patent (Legal protection):</w:t>
       </w:r>
     </w:p>
     <w:p>
@@ -1977,6 +2066,7 @@
           <w:ilvl w:val="1"/>
           <w:numId w:val="5"/>
         </w:numPr>
+        <w:jc w:val="both"/>
       </w:pPr>
       <w:r>
         <w:t xml:space="preserve">Prevents generics from </w:t>
@@ -2008,6 +2098,7 @@
           <w:ilvl w:val="1"/>
           <w:numId w:val="5"/>
         </w:numPr>
+        <w:jc w:val="both"/>
       </w:pPr>
       <w:r>
         <w:t xml:space="preserve">Allows the NDA holder to </w:t>
@@ -2024,6 +2115,9 @@
       </w:r>
     </w:p>
     <w:p>
+      <w:pPr>
+        <w:jc w:val="both"/>
+      </w:pPr>
       <w:r>
         <w:rPr>
           <w:rFonts w:ascii="Segoe UI Emoji" w:hAnsi="Segoe UI Emoji" w:cs="Segoe UI Emoji"/>
@@ -2056,6 +2150,7 @@
     </w:p>
     <w:p>
       <w:pPr>
+        <w:jc w:val="both"/>
         <w:rPr>
           <w:lang w:val="es-ES"/>
         </w:rPr>
@@ -2065,39 +2160,24 @@
           <w:lang w:val="es-ES"/>
         </w:rPr>
         <w:pict w14:anchorId="3825070A">
-          <v:rect id="_x0000_i1027" style="width:0;height:1.5pt" o:hralign="center" o:hrstd="t" o:hr="t" fillcolor="#a0a0a0" stroked="f"/>
+          <v:rect id="_x0000_i1026" style="width:0;height:1.5pt" o:hralign="center" o:hrstd="t" o:hr="t" fillcolor="#a0a0a0" stroked="f"/>
         </w:pict>
       </w:r>
     </w:p>
     <w:p>
       <w:pPr>
-        <w:rPr>
-          <w:b/>
-          <w:bCs/>
-        </w:rPr>
-      </w:pPr>
-      <w:r>
-        <w:rPr>
-          <w:b/>
-          <w:bCs/>
-        </w:rPr>
-        <w:t>2</w:t>
-      </w:r>
-      <w:r>
-        <w:rPr>
-          <w:b/>
-          <w:bCs/>
-          <w:lang w:val="es-ES"/>
-        </w:rPr>
-        <w:t>️</w:t>
-      </w:r>
-      <w:r>
-        <w:rPr>
-          <w:rFonts w:ascii="Segoe UI Symbol" w:hAnsi="Segoe UI Symbol" w:cs="Segoe UI Symbol"/>
-          <w:b/>
-          <w:bCs/>
-        </w:rPr>
-        <w:t>⃣</w:t>
+        <w:jc w:val="both"/>
+        <w:rPr>
+          <w:b/>
+          <w:bCs/>
+        </w:rPr>
+      </w:pPr>
+      <w:r>
+        <w:rPr>
+          <w:b/>
+          <w:bCs/>
+        </w:rPr>
+        <w:t xml:space="preserve">2. </w:t>
       </w:r>
       <w:r>
         <w:rPr>
@@ -2108,6 +2188,9 @@
       </w:r>
     </w:p>
     <w:p>
+      <w:pPr>
+        <w:jc w:val="both"/>
+      </w:pPr>
       <w:r>
         <w:t xml:space="preserve">Even if </w:t>
       </w:r>
@@ -2134,6 +2217,7 @@
     </w:p>
     <w:p>
       <w:pPr>
+        <w:jc w:val="both"/>
         <w:rPr>
           <w:lang w:val="es-ES"/>
         </w:rPr>
@@ -2151,41 +2235,13 @@
         </w:rPr>
         <w:t xml:space="preserve"> </w:t>
       </w:r>
-      <w:proofErr w:type="spellStart"/>
-      <w:r>
-        <w:rPr>
-          <w:b/>
-          <w:bCs/>
-          <w:lang w:val="es-ES"/>
-        </w:rPr>
-        <w:t>Example</w:t>
-      </w:r>
-      <w:proofErr w:type="spellEnd"/>
-      <w:r>
-        <w:rPr>
-          <w:b/>
-          <w:bCs/>
-          <w:lang w:val="es-ES"/>
-        </w:rPr>
-        <w:t xml:space="preserve"> </w:t>
-      </w:r>
-      <w:proofErr w:type="spellStart"/>
-      <w:r>
-        <w:rPr>
-          <w:b/>
-          <w:bCs/>
-          <w:lang w:val="es-ES"/>
-        </w:rPr>
-        <w:t>Scenario</w:t>
-      </w:r>
-      <w:proofErr w:type="spellEnd"/>
-      <w:r>
-        <w:rPr>
-          <w:b/>
-          <w:bCs/>
-          <w:lang w:val="es-ES"/>
-        </w:rPr>
-        <w:t>:</w:t>
+      <w:r>
+        <w:rPr>
+          <w:b/>
+          <w:bCs/>
+          <w:lang w:val="es-ES"/>
+        </w:rPr>
+        <w:t>Example Scenario:</w:t>
       </w:r>
     </w:p>
     <w:p>
@@ -2194,45 +2250,18 @@
           <w:ilvl w:val="0"/>
           <w:numId w:val="6"/>
         </w:numPr>
-        <w:rPr>
-          <w:lang w:val="es-ES"/>
-        </w:rPr>
-      </w:pPr>
-      <w:proofErr w:type="spellStart"/>
-      <w:r>
-        <w:rPr>
-          <w:b/>
-          <w:bCs/>
-          <w:lang w:val="es-ES"/>
-        </w:rPr>
-        <w:t>Drug</w:t>
-      </w:r>
-      <w:proofErr w:type="spellEnd"/>
-      <w:r>
-        <w:rPr>
-          <w:b/>
-          <w:bCs/>
-          <w:lang w:val="es-ES"/>
-        </w:rPr>
-        <w:t xml:space="preserve"> </w:t>
-      </w:r>
-      <w:proofErr w:type="spellStart"/>
-      <w:r>
-        <w:rPr>
-          <w:b/>
-          <w:bCs/>
-          <w:lang w:val="es-ES"/>
-        </w:rPr>
-        <w:t>approval</w:t>
-      </w:r>
-      <w:proofErr w:type="spellEnd"/>
-      <w:r>
-        <w:rPr>
-          <w:b/>
-          <w:bCs/>
-          <w:lang w:val="es-ES"/>
-        </w:rPr>
-        <w:t>:</w:t>
+        <w:jc w:val="both"/>
+        <w:rPr>
+          <w:lang w:val="es-ES"/>
+        </w:rPr>
+      </w:pPr>
+      <w:r>
+        <w:rPr>
+          <w:b/>
+          <w:bCs/>
+          <w:lang w:val="es-ES"/>
+        </w:rPr>
+        <w:t>Drug approval:</w:t>
       </w:r>
       <w:r>
         <w:rPr>
@@ -2247,6 +2276,7 @@
           <w:ilvl w:val="0"/>
           <w:numId w:val="6"/>
         </w:numPr>
+        <w:jc w:val="both"/>
       </w:pPr>
       <w:r>
         <w:rPr>
@@ -2265,27 +2295,18 @@
           <w:ilvl w:val="0"/>
           <w:numId w:val="6"/>
         </w:numPr>
-        <w:rPr>
-          <w:lang w:val="es-ES"/>
-        </w:rPr>
-      </w:pPr>
-      <w:proofErr w:type="spellStart"/>
-      <w:r>
-        <w:rPr>
-          <w:b/>
-          <w:bCs/>
-          <w:lang w:val="es-ES"/>
-        </w:rPr>
-        <w:t>Patent</w:t>
-      </w:r>
-      <w:proofErr w:type="spellEnd"/>
-      <w:r>
-        <w:rPr>
-          <w:b/>
-          <w:bCs/>
-          <w:lang w:val="es-ES"/>
-        </w:rPr>
-        <w:t xml:space="preserve"> expires:</w:t>
+        <w:jc w:val="both"/>
+        <w:rPr>
+          <w:lang w:val="es-ES"/>
+        </w:rPr>
+      </w:pPr>
+      <w:r>
+        <w:rPr>
+          <w:b/>
+          <w:bCs/>
+          <w:lang w:val="es-ES"/>
+        </w:rPr>
+        <w:t>Patent expires:</w:t>
       </w:r>
       <w:r>
         <w:rPr>
@@ -2296,45 +2317,18 @@
     </w:p>
     <w:p>
       <w:pPr>
-        <w:rPr>
-          <w:lang w:val="es-ES"/>
-        </w:rPr>
-      </w:pPr>
-      <w:proofErr w:type="spellStart"/>
-      <w:r>
-        <w:rPr>
-          <w:b/>
-          <w:bCs/>
-          <w:lang w:val="es-ES"/>
-        </w:rPr>
-        <w:t>What</w:t>
-      </w:r>
-      <w:proofErr w:type="spellEnd"/>
-      <w:r>
-        <w:rPr>
-          <w:b/>
-          <w:bCs/>
-          <w:lang w:val="es-ES"/>
-        </w:rPr>
-        <w:t xml:space="preserve"> </w:t>
-      </w:r>
-      <w:proofErr w:type="spellStart"/>
-      <w:r>
-        <w:rPr>
-          <w:b/>
-          <w:bCs/>
-          <w:lang w:val="es-ES"/>
-        </w:rPr>
-        <w:t>happens</w:t>
-      </w:r>
-      <w:proofErr w:type="spellEnd"/>
-      <w:r>
-        <w:rPr>
-          <w:b/>
-          <w:bCs/>
-          <w:lang w:val="es-ES"/>
-        </w:rPr>
-        <w:t>?</w:t>
+        <w:jc w:val="both"/>
+        <w:rPr>
+          <w:lang w:val="es-ES"/>
+        </w:rPr>
+      </w:pPr>
+      <w:r>
+        <w:rPr>
+          <w:b/>
+          <w:bCs/>
+          <w:lang w:val="es-ES"/>
+        </w:rPr>
+        <w:t>What happens?</w:t>
       </w:r>
     </w:p>
     <w:p>
@@ -2343,6 +2337,7 @@
           <w:ilvl w:val="0"/>
           <w:numId w:val="7"/>
         </w:numPr>
+        <w:jc w:val="both"/>
       </w:pPr>
       <w:r>
         <w:t xml:space="preserve">Until </w:t>
@@ -2384,6 +2379,7 @@
           <w:ilvl w:val="0"/>
           <w:numId w:val="7"/>
         </w:numPr>
+        <w:jc w:val="both"/>
       </w:pPr>
       <w:r>
         <w:t xml:space="preserve">After </w:t>
@@ -2425,37 +2421,16 @@
           <w:ilvl w:val="1"/>
           <w:numId w:val="7"/>
         </w:numPr>
-        <w:rPr>
-          <w:lang w:val="es-ES"/>
-        </w:rPr>
-      </w:pPr>
-      <w:proofErr w:type="spellStart"/>
-      <w:r>
-        <w:rPr>
-          <w:lang w:val="es-ES"/>
-        </w:rPr>
-        <w:t>Wait</w:t>
-      </w:r>
-      <w:proofErr w:type="spellEnd"/>
-      <w:r>
-        <w:rPr>
-          <w:lang w:val="es-ES"/>
-        </w:rPr>
-        <w:t xml:space="preserve"> </w:t>
-      </w:r>
-      <w:proofErr w:type="spellStart"/>
-      <w:r>
-        <w:rPr>
-          <w:lang w:val="es-ES"/>
-        </w:rPr>
-        <w:t>until</w:t>
-      </w:r>
-      <w:proofErr w:type="spellEnd"/>
-      <w:r>
-        <w:rPr>
-          <w:lang w:val="es-ES"/>
-        </w:rPr>
-        <w:t xml:space="preserve"> </w:t>
+        <w:jc w:val="both"/>
+        <w:rPr>
+          <w:lang w:val="es-ES"/>
+        </w:rPr>
+      </w:pPr>
+      <w:r>
+        <w:rPr>
+          <w:lang w:val="es-ES"/>
+        </w:rPr>
+        <w:t xml:space="preserve">Wait until </w:t>
       </w:r>
       <w:r>
         <w:rPr>
@@ -2469,35 +2444,7 @@
         <w:rPr>
           <w:lang w:val="es-ES"/>
         </w:rPr>
-        <w:t xml:space="preserve"> </w:t>
-      </w:r>
-      <w:proofErr w:type="spellStart"/>
-      <w:r>
-        <w:rPr>
-          <w:lang w:val="es-ES"/>
-        </w:rPr>
-        <w:t>to</w:t>
-      </w:r>
-      <w:proofErr w:type="spellEnd"/>
-      <w:r>
-        <w:rPr>
-          <w:lang w:val="es-ES"/>
-        </w:rPr>
-        <w:t xml:space="preserve"> </w:t>
-      </w:r>
-      <w:proofErr w:type="spellStart"/>
-      <w:r>
-        <w:rPr>
-          <w:lang w:val="es-ES"/>
-        </w:rPr>
-        <w:t>launch</w:t>
-      </w:r>
-      <w:proofErr w:type="spellEnd"/>
-      <w:r>
-        <w:rPr>
-          <w:lang w:val="es-ES"/>
-        </w:rPr>
-        <w:t>, OR</w:t>
+        <w:t xml:space="preserve"> to launch, OR</w:t>
       </w:r>
     </w:p>
     <w:p>
@@ -2506,6 +2453,7 @@
           <w:ilvl w:val="1"/>
           <w:numId w:val="7"/>
         </w:numPr>
+        <w:jc w:val="both"/>
       </w:pPr>
       <w:r>
         <w:rPr>
@@ -2520,6 +2468,9 @@
       </w:r>
     </w:p>
     <w:p>
+      <w:pPr>
+        <w:jc w:val="both"/>
+      </w:pPr>
       <w:r>
         <w:rPr>
           <w:rFonts w:ascii="Segoe UI Emoji" w:hAnsi="Segoe UI Emoji" w:cs="Segoe UI Emoji"/>
@@ -2552,6 +2503,7 @@
     </w:p>
     <w:p>
       <w:pPr>
+        <w:jc w:val="both"/>
         <w:rPr>
           <w:lang w:val="es-ES"/>
         </w:rPr>
@@ -2561,89 +2513,35 @@
           <w:lang w:val="es-ES"/>
         </w:rPr>
         <w:pict w14:anchorId="7F8BE238">
-          <v:rect id="_x0000_i1028" style="width:0;height:1.5pt" o:hralign="center" o:hrstd="t" o:hr="t" fillcolor="#a0a0a0" stroked="f"/>
+          <v:rect id="_x0000_i1027" style="width:0;height:1.5pt" o:hralign="center" o:hrstd="t" o:hr="t" fillcolor="#a0a0a0" stroked="f"/>
         </w:pict>
       </w:r>
     </w:p>
     <w:p>
       <w:pPr>
-        <w:rPr>
-          <w:b/>
-          <w:bCs/>
-          <w:lang w:val="es-ES"/>
-        </w:rPr>
-      </w:pPr>
-      <w:r>
-        <w:rPr>
-          <w:b/>
-          <w:bCs/>
-          <w:lang w:val="es-ES"/>
-        </w:rPr>
-        <w:t>3️</w:t>
-      </w:r>
-      <w:r>
-        <w:rPr>
-          <w:rFonts w:ascii="Segoe UI Symbol" w:hAnsi="Segoe UI Symbol" w:cs="Segoe UI Symbol"/>
-          <w:b/>
-          <w:bCs/>
-          <w:lang w:val="es-ES"/>
-        </w:rPr>
-        <w:t>⃣</w:t>
-      </w:r>
-      <w:r>
-        <w:rPr>
-          <w:b/>
-          <w:bCs/>
-          <w:lang w:val="es-ES"/>
-        </w:rPr>
-        <w:t xml:space="preserve"> </w:t>
-      </w:r>
-      <w:proofErr w:type="spellStart"/>
-      <w:r>
-        <w:rPr>
-          <w:b/>
-          <w:bCs/>
-          <w:lang w:val="es-ES"/>
-        </w:rPr>
-        <w:t>Extending</w:t>
-      </w:r>
-      <w:proofErr w:type="spellEnd"/>
-      <w:r>
-        <w:rPr>
-          <w:b/>
-          <w:bCs/>
-          <w:lang w:val="es-ES"/>
-        </w:rPr>
-        <w:t xml:space="preserve"> </w:t>
-      </w:r>
-      <w:proofErr w:type="spellStart"/>
-      <w:r>
-        <w:rPr>
-          <w:b/>
-          <w:bCs/>
-          <w:lang w:val="es-ES"/>
-        </w:rPr>
-        <w:t>Revenue</w:t>
-      </w:r>
-      <w:proofErr w:type="spellEnd"/>
-      <w:r>
-        <w:rPr>
-          <w:b/>
-          <w:bCs/>
-          <w:lang w:val="es-ES"/>
-        </w:rPr>
-        <w:t xml:space="preserve"> </w:t>
-      </w:r>
-      <w:proofErr w:type="spellStart"/>
-      <w:r>
-        <w:rPr>
-          <w:b/>
-          <w:bCs/>
-          <w:lang w:val="es-ES"/>
-        </w:rPr>
-        <w:t>Maximization</w:t>
-      </w:r>
-      <w:proofErr w:type="spellEnd"/>
+        <w:jc w:val="both"/>
+        <w:rPr>
+          <w:b/>
+          <w:bCs/>
+          <w:lang w:val="es-ES"/>
+        </w:rPr>
+      </w:pPr>
+      <w:r>
+        <w:rPr>
+          <w:b/>
+          <w:bCs/>
+          <w:lang w:val="es-ES"/>
+        </w:rPr>
+        <w:t>3.</w:t>
+      </w:r>
+      <w:r>
+        <w:rPr>
+          <w:b/>
+          <w:bCs/>
+          <w:lang w:val="es-ES"/>
+        </w:rPr>
+        <w:t xml:space="preserve"> Extending Revenue Maximization</w:t>
+      </w:r>
     </w:p>
     <w:p>
       <w:pPr>
@@ -2651,6 +2549,7 @@
           <w:ilvl w:val="0"/>
           <w:numId w:val="8"/>
         </w:numPr>
+        <w:jc w:val="both"/>
       </w:pPr>
       <w:r>
         <w:t xml:space="preserve">During the </w:t>
@@ -2682,6 +2581,7 @@
           <w:ilvl w:val="0"/>
           <w:numId w:val="8"/>
         </w:numPr>
+        <w:jc w:val="both"/>
       </w:pPr>
       <w:r>
         <w:t xml:space="preserve">Even after exclusivity ends, </w:t>
@@ -2713,6 +2613,7 @@
           <w:ilvl w:val="0"/>
           <w:numId w:val="8"/>
         </w:numPr>
+        <w:jc w:val="both"/>
       </w:pPr>
       <w:r>
         <w:t xml:space="preserve">This is </w:t>
@@ -2732,29 +2633,16 @@
           <w:b/>
           <w:bCs/>
         </w:rPr>
-        <w:t xml:space="preserve">NCE + </w:t>
-      </w:r>
-      <w:proofErr w:type="spellStart"/>
-      <w:r>
-        <w:rPr>
-          <w:b/>
-          <w:bCs/>
-        </w:rPr>
-        <w:t>Pediatric</w:t>
-      </w:r>
-      <w:proofErr w:type="spellEnd"/>
-      <w:r>
-        <w:rPr>
-          <w:b/>
-          <w:bCs/>
-        </w:rPr>
-        <w:t xml:space="preserve"> Exclusivity</w:t>
+        <w:t>NCE + Pediatric Exclusivity</w:t>
       </w:r>
       <w:r>
         <w:t xml:space="preserve"> adds 6 more months).</w:t>
       </w:r>
     </w:p>
     <w:p>
+      <w:pPr>
+        <w:jc w:val="both"/>
+      </w:pPr>
       <w:r>
         <w:rPr>
           <w:rFonts w:ascii="Segoe UI Emoji" w:hAnsi="Segoe UI Emoji" w:cs="Segoe UI Emoji"/>
@@ -2787,6 +2675,7 @@
     </w:p>
     <w:p>
       <w:pPr>
+        <w:jc w:val="both"/>
         <w:rPr>
           <w:lang w:val="es-ES"/>
         </w:rPr>
@@ -2796,46 +2685,31 @@
           <w:lang w:val="es-ES"/>
         </w:rPr>
         <w:pict w14:anchorId="34728B82">
-          <v:rect id="_x0000_i1029" style="width:0;height:1.5pt" o:hralign="center" o:hrstd="t" o:hr="t" fillcolor="#a0a0a0" stroked="f"/>
+          <v:rect id="_x0000_i1028" style="width:0;height:1.5pt" o:hralign="center" o:hrstd="t" o:hr="t" fillcolor="#a0a0a0" stroked="f"/>
         </w:pict>
       </w:r>
     </w:p>
     <w:p>
       <w:pPr>
-        <w:rPr>
-          <w:b/>
-          <w:bCs/>
-        </w:rPr>
-      </w:pPr>
-      <w:r>
-        <w:rPr>
-          <w:b/>
-          <w:bCs/>
-        </w:rPr>
-        <w:t>4</w:t>
-      </w:r>
-      <w:r>
-        <w:rPr>
-          <w:b/>
-          <w:bCs/>
-          <w:lang w:val="es-ES"/>
-        </w:rPr>
-        <w:t>️</w:t>
-      </w:r>
-      <w:r>
-        <w:rPr>
-          <w:rFonts w:ascii="Segoe UI Symbol" w:hAnsi="Segoe UI Symbol" w:cs="Segoe UI Symbol"/>
-          <w:b/>
-          <w:bCs/>
-        </w:rPr>
-        <w:t>⃣</w:t>
-      </w:r>
-      <w:r>
-        <w:rPr>
-          <w:b/>
-          <w:bCs/>
-        </w:rPr>
-        <w:t xml:space="preserve"> Patent Linkage in the Orange Book</w:t>
+        <w:jc w:val="both"/>
+        <w:rPr>
+          <w:b/>
+          <w:bCs/>
+        </w:rPr>
+      </w:pPr>
+      <w:r>
+        <w:rPr>
+          <w:b/>
+          <w:bCs/>
+        </w:rPr>
+        <w:t xml:space="preserve">4. </w:t>
+      </w:r>
+      <w:r>
+        <w:rPr>
+          <w:b/>
+          <w:bCs/>
+        </w:rPr>
+        <w:t>Patent Linkage in the Orange Book</w:t>
       </w:r>
     </w:p>
     <w:p>
@@ -2844,6 +2718,7 @@
           <w:ilvl w:val="0"/>
           <w:numId w:val="9"/>
         </w:numPr>
+        <w:jc w:val="both"/>
       </w:pPr>
       <w:r>
         <w:t xml:space="preserve">NDA holders </w:t>
@@ -2865,6 +2740,7 @@
           <w:ilvl w:val="0"/>
           <w:numId w:val="9"/>
         </w:numPr>
+        <w:jc w:val="both"/>
       </w:pPr>
       <w:r>
         <w:t xml:space="preserve">If a generic company </w:t>
@@ -2891,6 +2767,9 @@
       </w:r>
     </w:p>
     <w:p>
+      <w:pPr>
+        <w:jc w:val="both"/>
+      </w:pPr>
       <w:r>
         <w:rPr>
           <w:rFonts w:ascii="Segoe UI Emoji" w:hAnsi="Segoe UI Emoji" w:cs="Segoe UI Emoji"/>
@@ -2923,6 +2802,7 @@
     </w:p>
     <w:p>
       <w:pPr>
+        <w:jc w:val="both"/>
         <w:rPr>
           <w:lang w:val="es-ES"/>
         </w:rPr>
@@ -2932,12 +2812,13 @@
           <w:lang w:val="es-ES"/>
         </w:rPr>
         <w:pict w14:anchorId="295EDC29">
-          <v:rect id="_x0000_i1030" style="width:0;height:1.5pt" o:hralign="center" o:hrstd="t" o:hr="t" fillcolor="#a0a0a0" stroked="f"/>
+          <v:rect id="_x0000_i1029" style="width:0;height:1.5pt" o:hralign="center" o:hrstd="t" o:hr="t" fillcolor="#a0a0a0" stroked="f"/>
         </w:pict>
       </w:r>
     </w:p>
     <w:p>
       <w:pPr>
+        <w:jc w:val="both"/>
         <w:rPr>
           <w:b/>
           <w:bCs/>
@@ -2962,6 +2843,7 @@
     </w:p>
     <w:p>
       <w:pPr>
+        <w:jc w:val="both"/>
         <w:rPr>
           <w:lang w:val="es-ES"/>
         </w:rPr>
@@ -3007,7 +2889,11 @@
         <w:t>🚀</w:t>
       </w:r>
     </w:p>
-    <w:p/>
+    <w:p>
+      <w:pPr>
+        <w:jc w:val="both"/>
+      </w:pPr>
+    </w:p>
     <w:sectPr>
       <w:pgSz w:w="11906" w:h="16838"/>
       <w:pgMar w:top="1417" w:right="1701" w:bottom="1417" w:left="1701" w:header="708" w:footer="708" w:gutter="0"/>
@@ -3917,7 +3803,7 @@
   <w:abstractNum w:abstractNumId="6" w15:restartNumberingAfterBreak="0">
     <w:nsid w:val="775E2F32"/>
     <w:multiLevelType w:val="multilevel"/>
-    <w:tmpl w:val="7EACEF38"/>
+    <w:tmpl w:val="8710DCF8"/>
     <w:lvl w:ilvl="0">
       <w:start w:val="1"/>
       <w:numFmt w:val="bullet"/>
@@ -3934,20 +3820,16 @@
         <w:sz w:val="20"/>
       </w:rPr>
     </w:lvl>
-    <w:lvl w:ilvl="1" w:tentative="1">
-      <w:start w:val="1"/>
-      <w:numFmt w:val="bullet"/>
-      <w:lvlText w:val="o"/>
-      <w:lvlJc w:val="left"/>
-      <w:pPr>
-        <w:tabs>
-          <w:tab w:val="num" w:pos="1440"/>
-        </w:tabs>
+    <w:lvl w:ilvl="1">
+      <w:numFmt w:val="bullet"/>
+      <w:lvlText w:val="-"/>
+      <w:lvlJc w:val="left"/>
+      <w:pPr>
         <w:ind w:left="1440" w:hanging="360"/>
       </w:pPr>
       <w:rPr>
-        <w:rFonts w:ascii="Courier New" w:hAnsi="Courier New" w:hint="default"/>
-        <w:sz w:val="20"/>
+        <w:rFonts w:ascii="Aptos" w:eastAsiaTheme="minorHAnsi" w:hAnsi="Aptos" w:cstheme="minorBidi" w:hint="default"/>
+        <w:b/>
       </w:rPr>
     </w:lvl>
     <w:lvl w:ilvl="2" w:tentative="1">
@@ -4997,6 +4879,7 @@
   <w:style w:type="character" w:default="1" w:styleId="Fuentedeprrafopredeter">
     <w:name w:val="Default Paragraph Font"/>
     <w:uiPriority w:val="1"/>
+    <w:semiHidden/>
     <w:unhideWhenUsed/>
   </w:style>
   <w:style w:type="table" w:default="1" w:styleId="Tablanormal">

</xml_diff>

<commit_message>
Data Project Planning.docx was refined. Also we have started with EDA on products table: see EDA_prod.ipynb and Project Notes.
</commit_message>
<xml_diff>
--- a/1_Data/Metadata/Metadata_FDA_Orange_Book.docx
+++ b/1_Data/Metadata/Metadata_FDA_Orange_Book.docx
@@ -110,7 +110,15 @@
           <w:i/>
           <w:iCs/>
         </w:rPr>
-        <w:t xml:space="preserve"> mode/median/mean </w:t>
+        <w:t xml:space="preserve"> </w:t>
+      </w:r>
+      <w:bookmarkStart w:id="1" w:name="_Hlk191323324"/>
+      <w:r>
+        <w:rPr>
+          <w:i/>
+          <w:iCs/>
+        </w:rPr>
+        <w:t xml:space="preserve">mode/median/mean </w:t>
       </w:r>
       <w:r>
         <w:rPr>
@@ -147,10 +155,18 @@
         </w:rPr>
         <w:t>different between innovators and generics?</w:t>
       </w:r>
-    </w:p>
-    <w:p>
-      <w:pPr>
-        <w:ind w:left="708"/>
+      <w:r>
+        <w:rPr>
+          <w:i/>
+          <w:iCs/>
+        </w:rPr>
+        <w:t xml:space="preserve"> Is it different between Rx and OTC?</w:t>
+      </w:r>
+    </w:p>
+    <w:bookmarkEnd w:id="1"/>
+    <w:p>
+      <w:pPr>
+        <w:ind w:left="720"/>
         <w:jc w:val="both"/>
         <w:rPr>
           <w:i/>
@@ -190,7 +206,22 @@
           <w:i/>
           <w:iCs/>
         </w:rPr>
-        <w:t xml:space="preserve"> Combination Drug to know whether the product is composed by one or more active ingredients. Then we could ask: how much percentage represent combination drugs (multiple APIs in their composition) with respect to the total </w:t>
+        <w:t xml:space="preserve"> Combination Drug to know whether the product is composed by one or more active ingredients. Then we could ask: </w:t>
+      </w:r>
+      <w:bookmarkStart w:id="2" w:name="_Hlk191323347"/>
+      <w:r>
+        <w:rPr>
+          <w:i/>
+          <w:iCs/>
+        </w:rPr>
+        <w:t>What percentage</w:t>
+      </w:r>
+      <w:r>
+        <w:rPr>
+          <w:i/>
+          <w:iCs/>
+        </w:rPr>
+        <w:t xml:space="preserve"> represent combination drugs (multiple APIs in their composition) with respect to the total </w:t>
       </w:r>
       <w:r>
         <w:rPr>
@@ -211,9 +242,31 @@
           <w:i/>
           <w:iCs/>
         </w:rPr>
-        <w:t>Is this different between innovators and generics?</w:t>
-      </w:r>
-    </w:p>
+        <w:t>Is</w:t>
+      </w:r>
+      <w:r>
+        <w:rPr>
+          <w:i/>
+          <w:iCs/>
+        </w:rPr>
+        <w:t xml:space="preserve"> it</w:t>
+      </w:r>
+      <w:r>
+        <w:rPr>
+          <w:i/>
+          <w:iCs/>
+        </w:rPr>
+        <w:t xml:space="preserve"> different between innovators and generics?</w:t>
+      </w:r>
+      <w:r>
+        <w:rPr>
+          <w:i/>
+          <w:iCs/>
+        </w:rPr>
+        <w:t xml:space="preserve"> Is it different between Rx and OTC?</w:t>
+      </w:r>
+    </w:p>
+    <w:bookmarkEnd w:id="2"/>
     <w:p>
       <w:pPr>
         <w:ind w:left="720"/>
@@ -228,21 +281,43 @@
           <w:i/>
           <w:iCs/>
         </w:rPr>
-        <w:t>Another question to answer would be which are the most popular APIs in FDA-approved products’ composition.</w:t>
-      </w:r>
-      <w:r>
-        <w:rPr>
-          <w:i/>
-          <w:iCs/>
-        </w:rPr>
-        <w:t xml:space="preserve"> </w:t>
-      </w:r>
-      <w:r>
-        <w:rPr>
-          <w:i/>
-          <w:iCs/>
-        </w:rPr>
-        <w:t>I</w:t>
+        <w:t>Another question to answer would be</w:t>
+      </w:r>
+      <w:r>
+        <w:rPr>
+          <w:i/>
+          <w:iCs/>
+        </w:rPr>
+        <w:t>…</w:t>
+      </w:r>
+      <w:bookmarkStart w:id="3" w:name="_Hlk191323382"/>
+      <w:r>
+        <w:rPr>
+          <w:i/>
+          <w:iCs/>
+        </w:rPr>
+        <w:t>W</w:t>
+      </w:r>
+      <w:r>
+        <w:rPr>
+          <w:i/>
+          <w:iCs/>
+        </w:rPr>
+        <w:t>hich are the most popular APIs in FDA-approved products’ composition</w:t>
+      </w:r>
+      <w:r>
+        <w:rPr>
+          <w:i/>
+          <w:iCs/>
+        </w:rPr>
+        <w:t>?</w:t>
+      </w:r>
+      <w:r>
+        <w:rPr>
+          <w:i/>
+          <w:iCs/>
+        </w:rPr>
+        <w:t xml:space="preserve"> I</w:t>
       </w:r>
       <w:r>
         <w:rPr>
@@ -257,6 +332,14 @@
           <w:iCs/>
         </w:rPr>
         <w:t>different between innovators and generics?</w:t>
+      </w:r>
+      <w:bookmarkEnd w:id="3"/>
+      <w:r>
+        <w:rPr>
+          <w:i/>
+          <w:iCs/>
+        </w:rPr>
+        <w:t xml:space="preserve"> Is it different between Rx and OTC?</w:t>
       </w:r>
       <w:r>
         <w:rPr>
@@ -340,21 +423,78 @@
           <w:i/>
           <w:iCs/>
         </w:rPr>
-        <w:t>maybe interesting to turn all values to uppercase and to somehow separate dosage form and administration routes in two columns and then calculate which are the most common dosage form and administration routes in FDA-approved drugs.</w:t>
-      </w:r>
-      <w:r>
-        <w:rPr>
-          <w:i/>
-          <w:iCs/>
-        </w:rPr>
-        <w:t xml:space="preserve"> It is different between Innovators and </w:t>
-      </w:r>
-      <w:r>
-        <w:rPr>
-          <w:i/>
-          <w:iCs/>
-        </w:rPr>
-        <w:t>Generics</w:t>
+        <w:t>maybe interesting to turn all values to uppercase and</w:t>
+      </w:r>
+      <w:r>
+        <w:rPr>
+          <w:i/>
+          <w:iCs/>
+        </w:rPr>
+        <w:t xml:space="preserve"> </w:t>
+      </w:r>
+      <w:r>
+        <w:rPr>
+          <w:i/>
+          <w:iCs/>
+        </w:rPr>
+        <w:t xml:space="preserve">somehow separate dosage form and administration routes in two columns and then calculate </w:t>
+      </w:r>
+      <w:bookmarkStart w:id="4" w:name="_Hlk191323428"/>
+      <w:r>
+        <w:rPr>
+          <w:i/>
+          <w:iCs/>
+        </w:rPr>
+        <w:t>which are the most common dosage form and administration routes in FDA-approved drugs.</w:t>
+      </w:r>
+      <w:r>
+        <w:rPr>
+          <w:i/>
+          <w:iCs/>
+        </w:rPr>
+        <w:t xml:space="preserve"> </w:t>
+      </w:r>
+      <w:r>
+        <w:rPr>
+          <w:i/>
+          <w:iCs/>
+        </w:rPr>
+        <w:t xml:space="preserve">Is it </w:t>
+      </w:r>
+      <w:r>
+        <w:rPr>
+          <w:i/>
+          <w:iCs/>
+        </w:rPr>
+        <w:t xml:space="preserve">different between </w:t>
+      </w:r>
+      <w:r>
+        <w:rPr>
+          <w:i/>
+          <w:iCs/>
+        </w:rPr>
+        <w:t>i</w:t>
+      </w:r>
+      <w:r>
+        <w:rPr>
+          <w:i/>
+          <w:iCs/>
+        </w:rPr>
+        <w:t xml:space="preserve">nnovators and </w:t>
+      </w:r>
+      <w:r>
+        <w:rPr>
+          <w:i/>
+          <w:iCs/>
+        </w:rPr>
+        <w:t>g</w:t>
+      </w:r>
+      <w:r>
+        <w:rPr>
+          <w:i/>
+          <w:iCs/>
+        </w:rPr>
+        <w:t>enerics</w:t>
       </w:r>
       <w:r>
         <w:rPr>
@@ -363,7 +503,24 @@
         </w:rPr>
         <w:t>?</w:t>
       </w:r>
-    </w:p>
+      <w:r>
+        <w:rPr>
+          <w:i/>
+          <w:iCs/>
+        </w:rPr>
+        <w:t xml:space="preserve"> </w:t>
+      </w:r>
+      <w:bookmarkStart w:id="5" w:name="_Hlk191324643"/>
+      <w:r>
+        <w:rPr>
+          <w:i/>
+          <w:iCs/>
+        </w:rPr>
+        <w:t>Is it different between Rx and OTC?</w:t>
+      </w:r>
+      <w:bookmarkEnd w:id="5"/>
+    </w:p>
+    <w:bookmarkEnd w:id="4"/>
     <w:p>
       <w:pPr>
         <w:numPr>
@@ -386,7 +543,13 @@
         <w:jc w:val="both"/>
       </w:pPr>
       <w:r>
-        <w:t>The trade name of the product as shown on the labeling.</w:t>
+        <w:t xml:space="preserve">The trade name of the product as shown on the </w:t>
+      </w:r>
+      <w:r>
+        <w:t>labelling</w:t>
+      </w:r>
+      <w:r>
+        <w:t>.</w:t>
       </w:r>
     </w:p>
     <w:p>
@@ -425,8 +588,10 @@
           <w:i/>
           <w:iCs/>
         </w:rPr>
+        <w:lastRenderedPageBreak/>
         <w:t xml:space="preserve">My Notes: </w:t>
       </w:r>
+      <w:bookmarkStart w:id="6" w:name="_Hlk191323604"/>
       <w:r>
         <w:rPr>
           <w:i/>
@@ -481,6 +646,20 @@
           <w:i/>
           <w:iCs/>
         </w:rPr>
+        <w:t>/Rx/OTC</w:t>
+      </w:r>
+      <w:r>
+        <w:rPr>
+          <w:i/>
+          <w:iCs/>
+        </w:rPr>
+        <w:t>/</w:t>
+      </w:r>
+      <w:r>
+        <w:rPr>
+          <w:i/>
+          <w:iCs/>
+        </w:rPr>
         <w:t>)</w:t>
       </w:r>
       <w:r>
@@ -490,7 +669,15 @@
         </w:rPr>
         <w:t>?</w:t>
       </w:r>
-    </w:p>
+      <w:r>
+        <w:rPr>
+          <w:i/>
+          <w:iCs/>
+        </w:rPr>
+        <w:t xml:space="preserve"> And by Dosage Form? And by Route of administration?</w:t>
+      </w:r>
+    </w:p>
+    <w:bookmarkEnd w:id="6"/>
     <w:p>
       <w:pPr>
         <w:numPr>
@@ -524,7 +711,6 @@
           <w:b/>
           <w:bCs/>
         </w:rPr>
-        <w:lastRenderedPageBreak/>
         <w:t>New Drug Application Type</w:t>
       </w:r>
     </w:p>
@@ -555,6 +741,7 @@
         </w:rPr>
         <w:t xml:space="preserve">My Notes: </w:t>
       </w:r>
+      <w:bookmarkStart w:id="7" w:name="_Hlk191323700"/>
       <w:r>
         <w:rPr>
           <w:i/>
@@ -569,7 +756,108 @@
         </w:rPr>
         <w:t xml:space="preserve"> This column is very useful for filtering.</w:t>
       </w:r>
-    </w:p>
+      <w:r>
+        <w:rPr>
+          <w:i/>
+          <w:iCs/>
+        </w:rPr>
+        <w:t xml:space="preserve"> </w:t>
+      </w:r>
+      <w:bookmarkStart w:id="8" w:name="_Hlk191328678"/>
+      <w:r>
+        <w:rPr>
+          <w:i/>
+          <w:iCs/>
+        </w:rPr>
+        <w:t>What percentage</w:t>
+      </w:r>
+      <w:r>
+        <w:rPr>
+          <w:i/>
+          <w:iCs/>
+        </w:rPr>
+        <w:t xml:space="preserve"> represent innovators and generics</w:t>
+      </w:r>
+      <w:r>
+        <w:rPr>
+          <w:i/>
+          <w:iCs/>
+        </w:rPr>
+        <w:t xml:space="preserve"> with respect to the total number of FDA-approved products</w:t>
+      </w:r>
+      <w:r>
+        <w:rPr>
+          <w:i/>
+          <w:iCs/>
+        </w:rPr>
+        <w:t xml:space="preserve">? And </w:t>
+      </w:r>
+      <w:r>
+        <w:rPr>
+          <w:i/>
+          <w:iCs/>
+        </w:rPr>
+        <w:t xml:space="preserve">within prescription drugs? </w:t>
+      </w:r>
+      <w:r>
+        <w:rPr>
+          <w:i/>
+          <w:iCs/>
+        </w:rPr>
+        <w:t>Or within</w:t>
+      </w:r>
+      <w:r>
+        <w:rPr>
+          <w:i/>
+          <w:iCs/>
+        </w:rPr>
+        <w:t xml:space="preserve"> OTC? </w:t>
+      </w:r>
+      <w:r>
+        <w:rPr>
+          <w:i/>
+          <w:iCs/>
+        </w:rPr>
+        <w:t>What percentage</w:t>
+      </w:r>
+      <w:r>
+        <w:rPr>
+          <w:i/>
+          <w:iCs/>
+        </w:rPr>
+        <w:t xml:space="preserve"> represents Rx and OTC</w:t>
+      </w:r>
+      <w:r>
+        <w:rPr>
+          <w:i/>
+          <w:iCs/>
+        </w:rPr>
+        <w:t xml:space="preserve"> within</w:t>
+      </w:r>
+      <w:r>
+        <w:rPr>
+          <w:i/>
+          <w:iCs/>
+        </w:rPr>
+        <w:t xml:space="preserve"> innovators? And</w:t>
+      </w:r>
+      <w:r>
+        <w:rPr>
+          <w:i/>
+          <w:iCs/>
+        </w:rPr>
+        <w:t xml:space="preserve"> within</w:t>
+      </w:r>
+      <w:r>
+        <w:rPr>
+          <w:i/>
+          <w:iCs/>
+        </w:rPr>
+        <w:t xml:space="preserve"> generics?</w:t>
+      </w:r>
+    </w:p>
+    <w:bookmarkEnd w:id="7"/>
+    <w:bookmarkEnd w:id="8"/>
     <w:p>
       <w:pPr>
         <w:numPr>
@@ -617,25 +905,20 @@
           <w:i/>
           <w:iCs/>
         </w:rPr>
-        <w:t xml:space="preserve"> How many different new drug applications </w:t>
-      </w:r>
-      <w:r>
-        <w:rPr>
-          <w:i/>
-          <w:iCs/>
-        </w:rPr>
-        <w:t xml:space="preserve">(NDA or ANDAs) </w:t>
-      </w:r>
-      <w:r>
-        <w:rPr>
-          <w:i/>
-          <w:iCs/>
-        </w:rPr>
-        <w:t>are registered at the FDA orange book at this moment</w:t>
+        <w:t xml:space="preserve"> </w:t>
+      </w:r>
+      <w:bookmarkStart w:id="9" w:name="_Hlk191323728"/>
+      <w:r>
+        <w:rPr>
+          <w:i/>
+          <w:iCs/>
+        </w:rPr>
+        <w:t>How many different new drug applications (NDA or ANDAs) are registered at the FDA orange book at this moment</w:t>
       </w:r>
       <w:r>
         <w:t>?</w:t>
       </w:r>
+      <w:bookmarkEnd w:id="9"/>
     </w:p>
     <w:p>
       <w:pPr>
@@ -667,17 +950,11 @@
       <w:pPr>
         <w:ind w:left="720"/>
         <w:jc w:val="both"/>
-        <w:rPr>
-          <w:lang w:val="es-ES"/>
-        </w:rPr>
       </w:pPr>
       <w:r>
         <w:t xml:space="preserve">The FDA assigned number to identify the application products. Each strength is a separate product. May repeat for multiple part products. </w:t>
       </w:r>
       <w:r>
-        <w:rPr>
-          <w:lang w:val="es-ES"/>
-        </w:rPr>
         <w:t>Format is nnn.</w:t>
       </w:r>
     </w:p>
@@ -706,6 +983,45 @@
         </w:rPr>
         <w:t xml:space="preserve"> </w:t>
       </w:r>
+      <w:bookmarkStart w:id="10" w:name="_Hlk191323955"/>
+      <w:r>
+        <w:rPr>
+          <w:i/>
+          <w:iCs/>
+        </w:rPr>
+        <w:t>For example, one product can have multiple strengths (Amoxicillin 100 mg or  Amoxicillin 50 mg for the kids version). Different strengths have different product numbers, however, they constitute one single NDA or ANDA. One product may be constituted by different parts, for example, an inhaler (device + canister). Both parts share product number, they are considered just one product.</w:t>
+      </w:r>
+    </w:p>
+    <w:p>
+      <w:pPr>
+        <w:pStyle w:val="Prrafodelista"/>
+        <w:jc w:val="both"/>
+        <w:rPr>
+          <w:i/>
+          <w:iCs/>
+        </w:rPr>
+      </w:pPr>
+    </w:p>
+    <w:p>
+      <w:pPr>
+        <w:pStyle w:val="Prrafodelista"/>
+        <w:numPr>
+          <w:ilvl w:val="0"/>
+          <w:numId w:val="10"/>
+        </w:numPr>
+        <w:jc w:val="both"/>
+        <w:rPr>
+          <w:i/>
+          <w:iCs/>
+        </w:rPr>
+      </w:pPr>
+      <w:r>
+        <w:rPr>
+          <w:i/>
+          <w:iCs/>
+        </w:rPr>
+        <w:t xml:space="preserve">How many FDA-approved products (drugs) are registered at the FDA Orange book at this moment? </w:t>
+      </w:r>
       <w:r>
         <w:rPr>
           <w:i/>
@@ -732,9 +1048,66 @@
           <w:i/>
           <w:iCs/>
         </w:rPr>
-        <w:t>? It is different for innovators or generics?</w:t>
-      </w:r>
-    </w:p>
+        <w:t xml:space="preserve">? </w:t>
+      </w:r>
+      <w:r>
+        <w:rPr>
+          <w:i/>
+          <w:iCs/>
+        </w:rPr>
+        <w:t>Is it</w:t>
+      </w:r>
+      <w:r>
+        <w:rPr>
+          <w:i/>
+          <w:iCs/>
+        </w:rPr>
+        <w:t xml:space="preserve"> different</w:t>
+      </w:r>
+      <w:r>
+        <w:rPr>
+          <w:i/>
+          <w:iCs/>
+        </w:rPr>
+        <w:t xml:space="preserve"> for</w:t>
+      </w:r>
+      <w:r>
+        <w:rPr>
+          <w:i/>
+          <w:iCs/>
+        </w:rPr>
+        <w:t xml:space="preserve"> innovators </w:t>
+      </w:r>
+      <w:r>
+        <w:rPr>
+          <w:i/>
+          <w:iCs/>
+        </w:rPr>
+        <w:t>and</w:t>
+      </w:r>
+      <w:r>
+        <w:rPr>
+          <w:i/>
+          <w:iCs/>
+        </w:rPr>
+        <w:t xml:space="preserve"> generics?</w:t>
+      </w:r>
+      <w:r>
+        <w:rPr>
+          <w:i/>
+          <w:iCs/>
+        </w:rPr>
+        <w:t xml:space="preserve"> </w:t>
+      </w:r>
+      <w:r>
+        <w:rPr>
+          <w:i/>
+          <w:iCs/>
+        </w:rPr>
+        <w:t>Is it different between Rx and OTC?</w:t>
+      </w:r>
+    </w:p>
+    <w:bookmarkEnd w:id="10"/>
     <w:p>
       <w:pPr>
         <w:numPr>
@@ -757,8 +1130,122 @@
         <w:jc w:val="both"/>
       </w:pPr>
       <w:r>
+        <w:lastRenderedPageBreak/>
         <w:t>The TE Code indicates the therapeutic equivalence rating of generic to innovator Rx products.</w:t>
       </w:r>
+    </w:p>
+    <w:p>
+      <w:pPr>
+        <w:ind w:left="720"/>
+        <w:jc w:val="both"/>
+        <w:rPr>
+          <w:i/>
+          <w:iCs/>
+        </w:rPr>
+      </w:pPr>
+      <w:r>
+        <w:rPr>
+          <w:b/>
+          <w:bCs/>
+        </w:rPr>
+        <w:t>My Notes:</w:t>
+      </w:r>
+      <w:r>
+        <w:t xml:space="preserve"> </w:t>
+      </w:r>
+      <w:r>
+        <w:rPr>
+          <w:i/>
+          <w:iCs/>
+        </w:rPr>
+        <w:t>Therapeutic equivalence code</w:t>
+      </w:r>
+      <w:r>
+        <w:rPr>
+          <w:i/>
+          <w:iCs/>
+        </w:rPr>
+        <w:t>s</w:t>
+      </w:r>
+      <w:r>
+        <w:rPr>
+          <w:i/>
+          <w:iCs/>
+        </w:rPr>
+        <w:t xml:space="preserve"> are useful to indicate if the drug can </w:t>
+      </w:r>
+      <w:r>
+        <w:rPr>
+          <w:i/>
+          <w:iCs/>
+        </w:rPr>
+        <w:t xml:space="preserve">be a </w:t>
+      </w:r>
+      <w:r>
+        <w:rPr>
+          <w:i/>
+          <w:iCs/>
+        </w:rPr>
+        <w:t xml:space="preserve">substitute </w:t>
+      </w:r>
+      <w:r>
+        <w:rPr>
+          <w:i/>
+          <w:iCs/>
+        </w:rPr>
+        <w:t xml:space="preserve">of </w:t>
+      </w:r>
+      <w:r>
+        <w:rPr>
+          <w:i/>
+          <w:iCs/>
+        </w:rPr>
+        <w:t>the reference listed drug (RLD). Maybe we could answer…</w:t>
+      </w:r>
+      <w:bookmarkStart w:id="11" w:name="_Hlk191324163"/>
+      <w:r>
+        <w:rPr>
+          <w:i/>
+          <w:iCs/>
+        </w:rPr>
+        <w:t>What percentage</w:t>
+      </w:r>
+      <w:r>
+        <w:rPr>
+          <w:i/>
+          <w:iCs/>
+        </w:rPr>
+        <w:t xml:space="preserve"> of FDA-approved generics are considered therapeutically equivalent to their reference listed drug</w:t>
+      </w:r>
+      <w:r>
+        <w:rPr>
+          <w:i/>
+          <w:iCs/>
+        </w:rPr>
+        <w:t xml:space="preserve"> (RLD)</w:t>
+      </w:r>
+      <w:r>
+        <w:rPr>
+          <w:i/>
+          <w:iCs/>
+        </w:rPr>
+        <w:t xml:space="preserve">? </w:t>
+      </w:r>
+      <w:r>
+        <w:rPr>
+          <w:i/>
+          <w:iCs/>
+        </w:rPr>
+        <w:t>What percentage</w:t>
+      </w:r>
+      <w:r>
+        <w:rPr>
+          <w:i/>
+          <w:iCs/>
+        </w:rPr>
+        <w:t xml:space="preserve"> is not?</w:t>
+      </w:r>
+      <w:bookmarkEnd w:id="11"/>
     </w:p>
     <w:p>
       <w:pPr>
@@ -782,6 +1269,53 @@
     </w:p>
     <w:p>
       <w:pPr>
+        <w:ind w:left="720"/>
+        <w:jc w:val="both"/>
+      </w:pPr>
+      <w:r>
+        <w:t>The date the product was approved as stated in the FDA approval letter to the applicant.  The format is Mmm dd, yyyy. Products approved prior to the January 1, 1982 contain the phrase: "Approved prior to Jan 1, 1982"</w:t>
+      </w:r>
+      <w:r>
+        <w:t xml:space="preserve">. </w:t>
+      </w:r>
+    </w:p>
+    <w:p>
+      <w:pPr>
+        <w:ind w:left="720"/>
+        <w:jc w:val="both"/>
+        <w:rPr>
+          <w:i/>
+          <w:iCs/>
+        </w:rPr>
+      </w:pPr>
+      <w:r>
+        <w:rPr>
+          <w:b/>
+          <w:bCs/>
+          <w:i/>
+          <w:iCs/>
+        </w:rPr>
+        <w:t>My Notes:</w:t>
+      </w:r>
+      <w:r>
+        <w:rPr>
+          <w:i/>
+          <w:iCs/>
+        </w:rPr>
+        <w:t xml:space="preserve"> </w:t>
+      </w:r>
+      <w:bookmarkStart w:id="12" w:name="_Hlk191324270"/>
+      <w:r>
+        <w:rPr>
+          <w:i/>
+          <w:iCs/>
+        </w:rPr>
+        <w:t>Which has been the FDA approval tendency over the past years?</w:t>
+      </w:r>
+    </w:p>
+    <w:bookmarkEnd w:id="12"/>
+    <w:p>
+      <w:pPr>
         <w:numPr>
           <w:ilvl w:val="0"/>
           <w:numId w:val="1"/>
@@ -789,43 +1323,20 @@
         <w:jc w:val="both"/>
       </w:pPr>
       <w:r>
-        <w:t>The date the product was approved as stated in the FDA approval letter to the applicant.  The format is Mmm dd, yyyy. Products approved prior to the January 1, 1982 contain the phrase: "Approved prior to Jan 1, 1982"</w:t>
-      </w:r>
-      <w:r>
-        <w:t xml:space="preserve">. </w:t>
+        <w:rPr>
+          <w:b/>
+          <w:bCs/>
+        </w:rPr>
+        <w:t>Reference Listed Drug (RLD)</w:t>
       </w:r>
     </w:p>
     <w:p>
       <w:pPr>
         <w:ind w:left="720"/>
         <w:jc w:val="both"/>
-        <w:rPr>
-          <w:i/>
-          <w:iCs/>
-        </w:rPr>
-      </w:pPr>
-      <w:r>
-        <w:rPr>
-          <w:b/>
-          <w:bCs/>
-          <w:i/>
-          <w:iCs/>
-        </w:rPr>
-        <w:t>My Notes:</w:t>
-      </w:r>
-      <w:r>
-        <w:rPr>
-          <w:i/>
-          <w:iCs/>
-        </w:rPr>
-        <w:t xml:space="preserve"> </w:t>
-      </w:r>
-      <w:r>
-        <w:rPr>
-          <w:i/>
-          <w:iCs/>
-        </w:rPr>
-        <w:t>Which has been the FDA approval tendency over the past years?</w:t>
+      </w:pPr>
+      <w:r>
+        <w:t>The RLD is a drug product approved under section 505(c) of the FD&amp;C Act for which FDA has made a finding of safety and effectiveness. In the electronic Orange Book, an RLD is identified by “RLD” in the RLD column.</w:t>
       </w:r>
     </w:p>
     <w:p>
@@ -841,7 +1352,7 @@
           <w:b/>
           <w:bCs/>
         </w:rPr>
-        <w:t>Reference Listed Drug (RLD)</w:t>
+        <w:t>Reference Standard (RS)</w:t>
       </w:r>
     </w:p>
     <w:p>
@@ -850,8 +1361,40 @@
         <w:jc w:val="both"/>
       </w:pPr>
       <w:r>
-        <w:t>The RLD is a drug product approved under section 505(c) of the FD&amp;C Act for which FDA has made a finding of safety and effectiveness. In the electronic Orange Book, an RLD is identified by “RLD” in the RLD column.</w:t>
-      </w:r>
+        <w:t>A “reference standard” is the drug product selected by FDA that an applicant seeking approval of an ANDA must use in conducting an in vivo bioequivalence study required for approval of an ANDA. In the electronic Orange Book, a reference standard is identified by “RS” in the RS column.</w:t>
+      </w:r>
+    </w:p>
+    <w:p>
+      <w:pPr>
+        <w:ind w:left="720"/>
+        <w:jc w:val="both"/>
+      </w:pPr>
+      <w:r>
+        <w:rPr>
+          <w:b/>
+          <w:bCs/>
+        </w:rPr>
+        <w:t>My Notes:</w:t>
+      </w:r>
+      <w:r>
+        <w:t xml:space="preserve"> </w:t>
+      </w:r>
+      <w:bookmarkStart w:id="13" w:name="_Hlk191328931"/>
+      <w:r>
+        <w:rPr>
+          <w:i/>
+          <w:iCs/>
+        </w:rPr>
+        <w:t>What percentage</w:t>
+      </w:r>
+      <w:r>
+        <w:rPr>
+          <w:i/>
+          <w:iCs/>
+        </w:rPr>
+        <w:t xml:space="preserve"> of RLDs are considered RS by the FDA?</w:t>
+      </w:r>
+      <w:bookmarkEnd w:id="13"/>
     </w:p>
     <w:p>
       <w:pPr>
@@ -866,7 +1409,11 @@
           <w:b/>
           <w:bCs/>
         </w:rPr>
-        <w:t>Reference Standard (RS)</w:t>
+        <w:t>Type</w:t>
+      </w:r>
+      <w:r>
+        <w:br/>
+        <w:t>The group or category of approved drugs. Format is RX, OTC, DISCN.</w:t>
       </w:r>
     </w:p>
     <w:p>
@@ -875,8 +1422,35 @@
         <w:jc w:val="both"/>
       </w:pPr>
       <w:r>
-        <w:t>A “reference standard” is the drug product selected by FDA that an applicant seeking approval of an ANDA must use in conducting an in vivo bioequivalence study required for approval of an ANDA. In the electronic Orange Book, a reference standard is identified by “RS” in the RS column.</w:t>
-      </w:r>
+        <w:rPr>
+          <w:b/>
+          <w:bCs/>
+        </w:rPr>
+        <w:t xml:space="preserve">My Notes: </w:t>
+      </w:r>
+      <w:r>
+        <w:rPr>
+          <w:i/>
+          <w:iCs/>
+        </w:rPr>
+        <w:t>this field is a very good candidate for filtering, similar to Appl_Type.</w:t>
+      </w:r>
+      <w:r>
+        <w:rPr>
+          <w:i/>
+          <w:iCs/>
+        </w:rPr>
+        <w:t xml:space="preserve"> </w:t>
+      </w:r>
+      <w:bookmarkStart w:id="14" w:name="_Hlk191324432"/>
+      <w:r>
+        <w:rPr>
+          <w:i/>
+          <w:iCs/>
+        </w:rPr>
+        <w:t>Which firms have the highest numbers of FDA-approved prescription (Rx) drugs? What about OTC? And discontinued?</w:t>
+      </w:r>
+      <w:bookmarkEnd w:id="14"/>
     </w:p>
     <w:p>
       <w:pPr>
@@ -891,27 +1465,6 @@
           <w:b/>
           <w:bCs/>
         </w:rPr>
-        <w:lastRenderedPageBreak/>
-        <w:t>Type</w:t>
-      </w:r>
-      <w:r>
-        <w:br/>
-        <w:t>The group or category of approved drugs. Format is RX, OTC, DISCN.</w:t>
-      </w:r>
-    </w:p>
-    <w:p>
-      <w:pPr>
-        <w:numPr>
-          <w:ilvl w:val="0"/>
-          <w:numId w:val="1"/>
-        </w:numPr>
-        <w:jc w:val="both"/>
-      </w:pPr>
-      <w:r>
-        <w:rPr>
-          <w:b/>
-          <w:bCs/>
-        </w:rPr>
         <w:t>Applicant Full Name</w:t>
       </w:r>
     </w:p>
@@ -967,6 +1520,7 @@
         <w:jc w:val="both"/>
       </w:pPr>
       <w:r>
+        <w:lastRenderedPageBreak/>
         <w:t>The type of new drug application approval.  New Drug Applications (NDA or innovator) are ”N”.  Abbreviated New Drug Applications (ANDA or generic) are “A”.</w:t>
       </w:r>
     </w:p>
@@ -1024,20 +1578,113 @@
       <w:pPr>
         <w:ind w:left="720"/>
         <w:jc w:val="both"/>
-        <w:rPr>
-          <w:lang w:val="es-ES"/>
-        </w:rPr>
       </w:pPr>
       <w:r>
         <w:t xml:space="preserve">The FDA assigned number to identify the application products. Each strength is a separate product. May repeat for multiple part products. </w:t>
       </w:r>
       <w:r>
-        <w:rPr>
-          <w:lang w:val="es-ES"/>
-        </w:rPr>
         <w:t>Format is nnn.</w:t>
       </w:r>
     </w:p>
+    <w:p>
+      <w:pPr>
+        <w:pStyle w:val="Prrafodelista"/>
+        <w:jc w:val="both"/>
+        <w:rPr>
+          <w:i/>
+          <w:iCs/>
+        </w:rPr>
+      </w:pPr>
+      <w:r>
+        <w:rPr>
+          <w:b/>
+          <w:bCs/>
+        </w:rPr>
+        <w:t>My Notes:</w:t>
+      </w:r>
+      <w:r>
+        <w:t xml:space="preserve"> </w:t>
+      </w:r>
+      <w:bookmarkStart w:id="15" w:name="_Hlk191328962"/>
+      <w:r>
+        <w:rPr>
+          <w:i/>
+          <w:iCs/>
+        </w:rPr>
+        <w:t xml:space="preserve">How many FDA-approved products (drugs) are registered at the FDA Orange book at this moment and have an associated patent? </w:t>
+      </w:r>
+      <w:r>
+        <w:rPr>
+          <w:i/>
+          <w:iCs/>
+        </w:rPr>
+        <w:t>How many different products (product numbers) are normally included in a new drug application that has been approved by the FDA</w:t>
+      </w:r>
+      <w:r>
+        <w:rPr>
+          <w:i/>
+          <w:iCs/>
+        </w:rPr>
+        <w:t xml:space="preserve"> and have an associated patent </w:t>
+      </w:r>
+      <w:r>
+        <w:rPr>
+          <w:i/>
+          <w:iCs/>
+        </w:rPr>
+        <w:t>(mode, mean, median)</w:t>
+      </w:r>
+      <w:r>
+        <w:rPr>
+          <w:i/>
+          <w:iCs/>
+        </w:rPr>
+        <w:t xml:space="preserve">? </w:t>
+      </w:r>
+      <w:r>
+        <w:rPr>
+          <w:i/>
+          <w:iCs/>
+        </w:rPr>
+        <w:t>Is it</w:t>
+      </w:r>
+      <w:r>
+        <w:rPr>
+          <w:i/>
+          <w:iCs/>
+        </w:rPr>
+        <w:t xml:space="preserve"> different</w:t>
+      </w:r>
+      <w:r>
+        <w:rPr>
+          <w:i/>
+          <w:iCs/>
+        </w:rPr>
+        <w:t xml:space="preserve"> for</w:t>
+      </w:r>
+      <w:r>
+        <w:rPr>
+          <w:i/>
+          <w:iCs/>
+        </w:rPr>
+        <w:t xml:space="preserve"> innovators </w:t>
+      </w:r>
+      <w:r>
+        <w:rPr>
+          <w:i/>
+          <w:iCs/>
+        </w:rPr>
+        <w:t>and</w:t>
+      </w:r>
+      <w:r>
+        <w:rPr>
+          <w:i/>
+          <w:iCs/>
+        </w:rPr>
+        <w:t xml:space="preserve"> generics?</w:t>
+      </w:r>
+    </w:p>
+    <w:bookmarkEnd w:id="15"/>
     <w:p>
       <w:pPr>
         <w:numPr>
@@ -1061,20 +1708,39 @@
       <w:pPr>
         <w:ind w:left="720"/>
         <w:jc w:val="both"/>
-        <w:rPr>
-          <w:lang w:val="es-ES"/>
-        </w:rPr>
       </w:pPr>
       <w:r>
         <w:t xml:space="preserve">Patent numbers as submitted by the applicant holder for patents covered by the statutory provisions. May repeat for multiple applications and multiple products. Includes pediatric exclusivity granted by the agency. </w:t>
       </w:r>
       <w:r>
-        <w:rPr>
-          <w:lang w:val="es-ES"/>
-        </w:rPr>
         <w:t>Format is nnnnnnnnnnn.</w:t>
       </w:r>
     </w:p>
+    <w:p>
+      <w:pPr>
+        <w:ind w:left="720"/>
+        <w:jc w:val="both"/>
+      </w:pPr>
+      <w:r>
+        <w:rPr>
+          <w:b/>
+          <w:bCs/>
+        </w:rPr>
+        <w:t>My Notes:</w:t>
+      </w:r>
+      <w:r>
+        <w:t xml:space="preserve"> </w:t>
+      </w:r>
+      <w:bookmarkStart w:id="16" w:name="_Hlk191329018"/>
+      <w:r>
+        <w:rPr>
+          <w:i/>
+          <w:iCs/>
+        </w:rPr>
+        <w:t>which is the total number of patents from FDA-approved drugs?</w:t>
+      </w:r>
+    </w:p>
+    <w:bookmarkEnd w:id="16"/>
     <w:p>
       <w:pPr>
         <w:numPr>
@@ -1108,6 +1774,77 @@
     </w:p>
     <w:p>
       <w:pPr>
+        <w:ind w:left="720"/>
+        <w:jc w:val="both"/>
+        <w:rPr>
+          <w:i/>
+          <w:iCs/>
+        </w:rPr>
+      </w:pPr>
+      <w:r>
+        <w:rPr>
+          <w:b/>
+          <w:bCs/>
+        </w:rPr>
+        <w:t>My Notes:</w:t>
+      </w:r>
+      <w:r>
+        <w:t xml:space="preserve"> </w:t>
+      </w:r>
+      <w:bookmarkStart w:id="17" w:name="_Hlk191329029"/>
+      <w:r>
+        <w:rPr>
+          <w:i/>
+          <w:iCs/>
+        </w:rPr>
+        <w:t xml:space="preserve">which </w:t>
+      </w:r>
+      <w:r>
+        <w:rPr>
+          <w:i/>
+          <w:iCs/>
+        </w:rPr>
+        <w:t xml:space="preserve">has been the </w:t>
+      </w:r>
+      <w:r>
+        <w:rPr>
+          <w:i/>
+          <w:iCs/>
+        </w:rPr>
+        <w:t>patent expiration</w:t>
+      </w:r>
+      <w:r>
+        <w:rPr>
+          <w:i/>
+          <w:iCs/>
+        </w:rPr>
+        <w:t xml:space="preserve"> </w:t>
+      </w:r>
+      <w:r>
+        <w:rPr>
+          <w:i/>
+          <w:iCs/>
+        </w:rPr>
+        <w:t>tendency</w:t>
+      </w:r>
+      <w:r>
+        <w:rPr>
+          <w:i/>
+          <w:iCs/>
+        </w:rPr>
+        <w:t xml:space="preserve"> over the years</w:t>
+      </w:r>
+      <w:r>
+        <w:rPr>
+          <w:i/>
+          <w:iCs/>
+        </w:rPr>
+        <w:t>?</w:t>
+      </w:r>
+    </w:p>
+    <w:bookmarkEnd w:id="17"/>
+    <w:p>
+      <w:pPr>
         <w:numPr>
           <w:ilvl w:val="0"/>
           <w:numId w:val="2"/>
@@ -1129,18 +1866,35 @@
       <w:pPr>
         <w:ind w:left="720"/>
         <w:jc w:val="both"/>
-        <w:rPr>
-          <w:lang w:val="es-ES"/>
-        </w:rPr>
       </w:pPr>
       <w:r>
         <w:t xml:space="preserve">Patents submitted on FDA Form 3542 and listed after August 18, 2003 may have a drug substance flag indicating the sponsor submitted the patent as claiming the drug substance.   </w:t>
       </w:r>
       <w:r>
-        <w:rPr>
-          <w:lang w:val="es-ES"/>
-        </w:rPr>
         <w:t>Format is Y or null.</w:t>
+      </w:r>
+    </w:p>
+    <w:p>
+      <w:pPr>
+        <w:ind w:left="720"/>
+        <w:jc w:val="both"/>
+      </w:pPr>
+      <w:r>
+        <w:rPr>
+          <w:b/>
+          <w:bCs/>
+        </w:rPr>
+        <w:t>My Notes:</w:t>
+      </w:r>
+      <w:r>
+        <w:t xml:space="preserve"> </w:t>
+      </w:r>
+      <w:r>
+        <w:rPr>
+          <w:i/>
+          <w:iCs/>
+        </w:rPr>
+        <w:t>Not interesting for the analysis.</w:t>
       </w:r>
     </w:p>
     <w:p>
@@ -1176,6 +1930,29 @@
     </w:p>
     <w:p>
       <w:pPr>
+        <w:ind w:left="720"/>
+        <w:jc w:val="both"/>
+      </w:pPr>
+      <w:r>
+        <w:rPr>
+          <w:b/>
+          <w:bCs/>
+        </w:rPr>
+        <w:t>My Notes:</w:t>
+      </w:r>
+      <w:r>
+        <w:t xml:space="preserve"> </w:t>
+      </w:r>
+      <w:r>
+        <w:rPr>
+          <w:i/>
+          <w:iCs/>
+        </w:rPr>
+        <w:t>Not interesting for the analysis.</w:t>
+      </w:r>
+    </w:p>
+    <w:p>
+      <w:pPr>
         <w:numPr>
           <w:ilvl w:val="0"/>
           <w:numId w:val="2"/>
@@ -1190,6 +1967,7 @@
           <w:b/>
           <w:bCs/>
         </w:rPr>
+        <w:lastRenderedPageBreak/>
         <w:t>Patent Use Code</w:t>
       </w:r>
     </w:p>
@@ -1197,20 +1975,49 @@
       <w:pPr>
         <w:ind w:left="720"/>
         <w:jc w:val="both"/>
-        <w:rPr>
-          <w:lang w:val="es-ES"/>
-        </w:rPr>
-      </w:pPr>
-      <w:r>
-        <w:lastRenderedPageBreak/>
+      </w:pPr>
+      <w:r>
         <w:t xml:space="preserve">Code to designate a use patent that covers the approved indication or use of a drug product.  May repeat for multiple applications, multiple products and multiple patents. </w:t>
       </w:r>
       <w:r>
-        <w:rPr>
-          <w:lang w:val="es-ES"/>
-        </w:rPr>
         <w:t>Format is nnnnnnnnnn.</w:t>
       </w:r>
+    </w:p>
+    <w:p>
+      <w:pPr>
+        <w:ind w:left="720"/>
+        <w:jc w:val="both"/>
+        <w:rPr>
+          <w:i/>
+          <w:iCs/>
+        </w:rPr>
+      </w:pPr>
+      <w:r>
+        <w:rPr>
+          <w:b/>
+          <w:bCs/>
+        </w:rPr>
+        <w:t>My Notes:</w:t>
+      </w:r>
+      <w:r>
+        <w:t xml:space="preserve"> </w:t>
+      </w:r>
+      <w:r>
+        <w:rPr>
+          <w:i/>
+          <w:iCs/>
+        </w:rPr>
+        <w:t xml:space="preserve">we could extract information on the </w:t>
+      </w:r>
+      <w:bookmarkStart w:id="18" w:name="_Hlk191329420"/>
+      <w:r>
+        <w:rPr>
+          <w:i/>
+          <w:iCs/>
+        </w:rPr>
+        <w:t>mean/median/mode number of different uses that are commonly claimed in a patent.</w:t>
+      </w:r>
+      <w:bookmarkEnd w:id="18"/>
     </w:p>
     <w:p>
       <w:pPr>
@@ -1239,6 +2046,59 @@
     </w:p>
     <w:p>
       <w:pPr>
+        <w:ind w:left="720"/>
+        <w:jc w:val="both"/>
+      </w:pPr>
+      <w:r>
+        <w:rPr>
+          <w:b/>
+          <w:bCs/>
+        </w:rPr>
+        <w:t>My Notes:</w:t>
+      </w:r>
+      <w:r>
+        <w:t xml:space="preserve"> </w:t>
+      </w:r>
+      <w:bookmarkStart w:id="19" w:name="_Hlk191329482"/>
+      <w:r>
+        <w:rPr>
+          <w:i/>
+          <w:iCs/>
+        </w:rPr>
+        <w:t>What percentage</w:t>
+      </w:r>
+      <w:r>
+        <w:rPr>
+          <w:i/>
+          <w:iCs/>
+        </w:rPr>
+        <w:t xml:space="preserve"> of patents</w:t>
+      </w:r>
+      <w:r>
+        <w:rPr>
+          <w:i/>
+          <w:iCs/>
+        </w:rPr>
+        <w:t xml:space="preserve"> have been requested to be to delisted by the applicant</w:t>
+      </w:r>
+      <w:r>
+        <w:rPr>
+          <w:i/>
+          <w:iCs/>
+        </w:rPr>
+        <w:t>?</w:t>
+      </w:r>
+      <w:r>
+        <w:rPr>
+          <w:i/>
+          <w:iCs/>
+        </w:rPr>
+        <w:t xml:space="preserve"> Which applicants have requested to delist patents the most (take into account the total number of patents per applicant)?</w:t>
+      </w:r>
+      <w:bookmarkEnd w:id="19"/>
+    </w:p>
+    <w:p>
+      <w:pPr>
         <w:numPr>
           <w:ilvl w:val="0"/>
           <w:numId w:val="2"/>
@@ -1258,10 +2118,7 @@
     </w:p>
     <w:p>
       <w:pPr>
-        <w:numPr>
-          <w:ilvl w:val="0"/>
-          <w:numId w:val="2"/>
-        </w:numPr>
+        <w:ind w:left="720"/>
         <w:jc w:val="both"/>
       </w:pPr>
       <w:r>
@@ -1271,6 +2128,38 @@
         <w:t>Format is Mmm d, yyyy</w:t>
       </w:r>
     </w:p>
+    <w:p>
+      <w:pPr>
+        <w:ind w:left="720"/>
+        <w:jc w:val="both"/>
+      </w:pPr>
+      <w:r>
+        <w:rPr>
+          <w:b/>
+          <w:bCs/>
+        </w:rPr>
+        <w:t>My Notes:</w:t>
+      </w:r>
+      <w:r>
+        <w:t xml:space="preserve"> </w:t>
+      </w:r>
+      <w:r>
+        <w:rPr>
+          <w:i/>
+          <w:iCs/>
+        </w:rPr>
+        <w:t xml:space="preserve">we could calculate the difference between patent expiration date and submission date in order to assess the </w:t>
+      </w:r>
+      <w:bookmarkStart w:id="20" w:name="_Hlk191329493"/>
+      <w:r>
+        <w:rPr>
+          <w:i/>
+          <w:iCs/>
+        </w:rPr>
+        <w:t>mean/median/mode patent duration. Which has been the patent submission tendency throughout the years?</w:t>
+      </w:r>
+    </w:p>
+    <w:bookmarkEnd w:id="20"/>
     <w:p>
       <w:pPr>
         <w:ind w:left="360"/>
@@ -1338,7 +2227,7 @@
         </w:rPr>
         <w:t xml:space="preserve">My Notes: </w:t>
       </w:r>
-      <w:bookmarkStart w:id="1" w:name="_Hlk190981981"/>
+      <w:bookmarkStart w:id="21" w:name="_Hlk190981981"/>
       <w:r>
         <w:rPr>
           <w:i/>
@@ -1388,7 +2277,7 @@
         </w:rPr>
         <w:t>?</w:t>
       </w:r>
-      <w:bookmarkEnd w:id="1"/>
+      <w:bookmarkEnd w:id="21"/>
     </w:p>
     <w:p>
       <w:pPr>
@@ -1446,7 +2335,7 @@
         </w:rPr>
         <w:t xml:space="preserve"> </w:t>
       </w:r>
-      <w:bookmarkStart w:id="2" w:name="_Hlk190982085"/>
+      <w:bookmarkStart w:id="22" w:name="_Hlk190982085"/>
       <w:r>
         <w:rPr>
           <w:i/>
@@ -1454,7 +2343,7 @@
         </w:rPr>
         <w:t>What’s the total number of</w:t>
       </w:r>
-      <w:bookmarkEnd w:id="2"/>
+      <w:bookmarkEnd w:id="22"/>
       <w:r>
         <w:rPr>
           <w:i/>
@@ -1476,6 +2365,7 @@
           <w:b/>
           <w:bCs/>
         </w:rPr>
+        <w:lastRenderedPageBreak/>
         <w:t>Product Numbe</w:t>
       </w:r>
       <w:r>
@@ -1543,13 +2433,12 @@
           <w:iCs/>
         </w:rPr>
       </w:pPr>
-      <w:bookmarkStart w:id="3" w:name="_Hlk190982102"/>
-      <w:r>
-        <w:rPr>
-          <w:i/>
-          <w:iCs/>
-        </w:rPr>
-        <w:lastRenderedPageBreak/>
+      <w:bookmarkStart w:id="23" w:name="_Hlk190982102"/>
+      <w:r>
+        <w:rPr>
+          <w:i/>
+          <w:iCs/>
+        </w:rPr>
         <w:t>How many different products (product numbers) are normally included in a new drug application</w:t>
       </w:r>
       <w:r>
@@ -1564,10 +2453,17 @@
           <w:i/>
           <w:iCs/>
         </w:rPr>
+        <w:t xml:space="preserve"> (media/mode/median)</w:t>
+      </w:r>
+      <w:r>
+        <w:rPr>
+          <w:i/>
+          <w:iCs/>
+        </w:rPr>
         <w:t>? It is different for innovators or generics?</w:t>
       </w:r>
     </w:p>
-    <w:bookmarkEnd w:id="3"/>
+    <w:bookmarkEnd w:id="23"/>
     <w:p>
       <w:pPr>
         <w:numPr>
@@ -1634,7 +2530,7 @@
           <w:iCs/>
         </w:rPr>
       </w:pPr>
-      <w:bookmarkStart w:id="4" w:name="_Hlk190982129"/>
+      <w:bookmarkStart w:id="24" w:name="_Hlk190982129"/>
       <w:r>
         <w:rPr>
           <w:i/>
@@ -1667,7 +2563,7 @@
         <w:t>Which exclusivity codes are found only in innovator (N) applications?</w:t>
       </w:r>
     </w:p>
-    <w:bookmarkEnd w:id="4"/>
+    <w:bookmarkEnd w:id="24"/>
     <w:p>
       <w:pPr>
         <w:ind w:left="360"/>
@@ -1724,7 +2620,7 @@
         </w:rPr>
         <w:t xml:space="preserve"> </w:t>
       </w:r>
-      <w:bookmarkStart w:id="5" w:name="_Hlk190982167"/>
+      <w:bookmarkStart w:id="25" w:name="_Hlk190982167"/>
       <w:r>
         <w:rPr>
           <w:i/>
@@ -1778,29 +2674,57 @@
         <w:t xml:space="preserve"> exclusivity? (for this I need those applications not appearing at the exclusivities table)</w:t>
       </w:r>
     </w:p>
-    <w:bookmarkEnd w:id="5"/>
-    <w:p>
-      <w:pPr>
-        <w:jc w:val="both"/>
-        <w:rPr>
-          <w:b/>
-          <w:bCs/>
-        </w:rPr>
-      </w:pPr>
-    </w:p>
-    <w:p>
-      <w:pPr>
-        <w:jc w:val="both"/>
-        <w:rPr>
-          <w:b/>
-          <w:bCs/>
-        </w:rPr>
-      </w:pPr>
-      <w:r>
-        <w:rPr>
-          <w:b/>
-          <w:bCs/>
-        </w:rPr>
+    <w:bookmarkEnd w:id="25"/>
+    <w:p>
+      <w:pPr>
+        <w:jc w:val="both"/>
+        <w:rPr>
+          <w:b/>
+          <w:bCs/>
+        </w:rPr>
+      </w:pPr>
+    </w:p>
+    <w:p>
+      <w:pPr>
+        <w:jc w:val="both"/>
+        <w:rPr>
+          <w:b/>
+          <w:bCs/>
+        </w:rPr>
+      </w:pPr>
+    </w:p>
+    <w:p>
+      <w:pPr>
+        <w:jc w:val="both"/>
+        <w:rPr>
+          <w:b/>
+          <w:bCs/>
+        </w:rPr>
+      </w:pPr>
+    </w:p>
+    <w:p>
+      <w:pPr>
+        <w:jc w:val="both"/>
+        <w:rPr>
+          <w:b/>
+          <w:bCs/>
+        </w:rPr>
+      </w:pPr>
+    </w:p>
+    <w:p>
+      <w:pPr>
+        <w:jc w:val="both"/>
+        <w:rPr>
+          <w:b/>
+          <w:bCs/>
+        </w:rPr>
+      </w:pPr>
+      <w:r>
+        <w:rPr>
+          <w:b/>
+          <w:bCs/>
+        </w:rPr>
+        <w:lastRenderedPageBreak/>
         <w:t>FDA Post-Approval Exclusivity Codes</w:t>
       </w:r>
       <w:r>
@@ -1815,7 +2739,14 @@
           <w:b/>
           <w:bCs/>
         </w:rPr>
-        <w:t>and other relevant information…</w:t>
+        <w:t>and other relevant informatio</w:t>
+      </w:r>
+      <w:r>
+        <w:rPr>
+          <w:b/>
+          <w:bCs/>
+        </w:rPr>
+        <w:t>n:</w:t>
       </w:r>
     </w:p>
     <w:p>
@@ -1871,7 +2802,6 @@
         </w:rPr>
       </w:pPr>
       <w:r>
-        <w:lastRenderedPageBreak/>
         <w:t xml:space="preserve">When </w:t>
       </w:r>
       <w:r>
@@ -2227,6 +3157,7 @@
           <w:rFonts w:ascii="Segoe UI Emoji" w:hAnsi="Segoe UI Emoji" w:cs="Segoe UI Emoji"/>
           <w:lang w:val="es-ES"/>
         </w:rPr>
+        <w:lastRenderedPageBreak/>
         <w:t>🔹</w:t>
       </w:r>
       <w:r>
@@ -2460,7 +3391,6 @@
           <w:b/>
           <w:bCs/>
         </w:rPr>
-        <w:lastRenderedPageBreak/>
         <w:t>Challenge the patents in court (Paragraph IV certification)</w:t>
       </w:r>
       <w:r>
@@ -2811,6 +3741,7 @@
         <w:rPr>
           <w:lang w:val="es-ES"/>
         </w:rPr>
+        <w:lastRenderedPageBreak/>
         <w:pict w14:anchorId="295EDC29">
           <v:rect id="_x0000_i1029" style="width:0;height:1.5pt" o:hralign="center" o:hrstd="t" o:hr="t" fillcolor="#a0a0a0" stroked="f"/>
         </w:pict>
@@ -3205,6 +4136,118 @@
     </w:lvl>
   </w:abstractNum>
   <w:abstractNum w:abstractNumId="2" w15:restartNumberingAfterBreak="0">
+    <w:nsid w:val="40F65654"/>
+    <w:multiLevelType w:val="hybridMultilevel"/>
+    <w:tmpl w:val="BF4C73DE"/>
+    <w:lvl w:ilvl="0" w:tplc="EE1C5658">
+      <w:numFmt w:val="bullet"/>
+      <w:lvlText w:val="-"/>
+      <w:lvlJc w:val="left"/>
+      <w:pPr>
+        <w:ind w:left="720" w:hanging="360"/>
+      </w:pPr>
+      <w:rPr>
+        <w:rFonts w:ascii="Aptos" w:eastAsiaTheme="minorHAnsi" w:hAnsi="Aptos" w:cstheme="minorBidi" w:hint="default"/>
+      </w:rPr>
+    </w:lvl>
+    <w:lvl w:ilvl="1" w:tplc="0C0A0003" w:tentative="1">
+      <w:start w:val="1"/>
+      <w:numFmt w:val="bullet"/>
+      <w:lvlText w:val="o"/>
+      <w:lvlJc w:val="left"/>
+      <w:pPr>
+        <w:ind w:left="1440" w:hanging="360"/>
+      </w:pPr>
+      <w:rPr>
+        <w:rFonts w:ascii="Courier New" w:hAnsi="Courier New" w:cs="Courier New" w:hint="default"/>
+      </w:rPr>
+    </w:lvl>
+    <w:lvl w:ilvl="2" w:tplc="0C0A0005" w:tentative="1">
+      <w:start w:val="1"/>
+      <w:numFmt w:val="bullet"/>
+      <w:lvlText w:val=""/>
+      <w:lvlJc w:val="left"/>
+      <w:pPr>
+        <w:ind w:left="2160" w:hanging="360"/>
+      </w:pPr>
+      <w:rPr>
+        <w:rFonts w:ascii="Wingdings" w:hAnsi="Wingdings" w:hint="default"/>
+      </w:rPr>
+    </w:lvl>
+    <w:lvl w:ilvl="3" w:tplc="0C0A0001" w:tentative="1">
+      <w:start w:val="1"/>
+      <w:numFmt w:val="bullet"/>
+      <w:lvlText w:val=""/>
+      <w:lvlJc w:val="left"/>
+      <w:pPr>
+        <w:ind w:left="2880" w:hanging="360"/>
+      </w:pPr>
+      <w:rPr>
+        <w:rFonts w:ascii="Symbol" w:hAnsi="Symbol" w:hint="default"/>
+      </w:rPr>
+    </w:lvl>
+    <w:lvl w:ilvl="4" w:tplc="0C0A0003" w:tentative="1">
+      <w:start w:val="1"/>
+      <w:numFmt w:val="bullet"/>
+      <w:lvlText w:val="o"/>
+      <w:lvlJc w:val="left"/>
+      <w:pPr>
+        <w:ind w:left="3600" w:hanging="360"/>
+      </w:pPr>
+      <w:rPr>
+        <w:rFonts w:ascii="Courier New" w:hAnsi="Courier New" w:cs="Courier New" w:hint="default"/>
+      </w:rPr>
+    </w:lvl>
+    <w:lvl w:ilvl="5" w:tplc="0C0A0005" w:tentative="1">
+      <w:start w:val="1"/>
+      <w:numFmt w:val="bullet"/>
+      <w:lvlText w:val=""/>
+      <w:lvlJc w:val="left"/>
+      <w:pPr>
+        <w:ind w:left="4320" w:hanging="360"/>
+      </w:pPr>
+      <w:rPr>
+        <w:rFonts w:ascii="Wingdings" w:hAnsi="Wingdings" w:hint="default"/>
+      </w:rPr>
+    </w:lvl>
+    <w:lvl w:ilvl="6" w:tplc="0C0A0001" w:tentative="1">
+      <w:start w:val="1"/>
+      <w:numFmt w:val="bullet"/>
+      <w:lvlText w:val=""/>
+      <w:lvlJc w:val="left"/>
+      <w:pPr>
+        <w:ind w:left="5040" w:hanging="360"/>
+      </w:pPr>
+      <w:rPr>
+        <w:rFonts w:ascii="Symbol" w:hAnsi="Symbol" w:hint="default"/>
+      </w:rPr>
+    </w:lvl>
+    <w:lvl w:ilvl="7" w:tplc="0C0A0003" w:tentative="1">
+      <w:start w:val="1"/>
+      <w:numFmt w:val="bullet"/>
+      <w:lvlText w:val="o"/>
+      <w:lvlJc w:val="left"/>
+      <w:pPr>
+        <w:ind w:left="5760" w:hanging="360"/>
+      </w:pPr>
+      <w:rPr>
+        <w:rFonts w:ascii="Courier New" w:hAnsi="Courier New" w:cs="Courier New" w:hint="default"/>
+      </w:rPr>
+    </w:lvl>
+    <w:lvl w:ilvl="8" w:tplc="0C0A0005" w:tentative="1">
+      <w:start w:val="1"/>
+      <w:numFmt w:val="bullet"/>
+      <w:lvlText w:val=""/>
+      <w:lvlJc w:val="left"/>
+      <w:pPr>
+        <w:ind w:left="6480" w:hanging="360"/>
+      </w:pPr>
+      <w:rPr>
+        <w:rFonts w:ascii="Wingdings" w:hAnsi="Wingdings" w:hint="default"/>
+      </w:rPr>
+    </w:lvl>
+  </w:abstractNum>
+  <w:abstractNum w:abstractNumId="3" w15:restartNumberingAfterBreak="0">
     <w:nsid w:val="44F476E3"/>
     <w:multiLevelType w:val="multilevel"/>
     <w:tmpl w:val="6424353C"/>
@@ -3353,7 +4396,7 @@
       </w:rPr>
     </w:lvl>
   </w:abstractNum>
-  <w:abstractNum w:abstractNumId="3" w15:restartNumberingAfterBreak="0">
+  <w:abstractNum w:abstractNumId="4" w15:restartNumberingAfterBreak="0">
     <w:nsid w:val="45551927"/>
     <w:multiLevelType w:val="multilevel"/>
     <w:tmpl w:val="23EA1240"/>
@@ -3502,7 +4545,7 @@
       </w:rPr>
     </w:lvl>
   </w:abstractNum>
-  <w:abstractNum w:abstractNumId="4" w15:restartNumberingAfterBreak="0">
+  <w:abstractNum w:abstractNumId="5" w15:restartNumberingAfterBreak="0">
     <w:nsid w:val="4BE003D2"/>
     <w:multiLevelType w:val="multilevel"/>
     <w:tmpl w:val="9208E760"/>
@@ -3651,7 +4694,7 @@
       </w:rPr>
     </w:lvl>
   </w:abstractNum>
-  <w:abstractNum w:abstractNumId="5" w15:restartNumberingAfterBreak="0">
+  <w:abstractNum w:abstractNumId="6" w15:restartNumberingAfterBreak="0">
     <w:nsid w:val="57313C88"/>
     <w:multiLevelType w:val="multilevel"/>
     <w:tmpl w:val="E17E2D92"/>
@@ -3800,7 +4843,7 @@
       </w:rPr>
     </w:lvl>
   </w:abstractNum>
-  <w:abstractNum w:abstractNumId="6" w15:restartNumberingAfterBreak="0">
+  <w:abstractNum w:abstractNumId="7" w15:restartNumberingAfterBreak="0">
     <w:nsid w:val="775E2F32"/>
     <w:multiLevelType w:val="multilevel"/>
     <w:tmpl w:val="8710DCF8"/>
@@ -3945,7 +4988,7 @@
       </w:rPr>
     </w:lvl>
   </w:abstractNum>
-  <w:abstractNum w:abstractNumId="7" w15:restartNumberingAfterBreak="0">
+  <w:abstractNum w:abstractNumId="8" w15:restartNumberingAfterBreak="0">
     <w:nsid w:val="784674E8"/>
     <w:multiLevelType w:val="multilevel"/>
     <w:tmpl w:val="73B2E53A"/>
@@ -4094,7 +5137,7 @@
       </w:rPr>
     </w:lvl>
   </w:abstractNum>
-  <w:abstractNum w:abstractNumId="8" w15:restartNumberingAfterBreak="0">
+  <w:abstractNum w:abstractNumId="9" w15:restartNumberingAfterBreak="0">
     <w:nsid w:val="79935382"/>
     <w:multiLevelType w:val="multilevel"/>
     <w:tmpl w:val="E6FC0BC0"/>
@@ -4244,31 +5287,34 @@
     </w:lvl>
   </w:abstractNum>
   <w:num w:numId="1" w16cid:durableId="1794329467">
-    <w:abstractNumId w:val="6"/>
+    <w:abstractNumId w:val="7"/>
   </w:num>
   <w:num w:numId="2" w16cid:durableId="1029574093">
-    <w:abstractNumId w:val="7"/>
+    <w:abstractNumId w:val="8"/>
   </w:num>
   <w:num w:numId="3" w16cid:durableId="1414357219">
     <w:abstractNumId w:val="0"/>
   </w:num>
   <w:num w:numId="4" w16cid:durableId="1139037193">
-    <w:abstractNumId w:val="2"/>
+    <w:abstractNumId w:val="3"/>
   </w:num>
   <w:num w:numId="5" w16cid:durableId="976296865">
-    <w:abstractNumId w:val="3"/>
+    <w:abstractNumId w:val="4"/>
   </w:num>
   <w:num w:numId="6" w16cid:durableId="493374068">
     <w:abstractNumId w:val="1"/>
   </w:num>
   <w:num w:numId="7" w16cid:durableId="2137797143">
-    <w:abstractNumId w:val="8"/>
+    <w:abstractNumId w:val="9"/>
   </w:num>
   <w:num w:numId="8" w16cid:durableId="1753115980">
-    <w:abstractNumId w:val="4"/>
+    <w:abstractNumId w:val="5"/>
   </w:num>
   <w:num w:numId="9" w16cid:durableId="1151092158">
-    <w:abstractNumId w:val="5"/>
+    <w:abstractNumId w:val="6"/>
+  </w:num>
+  <w:num w:numId="10" w16cid:durableId="1462460415">
+    <w:abstractNumId w:val="2"/>
   </w:num>
 </w:numbering>
 </file>

</xml_diff>

<commit_message>
EDA on exclusivity table is completed. README is updated.
</commit_message>
<xml_diff>
--- a/1_Data/Metadata/Metadata_FDA_Orange_Book.docx
+++ b/1_Data/Metadata/Metadata_FDA_Orange_Book.docx
@@ -3072,7 +3072,21 @@
           <w:b/>
           <w:bCs/>
         </w:rPr>
-        <w:t>generics are blocked from both filing applications and launching the product, maximizing market control</w:t>
+        <w:t>generics are blocked from both fil</w:t>
+      </w:r>
+      <w:r>
+        <w:rPr>
+          <w:b/>
+          <w:bCs/>
+        </w:rPr>
+        <w:t>l</w:t>
+      </w:r>
+      <w:r>
+        <w:rPr>
+          <w:b/>
+          <w:bCs/>
+        </w:rPr>
+        <w:t>ing applications and launching the product, maximizing market control</w:t>
       </w:r>
       <w:r>
         <w:t>.</w:t>
@@ -3727,41 +3741,25 @@
         <w:t>Further delays generic competition</w:t>
       </w:r>
       <w:r>
-        <w:t xml:space="preserve"> even after exclusivity ends.</w:t>
-      </w:r>
-    </w:p>
-    <w:p>
-      <w:pPr>
-        <w:jc w:val="both"/>
-        <w:rPr>
+        <w:t xml:space="preserve"> even after exclusivity ends</w:t>
+      </w:r>
+    </w:p>
+    <w:p>
+      <w:pPr>
+        <w:jc w:val="both"/>
+        <w:rPr>
+          <w:b/>
+          <w:bCs/>
+        </w:rPr>
+      </w:pPr>
+      <w:r>
+        <w:rPr>
+          <w:rFonts w:ascii="Segoe UI Emoji" w:hAnsi="Segoe UI Emoji" w:cs="Segoe UI Emoji"/>
+          <w:b/>
+          <w:bCs/>
           <w:lang w:val="es-ES"/>
         </w:rPr>
-      </w:pPr>
-      <w:r>
-        <w:rPr>
-          <w:lang w:val="es-ES"/>
-        </w:rPr>
         <w:lastRenderedPageBreak/>
-        <w:pict w14:anchorId="295EDC29">
-          <v:rect id="_x0000_i1029" style="width:0;height:1.5pt" o:hralign="center" o:hrstd="t" o:hr="t" fillcolor="#a0a0a0" stroked="f"/>
-        </w:pict>
-      </w:r>
-    </w:p>
-    <w:p>
-      <w:pPr>
-        <w:jc w:val="both"/>
-        <w:rPr>
-          <w:b/>
-          <w:bCs/>
-        </w:rPr>
-      </w:pPr>
-      <w:r>
-        <w:rPr>
-          <w:rFonts w:ascii="Segoe UI Emoji" w:hAnsi="Segoe UI Emoji" w:cs="Segoe UI Emoji"/>
-          <w:b/>
-          <w:bCs/>
-          <w:lang w:val="es-ES"/>
-        </w:rPr>
         <w:t>🔹</w:t>
       </w:r>
       <w:r>

</xml_diff>